<commit_message>
notas unidades 2 e 3 modelos paramétricos
</commit_message>
<xml_diff>
--- a/05_bim_3d_modelos_parametricos/modelos_parametricos_notas_aula.docx
+++ b/05_bim_3d_modelos_parametricos/modelos_parametricos_notas_aula.docx
@@ -812,6 +812,425 @@
           <w:lang w:val="pt-BR" w:bidi="ar-SA"/>
         </w:rPr>
       </w:pPr>
+    </w:p>
+    <w:p>
+      <w:pPr>
+        <w:spacing w:after="0" w:line="240" w:lineRule="auto"/>
+        <w:jc w:val="both"/>
+        <w:rPr>
+          <w:rFonts w:asciiTheme="majorHAnsi" w:hAnsiTheme="majorHAnsi" w:cstheme="majorHAnsi"/>
+          <w:noProof/>
+          <w:sz w:val="24"/>
+          <w:szCs w:val="24"/>
+          <w:lang w:val="pt-BR" w:bidi="ar-SA"/>
+        </w:rPr>
+      </w:pPr>
+      <w:r>
+        <w:rPr>
+          <w:rFonts w:asciiTheme="majorHAnsi" w:hAnsiTheme="majorHAnsi" w:cstheme="majorHAnsi"/>
+          <w:noProof/>
+          <w:sz w:val="24"/>
+          <w:szCs w:val="24"/>
+          <w:lang w:val="pt-BR" w:bidi="ar-SA"/>
+        </w:rPr>
+        <w:t>.RVT – arquivos de projetos;</w:t>
+      </w:r>
+    </w:p>
+    <w:p>
+      <w:pPr>
+        <w:spacing w:after="0" w:line="240" w:lineRule="auto"/>
+        <w:jc w:val="both"/>
+        <w:rPr>
+          <w:rFonts w:asciiTheme="majorHAnsi" w:hAnsiTheme="majorHAnsi" w:cstheme="majorHAnsi"/>
+          <w:noProof/>
+          <w:sz w:val="24"/>
+          <w:szCs w:val="24"/>
+          <w:lang w:val="pt-BR" w:bidi="ar-SA"/>
+        </w:rPr>
+      </w:pPr>
+      <w:r>
+        <w:rPr>
+          <w:rFonts w:asciiTheme="majorHAnsi" w:hAnsiTheme="majorHAnsi" w:cstheme="majorHAnsi"/>
+          <w:noProof/>
+          <w:sz w:val="24"/>
+          <w:szCs w:val="24"/>
+          <w:lang w:val="pt-BR" w:bidi="ar-SA"/>
+        </w:rPr>
+        <w:t>.RTE – arquivos de template;</w:t>
+      </w:r>
+    </w:p>
+    <w:p>
+      <w:pPr>
+        <w:spacing w:after="0" w:line="240" w:lineRule="auto"/>
+        <w:jc w:val="both"/>
+        <w:rPr>
+          <w:rFonts w:asciiTheme="majorHAnsi" w:hAnsiTheme="majorHAnsi" w:cstheme="majorHAnsi"/>
+          <w:noProof/>
+          <w:sz w:val="24"/>
+          <w:szCs w:val="24"/>
+          <w:lang w:val="pt-BR" w:bidi="ar-SA"/>
+        </w:rPr>
+      </w:pPr>
+      <w:r>
+        <w:rPr>
+          <w:rFonts w:asciiTheme="majorHAnsi" w:hAnsiTheme="majorHAnsi" w:cstheme="majorHAnsi"/>
+          <w:noProof/>
+          <w:sz w:val="24"/>
+          <w:szCs w:val="24"/>
+          <w:lang w:val="pt-BR" w:bidi="ar-SA"/>
+        </w:rPr>
+        <w:t>.RFA – arquivos de família;</w:t>
+      </w:r>
+    </w:p>
+    <w:p>
+      <w:pPr>
+        <w:spacing w:after="0" w:line="240" w:lineRule="auto"/>
+        <w:jc w:val="both"/>
+        <w:rPr>
+          <w:rFonts w:asciiTheme="majorHAnsi" w:hAnsiTheme="majorHAnsi" w:cstheme="majorHAnsi"/>
+          <w:noProof/>
+          <w:sz w:val="24"/>
+          <w:szCs w:val="24"/>
+          <w:lang w:val="pt-BR" w:bidi="ar-SA"/>
+        </w:rPr>
+      </w:pPr>
+      <w:r>
+        <w:rPr>
+          <w:rFonts w:asciiTheme="majorHAnsi" w:hAnsiTheme="majorHAnsi" w:cstheme="majorHAnsi"/>
+          <w:noProof/>
+          <w:sz w:val="24"/>
+          <w:szCs w:val="24"/>
+          <w:lang w:val="pt-BR" w:bidi="ar-SA"/>
+        </w:rPr>
+        <w:t xml:space="preserve">IFC – arquivos </w:t>
+      </w:r>
+      <w:r>
+        <w:rPr>
+          <w:rFonts w:asciiTheme="majorHAnsi" w:hAnsiTheme="majorHAnsi" w:cstheme="majorHAnsi"/>
+          <w:noProof/>
+          <w:sz w:val="24"/>
+          <w:szCs w:val="24"/>
+          <w:lang w:val="pt-BR" w:bidi="ar-SA"/>
+        </w:rPr>
+        <w:t>BIM compartilhaveis</w:t>
+      </w:r>
+      <w:r>
+        <w:rPr>
+          <w:rFonts w:asciiTheme="majorHAnsi" w:hAnsiTheme="majorHAnsi" w:cstheme="majorHAnsi"/>
+          <w:noProof/>
+          <w:sz w:val="24"/>
+          <w:szCs w:val="24"/>
+          <w:lang w:val="pt-BR" w:bidi="ar-SA"/>
+        </w:rPr>
+        <w:t>.</w:t>
+      </w:r>
+    </w:p>
+    <w:p>
+      <w:pPr>
+        <w:spacing w:after="0" w:line="240" w:lineRule="auto"/>
+        <w:jc w:val="both"/>
+        <w:rPr>
+          <w:rFonts w:asciiTheme="majorHAnsi" w:hAnsiTheme="majorHAnsi" w:cstheme="majorHAnsi"/>
+          <w:noProof/>
+          <w:sz w:val="24"/>
+          <w:szCs w:val="24"/>
+          <w:lang w:val="pt-BR" w:bidi="ar-SA"/>
+        </w:rPr>
+      </w:pPr>
+    </w:p>
+    <w:p>
+      <w:pPr>
+        <w:spacing w:after="0" w:line="240" w:lineRule="auto"/>
+        <w:jc w:val="both"/>
+        <w:rPr>
+          <w:rFonts w:asciiTheme="majorHAnsi" w:hAnsiTheme="majorHAnsi" w:cstheme="majorHAnsi"/>
+          <w:b/>
+          <w:noProof/>
+          <w:sz w:val="24"/>
+          <w:szCs w:val="24"/>
+          <w:lang w:val="pt-BR" w:bidi="ar-SA"/>
+        </w:rPr>
+      </w:pPr>
+      <w:r>
+        <w:rPr>
+          <w:rFonts w:asciiTheme="majorHAnsi" w:hAnsiTheme="majorHAnsi" w:cstheme="majorHAnsi"/>
+          <w:b/>
+          <w:noProof/>
+          <w:sz w:val="24"/>
+          <w:szCs w:val="24"/>
+          <w:lang w:val="pt-BR" w:bidi="ar-SA"/>
+        </w:rPr>
+        <w:t>Unidade 02 – Arquivos templetes</w:t>
+      </w:r>
+    </w:p>
+    <w:p>
+      <w:pPr>
+        <w:spacing w:after="0" w:line="240" w:lineRule="auto"/>
+        <w:jc w:val="both"/>
+        <w:rPr>
+          <w:rFonts w:asciiTheme="majorHAnsi" w:hAnsiTheme="majorHAnsi" w:cstheme="majorHAnsi"/>
+          <w:noProof/>
+          <w:sz w:val="24"/>
+          <w:szCs w:val="24"/>
+          <w:lang w:val="pt-BR" w:bidi="ar-SA"/>
+        </w:rPr>
+      </w:pPr>
+    </w:p>
+    <w:p>
+      <w:pPr>
+        <w:spacing w:after="0" w:line="240" w:lineRule="auto"/>
+        <w:jc w:val="both"/>
+        <w:rPr>
+          <w:rFonts w:asciiTheme="majorHAnsi" w:hAnsiTheme="majorHAnsi" w:cstheme="majorHAnsi"/>
+          <w:noProof/>
+          <w:sz w:val="24"/>
+          <w:szCs w:val="24"/>
+          <w:lang w:val="pt-BR" w:bidi="ar-SA"/>
+        </w:rPr>
+      </w:pPr>
+      <w:r>
+        <w:rPr>
+          <w:rFonts w:asciiTheme="majorHAnsi" w:hAnsiTheme="majorHAnsi" w:cstheme="majorHAnsi"/>
+          <w:noProof/>
+          <w:sz w:val="24"/>
+          <w:szCs w:val="24"/>
+          <w:lang w:val="pt-BR" w:bidi="ar-SA"/>
+        </w:rPr>
+        <w:t>Arquivos templetes são arquivos pré-configurados</w:t>
+      </w:r>
+      <w:r>
+        <w:rPr>
+          <w:rFonts w:asciiTheme="majorHAnsi" w:hAnsiTheme="majorHAnsi" w:cstheme="majorHAnsi"/>
+          <w:noProof/>
+          <w:sz w:val="24"/>
+          <w:szCs w:val="24"/>
+          <w:lang w:val="pt-BR" w:bidi="ar-SA"/>
+        </w:rPr>
+        <w:t xml:space="preserve"> </w:t>
+      </w:r>
+      <w:r>
+        <w:rPr>
+          <w:rFonts w:asciiTheme="majorHAnsi" w:hAnsiTheme="majorHAnsi" w:cstheme="majorHAnsi"/>
+          <w:noProof/>
+          <w:sz w:val="24"/>
+          <w:szCs w:val="24"/>
+          <w:lang w:val="pt-BR" w:bidi="ar-SA"/>
+        </w:rPr>
+        <w:t>que incluem tipos e espessuras de</w:t>
+      </w:r>
+      <w:r>
+        <w:rPr>
+          <w:rFonts w:asciiTheme="majorHAnsi" w:hAnsiTheme="majorHAnsi" w:cstheme="majorHAnsi"/>
+          <w:noProof/>
+          <w:sz w:val="24"/>
+          <w:szCs w:val="24"/>
+          <w:lang w:val="pt-BR" w:bidi="ar-SA"/>
+        </w:rPr>
+        <w:t xml:space="preserve"> </w:t>
+      </w:r>
+      <w:r>
+        <w:rPr>
+          <w:rFonts w:asciiTheme="majorHAnsi" w:hAnsiTheme="majorHAnsi" w:cstheme="majorHAnsi"/>
+          <w:noProof/>
+          <w:sz w:val="24"/>
+          <w:szCs w:val="24"/>
+          <w:lang w:val="pt-BR" w:bidi="ar-SA"/>
+        </w:rPr>
+        <w:t>linha, cotas,</w:t>
+      </w:r>
+      <w:r>
+        <w:rPr>
+          <w:rFonts w:asciiTheme="majorHAnsi" w:hAnsiTheme="majorHAnsi" w:cstheme="majorHAnsi"/>
+          <w:noProof/>
+          <w:sz w:val="24"/>
+          <w:szCs w:val="24"/>
+          <w:lang w:val="pt-BR" w:bidi="ar-SA"/>
+        </w:rPr>
+        <w:t xml:space="preserve"> </w:t>
+      </w:r>
+      <w:r>
+        <w:rPr>
+          <w:rFonts w:asciiTheme="majorHAnsi" w:hAnsiTheme="majorHAnsi" w:cstheme="majorHAnsi"/>
+          <w:noProof/>
+          <w:sz w:val="24"/>
+          <w:szCs w:val="24"/>
+          <w:lang w:val="pt-BR" w:bidi="ar-SA"/>
+        </w:rPr>
+        <w:t>legendas, blocos (famílias), configurações de</w:t>
+      </w:r>
+      <w:r>
+        <w:rPr>
+          <w:rFonts w:asciiTheme="majorHAnsi" w:hAnsiTheme="majorHAnsi" w:cstheme="majorHAnsi"/>
+          <w:noProof/>
+          <w:sz w:val="24"/>
+          <w:szCs w:val="24"/>
+          <w:lang w:val="pt-BR" w:bidi="ar-SA"/>
+        </w:rPr>
+        <w:t xml:space="preserve"> </w:t>
+      </w:r>
+      <w:r>
+        <w:rPr>
+          <w:rFonts w:asciiTheme="majorHAnsi" w:hAnsiTheme="majorHAnsi" w:cstheme="majorHAnsi"/>
+          <w:noProof/>
+          <w:sz w:val="24"/>
+          <w:szCs w:val="24"/>
+          <w:lang w:val="pt-BR" w:bidi="ar-SA"/>
+        </w:rPr>
+        <w:t>materiais e de visualização, etc. Existem arquivos de</w:t>
+      </w:r>
+      <w:r>
+        <w:rPr>
+          <w:rFonts w:asciiTheme="majorHAnsi" w:hAnsiTheme="majorHAnsi" w:cstheme="majorHAnsi"/>
+          <w:noProof/>
+          <w:sz w:val="24"/>
+          <w:szCs w:val="24"/>
+          <w:lang w:val="pt-BR" w:bidi="ar-SA"/>
+        </w:rPr>
+        <w:t xml:space="preserve"> </w:t>
+      </w:r>
+      <w:r>
+        <w:rPr>
+          <w:rFonts w:asciiTheme="majorHAnsi" w:hAnsiTheme="majorHAnsi" w:cstheme="majorHAnsi"/>
+          <w:noProof/>
+          <w:sz w:val="24"/>
+          <w:szCs w:val="24"/>
+          <w:lang w:val="pt-BR" w:bidi="ar-SA"/>
+        </w:rPr>
+        <w:t>template (formato .rte) distribuídos de forma</w:t>
+      </w:r>
+      <w:r>
+        <w:rPr>
+          <w:rFonts w:asciiTheme="majorHAnsi" w:hAnsiTheme="majorHAnsi" w:cstheme="majorHAnsi"/>
+          <w:noProof/>
+          <w:sz w:val="24"/>
+          <w:szCs w:val="24"/>
+          <w:lang w:val="pt-BR" w:bidi="ar-SA"/>
+        </w:rPr>
+        <w:t xml:space="preserve"> </w:t>
+      </w:r>
+      <w:r>
+        <w:rPr>
+          <w:rFonts w:asciiTheme="majorHAnsi" w:hAnsiTheme="majorHAnsi" w:cstheme="majorHAnsi"/>
+          <w:noProof/>
+          <w:sz w:val="24"/>
+          <w:szCs w:val="24"/>
+          <w:lang w:val="pt-BR" w:bidi="ar-SA"/>
+        </w:rPr>
+        <w:t>comercial e gratuitamente na internet, alguns em sua</w:t>
+      </w:r>
+      <w:r>
+        <w:rPr>
+          <w:rFonts w:asciiTheme="majorHAnsi" w:hAnsiTheme="majorHAnsi" w:cstheme="majorHAnsi"/>
+          <w:noProof/>
+          <w:sz w:val="24"/>
+          <w:szCs w:val="24"/>
+          <w:lang w:val="pt-BR" w:bidi="ar-SA"/>
+        </w:rPr>
+        <w:t xml:space="preserve"> </w:t>
+      </w:r>
+      <w:r>
+        <w:rPr>
+          <w:rFonts w:asciiTheme="majorHAnsi" w:hAnsiTheme="majorHAnsi" w:cstheme="majorHAnsi"/>
+          <w:noProof/>
+          <w:sz w:val="24"/>
+          <w:szCs w:val="24"/>
+          <w:lang w:val="pt-BR" w:bidi="ar-SA"/>
+        </w:rPr>
+        <w:t>maioria baseado na Norma da ABN</w:t>
+      </w:r>
+      <w:r>
+        <w:rPr>
+          <w:rFonts w:asciiTheme="majorHAnsi" w:hAnsiTheme="majorHAnsi" w:cstheme="majorHAnsi"/>
+          <w:noProof/>
+          <w:sz w:val="24"/>
+          <w:szCs w:val="24"/>
+          <w:lang w:val="pt-BR" w:bidi="ar-SA"/>
+        </w:rPr>
+        <w:t>T.</w:t>
+      </w:r>
+    </w:p>
+    <w:p>
+      <w:pPr>
+        <w:spacing w:after="0" w:line="240" w:lineRule="auto"/>
+        <w:jc w:val="both"/>
+        <w:rPr>
+          <w:rFonts w:asciiTheme="majorHAnsi" w:hAnsiTheme="majorHAnsi" w:cstheme="majorHAnsi"/>
+          <w:noProof/>
+          <w:sz w:val="24"/>
+          <w:szCs w:val="24"/>
+          <w:lang w:val="pt-BR" w:bidi="ar-SA"/>
+        </w:rPr>
+      </w:pPr>
+    </w:p>
+    <w:p>
+      <w:pPr>
+        <w:spacing w:after="0" w:line="240" w:lineRule="auto"/>
+        <w:jc w:val="both"/>
+        <w:rPr>
+          <w:rFonts w:asciiTheme="majorHAnsi" w:hAnsiTheme="majorHAnsi" w:cstheme="majorHAnsi"/>
+          <w:noProof/>
+          <w:sz w:val="24"/>
+          <w:szCs w:val="24"/>
+          <w:lang w:val="pt-BR" w:bidi="ar-SA"/>
+        </w:rPr>
+      </w:pPr>
+      <w:r>
+        <w:rPr>
+          <w:rFonts w:asciiTheme="majorHAnsi" w:hAnsiTheme="majorHAnsi" w:cstheme="majorHAnsi"/>
+          <w:noProof/>
+          <w:sz w:val="24"/>
+          <w:szCs w:val="24"/>
+          <w:lang w:val="pt-BR" w:bidi="ar-SA"/>
+        </w:rPr>
+        <w:t>A Crop View tem função semelhante a ViewPort do CAD. Sua função é delimitar a área de impressão da prancha.</w:t>
+      </w:r>
+    </w:p>
+    <w:p>
+      <w:pPr>
+        <w:spacing w:after="0" w:line="240" w:lineRule="auto"/>
+        <w:jc w:val="both"/>
+        <w:rPr>
+          <w:rFonts w:asciiTheme="majorHAnsi" w:hAnsiTheme="majorHAnsi" w:cstheme="majorHAnsi"/>
+          <w:noProof/>
+          <w:sz w:val="24"/>
+          <w:szCs w:val="24"/>
+          <w:lang w:val="pt-BR" w:bidi="ar-SA"/>
+        </w:rPr>
+      </w:pPr>
+    </w:p>
+    <w:p>
+      <w:pPr>
+        <w:spacing w:after="0" w:line="240" w:lineRule="auto"/>
+        <w:jc w:val="both"/>
+        <w:rPr>
+          <w:rFonts w:asciiTheme="majorHAnsi" w:hAnsiTheme="majorHAnsi" w:cstheme="majorHAnsi"/>
+          <w:noProof/>
+          <w:sz w:val="24"/>
+          <w:szCs w:val="24"/>
+          <w:lang w:val="pt-BR" w:bidi="ar-SA"/>
+        </w:rPr>
+      </w:pPr>
+      <w:r>
+        <w:rPr>
+          <w:rFonts w:asciiTheme="majorHAnsi" w:hAnsiTheme="majorHAnsi" w:cstheme="majorHAnsi"/>
+          <w:b/>
+          <w:noProof/>
+          <w:sz w:val="24"/>
+          <w:szCs w:val="24"/>
+          <w:lang w:val="pt-BR" w:bidi="ar-SA"/>
+        </w:rPr>
+        <w:t>Unidade 03 – Modelagem topográfica</w:t>
+      </w:r>
+      <w:r>
+        <w:rPr>
+          <w:rFonts w:asciiTheme="majorHAnsi" w:hAnsiTheme="majorHAnsi" w:cstheme="majorHAnsi"/>
+          <w:noProof/>
+          <w:sz w:val="24"/>
+          <w:szCs w:val="24"/>
+          <w:lang w:val="pt-BR" w:bidi="ar-SA"/>
+        </w:rPr>
+        <w:t xml:space="preserve"> – comandos complementares (dividir superfície, mesclar e superficie)</w:t>
+      </w:r>
     </w:p>
     <w:p>
       <w:pPr>
@@ -4879,7 +5298,7 @@
 </file>
 
 <file path=customXml/itemProps1.xml><?xml version="1.0" encoding="utf-8"?>
-<ds:datastoreItem xmlns:ds="http://schemas.openxmlformats.org/officeDocument/2006/customXml" ds:itemID="{68ECA507-7942-4460-A5DA-718B1F8EDB95}">
+<ds:datastoreItem xmlns:ds="http://schemas.openxmlformats.org/officeDocument/2006/customXml" ds:itemID="{0B06CF86-311B-4CD3-9796-CCD4D658B6E8}">
   <ds:schemaRefs>
     <ds:schemaRef ds:uri="http://schemas.openxmlformats.org/officeDocument/2006/bibliography"/>
   </ds:schemaRefs>

</xml_diff>

<commit_message>
teste 01 - modelagem parametrica
</commit_message>
<xml_diff>
--- a/05_bim_3d_modelos_parametricos/modelos_parametricos_notas_aula.docx
+++ b/05_bim_3d_modelos_parametricos/modelos_parametricos_notas_aula.docx
@@ -902,27 +902,7 @@
           <w:szCs w:val="24"/>
           <w:lang w:val="pt-BR" w:bidi="ar-SA"/>
         </w:rPr>
-        <w:t xml:space="preserve">IFC – arquivos </w:t>
-      </w:r>
-      <w:r>
-        <w:rPr>
-          <w:rFonts w:asciiTheme="majorHAnsi" w:hAnsiTheme="majorHAnsi" w:cstheme="majorHAnsi"/>
-          <w:noProof/>
-          <w:sz w:val="24"/>
-          <w:szCs w:val="24"/>
-          <w:lang w:val="pt-BR" w:bidi="ar-SA"/>
-        </w:rPr>
-        <w:t>BIM compartilhaveis</w:t>
-      </w:r>
-      <w:r>
-        <w:rPr>
-          <w:rFonts w:asciiTheme="majorHAnsi" w:hAnsiTheme="majorHAnsi" w:cstheme="majorHAnsi"/>
-          <w:noProof/>
-          <w:sz w:val="24"/>
-          <w:szCs w:val="24"/>
-          <w:lang w:val="pt-BR" w:bidi="ar-SA"/>
-        </w:rPr>
-        <w:t>.</w:t>
+        <w:t>IFC – arquivos BIM compartilhaveis.</w:t>
       </w:r>
     </w:p>
     <w:p>
@@ -1244,13 +1224,1378 @@
           <w:lang w:val="pt-BR" w:bidi="ar-SA"/>
         </w:rPr>
       </w:pPr>
+    </w:p>
+    <w:p>
+      <w:pPr>
+        <w:spacing w:after="0" w:line="360" w:lineRule="auto"/>
+        <w:rPr>
+          <w:rFonts w:asciiTheme="majorHAnsi" w:hAnsiTheme="majorHAnsi" w:cstheme="majorHAnsi"/>
+          <w:b/>
+          <w:sz w:val="24"/>
+          <w:szCs w:val="24"/>
+          <w:lang w:val="pt-BR"/>
+        </w:rPr>
+      </w:pPr>
+      <w:r>
+        <w:rPr>
+          <w:rFonts w:asciiTheme="majorHAnsi" w:hAnsiTheme="majorHAnsi" w:cstheme="majorHAnsi"/>
+          <w:b/>
+          <w:sz w:val="24"/>
+          <w:szCs w:val="24"/>
+          <w:lang w:val="pt-BR"/>
+        </w:rPr>
+        <w:t>Atividade Objetiva 01</w:t>
+      </w:r>
+    </w:p>
+    <w:p>
+      <w:pPr>
+        <w:spacing w:after="0" w:line="360" w:lineRule="auto"/>
+        <w:rPr>
+          <w:rFonts w:asciiTheme="majorHAnsi" w:hAnsiTheme="majorHAnsi" w:cstheme="majorHAnsi"/>
+          <w:sz w:val="24"/>
+          <w:szCs w:val="24"/>
+          <w:lang w:val="pt-BR"/>
+        </w:rPr>
+      </w:pPr>
+      <w:r>
+        <w:rPr>
+          <w:rFonts w:asciiTheme="majorHAnsi" w:hAnsiTheme="majorHAnsi" w:cstheme="majorHAnsi"/>
+          <w:sz w:val="24"/>
+          <w:szCs w:val="24"/>
+          <w:lang w:val="pt-BR"/>
+        </w:rPr>
+        <w:t xml:space="preserve">01 - </w:t>
+      </w:r>
+      <w:r>
+        <w:rPr>
+          <w:rFonts w:asciiTheme="majorHAnsi" w:hAnsiTheme="majorHAnsi" w:cstheme="majorHAnsi"/>
+          <w:sz w:val="24"/>
+          <w:szCs w:val="24"/>
+          <w:lang w:val="pt-BR"/>
+        </w:rPr>
+        <w:t>Após a instalação do software REVIT, caso o profissional deseje alterar o idioma do programa de Inglês para Português</w:t>
+      </w:r>
+      <w:r>
+        <w:rPr>
+          <w:rFonts w:asciiTheme="majorHAnsi" w:hAnsiTheme="majorHAnsi" w:cstheme="majorHAnsi"/>
+          <w:sz w:val="24"/>
+          <w:szCs w:val="24"/>
+          <w:lang w:val="pt-BR"/>
+        </w:rPr>
+        <w:t xml:space="preserve">. </w:t>
+      </w:r>
+      <w:r>
+        <w:rPr>
+          <w:rFonts w:asciiTheme="majorHAnsi" w:hAnsiTheme="majorHAnsi" w:cstheme="majorHAnsi"/>
+          <w:sz w:val="24"/>
+          <w:szCs w:val="24"/>
+          <w:lang w:val="pt-BR"/>
+        </w:rPr>
+        <w:t>Marque a opção verdadeira:</w:t>
+      </w:r>
+    </w:p>
+    <w:p>
+      <w:pPr>
+        <w:spacing w:after="0" w:line="360" w:lineRule="auto"/>
+        <w:rPr>
+          <w:rFonts w:asciiTheme="majorHAnsi" w:hAnsiTheme="majorHAnsi" w:cstheme="majorHAnsi"/>
+          <w:sz w:val="24"/>
+          <w:szCs w:val="24"/>
+          <w:lang w:val="pt-BR"/>
+        </w:rPr>
+      </w:pPr>
+      <w:r>
+        <w:rPr>
+          <w:rFonts w:asciiTheme="majorHAnsi" w:hAnsiTheme="majorHAnsi" w:cstheme="majorHAnsi"/>
+          <w:sz w:val="24"/>
+          <w:szCs w:val="24"/>
+          <w:lang w:val="pt-BR"/>
+        </w:rPr>
+        <w:t xml:space="preserve">I) </w:t>
+      </w:r>
+      <w:proofErr w:type="gramStart"/>
+      <w:r>
+        <w:rPr>
+          <w:rFonts w:asciiTheme="majorHAnsi" w:hAnsiTheme="majorHAnsi" w:cstheme="majorHAnsi"/>
+          <w:sz w:val="24"/>
+          <w:szCs w:val="24"/>
+          <w:lang w:val="pt-BR"/>
+        </w:rPr>
+        <w:t>Após</w:t>
+      </w:r>
+      <w:proofErr w:type="gramEnd"/>
+      <w:r>
+        <w:rPr>
+          <w:rFonts w:asciiTheme="majorHAnsi" w:hAnsiTheme="majorHAnsi" w:cstheme="majorHAnsi"/>
+          <w:sz w:val="24"/>
+          <w:szCs w:val="24"/>
+          <w:lang w:val="pt-BR"/>
+        </w:rPr>
+        <w:t xml:space="preserve"> instalado o programa a única forma de alterar o idioma é desinstalar a versão, realizar um novo download do software com o idioma correto e realizar nova instalação.</w:t>
+      </w:r>
+    </w:p>
+    <w:p>
+      <w:pPr>
+        <w:spacing w:after="0" w:line="360" w:lineRule="auto"/>
+        <w:rPr>
+          <w:rFonts w:asciiTheme="majorHAnsi" w:hAnsiTheme="majorHAnsi" w:cstheme="majorHAnsi"/>
+          <w:sz w:val="24"/>
+          <w:szCs w:val="24"/>
+          <w:lang w:val="pt-BR"/>
+        </w:rPr>
+      </w:pPr>
+      <w:proofErr w:type="gramStart"/>
+      <w:r>
+        <w:rPr>
+          <w:rFonts w:asciiTheme="majorHAnsi" w:hAnsiTheme="majorHAnsi" w:cstheme="majorHAnsi"/>
+          <w:sz w:val="24"/>
+          <w:szCs w:val="24"/>
+          <w:lang w:val="pt-BR"/>
+        </w:rPr>
+        <w:t>II)</w:t>
+      </w:r>
+      <w:proofErr w:type="gramEnd"/>
+      <w:r>
+        <w:rPr>
+          <w:rFonts w:asciiTheme="majorHAnsi" w:hAnsiTheme="majorHAnsi" w:cstheme="majorHAnsi"/>
+          <w:sz w:val="24"/>
+          <w:szCs w:val="24"/>
+          <w:lang w:val="pt-BR"/>
+        </w:rPr>
+        <w:t xml:space="preserve"> O REVIT, por ser um programa internacionalmente utilizado só possui versão em Inglês.</w:t>
+      </w:r>
+    </w:p>
+    <w:p>
+      <w:pPr>
+        <w:spacing w:after="0" w:line="360" w:lineRule="auto"/>
+        <w:rPr>
+          <w:rFonts w:asciiTheme="majorHAnsi" w:hAnsiTheme="majorHAnsi" w:cstheme="majorHAnsi"/>
+          <w:sz w:val="24"/>
+          <w:szCs w:val="24"/>
+          <w:lang w:val="pt-BR"/>
+        </w:rPr>
+      </w:pPr>
+      <w:r>
+        <w:rPr>
+          <w:rFonts w:asciiTheme="majorHAnsi" w:hAnsiTheme="majorHAnsi" w:cstheme="majorHAnsi"/>
+          <w:sz w:val="24"/>
+          <w:szCs w:val="24"/>
+          <w:lang w:val="pt-BR"/>
+        </w:rPr>
+        <w:t>III) A alteração do idioma é realizada na aba configurações/idiomas</w:t>
+      </w:r>
+    </w:p>
+    <w:p>
+      <w:pPr>
+        <w:spacing w:after="0" w:line="360" w:lineRule="auto"/>
+        <w:rPr>
+          <w:rFonts w:asciiTheme="majorHAnsi" w:hAnsiTheme="majorHAnsi" w:cstheme="majorHAnsi"/>
+          <w:sz w:val="24"/>
+          <w:szCs w:val="24"/>
+          <w:lang w:val="pt-BR"/>
+        </w:rPr>
+      </w:pPr>
+      <w:r>
+        <w:rPr>
+          <w:rFonts w:asciiTheme="majorHAnsi" w:hAnsiTheme="majorHAnsi" w:cstheme="majorHAnsi"/>
+          <w:sz w:val="24"/>
+          <w:szCs w:val="24"/>
+          <w:lang w:val="pt-BR"/>
+        </w:rPr>
+        <w:t>IV) Basta acessar as propriedades do arquivo e alterar a sigla ENU para PTB ("C:\</w:t>
+      </w:r>
+      <w:proofErr w:type="spellStart"/>
+      <w:r>
+        <w:rPr>
+          <w:rFonts w:asciiTheme="majorHAnsi" w:hAnsiTheme="majorHAnsi" w:cstheme="majorHAnsi"/>
+          <w:sz w:val="24"/>
+          <w:szCs w:val="24"/>
+          <w:lang w:val="pt-BR"/>
+        </w:rPr>
+        <w:t>Program</w:t>
+      </w:r>
+      <w:proofErr w:type="spellEnd"/>
+      <w:r>
+        <w:rPr>
+          <w:rFonts w:asciiTheme="majorHAnsi" w:hAnsiTheme="majorHAnsi" w:cstheme="majorHAnsi"/>
+          <w:sz w:val="24"/>
+          <w:szCs w:val="24"/>
+          <w:lang w:val="pt-BR"/>
+        </w:rPr>
+        <w:t xml:space="preserve"> Files\Autodesk\Revit 2021\Revit.exe" /</w:t>
+      </w:r>
+      <w:proofErr w:type="spellStart"/>
+      <w:r>
+        <w:rPr>
+          <w:rFonts w:asciiTheme="majorHAnsi" w:hAnsiTheme="majorHAnsi" w:cstheme="majorHAnsi"/>
+          <w:sz w:val="24"/>
+          <w:szCs w:val="24"/>
+          <w:lang w:val="pt-BR"/>
+        </w:rPr>
+        <w:t>language</w:t>
+      </w:r>
+      <w:proofErr w:type="spellEnd"/>
+      <w:r>
+        <w:rPr>
+          <w:rFonts w:asciiTheme="majorHAnsi" w:hAnsiTheme="majorHAnsi" w:cstheme="majorHAnsi"/>
+          <w:sz w:val="24"/>
+          <w:szCs w:val="24"/>
+          <w:lang w:val="pt-BR"/>
+        </w:rPr>
+        <w:t xml:space="preserve"> PTB).</w:t>
+      </w:r>
+    </w:p>
+    <w:p>
+      <w:pPr>
+        <w:spacing w:after="0" w:line="360" w:lineRule="auto"/>
+        <w:rPr>
+          <w:rFonts w:asciiTheme="majorHAnsi" w:hAnsiTheme="majorHAnsi" w:cstheme="majorHAnsi"/>
+          <w:sz w:val="24"/>
+          <w:szCs w:val="24"/>
+          <w:lang w:val="pt-BR"/>
+        </w:rPr>
+      </w:pPr>
+    </w:p>
+    <w:p>
+      <w:pPr>
+        <w:spacing w:after="0" w:line="360" w:lineRule="auto"/>
+        <w:rPr>
+          <w:rFonts w:asciiTheme="majorHAnsi" w:hAnsiTheme="majorHAnsi" w:cstheme="majorHAnsi"/>
+          <w:sz w:val="24"/>
+          <w:szCs w:val="24"/>
+          <w:lang w:val="pt-BR"/>
+        </w:rPr>
+      </w:pPr>
+      <w:r>
+        <w:rPr>
+          <w:rFonts w:asciiTheme="majorHAnsi" w:hAnsiTheme="majorHAnsi" w:cstheme="majorHAnsi"/>
+          <w:sz w:val="24"/>
+          <w:szCs w:val="24"/>
+          <w:lang w:val="pt-BR"/>
+        </w:rPr>
+        <w:lastRenderedPageBreak/>
+        <w:t xml:space="preserve">Resposta: </w:t>
+      </w:r>
+      <w:r>
+        <w:rPr>
+          <w:rFonts w:asciiTheme="majorHAnsi" w:hAnsiTheme="majorHAnsi" w:cstheme="majorHAnsi"/>
+          <w:sz w:val="24"/>
+          <w:szCs w:val="24"/>
+          <w:lang w:val="pt-BR"/>
+        </w:rPr>
+        <w:t>IV</w:t>
+      </w:r>
+    </w:p>
+    <w:p>
+      <w:pPr>
+        <w:spacing w:after="0" w:line="360" w:lineRule="auto"/>
+        <w:rPr>
+          <w:rFonts w:asciiTheme="majorHAnsi" w:hAnsiTheme="majorHAnsi" w:cstheme="majorHAnsi"/>
+          <w:sz w:val="24"/>
+          <w:szCs w:val="24"/>
+          <w:lang w:val="pt-BR"/>
+        </w:rPr>
+      </w:pPr>
+    </w:p>
+    <w:p>
+      <w:pPr>
+        <w:spacing w:after="0" w:line="360" w:lineRule="auto"/>
+        <w:rPr>
+          <w:rFonts w:asciiTheme="majorHAnsi" w:hAnsiTheme="majorHAnsi" w:cstheme="majorHAnsi"/>
+          <w:sz w:val="24"/>
+          <w:szCs w:val="24"/>
+          <w:lang w:val="pt-BR"/>
+        </w:rPr>
+      </w:pPr>
+      <w:r>
+        <w:rPr>
+          <w:rFonts w:asciiTheme="majorHAnsi" w:hAnsiTheme="majorHAnsi" w:cstheme="majorHAnsi"/>
+          <w:sz w:val="24"/>
+          <w:szCs w:val="24"/>
+          <w:lang w:val="pt-BR"/>
+        </w:rPr>
+        <w:t xml:space="preserve">Pergunta 2 - </w:t>
+      </w:r>
+      <w:r>
+        <w:rPr>
+          <w:rFonts w:asciiTheme="majorHAnsi" w:hAnsiTheme="majorHAnsi" w:cstheme="majorHAnsi"/>
+          <w:sz w:val="24"/>
+          <w:szCs w:val="24"/>
+          <w:lang w:val="pt-BR"/>
+        </w:rPr>
+        <w:t xml:space="preserve">Sobre os arquivos utilizados no programa REVIT </w:t>
+      </w:r>
+      <w:proofErr w:type="gramStart"/>
+      <w:r>
+        <w:rPr>
+          <w:rFonts w:asciiTheme="majorHAnsi" w:hAnsiTheme="majorHAnsi" w:cstheme="majorHAnsi"/>
+          <w:sz w:val="24"/>
+          <w:szCs w:val="24"/>
+          <w:lang w:val="pt-BR"/>
+        </w:rPr>
+        <w:t>podemos afirmar</w:t>
+      </w:r>
+      <w:proofErr w:type="gramEnd"/>
+      <w:r>
+        <w:rPr>
+          <w:rFonts w:asciiTheme="majorHAnsi" w:hAnsiTheme="majorHAnsi" w:cstheme="majorHAnsi"/>
+          <w:sz w:val="24"/>
+          <w:szCs w:val="24"/>
+          <w:lang w:val="pt-BR"/>
+        </w:rPr>
+        <w:t xml:space="preserve"> que:</w:t>
+      </w:r>
+    </w:p>
+    <w:p>
+      <w:pPr>
+        <w:spacing w:after="0" w:line="360" w:lineRule="auto"/>
+        <w:rPr>
+          <w:rFonts w:asciiTheme="majorHAnsi" w:hAnsiTheme="majorHAnsi" w:cstheme="majorHAnsi"/>
+          <w:sz w:val="24"/>
+          <w:szCs w:val="24"/>
+          <w:lang w:val="pt-BR"/>
+        </w:rPr>
+      </w:pPr>
+      <w:r>
+        <w:rPr>
+          <w:rFonts w:asciiTheme="majorHAnsi" w:hAnsiTheme="majorHAnsi" w:cstheme="majorHAnsi"/>
+          <w:sz w:val="24"/>
+          <w:szCs w:val="24"/>
+          <w:lang w:val="pt-BR"/>
+        </w:rPr>
+        <w:t>I) Os arquivos utilizados na criação e elaboração dos projetos possuem extensão é o RVT.</w:t>
+      </w:r>
+    </w:p>
+    <w:p>
+      <w:pPr>
+        <w:spacing w:after="0" w:line="360" w:lineRule="auto"/>
+        <w:rPr>
+          <w:rFonts w:asciiTheme="majorHAnsi" w:hAnsiTheme="majorHAnsi" w:cstheme="majorHAnsi"/>
+          <w:sz w:val="24"/>
+          <w:szCs w:val="24"/>
+          <w:lang w:val="pt-BR"/>
+        </w:rPr>
+      </w:pPr>
+      <w:proofErr w:type="gramStart"/>
+      <w:r>
+        <w:rPr>
+          <w:rFonts w:asciiTheme="majorHAnsi" w:hAnsiTheme="majorHAnsi" w:cstheme="majorHAnsi"/>
+          <w:sz w:val="24"/>
+          <w:szCs w:val="24"/>
+          <w:lang w:val="pt-BR"/>
+        </w:rPr>
+        <w:t>II)</w:t>
+      </w:r>
+      <w:proofErr w:type="gramEnd"/>
+      <w:r>
+        <w:rPr>
+          <w:rFonts w:asciiTheme="majorHAnsi" w:hAnsiTheme="majorHAnsi" w:cstheme="majorHAnsi"/>
+          <w:sz w:val="24"/>
+          <w:szCs w:val="24"/>
+          <w:lang w:val="pt-BR"/>
+        </w:rPr>
+        <w:t xml:space="preserve"> Os arquivos utilizados na criação e elaboração de famílias possuem extensão RFA.</w:t>
+      </w:r>
+    </w:p>
+    <w:p>
+      <w:pPr>
+        <w:spacing w:after="0" w:line="360" w:lineRule="auto"/>
+        <w:rPr>
+          <w:rFonts w:asciiTheme="majorHAnsi" w:hAnsiTheme="majorHAnsi" w:cstheme="majorHAnsi"/>
+          <w:sz w:val="24"/>
+          <w:szCs w:val="24"/>
+          <w:lang w:val="pt-BR"/>
+        </w:rPr>
+      </w:pPr>
+      <w:r>
+        <w:rPr>
+          <w:rFonts w:asciiTheme="majorHAnsi" w:hAnsiTheme="majorHAnsi" w:cstheme="majorHAnsi"/>
+          <w:sz w:val="24"/>
+          <w:szCs w:val="24"/>
+          <w:lang w:val="pt-BR"/>
+        </w:rPr>
+        <w:t xml:space="preserve">III) Os </w:t>
+      </w:r>
+      <w:proofErr w:type="spellStart"/>
+      <w:r>
+        <w:rPr>
+          <w:rFonts w:asciiTheme="majorHAnsi" w:hAnsiTheme="majorHAnsi" w:cstheme="majorHAnsi"/>
+          <w:sz w:val="24"/>
+          <w:szCs w:val="24"/>
+          <w:lang w:val="pt-BR"/>
+        </w:rPr>
+        <w:t>templates</w:t>
+      </w:r>
+      <w:proofErr w:type="spellEnd"/>
+      <w:r>
+        <w:rPr>
+          <w:rFonts w:asciiTheme="majorHAnsi" w:hAnsiTheme="majorHAnsi" w:cstheme="majorHAnsi"/>
+          <w:sz w:val="24"/>
+          <w:szCs w:val="24"/>
+          <w:lang w:val="pt-BR"/>
+        </w:rPr>
+        <w:t xml:space="preserve"> possuem extensão RTE.</w:t>
+      </w:r>
+    </w:p>
+    <w:p>
+      <w:pPr>
+        <w:spacing w:after="0" w:line="360" w:lineRule="auto"/>
+        <w:rPr>
+          <w:rFonts w:asciiTheme="majorHAnsi" w:hAnsiTheme="majorHAnsi" w:cstheme="majorHAnsi"/>
+          <w:sz w:val="24"/>
+          <w:szCs w:val="24"/>
+          <w:lang w:val="pt-BR"/>
+        </w:rPr>
+      </w:pPr>
+      <w:r>
+        <w:rPr>
+          <w:rFonts w:asciiTheme="majorHAnsi" w:hAnsiTheme="majorHAnsi" w:cstheme="majorHAnsi"/>
+          <w:sz w:val="24"/>
+          <w:szCs w:val="24"/>
+          <w:lang w:val="pt-BR"/>
+        </w:rPr>
+        <w:t xml:space="preserve">IV) Os arquivos IFC são arquivos de formato neutro que possibilita a troca de informações entre diferentes sistemas. O formato estabelece padrões internacionais para importar e exportar objetos de construção e suas propriedades. Ou seja, através desse arquivo, é possível abrir no Revit um arquivo criado no </w:t>
+      </w:r>
+      <w:proofErr w:type="spellStart"/>
+      <w:r>
+        <w:rPr>
+          <w:rFonts w:asciiTheme="majorHAnsi" w:hAnsiTheme="majorHAnsi" w:cstheme="majorHAnsi"/>
+          <w:sz w:val="24"/>
+          <w:szCs w:val="24"/>
+          <w:lang w:val="pt-BR"/>
+        </w:rPr>
+        <w:t>Archicad</w:t>
+      </w:r>
+      <w:proofErr w:type="spellEnd"/>
+      <w:r>
+        <w:rPr>
+          <w:rFonts w:asciiTheme="majorHAnsi" w:hAnsiTheme="majorHAnsi" w:cstheme="majorHAnsi"/>
+          <w:sz w:val="24"/>
+          <w:szCs w:val="24"/>
+          <w:lang w:val="pt-BR"/>
+        </w:rPr>
+        <w:t>, ou vice-versa, transportando suas informações.</w:t>
+      </w:r>
+    </w:p>
+    <w:p>
+      <w:pPr>
+        <w:spacing w:after="0" w:line="360" w:lineRule="auto"/>
+        <w:rPr>
+          <w:rFonts w:asciiTheme="majorHAnsi" w:hAnsiTheme="majorHAnsi" w:cstheme="majorHAnsi"/>
+          <w:sz w:val="24"/>
+          <w:szCs w:val="24"/>
+          <w:lang w:val="pt-BR"/>
+        </w:rPr>
+      </w:pPr>
+    </w:p>
+    <w:p>
+      <w:pPr>
+        <w:spacing w:after="0" w:line="360" w:lineRule="auto"/>
+        <w:rPr>
+          <w:rFonts w:asciiTheme="majorHAnsi" w:hAnsiTheme="majorHAnsi" w:cstheme="majorHAnsi"/>
+          <w:sz w:val="24"/>
+          <w:szCs w:val="24"/>
+          <w:lang w:val="pt-BR"/>
+        </w:rPr>
+      </w:pPr>
+      <w:r>
+        <w:rPr>
+          <w:rFonts w:asciiTheme="majorHAnsi" w:hAnsiTheme="majorHAnsi" w:cstheme="majorHAnsi"/>
+          <w:sz w:val="24"/>
+          <w:szCs w:val="24"/>
+          <w:lang w:val="pt-BR"/>
+        </w:rPr>
+        <w:t xml:space="preserve">Resposta: </w:t>
+      </w:r>
+      <w:r>
+        <w:rPr>
+          <w:rFonts w:asciiTheme="majorHAnsi" w:hAnsiTheme="majorHAnsi" w:cstheme="majorHAnsi"/>
+          <w:sz w:val="24"/>
+          <w:szCs w:val="24"/>
+          <w:lang w:val="pt-BR"/>
+        </w:rPr>
+        <w:t>Todas as afirmações estão corretas.</w:t>
+      </w:r>
+    </w:p>
+    <w:p>
+      <w:pPr>
+        <w:spacing w:after="0" w:line="360" w:lineRule="auto"/>
+        <w:rPr>
+          <w:rFonts w:asciiTheme="majorHAnsi" w:hAnsiTheme="majorHAnsi" w:cstheme="majorHAnsi"/>
+          <w:sz w:val="24"/>
+          <w:szCs w:val="24"/>
+          <w:lang w:val="pt-BR"/>
+        </w:rPr>
+      </w:pPr>
+    </w:p>
+    <w:p>
+      <w:pPr>
+        <w:spacing w:after="0" w:line="360" w:lineRule="auto"/>
+        <w:rPr>
+          <w:rFonts w:asciiTheme="majorHAnsi" w:hAnsiTheme="majorHAnsi" w:cstheme="majorHAnsi"/>
+          <w:sz w:val="24"/>
+          <w:szCs w:val="24"/>
+          <w:lang w:val="pt-BR"/>
+        </w:rPr>
+      </w:pPr>
+      <w:r>
+        <w:rPr>
+          <w:rFonts w:asciiTheme="majorHAnsi" w:hAnsiTheme="majorHAnsi" w:cstheme="majorHAnsi"/>
+          <w:sz w:val="24"/>
+          <w:szCs w:val="24"/>
+          <w:lang w:val="pt-BR"/>
+        </w:rPr>
+        <w:t xml:space="preserve">Pergunta 3 - </w:t>
+      </w:r>
+      <w:r>
+        <w:rPr>
+          <w:rFonts w:asciiTheme="majorHAnsi" w:hAnsiTheme="majorHAnsi" w:cstheme="majorHAnsi"/>
+          <w:sz w:val="24"/>
+          <w:szCs w:val="24"/>
+          <w:lang w:val="pt-BR"/>
+        </w:rPr>
+        <w:t xml:space="preserve">O REVIT é um programa que utiliza a plataforma BIM para </w:t>
+      </w:r>
+      <w:proofErr w:type="gramStart"/>
+      <w:r>
+        <w:rPr>
+          <w:rFonts w:asciiTheme="majorHAnsi" w:hAnsiTheme="majorHAnsi" w:cstheme="majorHAnsi"/>
+          <w:sz w:val="24"/>
+          <w:szCs w:val="24"/>
+          <w:lang w:val="pt-BR"/>
+        </w:rPr>
+        <w:t>otimizar</w:t>
+      </w:r>
+      <w:proofErr w:type="gramEnd"/>
+      <w:r>
+        <w:rPr>
+          <w:rFonts w:asciiTheme="majorHAnsi" w:hAnsiTheme="majorHAnsi" w:cstheme="majorHAnsi"/>
+          <w:sz w:val="24"/>
+          <w:szCs w:val="24"/>
+          <w:lang w:val="pt-BR"/>
+        </w:rPr>
+        <w:t xml:space="preserve"> os processos projetuais e construtivos, sobre o REVIT é correto afirmar que:</w:t>
+      </w:r>
+    </w:p>
+    <w:p>
+      <w:pPr>
+        <w:spacing w:after="0" w:line="360" w:lineRule="auto"/>
+        <w:rPr>
+          <w:rFonts w:asciiTheme="majorHAnsi" w:hAnsiTheme="majorHAnsi" w:cstheme="majorHAnsi"/>
+          <w:sz w:val="24"/>
+          <w:szCs w:val="24"/>
+          <w:lang w:val="pt-BR"/>
+        </w:rPr>
+      </w:pPr>
+    </w:p>
+    <w:p>
+      <w:pPr>
+        <w:spacing w:after="0" w:line="360" w:lineRule="auto"/>
+        <w:rPr>
+          <w:rFonts w:asciiTheme="majorHAnsi" w:hAnsiTheme="majorHAnsi" w:cstheme="majorHAnsi"/>
+          <w:sz w:val="24"/>
+          <w:szCs w:val="24"/>
+          <w:lang w:val="pt-BR"/>
+        </w:rPr>
+      </w:pPr>
+      <w:r>
+        <w:rPr>
+          <w:rFonts w:asciiTheme="majorHAnsi" w:hAnsiTheme="majorHAnsi" w:cstheme="majorHAnsi"/>
+          <w:sz w:val="24"/>
+          <w:szCs w:val="24"/>
+          <w:lang w:val="pt-BR"/>
+        </w:rPr>
+        <w:t>I) Apesar de ser amplamente utilizado para criação de projetos tridimensionais, por não permitir a modelagem paramétrica de seus elementos, o Revit Architecture é restrito a projetos que utilizam o conceito de modelagem das informações de construção (BIM).</w:t>
+      </w:r>
+    </w:p>
+    <w:p>
+      <w:pPr>
+        <w:spacing w:after="0" w:line="360" w:lineRule="auto"/>
+        <w:rPr>
+          <w:rFonts w:asciiTheme="majorHAnsi" w:hAnsiTheme="majorHAnsi" w:cstheme="majorHAnsi"/>
+          <w:sz w:val="24"/>
+          <w:szCs w:val="24"/>
+          <w:lang w:val="pt-BR"/>
+        </w:rPr>
+      </w:pPr>
+      <w:proofErr w:type="gramStart"/>
+      <w:r>
+        <w:rPr>
+          <w:rFonts w:asciiTheme="majorHAnsi" w:hAnsiTheme="majorHAnsi" w:cstheme="majorHAnsi"/>
+          <w:sz w:val="24"/>
+          <w:szCs w:val="24"/>
+          <w:lang w:val="pt-BR"/>
+        </w:rPr>
+        <w:t>II)</w:t>
+      </w:r>
+      <w:proofErr w:type="gramEnd"/>
+      <w:r>
+        <w:rPr>
+          <w:rFonts w:asciiTheme="majorHAnsi" w:hAnsiTheme="majorHAnsi" w:cstheme="majorHAnsi"/>
+          <w:sz w:val="24"/>
+          <w:szCs w:val="24"/>
+          <w:lang w:val="pt-BR"/>
+        </w:rPr>
+        <w:t xml:space="preserve"> O programa REVIT deve ser utilizado apenas para modelagem arquitetônica, assim </w:t>
+      </w:r>
+      <w:proofErr w:type="gramStart"/>
+      <w:r>
+        <w:rPr>
+          <w:rFonts w:asciiTheme="majorHAnsi" w:hAnsiTheme="majorHAnsi" w:cstheme="majorHAnsi"/>
+          <w:sz w:val="24"/>
+          <w:szCs w:val="24"/>
+          <w:lang w:val="pt-BR"/>
+        </w:rPr>
+        <w:t>devemos</w:t>
+      </w:r>
+      <w:proofErr w:type="gramEnd"/>
+      <w:r>
+        <w:rPr>
+          <w:rFonts w:asciiTheme="majorHAnsi" w:hAnsiTheme="majorHAnsi" w:cstheme="majorHAnsi"/>
+          <w:sz w:val="24"/>
+          <w:szCs w:val="24"/>
+          <w:lang w:val="pt-BR"/>
+        </w:rPr>
+        <w:t xml:space="preserve"> evitar trabalhar com projetos estruturais, elétricos e hidráulicos dentro do software.</w:t>
+      </w:r>
+    </w:p>
+    <w:p>
+      <w:pPr>
+        <w:spacing w:after="0" w:line="360" w:lineRule="auto"/>
+        <w:rPr>
+          <w:rFonts w:asciiTheme="majorHAnsi" w:hAnsiTheme="majorHAnsi" w:cstheme="majorHAnsi"/>
+          <w:sz w:val="24"/>
+          <w:szCs w:val="24"/>
+          <w:lang w:val="pt-BR"/>
+        </w:rPr>
+      </w:pPr>
+      <w:r>
+        <w:rPr>
+          <w:rFonts w:asciiTheme="majorHAnsi" w:hAnsiTheme="majorHAnsi" w:cstheme="majorHAnsi"/>
+          <w:sz w:val="24"/>
+          <w:szCs w:val="24"/>
+          <w:lang w:val="pt-BR"/>
+        </w:rPr>
+        <w:t>III) O Revit utiliza tecnologia BIM, que propicia o armazenamento de todas as informações acerca de um projeto, disponibilizando-as para outras aplicações. Por meio desse sistema, as modificações realizadas em determinado desenho geram atualizações automáticas nos demais.</w:t>
+      </w:r>
+    </w:p>
+    <w:p>
+      <w:pPr>
+        <w:spacing w:after="0" w:line="360" w:lineRule="auto"/>
+        <w:rPr>
+          <w:rFonts w:asciiTheme="majorHAnsi" w:hAnsiTheme="majorHAnsi" w:cstheme="majorHAnsi"/>
+          <w:sz w:val="24"/>
+          <w:szCs w:val="24"/>
+          <w:lang w:val="pt-BR"/>
+        </w:rPr>
+      </w:pPr>
+      <w:r>
+        <w:rPr>
+          <w:rFonts w:asciiTheme="majorHAnsi" w:hAnsiTheme="majorHAnsi" w:cstheme="majorHAnsi"/>
+          <w:sz w:val="24"/>
+          <w:szCs w:val="24"/>
+          <w:lang w:val="pt-BR"/>
+        </w:rPr>
+        <w:t xml:space="preserve">IV) O REVIT permite a importação de arquivos IFC, mas não permite a importação de </w:t>
+      </w:r>
+      <w:proofErr w:type="gramStart"/>
+      <w:r>
+        <w:rPr>
+          <w:rFonts w:asciiTheme="majorHAnsi" w:hAnsiTheme="majorHAnsi" w:cstheme="majorHAnsi"/>
+          <w:sz w:val="24"/>
+          <w:szCs w:val="24"/>
+          <w:lang w:val="pt-BR"/>
+        </w:rPr>
+        <w:t>arquivos .</w:t>
+      </w:r>
+      <w:proofErr w:type="gramEnd"/>
+      <w:r>
+        <w:rPr>
+          <w:rFonts w:asciiTheme="majorHAnsi" w:hAnsiTheme="majorHAnsi" w:cstheme="majorHAnsi"/>
+          <w:sz w:val="24"/>
+          <w:szCs w:val="24"/>
+          <w:lang w:val="pt-BR"/>
+        </w:rPr>
+        <w:t>DWG, do AUTOCAD, pois o AUTOCAD não é um software BIM.</w:t>
+      </w:r>
+    </w:p>
+    <w:p>
+      <w:pPr>
+        <w:spacing w:after="0" w:line="360" w:lineRule="auto"/>
+        <w:rPr>
+          <w:rFonts w:asciiTheme="majorHAnsi" w:hAnsiTheme="majorHAnsi" w:cstheme="majorHAnsi"/>
+          <w:sz w:val="24"/>
+          <w:szCs w:val="24"/>
+          <w:lang w:val="pt-BR"/>
+        </w:rPr>
+      </w:pPr>
+      <w:r>
+        <w:rPr>
+          <w:rFonts w:asciiTheme="majorHAnsi" w:hAnsiTheme="majorHAnsi" w:cstheme="majorHAnsi"/>
+          <w:sz w:val="24"/>
+          <w:szCs w:val="24"/>
+          <w:lang w:val="pt-BR"/>
+        </w:rPr>
+        <w:lastRenderedPageBreak/>
+        <w:t>Resposta: III</w:t>
+      </w:r>
+    </w:p>
+    <w:p>
+      <w:pPr>
+        <w:spacing w:after="0" w:line="360" w:lineRule="auto"/>
+        <w:rPr>
+          <w:rFonts w:asciiTheme="majorHAnsi" w:hAnsiTheme="majorHAnsi" w:cstheme="majorHAnsi"/>
+          <w:sz w:val="24"/>
+          <w:szCs w:val="24"/>
+          <w:lang w:val="pt-BR"/>
+        </w:rPr>
+      </w:pPr>
+    </w:p>
+    <w:p>
+      <w:pPr>
+        <w:spacing w:after="0" w:line="360" w:lineRule="auto"/>
+        <w:rPr>
+          <w:rFonts w:asciiTheme="majorHAnsi" w:hAnsiTheme="majorHAnsi" w:cstheme="majorHAnsi"/>
+          <w:sz w:val="24"/>
+          <w:szCs w:val="24"/>
+          <w:lang w:val="pt-BR"/>
+        </w:rPr>
+      </w:pPr>
+      <w:r>
+        <w:rPr>
+          <w:rFonts w:asciiTheme="majorHAnsi" w:hAnsiTheme="majorHAnsi" w:cstheme="majorHAnsi"/>
+          <w:sz w:val="24"/>
+          <w:szCs w:val="24"/>
+          <w:lang w:val="pt-BR"/>
+        </w:rPr>
+        <w:t xml:space="preserve">Pergunta 4 - </w:t>
+      </w:r>
+      <w:r>
+        <w:rPr>
+          <w:rFonts w:asciiTheme="majorHAnsi" w:hAnsiTheme="majorHAnsi" w:cstheme="majorHAnsi"/>
+          <w:sz w:val="24"/>
+          <w:szCs w:val="24"/>
+          <w:lang w:val="pt-BR"/>
+        </w:rPr>
+        <w:t>Sobre o REVIT é correto afirmar que:</w:t>
+      </w:r>
+    </w:p>
+    <w:p>
+      <w:pPr>
+        <w:spacing w:after="0" w:line="360" w:lineRule="auto"/>
+        <w:rPr>
+          <w:rFonts w:asciiTheme="majorHAnsi" w:hAnsiTheme="majorHAnsi" w:cstheme="majorHAnsi"/>
+          <w:sz w:val="24"/>
+          <w:szCs w:val="24"/>
+          <w:lang w:val="pt-BR"/>
+        </w:rPr>
+      </w:pPr>
+    </w:p>
+    <w:p>
+      <w:pPr>
+        <w:spacing w:after="0" w:line="360" w:lineRule="auto"/>
+        <w:rPr>
+          <w:rFonts w:asciiTheme="majorHAnsi" w:hAnsiTheme="majorHAnsi" w:cstheme="majorHAnsi"/>
+          <w:sz w:val="24"/>
+          <w:szCs w:val="24"/>
+          <w:lang w:val="pt-BR"/>
+        </w:rPr>
+      </w:pPr>
+      <w:r>
+        <w:rPr>
+          <w:rFonts w:asciiTheme="majorHAnsi" w:hAnsiTheme="majorHAnsi" w:cstheme="majorHAnsi"/>
+          <w:sz w:val="24"/>
+          <w:szCs w:val="24"/>
+          <w:lang w:val="pt-BR"/>
+        </w:rPr>
+        <w:t>I) O comando que apresenta na tela todas as vistas abertas é o comando WT.</w:t>
+      </w:r>
+    </w:p>
+    <w:p>
+      <w:pPr>
+        <w:spacing w:after="0" w:line="360" w:lineRule="auto"/>
+        <w:rPr>
+          <w:rFonts w:asciiTheme="majorHAnsi" w:hAnsiTheme="majorHAnsi" w:cstheme="majorHAnsi"/>
+          <w:sz w:val="24"/>
+          <w:szCs w:val="24"/>
+          <w:lang w:val="pt-BR"/>
+        </w:rPr>
+      </w:pPr>
+      <w:proofErr w:type="gramStart"/>
+      <w:r>
+        <w:rPr>
+          <w:rFonts w:asciiTheme="majorHAnsi" w:hAnsiTheme="majorHAnsi" w:cstheme="majorHAnsi"/>
+          <w:sz w:val="24"/>
+          <w:szCs w:val="24"/>
+          <w:lang w:val="pt-BR"/>
+        </w:rPr>
+        <w:t>II)</w:t>
+      </w:r>
+      <w:proofErr w:type="gramEnd"/>
+      <w:r>
+        <w:rPr>
+          <w:rFonts w:asciiTheme="majorHAnsi" w:hAnsiTheme="majorHAnsi" w:cstheme="majorHAnsi"/>
+          <w:sz w:val="24"/>
+          <w:szCs w:val="24"/>
+          <w:lang w:val="pt-BR"/>
+        </w:rPr>
+        <w:t xml:space="preserve"> O comando que enquadra a imagem do projeto na área de trabalho é o comando ZA.</w:t>
+      </w:r>
+    </w:p>
+    <w:p>
+      <w:pPr>
+        <w:spacing w:after="0" w:line="360" w:lineRule="auto"/>
+        <w:rPr>
+          <w:rFonts w:asciiTheme="majorHAnsi" w:hAnsiTheme="majorHAnsi" w:cstheme="majorHAnsi"/>
+          <w:sz w:val="24"/>
+          <w:szCs w:val="24"/>
+          <w:lang w:val="pt-BR"/>
+        </w:rPr>
+      </w:pPr>
+      <w:r>
+        <w:rPr>
+          <w:rFonts w:asciiTheme="majorHAnsi" w:hAnsiTheme="majorHAnsi" w:cstheme="majorHAnsi"/>
+          <w:sz w:val="24"/>
+          <w:szCs w:val="24"/>
+          <w:lang w:val="pt-BR"/>
+        </w:rPr>
+        <w:t>III) Ao digitar um atalho de comando no REVIT não é necessário apertar a tecla ENTER para confirmar o comando.</w:t>
+      </w:r>
+    </w:p>
+    <w:p>
+      <w:pPr>
+        <w:spacing w:after="0" w:line="360" w:lineRule="auto"/>
+        <w:rPr>
+          <w:rFonts w:asciiTheme="majorHAnsi" w:hAnsiTheme="majorHAnsi" w:cstheme="majorHAnsi"/>
+          <w:sz w:val="24"/>
+          <w:szCs w:val="24"/>
+          <w:lang w:val="pt-BR"/>
+        </w:rPr>
+      </w:pPr>
+      <w:r>
+        <w:rPr>
+          <w:rFonts w:asciiTheme="majorHAnsi" w:hAnsiTheme="majorHAnsi" w:cstheme="majorHAnsi"/>
+          <w:sz w:val="24"/>
+          <w:szCs w:val="24"/>
+          <w:lang w:val="pt-BR"/>
+        </w:rPr>
+        <w:t xml:space="preserve">IV) O REVIT permite que o projetista trabalhe com elementos </w:t>
+      </w:r>
+      <w:proofErr w:type="spellStart"/>
+      <w:r>
+        <w:rPr>
+          <w:rFonts w:asciiTheme="majorHAnsi" w:hAnsiTheme="majorHAnsi" w:cstheme="majorHAnsi"/>
+          <w:sz w:val="24"/>
+          <w:szCs w:val="24"/>
+          <w:lang w:val="pt-BR"/>
+        </w:rPr>
+        <w:t>anotativos</w:t>
+      </w:r>
+      <w:proofErr w:type="spellEnd"/>
+      <w:r>
+        <w:rPr>
+          <w:rFonts w:asciiTheme="majorHAnsi" w:hAnsiTheme="majorHAnsi" w:cstheme="majorHAnsi"/>
+          <w:sz w:val="24"/>
+          <w:szCs w:val="24"/>
+          <w:lang w:val="pt-BR"/>
+        </w:rPr>
+        <w:t xml:space="preserve"> como cotas, tabelas, formatos e com elementos de modelo, como paredes, portas e janelas.</w:t>
+      </w:r>
+    </w:p>
+    <w:p>
+      <w:pPr>
+        <w:spacing w:after="0" w:line="360" w:lineRule="auto"/>
+        <w:rPr>
+          <w:rFonts w:asciiTheme="majorHAnsi" w:hAnsiTheme="majorHAnsi" w:cstheme="majorHAnsi"/>
+          <w:sz w:val="24"/>
+          <w:szCs w:val="24"/>
+          <w:lang w:val="pt-BR"/>
+        </w:rPr>
+      </w:pPr>
+    </w:p>
+    <w:p>
+      <w:pPr>
+        <w:spacing w:after="0" w:line="360" w:lineRule="auto"/>
+        <w:rPr>
+          <w:rFonts w:asciiTheme="majorHAnsi" w:hAnsiTheme="majorHAnsi" w:cstheme="majorHAnsi"/>
+          <w:sz w:val="24"/>
+          <w:szCs w:val="24"/>
+          <w:lang w:val="pt-BR"/>
+        </w:rPr>
+      </w:pPr>
+      <w:r>
+        <w:rPr>
+          <w:rFonts w:asciiTheme="majorHAnsi" w:hAnsiTheme="majorHAnsi" w:cstheme="majorHAnsi"/>
+          <w:sz w:val="24"/>
+          <w:szCs w:val="24"/>
+          <w:lang w:val="pt-BR"/>
+        </w:rPr>
+        <w:t xml:space="preserve">Resposta: </w:t>
+      </w:r>
+      <w:r>
+        <w:rPr>
+          <w:rFonts w:asciiTheme="majorHAnsi" w:hAnsiTheme="majorHAnsi" w:cstheme="majorHAnsi"/>
+          <w:sz w:val="24"/>
+          <w:szCs w:val="24"/>
+          <w:lang w:val="pt-BR"/>
+        </w:rPr>
+        <w:t>Todas as alternativas estão corretas.</w:t>
+      </w:r>
+    </w:p>
+    <w:p>
+      <w:pPr>
+        <w:spacing w:after="0" w:line="360" w:lineRule="auto"/>
+        <w:rPr>
+          <w:rFonts w:asciiTheme="majorHAnsi" w:hAnsiTheme="majorHAnsi" w:cstheme="majorHAnsi"/>
+          <w:sz w:val="24"/>
+          <w:szCs w:val="24"/>
+          <w:lang w:val="pt-BR"/>
+        </w:rPr>
+      </w:pPr>
+    </w:p>
+    <w:p>
+      <w:pPr>
+        <w:spacing w:after="0" w:line="360" w:lineRule="auto"/>
+        <w:rPr>
+          <w:rFonts w:asciiTheme="majorHAnsi" w:hAnsiTheme="majorHAnsi" w:cstheme="majorHAnsi"/>
+          <w:sz w:val="24"/>
+          <w:szCs w:val="24"/>
+          <w:lang w:val="pt-BR"/>
+        </w:rPr>
+      </w:pPr>
+      <w:r>
+        <w:rPr>
+          <w:rFonts w:asciiTheme="majorHAnsi" w:hAnsiTheme="majorHAnsi" w:cstheme="majorHAnsi"/>
+          <w:sz w:val="24"/>
+          <w:szCs w:val="24"/>
+          <w:lang w:val="pt-BR"/>
+        </w:rPr>
+        <w:t>Pergunta 5 – S</w:t>
+      </w:r>
+      <w:r>
+        <w:rPr>
+          <w:rFonts w:asciiTheme="majorHAnsi" w:hAnsiTheme="majorHAnsi" w:cstheme="majorHAnsi"/>
+          <w:sz w:val="24"/>
+          <w:szCs w:val="24"/>
+          <w:lang w:val="pt-BR"/>
+        </w:rPr>
+        <w:t>obre as formas de seleção de objetos no Revit podemos afirmar que:</w:t>
+      </w:r>
+    </w:p>
+    <w:p>
+      <w:pPr>
+        <w:spacing w:after="0" w:line="360" w:lineRule="auto"/>
+        <w:rPr>
+          <w:rFonts w:asciiTheme="majorHAnsi" w:hAnsiTheme="majorHAnsi" w:cstheme="majorHAnsi"/>
+          <w:sz w:val="24"/>
+          <w:szCs w:val="24"/>
+          <w:lang w:val="pt-BR"/>
+        </w:rPr>
+      </w:pPr>
+      <w:r>
+        <w:rPr>
+          <w:rFonts w:asciiTheme="majorHAnsi" w:hAnsiTheme="majorHAnsi" w:cstheme="majorHAnsi"/>
+          <w:sz w:val="24"/>
+          <w:szCs w:val="24"/>
+          <w:lang w:val="pt-BR"/>
+        </w:rPr>
+        <w:t xml:space="preserve">I) Ao pressionar o </w:t>
+      </w:r>
+      <w:proofErr w:type="spellStart"/>
+      <w:r>
+        <w:rPr>
+          <w:rFonts w:asciiTheme="majorHAnsi" w:hAnsiTheme="majorHAnsi" w:cstheme="majorHAnsi"/>
+          <w:sz w:val="24"/>
+          <w:szCs w:val="24"/>
+          <w:lang w:val="pt-BR"/>
+        </w:rPr>
+        <w:t>Ctrl</w:t>
+      </w:r>
+      <w:proofErr w:type="spellEnd"/>
+      <w:r>
+        <w:rPr>
+          <w:rFonts w:asciiTheme="majorHAnsi" w:hAnsiTheme="majorHAnsi" w:cstheme="majorHAnsi"/>
+          <w:sz w:val="24"/>
+          <w:szCs w:val="24"/>
+          <w:lang w:val="pt-BR"/>
+        </w:rPr>
+        <w:t xml:space="preserve"> no teclado e clicar sobre objetos o REVIT ativa </w:t>
+      </w:r>
+      <w:proofErr w:type="gramStart"/>
+      <w:r>
+        <w:rPr>
+          <w:rFonts w:asciiTheme="majorHAnsi" w:hAnsiTheme="majorHAnsi" w:cstheme="majorHAnsi"/>
+          <w:sz w:val="24"/>
+          <w:szCs w:val="24"/>
+          <w:lang w:val="pt-BR"/>
+        </w:rPr>
+        <w:t>os sistema</w:t>
+      </w:r>
+      <w:proofErr w:type="gramEnd"/>
+      <w:r>
+        <w:rPr>
+          <w:rFonts w:asciiTheme="majorHAnsi" w:hAnsiTheme="majorHAnsi" w:cstheme="majorHAnsi"/>
+          <w:sz w:val="24"/>
+          <w:szCs w:val="24"/>
+          <w:lang w:val="pt-BR"/>
+        </w:rPr>
+        <w:t xml:space="preserve"> de seleção com adição de objetos.</w:t>
+      </w:r>
+    </w:p>
+    <w:p>
+      <w:pPr>
+        <w:spacing w:after="0" w:line="360" w:lineRule="auto"/>
+        <w:rPr>
+          <w:rFonts w:asciiTheme="majorHAnsi" w:hAnsiTheme="majorHAnsi" w:cstheme="majorHAnsi"/>
+          <w:sz w:val="24"/>
+          <w:szCs w:val="24"/>
+          <w:lang w:val="pt-BR"/>
+        </w:rPr>
+      </w:pPr>
+      <w:proofErr w:type="gramStart"/>
+      <w:r>
+        <w:rPr>
+          <w:rFonts w:asciiTheme="majorHAnsi" w:hAnsiTheme="majorHAnsi" w:cstheme="majorHAnsi"/>
+          <w:sz w:val="24"/>
+          <w:szCs w:val="24"/>
+          <w:lang w:val="pt-BR"/>
+        </w:rPr>
+        <w:t>II)</w:t>
+      </w:r>
+      <w:proofErr w:type="gramEnd"/>
+      <w:r>
+        <w:rPr>
+          <w:rFonts w:asciiTheme="majorHAnsi" w:hAnsiTheme="majorHAnsi" w:cstheme="majorHAnsi"/>
+          <w:sz w:val="24"/>
+          <w:szCs w:val="24"/>
+          <w:lang w:val="pt-BR"/>
+        </w:rPr>
+        <w:t xml:space="preserve"> Ao pressionar o shift no teclado e clicar sobre objetos o REVIT ativa os sistema de seleção com subtração de objetos do conjunto de seleção realizada.</w:t>
+      </w:r>
+    </w:p>
+    <w:p>
+      <w:pPr>
+        <w:spacing w:after="0" w:line="360" w:lineRule="auto"/>
+        <w:rPr>
+          <w:rFonts w:asciiTheme="majorHAnsi" w:hAnsiTheme="majorHAnsi" w:cstheme="majorHAnsi"/>
+          <w:sz w:val="24"/>
+          <w:szCs w:val="24"/>
+          <w:lang w:val="pt-BR"/>
+        </w:rPr>
+      </w:pPr>
+      <w:r>
+        <w:rPr>
+          <w:rFonts w:asciiTheme="majorHAnsi" w:hAnsiTheme="majorHAnsi" w:cstheme="majorHAnsi"/>
+          <w:sz w:val="24"/>
+          <w:szCs w:val="24"/>
+          <w:lang w:val="pt-BR"/>
+        </w:rPr>
+        <w:t>III) Durante a seleção dos objetos o REVIT permite o usuário selecione todos os objetos com as mesmas propriedades mesmo que estes objetos estejam em janelas diferentes.</w:t>
+      </w:r>
+    </w:p>
+    <w:p>
+      <w:pPr>
+        <w:spacing w:after="0" w:line="360" w:lineRule="auto"/>
+        <w:rPr>
+          <w:rFonts w:asciiTheme="majorHAnsi" w:hAnsiTheme="majorHAnsi" w:cstheme="majorHAnsi"/>
+          <w:sz w:val="24"/>
+          <w:szCs w:val="24"/>
+          <w:lang w:val="pt-BR"/>
+        </w:rPr>
+      </w:pPr>
+      <w:r>
+        <w:rPr>
+          <w:rFonts w:asciiTheme="majorHAnsi" w:hAnsiTheme="majorHAnsi" w:cstheme="majorHAnsi"/>
+          <w:sz w:val="24"/>
+          <w:szCs w:val="24"/>
+          <w:lang w:val="pt-BR"/>
+        </w:rPr>
+        <w:t xml:space="preserve">IV) Ao selecionar e </w:t>
+      </w:r>
+      <w:proofErr w:type="gramStart"/>
+      <w:r>
+        <w:rPr>
+          <w:rFonts w:asciiTheme="majorHAnsi" w:hAnsiTheme="majorHAnsi" w:cstheme="majorHAnsi"/>
+          <w:sz w:val="24"/>
+          <w:szCs w:val="24"/>
+          <w:lang w:val="pt-BR"/>
+        </w:rPr>
+        <w:t>deletar</w:t>
+      </w:r>
+      <w:proofErr w:type="gramEnd"/>
+      <w:r>
+        <w:rPr>
+          <w:rFonts w:asciiTheme="majorHAnsi" w:hAnsiTheme="majorHAnsi" w:cstheme="majorHAnsi"/>
+          <w:sz w:val="24"/>
+          <w:szCs w:val="24"/>
+          <w:lang w:val="pt-BR"/>
+        </w:rPr>
+        <w:t xml:space="preserve"> um objeto em uma planta o objeto automaticamente será deletado de todo o projeto, incluindo o 3D, cortes, elevações, mesmo que essas estejam inativas.</w:t>
+      </w:r>
+    </w:p>
+    <w:p>
+      <w:pPr>
+        <w:spacing w:after="0" w:line="360" w:lineRule="auto"/>
+        <w:rPr>
+          <w:rFonts w:asciiTheme="majorHAnsi" w:hAnsiTheme="majorHAnsi" w:cstheme="majorHAnsi"/>
+          <w:sz w:val="24"/>
+          <w:szCs w:val="24"/>
+          <w:lang w:val="pt-BR"/>
+        </w:rPr>
+      </w:pPr>
+    </w:p>
+    <w:p>
+      <w:pPr>
+        <w:spacing w:after="0" w:line="360" w:lineRule="auto"/>
+        <w:rPr>
+          <w:rFonts w:asciiTheme="majorHAnsi" w:hAnsiTheme="majorHAnsi" w:cstheme="majorHAnsi"/>
+          <w:sz w:val="24"/>
+          <w:szCs w:val="24"/>
+          <w:lang w:val="pt-BR"/>
+        </w:rPr>
+      </w:pPr>
+      <w:r>
+        <w:rPr>
+          <w:rFonts w:asciiTheme="majorHAnsi" w:hAnsiTheme="majorHAnsi" w:cstheme="majorHAnsi"/>
+          <w:sz w:val="24"/>
+          <w:szCs w:val="24"/>
+          <w:lang w:val="pt-BR"/>
+        </w:rPr>
+        <w:t xml:space="preserve">Resposta: </w:t>
+      </w:r>
+      <w:r>
+        <w:rPr>
+          <w:rFonts w:asciiTheme="majorHAnsi" w:hAnsiTheme="majorHAnsi" w:cstheme="majorHAnsi"/>
+          <w:sz w:val="24"/>
+          <w:szCs w:val="24"/>
+          <w:lang w:val="pt-BR"/>
+        </w:rPr>
+        <w:t>Todas as alternativas estão corretas.</w:t>
+      </w:r>
+    </w:p>
+    <w:p>
+      <w:pPr>
+        <w:spacing w:after="0" w:line="360" w:lineRule="auto"/>
+        <w:rPr>
+          <w:rFonts w:asciiTheme="majorHAnsi" w:hAnsiTheme="majorHAnsi" w:cstheme="majorHAnsi"/>
+          <w:sz w:val="24"/>
+          <w:szCs w:val="24"/>
+          <w:lang w:val="pt-BR"/>
+        </w:rPr>
+      </w:pPr>
+    </w:p>
+    <w:p>
+      <w:pPr>
+        <w:spacing w:after="0" w:line="360" w:lineRule="auto"/>
+        <w:rPr>
+          <w:rFonts w:asciiTheme="majorHAnsi" w:hAnsiTheme="majorHAnsi" w:cstheme="majorHAnsi"/>
+          <w:sz w:val="24"/>
+          <w:szCs w:val="24"/>
+          <w:lang w:val="pt-BR"/>
+        </w:rPr>
+      </w:pPr>
       <w:bookmarkStart w:id="0" w:name="_GoBack"/>
       <w:bookmarkEnd w:id="0"/>
     </w:p>
     <w:p>
       <w:pPr>
         <w:spacing w:after="0" w:line="360" w:lineRule="auto"/>
-        <w:jc w:val="center"/>
+        <w:rPr>
+          <w:rFonts w:asciiTheme="majorHAnsi" w:hAnsiTheme="majorHAnsi" w:cstheme="majorHAnsi"/>
+          <w:b/>
+          <w:sz w:val="24"/>
+          <w:szCs w:val="24"/>
+          <w:lang w:val="pt-BR"/>
+        </w:rPr>
+      </w:pPr>
+      <w:r>
+        <w:rPr>
+          <w:rFonts w:asciiTheme="majorHAnsi" w:hAnsiTheme="majorHAnsi" w:cstheme="majorHAnsi"/>
+          <w:b/>
+          <w:sz w:val="24"/>
+          <w:szCs w:val="24"/>
+          <w:lang w:val="pt-BR"/>
+        </w:rPr>
+        <w:t>Atividade Objetiva 0</w:t>
+      </w:r>
+      <w:r>
+        <w:rPr>
+          <w:rFonts w:asciiTheme="majorHAnsi" w:hAnsiTheme="majorHAnsi" w:cstheme="majorHAnsi"/>
+          <w:b/>
+          <w:sz w:val="24"/>
+          <w:szCs w:val="24"/>
+          <w:lang w:val="pt-BR"/>
+        </w:rPr>
+        <w:t>2</w:t>
+      </w:r>
+    </w:p>
+    <w:p>
+      <w:pPr>
+        <w:spacing w:after="0" w:line="360" w:lineRule="auto"/>
+        <w:rPr>
+          <w:rFonts w:asciiTheme="majorHAnsi" w:hAnsiTheme="majorHAnsi" w:cstheme="majorHAnsi"/>
+          <w:sz w:val="24"/>
+          <w:szCs w:val="24"/>
+          <w:lang w:val="pt-BR"/>
+        </w:rPr>
+      </w:pPr>
+    </w:p>
+    <w:p>
+      <w:pPr>
+        <w:spacing w:after="0" w:line="360" w:lineRule="auto"/>
+        <w:rPr>
+          <w:rFonts w:asciiTheme="majorHAnsi" w:hAnsiTheme="majorHAnsi" w:cstheme="majorHAnsi"/>
+          <w:sz w:val="24"/>
+          <w:szCs w:val="24"/>
+          <w:lang w:val="pt-BR"/>
+        </w:rPr>
+      </w:pPr>
+    </w:p>
+    <w:p>
+      <w:pPr>
+        <w:spacing w:after="0" w:line="360" w:lineRule="auto"/>
+        <w:rPr>
+          <w:rFonts w:asciiTheme="majorHAnsi" w:hAnsiTheme="majorHAnsi" w:cstheme="majorHAnsi"/>
+          <w:b/>
+          <w:sz w:val="24"/>
+          <w:szCs w:val="24"/>
+          <w:lang w:val="pt-BR"/>
+        </w:rPr>
+      </w:pPr>
+      <w:r>
+        <w:rPr>
+          <w:rFonts w:asciiTheme="majorHAnsi" w:hAnsiTheme="majorHAnsi" w:cstheme="majorHAnsi"/>
+          <w:b/>
+          <w:sz w:val="24"/>
+          <w:szCs w:val="24"/>
+          <w:lang w:val="pt-BR"/>
+        </w:rPr>
+        <w:lastRenderedPageBreak/>
+        <w:t>Atividade Objetiva 0</w:t>
+      </w:r>
+      <w:r>
+        <w:rPr>
+          <w:rFonts w:asciiTheme="majorHAnsi" w:hAnsiTheme="majorHAnsi" w:cstheme="majorHAnsi"/>
+          <w:b/>
+          <w:sz w:val="24"/>
+          <w:szCs w:val="24"/>
+          <w:lang w:val="pt-BR"/>
+        </w:rPr>
+        <w:t>3</w:t>
+      </w:r>
+    </w:p>
+    <w:p>
+      <w:pPr>
+        <w:spacing w:after="0" w:line="360" w:lineRule="auto"/>
+        <w:rPr>
+          <w:rFonts w:asciiTheme="majorHAnsi" w:hAnsiTheme="majorHAnsi" w:cstheme="majorHAnsi"/>
+          <w:sz w:val="24"/>
+          <w:szCs w:val="24"/>
+          <w:lang w:val="pt-BR"/>
+        </w:rPr>
+      </w:pPr>
+    </w:p>
+    <w:p>
+      <w:pPr>
+        <w:spacing w:after="0" w:line="360" w:lineRule="auto"/>
+        <w:rPr>
+          <w:rFonts w:asciiTheme="majorHAnsi" w:hAnsiTheme="majorHAnsi" w:cstheme="majorHAnsi"/>
+          <w:sz w:val="24"/>
+          <w:szCs w:val="24"/>
+          <w:lang w:val="pt-BR"/>
+        </w:rPr>
+      </w:pPr>
+    </w:p>
+    <w:p>
+      <w:pPr>
+        <w:spacing w:after="0" w:line="360" w:lineRule="auto"/>
+        <w:rPr>
+          <w:rFonts w:asciiTheme="majorHAnsi" w:hAnsiTheme="majorHAnsi" w:cstheme="majorHAnsi"/>
+          <w:sz w:val="24"/>
+          <w:szCs w:val="24"/>
+          <w:lang w:val="pt-BR"/>
+        </w:rPr>
+      </w:pPr>
+    </w:p>
+    <w:p>
+      <w:pPr>
+        <w:spacing w:after="0" w:line="360" w:lineRule="auto"/>
+        <w:rPr>
+          <w:rFonts w:asciiTheme="majorHAnsi" w:hAnsiTheme="majorHAnsi" w:cstheme="majorHAnsi"/>
+          <w:sz w:val="24"/>
+          <w:szCs w:val="24"/>
+          <w:lang w:val="pt-BR"/>
+        </w:rPr>
+      </w:pPr>
+    </w:p>
+    <w:p>
+      <w:pPr>
+        <w:spacing w:after="0" w:line="360" w:lineRule="auto"/>
+        <w:rPr>
+          <w:rFonts w:asciiTheme="majorHAnsi" w:hAnsiTheme="majorHAnsi" w:cstheme="majorHAnsi"/>
+          <w:sz w:val="24"/>
+          <w:szCs w:val="24"/>
+          <w:lang w:val="pt-BR"/>
+        </w:rPr>
+      </w:pPr>
+    </w:p>
+    <w:p>
+      <w:pPr>
+        <w:spacing w:after="0" w:line="360" w:lineRule="auto"/>
+        <w:rPr>
+          <w:rFonts w:asciiTheme="majorHAnsi" w:hAnsiTheme="majorHAnsi" w:cstheme="majorHAnsi"/>
+          <w:b/>
+          <w:sz w:val="24"/>
+          <w:szCs w:val="24"/>
+          <w:lang w:val="pt-BR"/>
+        </w:rPr>
+      </w:pPr>
+      <w:r>
+        <w:rPr>
+          <w:rFonts w:asciiTheme="majorHAnsi" w:hAnsiTheme="majorHAnsi" w:cstheme="majorHAnsi"/>
+          <w:b/>
+          <w:sz w:val="24"/>
+          <w:szCs w:val="24"/>
+          <w:lang w:val="pt-BR"/>
+        </w:rPr>
+        <w:t>Atividade Objetiva 0</w:t>
+      </w:r>
+      <w:r>
+        <w:rPr>
+          <w:rFonts w:asciiTheme="majorHAnsi" w:hAnsiTheme="majorHAnsi" w:cstheme="majorHAnsi"/>
+          <w:b/>
+          <w:sz w:val="24"/>
+          <w:szCs w:val="24"/>
+          <w:lang w:val="pt-BR"/>
+        </w:rPr>
+        <w:t>4</w:t>
+      </w:r>
+    </w:p>
+    <w:p>
+      <w:pPr>
+        <w:spacing w:after="0" w:line="360" w:lineRule="auto"/>
+        <w:rPr>
+          <w:rFonts w:asciiTheme="majorHAnsi" w:hAnsiTheme="majorHAnsi" w:cstheme="majorHAnsi"/>
+          <w:sz w:val="24"/>
+          <w:szCs w:val="24"/>
+          <w:lang w:val="pt-BR"/>
+        </w:rPr>
+      </w:pPr>
+    </w:p>
+    <w:p>
+      <w:pPr>
+        <w:spacing w:after="0" w:line="360" w:lineRule="auto"/>
+        <w:rPr>
+          <w:rFonts w:asciiTheme="majorHAnsi" w:hAnsiTheme="majorHAnsi" w:cstheme="majorHAnsi"/>
+          <w:sz w:val="24"/>
+          <w:szCs w:val="24"/>
+          <w:lang w:val="pt-BR"/>
+        </w:rPr>
+      </w:pPr>
+    </w:p>
+    <w:p>
+      <w:pPr>
+        <w:spacing w:after="0" w:line="360" w:lineRule="auto"/>
         <w:rPr>
           <w:rFonts w:asciiTheme="majorHAnsi" w:hAnsiTheme="majorHAnsi" w:cstheme="majorHAnsi"/>
           <w:sz w:val="24"/>
@@ -5287,7 +6632,7 @@
   <a:extraClrSchemeLst/>
   <a:extLst>
     <a:ext uri="{05A4C25C-085E-4340-85A3-A5531E510DB2}">
-      <thm15:themeFamily xmlns="" xmlns:thm15="http://schemas.microsoft.com/office/thememl/2012/main" name="Office Theme" id="{62F939B6-93AF-4DB8-9C6B-D6C7DFDC589F}" vid="{4A3C46E8-61CC-4603-A589-7422A47A8E4A}"/>
+      <thm15:themeFamily xmlns:thm15="http://schemas.microsoft.com/office/thememl/2012/main" xmlns="" name="Office Theme" id="{62F939B6-93AF-4DB8-9C6B-D6C7DFDC589F}" vid="{4A3C46E8-61CC-4603-A589-7422A47A8E4A}"/>
     </a:ext>
   </a:extLst>
 </a:theme>
@@ -5298,7 +6643,7 @@
 </file>
 
 <file path=customXml/itemProps1.xml><?xml version="1.0" encoding="utf-8"?>
-<ds:datastoreItem xmlns:ds="http://schemas.openxmlformats.org/officeDocument/2006/customXml" ds:itemID="{0B06CF86-311B-4CD3-9796-CCD4D658B6E8}">
+<ds:datastoreItem xmlns:ds="http://schemas.openxmlformats.org/officeDocument/2006/customXml" ds:itemID="{723D887B-5DBC-4D61-BA1A-0879813151ED}">
   <ds:schemaRefs>
     <ds:schemaRef ds:uri="http://schemas.openxmlformats.org/officeDocument/2006/bibliography"/>
   </ds:schemaRefs>

</xml_diff>

<commit_message>
tarefa 2 - modelagem paramétrica
</commit_message>
<xml_diff>
--- a/05_bim_3d_modelos_parametricos/modelos_parametricos_notas_aula.docx
+++ b/05_bim_3d_modelos_parametricos/modelos_parametricos_notas_aula.docx
@@ -1247,6 +1247,1038 @@
         <w:t>Atividade Objetiva 01</w:t>
       </w:r>
     </w:p>
+    <w:tbl>
+      <w:tblPr>
+        <w:tblStyle w:val="Tabelacomgrade"/>
+        <w:tblW w:w="0" w:type="auto"/>
+        <w:tblBorders>
+          <w:top w:val="none" w:sz="0" w:space="0" w:color="auto"/>
+          <w:left w:val="none" w:sz="0" w:space="0" w:color="auto"/>
+          <w:bottom w:val="none" w:sz="0" w:space="0" w:color="auto"/>
+          <w:right w:val="none" w:sz="0" w:space="0" w:color="auto"/>
+          <w:insideH w:val="none" w:sz="0" w:space="0" w:color="auto"/>
+          <w:insideV w:val="none" w:sz="0" w:space="0" w:color="auto"/>
+        </w:tblBorders>
+        <w:shd w:val="clear" w:color="auto" w:fill="D9D9D9" w:themeFill="background1" w:themeFillShade="D9"/>
+        <w:tblLook w:val="04A0" w:firstRow="1" w:lastRow="0" w:firstColumn="1" w:lastColumn="0" w:noHBand="0" w:noVBand="1"/>
+      </w:tblPr>
+      <w:tblGrid>
+        <w:gridCol w:w="8720"/>
+      </w:tblGrid>
+      <w:tr>
+        <w:tc>
+          <w:tcPr>
+            <w:tcW w:w="8720" w:type="dxa"/>
+            <w:shd w:val="clear" w:color="auto" w:fill="D9D9D9" w:themeFill="background1" w:themeFillShade="D9"/>
+          </w:tcPr>
+          <w:p>
+            <w:pPr>
+              <w:spacing w:after="0" w:line="360" w:lineRule="auto"/>
+              <w:jc w:val="both"/>
+              <w:rPr>
+                <w:rFonts w:asciiTheme="majorHAnsi" w:hAnsiTheme="majorHAnsi" w:cstheme="majorHAnsi"/>
+                <w:sz w:val="20"/>
+                <w:szCs w:val="20"/>
+                <w:lang w:val="pt-BR"/>
+              </w:rPr>
+            </w:pPr>
+            <w:r>
+              <w:rPr>
+                <w:rFonts w:asciiTheme="majorHAnsi" w:hAnsiTheme="majorHAnsi" w:cstheme="majorHAnsi"/>
+                <w:sz w:val="20"/>
+                <w:szCs w:val="20"/>
+                <w:lang w:val="pt-BR"/>
+              </w:rPr>
+              <w:t>01 - Após a instalação do software REVIT, caso o profissional deseje alterar o idioma do programa de Inglês para Português. Marque a opção verdadeira:</w:t>
+            </w:r>
+          </w:p>
+          <w:p>
+            <w:pPr>
+              <w:spacing w:after="0" w:line="360" w:lineRule="auto"/>
+              <w:jc w:val="both"/>
+              <w:rPr>
+                <w:rFonts w:asciiTheme="majorHAnsi" w:hAnsiTheme="majorHAnsi" w:cstheme="majorHAnsi"/>
+                <w:sz w:val="20"/>
+                <w:szCs w:val="20"/>
+                <w:lang w:val="pt-BR"/>
+              </w:rPr>
+            </w:pPr>
+            <w:r>
+              <w:rPr>
+                <w:rFonts w:asciiTheme="majorHAnsi" w:hAnsiTheme="majorHAnsi" w:cstheme="majorHAnsi"/>
+                <w:sz w:val="20"/>
+                <w:szCs w:val="20"/>
+                <w:lang w:val="pt-BR"/>
+              </w:rPr>
+              <w:t xml:space="preserve">I) </w:t>
+            </w:r>
+            <w:proofErr w:type="gramStart"/>
+            <w:r>
+              <w:rPr>
+                <w:rFonts w:asciiTheme="majorHAnsi" w:hAnsiTheme="majorHAnsi" w:cstheme="majorHAnsi"/>
+                <w:sz w:val="20"/>
+                <w:szCs w:val="20"/>
+                <w:lang w:val="pt-BR"/>
+              </w:rPr>
+              <w:t>Após</w:t>
+            </w:r>
+            <w:proofErr w:type="gramEnd"/>
+            <w:r>
+              <w:rPr>
+                <w:rFonts w:asciiTheme="majorHAnsi" w:hAnsiTheme="majorHAnsi" w:cstheme="majorHAnsi"/>
+                <w:sz w:val="20"/>
+                <w:szCs w:val="20"/>
+                <w:lang w:val="pt-BR"/>
+              </w:rPr>
+              <w:t xml:space="preserve"> instalado o programa a única forma de alterar o idioma é desinstalar a versão, realizar um novo download do software com o idioma correto e realizar nova instalação.</w:t>
+            </w:r>
+          </w:p>
+          <w:p>
+            <w:pPr>
+              <w:spacing w:after="0" w:line="360" w:lineRule="auto"/>
+              <w:jc w:val="both"/>
+              <w:rPr>
+                <w:rFonts w:asciiTheme="majorHAnsi" w:hAnsiTheme="majorHAnsi" w:cstheme="majorHAnsi"/>
+                <w:sz w:val="20"/>
+                <w:szCs w:val="20"/>
+                <w:lang w:val="pt-BR"/>
+              </w:rPr>
+            </w:pPr>
+            <w:proofErr w:type="gramStart"/>
+            <w:r>
+              <w:rPr>
+                <w:rFonts w:asciiTheme="majorHAnsi" w:hAnsiTheme="majorHAnsi" w:cstheme="majorHAnsi"/>
+                <w:sz w:val="20"/>
+                <w:szCs w:val="20"/>
+                <w:lang w:val="pt-BR"/>
+              </w:rPr>
+              <w:t>II)</w:t>
+            </w:r>
+            <w:proofErr w:type="gramEnd"/>
+            <w:r>
+              <w:rPr>
+                <w:rFonts w:asciiTheme="majorHAnsi" w:hAnsiTheme="majorHAnsi" w:cstheme="majorHAnsi"/>
+                <w:sz w:val="20"/>
+                <w:szCs w:val="20"/>
+                <w:lang w:val="pt-BR"/>
+              </w:rPr>
+              <w:t xml:space="preserve"> O REVIT, por ser um programa internacionalmente utilizado só possui versão em Inglês.</w:t>
+            </w:r>
+          </w:p>
+          <w:p>
+            <w:pPr>
+              <w:spacing w:after="0" w:line="360" w:lineRule="auto"/>
+              <w:jc w:val="both"/>
+              <w:rPr>
+                <w:rFonts w:asciiTheme="majorHAnsi" w:hAnsiTheme="majorHAnsi" w:cstheme="majorHAnsi"/>
+                <w:sz w:val="20"/>
+                <w:szCs w:val="20"/>
+                <w:lang w:val="pt-BR"/>
+              </w:rPr>
+            </w:pPr>
+            <w:r>
+              <w:rPr>
+                <w:rFonts w:asciiTheme="majorHAnsi" w:hAnsiTheme="majorHAnsi" w:cstheme="majorHAnsi"/>
+                <w:sz w:val="20"/>
+                <w:szCs w:val="20"/>
+                <w:lang w:val="pt-BR"/>
+              </w:rPr>
+              <w:t>III) A alteração do idioma é realizada na aba configurações/idiomas</w:t>
+            </w:r>
+          </w:p>
+          <w:p>
+            <w:pPr>
+              <w:spacing w:after="0" w:line="360" w:lineRule="auto"/>
+              <w:jc w:val="both"/>
+              <w:rPr>
+                <w:rFonts w:asciiTheme="majorHAnsi" w:hAnsiTheme="majorHAnsi" w:cstheme="majorHAnsi"/>
+                <w:sz w:val="20"/>
+                <w:szCs w:val="20"/>
+                <w:lang w:val="pt-BR"/>
+              </w:rPr>
+            </w:pPr>
+            <w:r>
+              <w:rPr>
+                <w:rFonts w:asciiTheme="majorHAnsi" w:hAnsiTheme="majorHAnsi" w:cstheme="majorHAnsi"/>
+                <w:sz w:val="20"/>
+                <w:szCs w:val="20"/>
+                <w:lang w:val="pt-BR"/>
+              </w:rPr>
+              <w:t>IV) Basta acessar as propriedades do arquivo e alterar a sigla ENU para PTB ("C:\</w:t>
+            </w:r>
+            <w:proofErr w:type="spellStart"/>
+            <w:r>
+              <w:rPr>
+                <w:rFonts w:asciiTheme="majorHAnsi" w:hAnsiTheme="majorHAnsi" w:cstheme="majorHAnsi"/>
+                <w:sz w:val="20"/>
+                <w:szCs w:val="20"/>
+                <w:lang w:val="pt-BR"/>
+              </w:rPr>
+              <w:t>Program</w:t>
+            </w:r>
+            <w:proofErr w:type="spellEnd"/>
+            <w:r>
+              <w:rPr>
+                <w:rFonts w:asciiTheme="majorHAnsi" w:hAnsiTheme="majorHAnsi" w:cstheme="majorHAnsi"/>
+                <w:sz w:val="20"/>
+                <w:szCs w:val="20"/>
+                <w:lang w:val="pt-BR"/>
+              </w:rPr>
+              <w:t xml:space="preserve"> Files\Autodesk\Revit 2021\Revit.exe" /</w:t>
+            </w:r>
+            <w:proofErr w:type="spellStart"/>
+            <w:r>
+              <w:rPr>
+                <w:rFonts w:asciiTheme="majorHAnsi" w:hAnsiTheme="majorHAnsi" w:cstheme="majorHAnsi"/>
+                <w:sz w:val="20"/>
+                <w:szCs w:val="20"/>
+                <w:lang w:val="pt-BR"/>
+              </w:rPr>
+              <w:t>language</w:t>
+            </w:r>
+            <w:proofErr w:type="spellEnd"/>
+            <w:r>
+              <w:rPr>
+                <w:rFonts w:asciiTheme="majorHAnsi" w:hAnsiTheme="majorHAnsi" w:cstheme="majorHAnsi"/>
+                <w:sz w:val="20"/>
+                <w:szCs w:val="20"/>
+                <w:lang w:val="pt-BR"/>
+              </w:rPr>
+              <w:t xml:space="preserve"> PTB).</w:t>
+            </w:r>
+          </w:p>
+          <w:p>
+            <w:pPr>
+              <w:spacing w:after="0" w:line="360" w:lineRule="auto"/>
+              <w:jc w:val="both"/>
+              <w:rPr>
+                <w:rFonts w:asciiTheme="majorHAnsi" w:hAnsiTheme="majorHAnsi" w:cstheme="majorHAnsi"/>
+                <w:sz w:val="20"/>
+                <w:szCs w:val="20"/>
+                <w:lang w:val="pt-BR"/>
+              </w:rPr>
+            </w:pPr>
+            <w:r>
+              <w:rPr>
+                <w:rFonts w:asciiTheme="majorHAnsi" w:hAnsiTheme="majorHAnsi" w:cstheme="majorHAnsi"/>
+                <w:sz w:val="20"/>
+                <w:szCs w:val="20"/>
+                <w:lang w:val="pt-BR"/>
+              </w:rPr>
+              <w:t>Resposta: IV</w:t>
+            </w:r>
+          </w:p>
+          <w:p>
+            <w:pPr>
+              <w:spacing w:after="0" w:line="360" w:lineRule="auto"/>
+              <w:jc w:val="both"/>
+              <w:rPr>
+                <w:rFonts w:asciiTheme="majorHAnsi" w:hAnsiTheme="majorHAnsi" w:cstheme="majorHAnsi"/>
+                <w:sz w:val="20"/>
+                <w:szCs w:val="20"/>
+                <w:lang w:val="pt-BR"/>
+              </w:rPr>
+            </w:pPr>
+          </w:p>
+          <w:p>
+            <w:pPr>
+              <w:spacing w:after="0" w:line="360" w:lineRule="auto"/>
+              <w:jc w:val="both"/>
+              <w:rPr>
+                <w:rFonts w:asciiTheme="majorHAnsi" w:hAnsiTheme="majorHAnsi" w:cstheme="majorHAnsi"/>
+                <w:sz w:val="20"/>
+                <w:szCs w:val="20"/>
+                <w:lang w:val="pt-BR"/>
+              </w:rPr>
+            </w:pPr>
+            <w:r>
+              <w:rPr>
+                <w:rFonts w:asciiTheme="majorHAnsi" w:hAnsiTheme="majorHAnsi" w:cstheme="majorHAnsi"/>
+                <w:sz w:val="20"/>
+                <w:szCs w:val="20"/>
+                <w:lang w:val="pt-BR"/>
+              </w:rPr>
+              <w:t xml:space="preserve">Pergunta 2 - Sobre os arquivos utilizados no programa REVIT </w:t>
+            </w:r>
+            <w:proofErr w:type="gramStart"/>
+            <w:r>
+              <w:rPr>
+                <w:rFonts w:asciiTheme="majorHAnsi" w:hAnsiTheme="majorHAnsi" w:cstheme="majorHAnsi"/>
+                <w:sz w:val="20"/>
+                <w:szCs w:val="20"/>
+                <w:lang w:val="pt-BR"/>
+              </w:rPr>
+              <w:t>podemos afirmar</w:t>
+            </w:r>
+            <w:proofErr w:type="gramEnd"/>
+            <w:r>
+              <w:rPr>
+                <w:rFonts w:asciiTheme="majorHAnsi" w:hAnsiTheme="majorHAnsi" w:cstheme="majorHAnsi"/>
+                <w:sz w:val="20"/>
+                <w:szCs w:val="20"/>
+                <w:lang w:val="pt-BR"/>
+              </w:rPr>
+              <w:t xml:space="preserve"> que:</w:t>
+            </w:r>
+          </w:p>
+          <w:p>
+            <w:pPr>
+              <w:spacing w:after="0" w:line="360" w:lineRule="auto"/>
+              <w:jc w:val="both"/>
+              <w:rPr>
+                <w:rFonts w:asciiTheme="majorHAnsi" w:hAnsiTheme="majorHAnsi" w:cstheme="majorHAnsi"/>
+                <w:sz w:val="20"/>
+                <w:szCs w:val="20"/>
+                <w:lang w:val="pt-BR"/>
+              </w:rPr>
+            </w:pPr>
+            <w:r>
+              <w:rPr>
+                <w:rFonts w:asciiTheme="majorHAnsi" w:hAnsiTheme="majorHAnsi" w:cstheme="majorHAnsi"/>
+                <w:sz w:val="20"/>
+                <w:szCs w:val="20"/>
+                <w:lang w:val="pt-BR"/>
+              </w:rPr>
+              <w:t>I) Os arquivos utilizados na criação e elaboração dos projetos possuem extensão é o RVT.</w:t>
+            </w:r>
+          </w:p>
+          <w:p>
+            <w:pPr>
+              <w:spacing w:after="0" w:line="360" w:lineRule="auto"/>
+              <w:jc w:val="both"/>
+              <w:rPr>
+                <w:rFonts w:asciiTheme="majorHAnsi" w:hAnsiTheme="majorHAnsi" w:cstheme="majorHAnsi"/>
+                <w:sz w:val="20"/>
+                <w:szCs w:val="20"/>
+                <w:lang w:val="pt-BR"/>
+              </w:rPr>
+            </w:pPr>
+            <w:proofErr w:type="gramStart"/>
+            <w:r>
+              <w:rPr>
+                <w:rFonts w:asciiTheme="majorHAnsi" w:hAnsiTheme="majorHAnsi" w:cstheme="majorHAnsi"/>
+                <w:sz w:val="20"/>
+                <w:szCs w:val="20"/>
+                <w:lang w:val="pt-BR"/>
+              </w:rPr>
+              <w:lastRenderedPageBreak/>
+              <w:t>II)</w:t>
+            </w:r>
+            <w:proofErr w:type="gramEnd"/>
+            <w:r>
+              <w:rPr>
+                <w:rFonts w:asciiTheme="majorHAnsi" w:hAnsiTheme="majorHAnsi" w:cstheme="majorHAnsi"/>
+                <w:sz w:val="20"/>
+                <w:szCs w:val="20"/>
+                <w:lang w:val="pt-BR"/>
+              </w:rPr>
+              <w:t xml:space="preserve"> Os arquivos utilizados na criação e elaboração de famílias possuem extensão RFA.</w:t>
+            </w:r>
+          </w:p>
+          <w:p>
+            <w:pPr>
+              <w:spacing w:after="0" w:line="360" w:lineRule="auto"/>
+              <w:jc w:val="both"/>
+              <w:rPr>
+                <w:rFonts w:asciiTheme="majorHAnsi" w:hAnsiTheme="majorHAnsi" w:cstheme="majorHAnsi"/>
+                <w:sz w:val="20"/>
+                <w:szCs w:val="20"/>
+                <w:lang w:val="pt-BR"/>
+              </w:rPr>
+            </w:pPr>
+            <w:r>
+              <w:rPr>
+                <w:rFonts w:asciiTheme="majorHAnsi" w:hAnsiTheme="majorHAnsi" w:cstheme="majorHAnsi"/>
+                <w:sz w:val="20"/>
+                <w:szCs w:val="20"/>
+                <w:lang w:val="pt-BR"/>
+              </w:rPr>
+              <w:t xml:space="preserve">III) Os </w:t>
+            </w:r>
+            <w:proofErr w:type="spellStart"/>
+            <w:r>
+              <w:rPr>
+                <w:rFonts w:asciiTheme="majorHAnsi" w:hAnsiTheme="majorHAnsi" w:cstheme="majorHAnsi"/>
+                <w:sz w:val="20"/>
+                <w:szCs w:val="20"/>
+                <w:lang w:val="pt-BR"/>
+              </w:rPr>
+              <w:t>templates</w:t>
+            </w:r>
+            <w:proofErr w:type="spellEnd"/>
+            <w:r>
+              <w:rPr>
+                <w:rFonts w:asciiTheme="majorHAnsi" w:hAnsiTheme="majorHAnsi" w:cstheme="majorHAnsi"/>
+                <w:sz w:val="20"/>
+                <w:szCs w:val="20"/>
+                <w:lang w:val="pt-BR"/>
+              </w:rPr>
+              <w:t xml:space="preserve"> possuem extensão RTE.</w:t>
+            </w:r>
+          </w:p>
+          <w:p>
+            <w:pPr>
+              <w:spacing w:after="0" w:line="360" w:lineRule="auto"/>
+              <w:jc w:val="both"/>
+              <w:rPr>
+                <w:rFonts w:asciiTheme="majorHAnsi" w:hAnsiTheme="majorHAnsi" w:cstheme="majorHAnsi"/>
+                <w:sz w:val="20"/>
+                <w:szCs w:val="20"/>
+                <w:lang w:val="pt-BR"/>
+              </w:rPr>
+            </w:pPr>
+            <w:r>
+              <w:rPr>
+                <w:rFonts w:asciiTheme="majorHAnsi" w:hAnsiTheme="majorHAnsi" w:cstheme="majorHAnsi"/>
+                <w:sz w:val="20"/>
+                <w:szCs w:val="20"/>
+                <w:lang w:val="pt-BR"/>
+              </w:rPr>
+              <w:t xml:space="preserve">IV) Os arquivos IFC são arquivos de formato neutro que possibilita a troca de informações entre diferentes sistemas. O formato estabelece padrões internacionais para importar e exportar objetos de construção e suas propriedades. Ou seja, através desse arquivo, é possível abrir no Revit um arquivo criado no </w:t>
+            </w:r>
+            <w:proofErr w:type="spellStart"/>
+            <w:r>
+              <w:rPr>
+                <w:rFonts w:asciiTheme="majorHAnsi" w:hAnsiTheme="majorHAnsi" w:cstheme="majorHAnsi"/>
+                <w:sz w:val="20"/>
+                <w:szCs w:val="20"/>
+                <w:lang w:val="pt-BR"/>
+              </w:rPr>
+              <w:t>Archicad</w:t>
+            </w:r>
+            <w:proofErr w:type="spellEnd"/>
+            <w:r>
+              <w:rPr>
+                <w:rFonts w:asciiTheme="majorHAnsi" w:hAnsiTheme="majorHAnsi" w:cstheme="majorHAnsi"/>
+                <w:sz w:val="20"/>
+                <w:szCs w:val="20"/>
+                <w:lang w:val="pt-BR"/>
+              </w:rPr>
+              <w:t>, ou vice-versa, transportando suas informações.</w:t>
+            </w:r>
+          </w:p>
+          <w:p>
+            <w:pPr>
+              <w:spacing w:after="0" w:line="360" w:lineRule="auto"/>
+              <w:jc w:val="both"/>
+              <w:rPr>
+                <w:rFonts w:asciiTheme="majorHAnsi" w:hAnsiTheme="majorHAnsi" w:cstheme="majorHAnsi"/>
+                <w:sz w:val="20"/>
+                <w:szCs w:val="20"/>
+                <w:lang w:val="pt-BR"/>
+              </w:rPr>
+            </w:pPr>
+            <w:r>
+              <w:rPr>
+                <w:rFonts w:asciiTheme="majorHAnsi" w:hAnsiTheme="majorHAnsi" w:cstheme="majorHAnsi"/>
+                <w:sz w:val="20"/>
+                <w:szCs w:val="20"/>
+                <w:lang w:val="pt-BR"/>
+              </w:rPr>
+              <w:t>Resposta: Todas as afirmações estão corretas.</w:t>
+            </w:r>
+          </w:p>
+          <w:p>
+            <w:pPr>
+              <w:spacing w:after="0" w:line="360" w:lineRule="auto"/>
+              <w:jc w:val="both"/>
+              <w:rPr>
+                <w:rFonts w:asciiTheme="majorHAnsi" w:hAnsiTheme="majorHAnsi" w:cstheme="majorHAnsi"/>
+                <w:sz w:val="20"/>
+                <w:szCs w:val="20"/>
+                <w:lang w:val="pt-BR"/>
+              </w:rPr>
+            </w:pPr>
+          </w:p>
+          <w:p>
+            <w:pPr>
+              <w:spacing w:after="0" w:line="360" w:lineRule="auto"/>
+              <w:jc w:val="both"/>
+              <w:rPr>
+                <w:rFonts w:asciiTheme="majorHAnsi" w:hAnsiTheme="majorHAnsi" w:cstheme="majorHAnsi"/>
+                <w:sz w:val="20"/>
+                <w:szCs w:val="20"/>
+                <w:lang w:val="pt-BR"/>
+              </w:rPr>
+            </w:pPr>
+            <w:r>
+              <w:rPr>
+                <w:rFonts w:asciiTheme="majorHAnsi" w:hAnsiTheme="majorHAnsi" w:cstheme="majorHAnsi"/>
+                <w:sz w:val="20"/>
+                <w:szCs w:val="20"/>
+                <w:lang w:val="pt-BR"/>
+              </w:rPr>
+              <w:t xml:space="preserve">Pergunta 3 - O REVIT é um programa que utiliza a plataforma BIM para </w:t>
+            </w:r>
+            <w:proofErr w:type="gramStart"/>
+            <w:r>
+              <w:rPr>
+                <w:rFonts w:asciiTheme="majorHAnsi" w:hAnsiTheme="majorHAnsi" w:cstheme="majorHAnsi"/>
+                <w:sz w:val="20"/>
+                <w:szCs w:val="20"/>
+                <w:lang w:val="pt-BR"/>
+              </w:rPr>
+              <w:t>otimizar</w:t>
+            </w:r>
+            <w:proofErr w:type="gramEnd"/>
+            <w:r>
+              <w:rPr>
+                <w:rFonts w:asciiTheme="majorHAnsi" w:hAnsiTheme="majorHAnsi" w:cstheme="majorHAnsi"/>
+                <w:sz w:val="20"/>
+                <w:szCs w:val="20"/>
+                <w:lang w:val="pt-BR"/>
+              </w:rPr>
+              <w:t xml:space="preserve"> os processos projetuais e construtivos, sobre o REVIT é correto afirmar que:</w:t>
+            </w:r>
+          </w:p>
+          <w:p>
+            <w:pPr>
+              <w:spacing w:after="0" w:line="360" w:lineRule="auto"/>
+              <w:jc w:val="both"/>
+              <w:rPr>
+                <w:rFonts w:asciiTheme="majorHAnsi" w:hAnsiTheme="majorHAnsi" w:cstheme="majorHAnsi"/>
+                <w:sz w:val="20"/>
+                <w:szCs w:val="20"/>
+                <w:lang w:val="pt-BR"/>
+              </w:rPr>
+            </w:pPr>
+            <w:r>
+              <w:rPr>
+                <w:rFonts w:asciiTheme="majorHAnsi" w:hAnsiTheme="majorHAnsi" w:cstheme="majorHAnsi"/>
+                <w:sz w:val="20"/>
+                <w:szCs w:val="20"/>
+                <w:lang w:val="pt-BR"/>
+              </w:rPr>
+              <w:t>I) Apesar de ser amplamente utilizado para criação de projetos tridimensionais, por não permitir a modelagem paramétrica de seus elementos, o Revit Architecture é restrito a projetos que utilizam o conceito de modelagem das informações de construção (BIM).</w:t>
+            </w:r>
+          </w:p>
+          <w:p>
+            <w:pPr>
+              <w:spacing w:after="0" w:line="360" w:lineRule="auto"/>
+              <w:jc w:val="both"/>
+              <w:rPr>
+                <w:rFonts w:asciiTheme="majorHAnsi" w:hAnsiTheme="majorHAnsi" w:cstheme="majorHAnsi"/>
+                <w:sz w:val="20"/>
+                <w:szCs w:val="20"/>
+                <w:lang w:val="pt-BR"/>
+              </w:rPr>
+            </w:pPr>
+            <w:proofErr w:type="gramStart"/>
+            <w:r>
+              <w:rPr>
+                <w:rFonts w:asciiTheme="majorHAnsi" w:hAnsiTheme="majorHAnsi" w:cstheme="majorHAnsi"/>
+                <w:sz w:val="20"/>
+                <w:szCs w:val="20"/>
+                <w:lang w:val="pt-BR"/>
+              </w:rPr>
+              <w:t>II)</w:t>
+            </w:r>
+            <w:proofErr w:type="gramEnd"/>
+            <w:r>
+              <w:rPr>
+                <w:rFonts w:asciiTheme="majorHAnsi" w:hAnsiTheme="majorHAnsi" w:cstheme="majorHAnsi"/>
+                <w:sz w:val="20"/>
+                <w:szCs w:val="20"/>
+                <w:lang w:val="pt-BR"/>
+              </w:rPr>
+              <w:t xml:space="preserve"> O programa REVIT deve ser utilizado apenas para modelagem arquitetônica, assim devemos evitar trabalhar com projetos estruturais, elétricos e hidráulicos dentro do software.</w:t>
+            </w:r>
+          </w:p>
+          <w:p>
+            <w:pPr>
+              <w:spacing w:after="0" w:line="360" w:lineRule="auto"/>
+              <w:jc w:val="both"/>
+              <w:rPr>
+                <w:rFonts w:asciiTheme="majorHAnsi" w:hAnsiTheme="majorHAnsi" w:cstheme="majorHAnsi"/>
+                <w:sz w:val="20"/>
+                <w:szCs w:val="20"/>
+                <w:lang w:val="pt-BR"/>
+              </w:rPr>
+            </w:pPr>
+            <w:r>
+              <w:rPr>
+                <w:rFonts w:asciiTheme="majorHAnsi" w:hAnsiTheme="majorHAnsi" w:cstheme="majorHAnsi"/>
+                <w:sz w:val="20"/>
+                <w:szCs w:val="20"/>
+                <w:lang w:val="pt-BR"/>
+              </w:rPr>
+              <w:t>III) O Revit utiliza tecnologia BIM, que propicia o armazenamento de todas as informações acerca de um projeto, disponibilizando-as para outras aplicações. Por meio desse sistema, as modificações realizadas em determinado desenho geram atualizações automáticas nos demais.</w:t>
+            </w:r>
+          </w:p>
+          <w:p>
+            <w:pPr>
+              <w:spacing w:after="0" w:line="360" w:lineRule="auto"/>
+              <w:jc w:val="both"/>
+              <w:rPr>
+                <w:rFonts w:asciiTheme="majorHAnsi" w:hAnsiTheme="majorHAnsi" w:cstheme="majorHAnsi"/>
+                <w:sz w:val="20"/>
+                <w:szCs w:val="20"/>
+                <w:lang w:val="pt-BR"/>
+              </w:rPr>
+            </w:pPr>
+            <w:r>
+              <w:rPr>
+                <w:rFonts w:asciiTheme="majorHAnsi" w:hAnsiTheme="majorHAnsi" w:cstheme="majorHAnsi"/>
+                <w:sz w:val="20"/>
+                <w:szCs w:val="20"/>
+                <w:lang w:val="pt-BR"/>
+              </w:rPr>
+              <w:t xml:space="preserve">IV) O REVIT permite a importação de arquivos IFC, mas não permite a importação de </w:t>
+            </w:r>
+            <w:proofErr w:type="gramStart"/>
+            <w:r>
+              <w:rPr>
+                <w:rFonts w:asciiTheme="majorHAnsi" w:hAnsiTheme="majorHAnsi" w:cstheme="majorHAnsi"/>
+                <w:sz w:val="20"/>
+                <w:szCs w:val="20"/>
+                <w:lang w:val="pt-BR"/>
+              </w:rPr>
+              <w:t>arquivos .</w:t>
+            </w:r>
+            <w:proofErr w:type="gramEnd"/>
+            <w:r>
+              <w:rPr>
+                <w:rFonts w:asciiTheme="majorHAnsi" w:hAnsiTheme="majorHAnsi" w:cstheme="majorHAnsi"/>
+                <w:sz w:val="20"/>
+                <w:szCs w:val="20"/>
+                <w:lang w:val="pt-BR"/>
+              </w:rPr>
+              <w:t>DWG, do AUTOCAD, pois o AUTOCAD não é um software BIM.</w:t>
+            </w:r>
+          </w:p>
+          <w:p>
+            <w:pPr>
+              <w:spacing w:after="0" w:line="360" w:lineRule="auto"/>
+              <w:jc w:val="both"/>
+              <w:rPr>
+                <w:rFonts w:asciiTheme="majorHAnsi" w:hAnsiTheme="majorHAnsi" w:cstheme="majorHAnsi"/>
+                <w:sz w:val="20"/>
+                <w:szCs w:val="20"/>
+                <w:lang w:val="pt-BR"/>
+              </w:rPr>
+            </w:pPr>
+            <w:r>
+              <w:rPr>
+                <w:rFonts w:asciiTheme="majorHAnsi" w:hAnsiTheme="majorHAnsi" w:cstheme="majorHAnsi"/>
+                <w:sz w:val="20"/>
+                <w:szCs w:val="20"/>
+                <w:lang w:val="pt-BR"/>
+              </w:rPr>
+              <w:t>Resposta: III</w:t>
+            </w:r>
+          </w:p>
+          <w:p>
+            <w:pPr>
+              <w:spacing w:after="0" w:line="360" w:lineRule="auto"/>
+              <w:jc w:val="both"/>
+              <w:rPr>
+                <w:rFonts w:asciiTheme="majorHAnsi" w:hAnsiTheme="majorHAnsi" w:cstheme="majorHAnsi"/>
+                <w:sz w:val="20"/>
+                <w:szCs w:val="20"/>
+                <w:lang w:val="pt-BR"/>
+              </w:rPr>
+            </w:pPr>
+          </w:p>
+          <w:p>
+            <w:pPr>
+              <w:spacing w:after="0" w:line="360" w:lineRule="auto"/>
+              <w:jc w:val="both"/>
+              <w:rPr>
+                <w:rFonts w:asciiTheme="majorHAnsi" w:hAnsiTheme="majorHAnsi" w:cstheme="majorHAnsi"/>
+                <w:sz w:val="20"/>
+                <w:szCs w:val="20"/>
+                <w:lang w:val="pt-BR"/>
+              </w:rPr>
+            </w:pPr>
+            <w:r>
+              <w:rPr>
+                <w:rFonts w:asciiTheme="majorHAnsi" w:hAnsiTheme="majorHAnsi" w:cstheme="majorHAnsi"/>
+                <w:sz w:val="20"/>
+                <w:szCs w:val="20"/>
+                <w:lang w:val="pt-BR"/>
+              </w:rPr>
+              <w:t>Pergunta 4 - Sobre o REVIT é correto afirmar que:</w:t>
+            </w:r>
+          </w:p>
+          <w:p>
+            <w:pPr>
+              <w:spacing w:after="0" w:line="360" w:lineRule="auto"/>
+              <w:jc w:val="both"/>
+              <w:rPr>
+                <w:rFonts w:asciiTheme="majorHAnsi" w:hAnsiTheme="majorHAnsi" w:cstheme="majorHAnsi"/>
+                <w:sz w:val="20"/>
+                <w:szCs w:val="20"/>
+                <w:lang w:val="pt-BR"/>
+              </w:rPr>
+            </w:pPr>
+            <w:r>
+              <w:rPr>
+                <w:rFonts w:asciiTheme="majorHAnsi" w:hAnsiTheme="majorHAnsi" w:cstheme="majorHAnsi"/>
+                <w:sz w:val="20"/>
+                <w:szCs w:val="20"/>
+                <w:lang w:val="pt-BR"/>
+              </w:rPr>
+              <w:t>I) O comando que apresenta na tela todas as vistas abertas é o comando WT.</w:t>
+            </w:r>
+          </w:p>
+          <w:p>
+            <w:pPr>
+              <w:spacing w:after="0" w:line="360" w:lineRule="auto"/>
+              <w:jc w:val="both"/>
+              <w:rPr>
+                <w:rFonts w:asciiTheme="majorHAnsi" w:hAnsiTheme="majorHAnsi" w:cstheme="majorHAnsi"/>
+                <w:sz w:val="20"/>
+                <w:szCs w:val="20"/>
+                <w:lang w:val="pt-BR"/>
+              </w:rPr>
+            </w:pPr>
+            <w:proofErr w:type="gramStart"/>
+            <w:r>
+              <w:rPr>
+                <w:rFonts w:asciiTheme="majorHAnsi" w:hAnsiTheme="majorHAnsi" w:cstheme="majorHAnsi"/>
+                <w:sz w:val="20"/>
+                <w:szCs w:val="20"/>
+                <w:lang w:val="pt-BR"/>
+              </w:rPr>
+              <w:t>II)</w:t>
+            </w:r>
+            <w:proofErr w:type="gramEnd"/>
+            <w:r>
+              <w:rPr>
+                <w:rFonts w:asciiTheme="majorHAnsi" w:hAnsiTheme="majorHAnsi" w:cstheme="majorHAnsi"/>
+                <w:sz w:val="20"/>
+                <w:szCs w:val="20"/>
+                <w:lang w:val="pt-BR"/>
+              </w:rPr>
+              <w:t xml:space="preserve"> O comando que enquadra a imagem do projeto na área de trabalho é o comando ZA.</w:t>
+            </w:r>
+          </w:p>
+          <w:p>
+            <w:pPr>
+              <w:spacing w:after="0" w:line="360" w:lineRule="auto"/>
+              <w:jc w:val="both"/>
+              <w:rPr>
+                <w:rFonts w:asciiTheme="majorHAnsi" w:hAnsiTheme="majorHAnsi" w:cstheme="majorHAnsi"/>
+                <w:sz w:val="20"/>
+                <w:szCs w:val="20"/>
+                <w:lang w:val="pt-BR"/>
+              </w:rPr>
+            </w:pPr>
+            <w:r>
+              <w:rPr>
+                <w:rFonts w:asciiTheme="majorHAnsi" w:hAnsiTheme="majorHAnsi" w:cstheme="majorHAnsi"/>
+                <w:sz w:val="20"/>
+                <w:szCs w:val="20"/>
+                <w:lang w:val="pt-BR"/>
+              </w:rPr>
+              <w:t>III) Ao digitar um atalho de comando no REVIT não é necessário apertar a tecla ENTER para confirmar o comando.</w:t>
+            </w:r>
+          </w:p>
+          <w:p>
+            <w:pPr>
+              <w:spacing w:after="0" w:line="360" w:lineRule="auto"/>
+              <w:jc w:val="both"/>
+              <w:rPr>
+                <w:rFonts w:asciiTheme="majorHAnsi" w:hAnsiTheme="majorHAnsi" w:cstheme="majorHAnsi"/>
+                <w:sz w:val="20"/>
+                <w:szCs w:val="20"/>
+                <w:lang w:val="pt-BR"/>
+              </w:rPr>
+            </w:pPr>
+            <w:r>
+              <w:rPr>
+                <w:rFonts w:asciiTheme="majorHAnsi" w:hAnsiTheme="majorHAnsi" w:cstheme="majorHAnsi"/>
+                <w:sz w:val="20"/>
+                <w:szCs w:val="20"/>
+                <w:lang w:val="pt-BR"/>
+              </w:rPr>
+              <w:t xml:space="preserve">IV) O REVIT permite que o projetista trabalhe com elementos </w:t>
+            </w:r>
+            <w:proofErr w:type="spellStart"/>
+            <w:r>
+              <w:rPr>
+                <w:rFonts w:asciiTheme="majorHAnsi" w:hAnsiTheme="majorHAnsi" w:cstheme="majorHAnsi"/>
+                <w:sz w:val="20"/>
+                <w:szCs w:val="20"/>
+                <w:lang w:val="pt-BR"/>
+              </w:rPr>
+              <w:t>anotativos</w:t>
+            </w:r>
+            <w:proofErr w:type="spellEnd"/>
+            <w:r>
+              <w:rPr>
+                <w:rFonts w:asciiTheme="majorHAnsi" w:hAnsiTheme="majorHAnsi" w:cstheme="majorHAnsi"/>
+                <w:sz w:val="20"/>
+                <w:szCs w:val="20"/>
+                <w:lang w:val="pt-BR"/>
+              </w:rPr>
+              <w:t xml:space="preserve"> como cotas, tabelas, formatos e com elementos de modelo, como paredes, portas e janelas.</w:t>
+            </w:r>
+          </w:p>
+          <w:p>
+            <w:pPr>
+              <w:spacing w:after="0" w:line="360" w:lineRule="auto"/>
+              <w:jc w:val="both"/>
+              <w:rPr>
+                <w:rFonts w:asciiTheme="majorHAnsi" w:hAnsiTheme="majorHAnsi" w:cstheme="majorHAnsi"/>
+                <w:sz w:val="20"/>
+                <w:szCs w:val="20"/>
+                <w:lang w:val="pt-BR"/>
+              </w:rPr>
+            </w:pPr>
+          </w:p>
+          <w:p>
+            <w:pPr>
+              <w:spacing w:after="0" w:line="360" w:lineRule="auto"/>
+              <w:jc w:val="both"/>
+              <w:rPr>
+                <w:rFonts w:asciiTheme="majorHAnsi" w:hAnsiTheme="majorHAnsi" w:cstheme="majorHAnsi"/>
+                <w:sz w:val="20"/>
+                <w:szCs w:val="20"/>
+                <w:lang w:val="pt-BR"/>
+              </w:rPr>
+            </w:pPr>
+            <w:r>
+              <w:rPr>
+                <w:rFonts w:asciiTheme="majorHAnsi" w:hAnsiTheme="majorHAnsi" w:cstheme="majorHAnsi"/>
+                <w:sz w:val="20"/>
+                <w:szCs w:val="20"/>
+                <w:lang w:val="pt-BR"/>
+              </w:rPr>
+              <w:t>Resposta: Todas as alternativas estão corretas.</w:t>
+            </w:r>
+          </w:p>
+          <w:p>
+            <w:pPr>
+              <w:spacing w:after="0" w:line="360" w:lineRule="auto"/>
+              <w:jc w:val="both"/>
+              <w:rPr>
+                <w:rFonts w:asciiTheme="majorHAnsi" w:hAnsiTheme="majorHAnsi" w:cstheme="majorHAnsi"/>
+                <w:sz w:val="20"/>
+                <w:szCs w:val="20"/>
+                <w:lang w:val="pt-BR"/>
+              </w:rPr>
+            </w:pPr>
+          </w:p>
+          <w:p>
+            <w:pPr>
+              <w:spacing w:after="0" w:line="360" w:lineRule="auto"/>
+              <w:jc w:val="both"/>
+              <w:rPr>
+                <w:rFonts w:asciiTheme="majorHAnsi" w:hAnsiTheme="majorHAnsi" w:cstheme="majorHAnsi"/>
+                <w:sz w:val="20"/>
+                <w:szCs w:val="20"/>
+                <w:lang w:val="pt-BR"/>
+              </w:rPr>
+            </w:pPr>
+            <w:r>
+              <w:rPr>
+                <w:rFonts w:asciiTheme="majorHAnsi" w:hAnsiTheme="majorHAnsi" w:cstheme="majorHAnsi"/>
+                <w:sz w:val="20"/>
+                <w:szCs w:val="20"/>
+                <w:lang w:val="pt-BR"/>
+              </w:rPr>
+              <w:t>Pergunta 5 – Sobre as formas de seleção de objetos no Revit podemos afirmar que:</w:t>
+            </w:r>
+          </w:p>
+          <w:p>
+            <w:pPr>
+              <w:spacing w:after="0" w:line="360" w:lineRule="auto"/>
+              <w:jc w:val="both"/>
+              <w:rPr>
+                <w:rFonts w:asciiTheme="majorHAnsi" w:hAnsiTheme="majorHAnsi" w:cstheme="majorHAnsi"/>
+                <w:sz w:val="20"/>
+                <w:szCs w:val="20"/>
+                <w:lang w:val="pt-BR"/>
+              </w:rPr>
+            </w:pPr>
+            <w:r>
+              <w:rPr>
+                <w:rFonts w:asciiTheme="majorHAnsi" w:hAnsiTheme="majorHAnsi" w:cstheme="majorHAnsi"/>
+                <w:sz w:val="20"/>
+                <w:szCs w:val="20"/>
+                <w:lang w:val="pt-BR"/>
+              </w:rPr>
+              <w:t xml:space="preserve">I) Ao pressionar o </w:t>
+            </w:r>
+            <w:proofErr w:type="spellStart"/>
+            <w:r>
+              <w:rPr>
+                <w:rFonts w:asciiTheme="majorHAnsi" w:hAnsiTheme="majorHAnsi" w:cstheme="majorHAnsi"/>
+                <w:sz w:val="20"/>
+                <w:szCs w:val="20"/>
+                <w:lang w:val="pt-BR"/>
+              </w:rPr>
+              <w:t>Ctrl</w:t>
+            </w:r>
+            <w:proofErr w:type="spellEnd"/>
+            <w:r>
+              <w:rPr>
+                <w:rFonts w:asciiTheme="majorHAnsi" w:hAnsiTheme="majorHAnsi" w:cstheme="majorHAnsi"/>
+                <w:sz w:val="20"/>
+                <w:szCs w:val="20"/>
+                <w:lang w:val="pt-BR"/>
+              </w:rPr>
+              <w:t xml:space="preserve"> no teclado e clicar sobre objetos o REVIT ativa </w:t>
+            </w:r>
+            <w:proofErr w:type="gramStart"/>
+            <w:r>
+              <w:rPr>
+                <w:rFonts w:asciiTheme="majorHAnsi" w:hAnsiTheme="majorHAnsi" w:cstheme="majorHAnsi"/>
+                <w:sz w:val="20"/>
+                <w:szCs w:val="20"/>
+                <w:lang w:val="pt-BR"/>
+              </w:rPr>
+              <w:t>os sistema</w:t>
+            </w:r>
+            <w:proofErr w:type="gramEnd"/>
+            <w:r>
+              <w:rPr>
+                <w:rFonts w:asciiTheme="majorHAnsi" w:hAnsiTheme="majorHAnsi" w:cstheme="majorHAnsi"/>
+                <w:sz w:val="20"/>
+                <w:szCs w:val="20"/>
+                <w:lang w:val="pt-BR"/>
+              </w:rPr>
+              <w:t xml:space="preserve"> de seleção com adição de objetos.</w:t>
+            </w:r>
+          </w:p>
+          <w:p>
+            <w:pPr>
+              <w:spacing w:after="0" w:line="360" w:lineRule="auto"/>
+              <w:rPr>
+                <w:rFonts w:asciiTheme="majorHAnsi" w:hAnsiTheme="majorHAnsi" w:cstheme="majorHAnsi"/>
+                <w:sz w:val="20"/>
+                <w:szCs w:val="20"/>
+                <w:lang w:val="pt-BR"/>
+              </w:rPr>
+            </w:pPr>
+            <w:proofErr w:type="gramStart"/>
+            <w:r>
+              <w:rPr>
+                <w:rFonts w:asciiTheme="majorHAnsi" w:hAnsiTheme="majorHAnsi" w:cstheme="majorHAnsi"/>
+                <w:sz w:val="20"/>
+                <w:szCs w:val="20"/>
+                <w:lang w:val="pt-BR"/>
+              </w:rPr>
+              <w:lastRenderedPageBreak/>
+              <w:t>II)</w:t>
+            </w:r>
+            <w:proofErr w:type="gramEnd"/>
+            <w:r>
+              <w:rPr>
+                <w:rFonts w:asciiTheme="majorHAnsi" w:hAnsiTheme="majorHAnsi" w:cstheme="majorHAnsi"/>
+                <w:sz w:val="20"/>
+                <w:szCs w:val="20"/>
+                <w:lang w:val="pt-BR"/>
+              </w:rPr>
+              <w:t xml:space="preserve"> Ao pressionar o shift no teclado e clicar sobre objetos o REVIT ativa os sistema de seleção com subtração de objetos do conjunto de seleção realizada.</w:t>
+            </w:r>
+          </w:p>
+          <w:p>
+            <w:pPr>
+              <w:spacing w:after="0" w:line="360" w:lineRule="auto"/>
+              <w:rPr>
+                <w:rFonts w:asciiTheme="majorHAnsi" w:hAnsiTheme="majorHAnsi" w:cstheme="majorHAnsi"/>
+                <w:sz w:val="20"/>
+                <w:szCs w:val="20"/>
+                <w:lang w:val="pt-BR"/>
+              </w:rPr>
+            </w:pPr>
+            <w:r>
+              <w:rPr>
+                <w:rFonts w:asciiTheme="majorHAnsi" w:hAnsiTheme="majorHAnsi" w:cstheme="majorHAnsi"/>
+                <w:sz w:val="20"/>
+                <w:szCs w:val="20"/>
+                <w:lang w:val="pt-BR"/>
+              </w:rPr>
+              <w:t>III) Durante a seleção dos objetos o REVIT permite o usuário selecione todos os objetos com as mesmas propriedades mesmo que estes objetos estejam em janelas diferentes.</w:t>
+            </w:r>
+          </w:p>
+          <w:p>
+            <w:pPr>
+              <w:spacing w:after="0" w:line="360" w:lineRule="auto"/>
+              <w:rPr>
+                <w:rFonts w:asciiTheme="majorHAnsi" w:hAnsiTheme="majorHAnsi" w:cstheme="majorHAnsi"/>
+                <w:sz w:val="20"/>
+                <w:szCs w:val="20"/>
+                <w:lang w:val="pt-BR"/>
+              </w:rPr>
+            </w:pPr>
+            <w:r>
+              <w:rPr>
+                <w:rFonts w:asciiTheme="majorHAnsi" w:hAnsiTheme="majorHAnsi" w:cstheme="majorHAnsi"/>
+                <w:sz w:val="20"/>
+                <w:szCs w:val="20"/>
+                <w:lang w:val="pt-BR"/>
+              </w:rPr>
+              <w:t xml:space="preserve">IV) Ao selecionar e </w:t>
+            </w:r>
+            <w:proofErr w:type="gramStart"/>
+            <w:r>
+              <w:rPr>
+                <w:rFonts w:asciiTheme="majorHAnsi" w:hAnsiTheme="majorHAnsi" w:cstheme="majorHAnsi"/>
+                <w:sz w:val="20"/>
+                <w:szCs w:val="20"/>
+                <w:lang w:val="pt-BR"/>
+              </w:rPr>
+              <w:t>deletar</w:t>
+            </w:r>
+            <w:proofErr w:type="gramEnd"/>
+            <w:r>
+              <w:rPr>
+                <w:rFonts w:asciiTheme="majorHAnsi" w:hAnsiTheme="majorHAnsi" w:cstheme="majorHAnsi"/>
+                <w:sz w:val="20"/>
+                <w:szCs w:val="20"/>
+                <w:lang w:val="pt-BR"/>
+              </w:rPr>
+              <w:t xml:space="preserve"> um objeto em uma planta o objeto automaticamente será deletado de todo o projeto, incluindo o 3D, cortes, elevações, mesmo que essas estejam inativas.</w:t>
+            </w:r>
+          </w:p>
+          <w:p>
+            <w:pPr>
+              <w:spacing w:after="0" w:line="360" w:lineRule="auto"/>
+              <w:rPr>
+                <w:rFonts w:asciiTheme="majorHAnsi" w:hAnsiTheme="majorHAnsi" w:cstheme="majorHAnsi"/>
+                <w:sz w:val="20"/>
+                <w:szCs w:val="20"/>
+                <w:lang w:val="pt-BR"/>
+              </w:rPr>
+            </w:pPr>
+          </w:p>
+          <w:p>
+            <w:pPr>
+              <w:spacing w:after="0" w:line="360" w:lineRule="auto"/>
+              <w:rPr>
+                <w:rFonts w:asciiTheme="majorHAnsi" w:hAnsiTheme="majorHAnsi" w:cstheme="majorHAnsi"/>
+                <w:sz w:val="20"/>
+                <w:szCs w:val="20"/>
+                <w:lang w:val="pt-BR"/>
+              </w:rPr>
+            </w:pPr>
+            <w:r>
+              <w:rPr>
+                <w:rFonts w:asciiTheme="majorHAnsi" w:hAnsiTheme="majorHAnsi" w:cstheme="majorHAnsi"/>
+                <w:sz w:val="20"/>
+                <w:szCs w:val="20"/>
+                <w:lang w:val="pt-BR"/>
+              </w:rPr>
+              <w:t>Resposta: Todas as alternativas estão corretas.</w:t>
+            </w:r>
+          </w:p>
+          <w:p>
+            <w:pPr>
+              <w:spacing w:after="0" w:line="360" w:lineRule="auto"/>
+              <w:rPr>
+                <w:rFonts w:asciiTheme="majorHAnsi" w:hAnsiTheme="majorHAnsi" w:cstheme="majorHAnsi"/>
+                <w:sz w:val="20"/>
+                <w:szCs w:val="20"/>
+                <w:lang w:val="pt-BR"/>
+              </w:rPr>
+            </w:pPr>
+          </w:p>
+        </w:tc>
+      </w:tr>
+    </w:tbl>
     <w:p>
       <w:pPr>
         <w:spacing w:after="0" w:line="360" w:lineRule="auto"/>
@@ -1257,1145 +2289,6 @@
           <w:lang w:val="pt-BR"/>
         </w:rPr>
       </w:pPr>
-      <w:r>
-        <w:rPr>
-          <w:rFonts w:asciiTheme="majorHAnsi" w:hAnsiTheme="majorHAnsi" w:cstheme="majorHAnsi"/>
-          <w:sz w:val="24"/>
-          <w:szCs w:val="24"/>
-          <w:lang w:val="pt-BR"/>
-        </w:rPr>
-        <w:t xml:space="preserve">01 - </w:t>
-      </w:r>
-      <w:r>
-        <w:rPr>
-          <w:rFonts w:asciiTheme="majorHAnsi" w:hAnsiTheme="majorHAnsi" w:cstheme="majorHAnsi"/>
-          <w:sz w:val="24"/>
-          <w:szCs w:val="24"/>
-          <w:lang w:val="pt-BR"/>
-        </w:rPr>
-        <w:t>Após a instalação do software REVIT, caso o profissional deseje alterar o idioma do programa de Inglês para Português</w:t>
-      </w:r>
-      <w:r>
-        <w:rPr>
-          <w:rFonts w:asciiTheme="majorHAnsi" w:hAnsiTheme="majorHAnsi" w:cstheme="majorHAnsi"/>
-          <w:sz w:val="24"/>
-          <w:szCs w:val="24"/>
-          <w:lang w:val="pt-BR"/>
-        </w:rPr>
-        <w:t xml:space="preserve">. </w:t>
-      </w:r>
-      <w:r>
-        <w:rPr>
-          <w:rFonts w:asciiTheme="majorHAnsi" w:hAnsiTheme="majorHAnsi" w:cstheme="majorHAnsi"/>
-          <w:sz w:val="24"/>
-          <w:szCs w:val="24"/>
-          <w:lang w:val="pt-BR"/>
-        </w:rPr>
-        <w:t>Marque a opção verdadeira:</w:t>
-      </w:r>
-    </w:p>
-    <w:p>
-      <w:pPr>
-        <w:spacing w:after="0" w:line="360" w:lineRule="auto"/>
-        <w:rPr>
-          <w:rFonts w:asciiTheme="majorHAnsi" w:hAnsiTheme="majorHAnsi" w:cstheme="majorHAnsi"/>
-          <w:sz w:val="24"/>
-          <w:szCs w:val="24"/>
-          <w:lang w:val="pt-BR"/>
-        </w:rPr>
-      </w:pPr>
-      <w:r>
-        <w:rPr>
-          <w:rFonts w:asciiTheme="majorHAnsi" w:hAnsiTheme="majorHAnsi" w:cstheme="majorHAnsi"/>
-          <w:sz w:val="24"/>
-          <w:szCs w:val="24"/>
-          <w:lang w:val="pt-BR"/>
-        </w:rPr>
-        <w:t xml:space="preserve">I) </w:t>
-      </w:r>
-      <w:proofErr w:type="gramStart"/>
-      <w:r>
-        <w:rPr>
-          <w:rFonts w:asciiTheme="majorHAnsi" w:hAnsiTheme="majorHAnsi" w:cstheme="majorHAnsi"/>
-          <w:sz w:val="24"/>
-          <w:szCs w:val="24"/>
-          <w:lang w:val="pt-BR"/>
-        </w:rPr>
-        <w:t>Após</w:t>
-      </w:r>
-      <w:proofErr w:type="gramEnd"/>
-      <w:r>
-        <w:rPr>
-          <w:rFonts w:asciiTheme="majorHAnsi" w:hAnsiTheme="majorHAnsi" w:cstheme="majorHAnsi"/>
-          <w:sz w:val="24"/>
-          <w:szCs w:val="24"/>
-          <w:lang w:val="pt-BR"/>
-        </w:rPr>
-        <w:t xml:space="preserve"> instalado o programa a única forma de alterar o idioma é desinstalar a versão, realizar um novo download do software com o idioma correto e realizar nova instalação.</w:t>
-      </w:r>
-    </w:p>
-    <w:p>
-      <w:pPr>
-        <w:spacing w:after="0" w:line="360" w:lineRule="auto"/>
-        <w:rPr>
-          <w:rFonts w:asciiTheme="majorHAnsi" w:hAnsiTheme="majorHAnsi" w:cstheme="majorHAnsi"/>
-          <w:sz w:val="24"/>
-          <w:szCs w:val="24"/>
-          <w:lang w:val="pt-BR"/>
-        </w:rPr>
-      </w:pPr>
-      <w:proofErr w:type="gramStart"/>
-      <w:r>
-        <w:rPr>
-          <w:rFonts w:asciiTheme="majorHAnsi" w:hAnsiTheme="majorHAnsi" w:cstheme="majorHAnsi"/>
-          <w:sz w:val="24"/>
-          <w:szCs w:val="24"/>
-          <w:lang w:val="pt-BR"/>
-        </w:rPr>
-        <w:t>II)</w:t>
-      </w:r>
-      <w:proofErr w:type="gramEnd"/>
-      <w:r>
-        <w:rPr>
-          <w:rFonts w:asciiTheme="majorHAnsi" w:hAnsiTheme="majorHAnsi" w:cstheme="majorHAnsi"/>
-          <w:sz w:val="24"/>
-          <w:szCs w:val="24"/>
-          <w:lang w:val="pt-BR"/>
-        </w:rPr>
-        <w:t xml:space="preserve"> O REVIT, por ser um programa internacionalmente utilizado só possui versão em Inglês.</w:t>
-      </w:r>
-    </w:p>
-    <w:p>
-      <w:pPr>
-        <w:spacing w:after="0" w:line="360" w:lineRule="auto"/>
-        <w:rPr>
-          <w:rFonts w:asciiTheme="majorHAnsi" w:hAnsiTheme="majorHAnsi" w:cstheme="majorHAnsi"/>
-          <w:sz w:val="24"/>
-          <w:szCs w:val="24"/>
-          <w:lang w:val="pt-BR"/>
-        </w:rPr>
-      </w:pPr>
-      <w:r>
-        <w:rPr>
-          <w:rFonts w:asciiTheme="majorHAnsi" w:hAnsiTheme="majorHAnsi" w:cstheme="majorHAnsi"/>
-          <w:sz w:val="24"/>
-          <w:szCs w:val="24"/>
-          <w:lang w:val="pt-BR"/>
-        </w:rPr>
-        <w:t>III) A alteração do idioma é realizada na aba configurações/idiomas</w:t>
-      </w:r>
-    </w:p>
-    <w:p>
-      <w:pPr>
-        <w:spacing w:after="0" w:line="360" w:lineRule="auto"/>
-        <w:rPr>
-          <w:rFonts w:asciiTheme="majorHAnsi" w:hAnsiTheme="majorHAnsi" w:cstheme="majorHAnsi"/>
-          <w:sz w:val="24"/>
-          <w:szCs w:val="24"/>
-          <w:lang w:val="pt-BR"/>
-        </w:rPr>
-      </w:pPr>
-      <w:r>
-        <w:rPr>
-          <w:rFonts w:asciiTheme="majorHAnsi" w:hAnsiTheme="majorHAnsi" w:cstheme="majorHAnsi"/>
-          <w:sz w:val="24"/>
-          <w:szCs w:val="24"/>
-          <w:lang w:val="pt-BR"/>
-        </w:rPr>
-        <w:t>IV) Basta acessar as propriedades do arquivo e alterar a sigla ENU para PTB ("C:\</w:t>
-      </w:r>
-      <w:proofErr w:type="spellStart"/>
-      <w:r>
-        <w:rPr>
-          <w:rFonts w:asciiTheme="majorHAnsi" w:hAnsiTheme="majorHAnsi" w:cstheme="majorHAnsi"/>
-          <w:sz w:val="24"/>
-          <w:szCs w:val="24"/>
-          <w:lang w:val="pt-BR"/>
-        </w:rPr>
-        <w:t>Program</w:t>
-      </w:r>
-      <w:proofErr w:type="spellEnd"/>
-      <w:r>
-        <w:rPr>
-          <w:rFonts w:asciiTheme="majorHAnsi" w:hAnsiTheme="majorHAnsi" w:cstheme="majorHAnsi"/>
-          <w:sz w:val="24"/>
-          <w:szCs w:val="24"/>
-          <w:lang w:val="pt-BR"/>
-        </w:rPr>
-        <w:t xml:space="preserve"> Files\Autodesk\Revit 2021\Revit.exe" /</w:t>
-      </w:r>
-      <w:proofErr w:type="spellStart"/>
-      <w:r>
-        <w:rPr>
-          <w:rFonts w:asciiTheme="majorHAnsi" w:hAnsiTheme="majorHAnsi" w:cstheme="majorHAnsi"/>
-          <w:sz w:val="24"/>
-          <w:szCs w:val="24"/>
-          <w:lang w:val="pt-BR"/>
-        </w:rPr>
-        <w:t>language</w:t>
-      </w:r>
-      <w:proofErr w:type="spellEnd"/>
-      <w:r>
-        <w:rPr>
-          <w:rFonts w:asciiTheme="majorHAnsi" w:hAnsiTheme="majorHAnsi" w:cstheme="majorHAnsi"/>
-          <w:sz w:val="24"/>
-          <w:szCs w:val="24"/>
-          <w:lang w:val="pt-BR"/>
-        </w:rPr>
-        <w:t xml:space="preserve"> PTB).</w:t>
-      </w:r>
-    </w:p>
-    <w:p>
-      <w:pPr>
-        <w:spacing w:after="0" w:line="360" w:lineRule="auto"/>
-        <w:rPr>
-          <w:rFonts w:asciiTheme="majorHAnsi" w:hAnsiTheme="majorHAnsi" w:cstheme="majorHAnsi"/>
-          <w:sz w:val="24"/>
-          <w:szCs w:val="24"/>
-          <w:lang w:val="pt-BR"/>
-        </w:rPr>
-      </w:pPr>
-    </w:p>
-    <w:p>
-      <w:pPr>
-        <w:spacing w:after="0" w:line="360" w:lineRule="auto"/>
-        <w:rPr>
-          <w:rFonts w:asciiTheme="majorHAnsi" w:hAnsiTheme="majorHAnsi" w:cstheme="majorHAnsi"/>
-          <w:sz w:val="24"/>
-          <w:szCs w:val="24"/>
-          <w:lang w:val="pt-BR"/>
-        </w:rPr>
-      </w:pPr>
-      <w:r>
-        <w:rPr>
-          <w:rFonts w:asciiTheme="majorHAnsi" w:hAnsiTheme="majorHAnsi" w:cstheme="majorHAnsi"/>
-          <w:sz w:val="24"/>
-          <w:szCs w:val="24"/>
-          <w:lang w:val="pt-BR"/>
-        </w:rPr>
-        <w:lastRenderedPageBreak/>
-        <w:t xml:space="preserve">Resposta: </w:t>
-      </w:r>
-      <w:r>
-        <w:rPr>
-          <w:rFonts w:asciiTheme="majorHAnsi" w:hAnsiTheme="majorHAnsi" w:cstheme="majorHAnsi"/>
-          <w:sz w:val="24"/>
-          <w:szCs w:val="24"/>
-          <w:lang w:val="pt-BR"/>
-        </w:rPr>
-        <w:t>IV</w:t>
-      </w:r>
-    </w:p>
-    <w:p>
-      <w:pPr>
-        <w:spacing w:after="0" w:line="360" w:lineRule="auto"/>
-        <w:rPr>
-          <w:rFonts w:asciiTheme="majorHAnsi" w:hAnsiTheme="majorHAnsi" w:cstheme="majorHAnsi"/>
-          <w:sz w:val="24"/>
-          <w:szCs w:val="24"/>
-          <w:lang w:val="pt-BR"/>
-        </w:rPr>
-      </w:pPr>
-    </w:p>
-    <w:p>
-      <w:pPr>
-        <w:spacing w:after="0" w:line="360" w:lineRule="auto"/>
-        <w:rPr>
-          <w:rFonts w:asciiTheme="majorHAnsi" w:hAnsiTheme="majorHAnsi" w:cstheme="majorHAnsi"/>
-          <w:sz w:val="24"/>
-          <w:szCs w:val="24"/>
-          <w:lang w:val="pt-BR"/>
-        </w:rPr>
-      </w:pPr>
-      <w:r>
-        <w:rPr>
-          <w:rFonts w:asciiTheme="majorHAnsi" w:hAnsiTheme="majorHAnsi" w:cstheme="majorHAnsi"/>
-          <w:sz w:val="24"/>
-          <w:szCs w:val="24"/>
-          <w:lang w:val="pt-BR"/>
-        </w:rPr>
-        <w:t xml:space="preserve">Pergunta 2 - </w:t>
-      </w:r>
-      <w:r>
-        <w:rPr>
-          <w:rFonts w:asciiTheme="majorHAnsi" w:hAnsiTheme="majorHAnsi" w:cstheme="majorHAnsi"/>
-          <w:sz w:val="24"/>
-          <w:szCs w:val="24"/>
-          <w:lang w:val="pt-BR"/>
-        </w:rPr>
-        <w:t xml:space="preserve">Sobre os arquivos utilizados no programa REVIT </w:t>
-      </w:r>
-      <w:proofErr w:type="gramStart"/>
-      <w:r>
-        <w:rPr>
-          <w:rFonts w:asciiTheme="majorHAnsi" w:hAnsiTheme="majorHAnsi" w:cstheme="majorHAnsi"/>
-          <w:sz w:val="24"/>
-          <w:szCs w:val="24"/>
-          <w:lang w:val="pt-BR"/>
-        </w:rPr>
-        <w:t>podemos afirmar</w:t>
-      </w:r>
-      <w:proofErr w:type="gramEnd"/>
-      <w:r>
-        <w:rPr>
-          <w:rFonts w:asciiTheme="majorHAnsi" w:hAnsiTheme="majorHAnsi" w:cstheme="majorHAnsi"/>
-          <w:sz w:val="24"/>
-          <w:szCs w:val="24"/>
-          <w:lang w:val="pt-BR"/>
-        </w:rPr>
-        <w:t xml:space="preserve"> que:</w:t>
-      </w:r>
-    </w:p>
-    <w:p>
-      <w:pPr>
-        <w:spacing w:after="0" w:line="360" w:lineRule="auto"/>
-        <w:rPr>
-          <w:rFonts w:asciiTheme="majorHAnsi" w:hAnsiTheme="majorHAnsi" w:cstheme="majorHAnsi"/>
-          <w:sz w:val="24"/>
-          <w:szCs w:val="24"/>
-          <w:lang w:val="pt-BR"/>
-        </w:rPr>
-      </w:pPr>
-      <w:r>
-        <w:rPr>
-          <w:rFonts w:asciiTheme="majorHAnsi" w:hAnsiTheme="majorHAnsi" w:cstheme="majorHAnsi"/>
-          <w:sz w:val="24"/>
-          <w:szCs w:val="24"/>
-          <w:lang w:val="pt-BR"/>
-        </w:rPr>
-        <w:t>I) Os arquivos utilizados na criação e elaboração dos projetos possuem extensão é o RVT.</w:t>
-      </w:r>
-    </w:p>
-    <w:p>
-      <w:pPr>
-        <w:spacing w:after="0" w:line="360" w:lineRule="auto"/>
-        <w:rPr>
-          <w:rFonts w:asciiTheme="majorHAnsi" w:hAnsiTheme="majorHAnsi" w:cstheme="majorHAnsi"/>
-          <w:sz w:val="24"/>
-          <w:szCs w:val="24"/>
-          <w:lang w:val="pt-BR"/>
-        </w:rPr>
-      </w:pPr>
-      <w:proofErr w:type="gramStart"/>
-      <w:r>
-        <w:rPr>
-          <w:rFonts w:asciiTheme="majorHAnsi" w:hAnsiTheme="majorHAnsi" w:cstheme="majorHAnsi"/>
-          <w:sz w:val="24"/>
-          <w:szCs w:val="24"/>
-          <w:lang w:val="pt-BR"/>
-        </w:rPr>
-        <w:t>II)</w:t>
-      </w:r>
-      <w:proofErr w:type="gramEnd"/>
-      <w:r>
-        <w:rPr>
-          <w:rFonts w:asciiTheme="majorHAnsi" w:hAnsiTheme="majorHAnsi" w:cstheme="majorHAnsi"/>
-          <w:sz w:val="24"/>
-          <w:szCs w:val="24"/>
-          <w:lang w:val="pt-BR"/>
-        </w:rPr>
-        <w:t xml:space="preserve"> Os arquivos utilizados na criação e elaboração de famílias possuem extensão RFA.</w:t>
-      </w:r>
-    </w:p>
-    <w:p>
-      <w:pPr>
-        <w:spacing w:after="0" w:line="360" w:lineRule="auto"/>
-        <w:rPr>
-          <w:rFonts w:asciiTheme="majorHAnsi" w:hAnsiTheme="majorHAnsi" w:cstheme="majorHAnsi"/>
-          <w:sz w:val="24"/>
-          <w:szCs w:val="24"/>
-          <w:lang w:val="pt-BR"/>
-        </w:rPr>
-      </w:pPr>
-      <w:r>
-        <w:rPr>
-          <w:rFonts w:asciiTheme="majorHAnsi" w:hAnsiTheme="majorHAnsi" w:cstheme="majorHAnsi"/>
-          <w:sz w:val="24"/>
-          <w:szCs w:val="24"/>
-          <w:lang w:val="pt-BR"/>
-        </w:rPr>
-        <w:t xml:space="preserve">III) Os </w:t>
-      </w:r>
-      <w:proofErr w:type="spellStart"/>
-      <w:r>
-        <w:rPr>
-          <w:rFonts w:asciiTheme="majorHAnsi" w:hAnsiTheme="majorHAnsi" w:cstheme="majorHAnsi"/>
-          <w:sz w:val="24"/>
-          <w:szCs w:val="24"/>
-          <w:lang w:val="pt-BR"/>
-        </w:rPr>
-        <w:t>templates</w:t>
-      </w:r>
-      <w:proofErr w:type="spellEnd"/>
-      <w:r>
-        <w:rPr>
-          <w:rFonts w:asciiTheme="majorHAnsi" w:hAnsiTheme="majorHAnsi" w:cstheme="majorHAnsi"/>
-          <w:sz w:val="24"/>
-          <w:szCs w:val="24"/>
-          <w:lang w:val="pt-BR"/>
-        </w:rPr>
-        <w:t xml:space="preserve"> possuem extensão RTE.</w:t>
-      </w:r>
-    </w:p>
-    <w:p>
-      <w:pPr>
-        <w:spacing w:after="0" w:line="360" w:lineRule="auto"/>
-        <w:rPr>
-          <w:rFonts w:asciiTheme="majorHAnsi" w:hAnsiTheme="majorHAnsi" w:cstheme="majorHAnsi"/>
-          <w:sz w:val="24"/>
-          <w:szCs w:val="24"/>
-          <w:lang w:val="pt-BR"/>
-        </w:rPr>
-      </w:pPr>
-      <w:r>
-        <w:rPr>
-          <w:rFonts w:asciiTheme="majorHAnsi" w:hAnsiTheme="majorHAnsi" w:cstheme="majorHAnsi"/>
-          <w:sz w:val="24"/>
-          <w:szCs w:val="24"/>
-          <w:lang w:val="pt-BR"/>
-        </w:rPr>
-        <w:t xml:space="preserve">IV) Os arquivos IFC são arquivos de formato neutro que possibilita a troca de informações entre diferentes sistemas. O formato estabelece padrões internacionais para importar e exportar objetos de construção e suas propriedades. Ou seja, através desse arquivo, é possível abrir no Revit um arquivo criado no </w:t>
-      </w:r>
-      <w:proofErr w:type="spellStart"/>
-      <w:r>
-        <w:rPr>
-          <w:rFonts w:asciiTheme="majorHAnsi" w:hAnsiTheme="majorHAnsi" w:cstheme="majorHAnsi"/>
-          <w:sz w:val="24"/>
-          <w:szCs w:val="24"/>
-          <w:lang w:val="pt-BR"/>
-        </w:rPr>
-        <w:t>Archicad</w:t>
-      </w:r>
-      <w:proofErr w:type="spellEnd"/>
-      <w:r>
-        <w:rPr>
-          <w:rFonts w:asciiTheme="majorHAnsi" w:hAnsiTheme="majorHAnsi" w:cstheme="majorHAnsi"/>
-          <w:sz w:val="24"/>
-          <w:szCs w:val="24"/>
-          <w:lang w:val="pt-BR"/>
-        </w:rPr>
-        <w:t>, ou vice-versa, transportando suas informações.</w:t>
-      </w:r>
-    </w:p>
-    <w:p>
-      <w:pPr>
-        <w:spacing w:after="0" w:line="360" w:lineRule="auto"/>
-        <w:rPr>
-          <w:rFonts w:asciiTheme="majorHAnsi" w:hAnsiTheme="majorHAnsi" w:cstheme="majorHAnsi"/>
-          <w:sz w:val="24"/>
-          <w:szCs w:val="24"/>
-          <w:lang w:val="pt-BR"/>
-        </w:rPr>
-      </w:pPr>
-    </w:p>
-    <w:p>
-      <w:pPr>
-        <w:spacing w:after="0" w:line="360" w:lineRule="auto"/>
-        <w:rPr>
-          <w:rFonts w:asciiTheme="majorHAnsi" w:hAnsiTheme="majorHAnsi" w:cstheme="majorHAnsi"/>
-          <w:sz w:val="24"/>
-          <w:szCs w:val="24"/>
-          <w:lang w:val="pt-BR"/>
-        </w:rPr>
-      </w:pPr>
-      <w:r>
-        <w:rPr>
-          <w:rFonts w:asciiTheme="majorHAnsi" w:hAnsiTheme="majorHAnsi" w:cstheme="majorHAnsi"/>
-          <w:sz w:val="24"/>
-          <w:szCs w:val="24"/>
-          <w:lang w:val="pt-BR"/>
-        </w:rPr>
-        <w:t xml:space="preserve">Resposta: </w:t>
-      </w:r>
-      <w:r>
-        <w:rPr>
-          <w:rFonts w:asciiTheme="majorHAnsi" w:hAnsiTheme="majorHAnsi" w:cstheme="majorHAnsi"/>
-          <w:sz w:val="24"/>
-          <w:szCs w:val="24"/>
-          <w:lang w:val="pt-BR"/>
-        </w:rPr>
-        <w:t>Todas as afirmações estão corretas.</w:t>
-      </w:r>
-    </w:p>
-    <w:p>
-      <w:pPr>
-        <w:spacing w:after="0" w:line="360" w:lineRule="auto"/>
-        <w:rPr>
-          <w:rFonts w:asciiTheme="majorHAnsi" w:hAnsiTheme="majorHAnsi" w:cstheme="majorHAnsi"/>
-          <w:sz w:val="24"/>
-          <w:szCs w:val="24"/>
-          <w:lang w:val="pt-BR"/>
-        </w:rPr>
-      </w:pPr>
-    </w:p>
-    <w:p>
-      <w:pPr>
-        <w:spacing w:after="0" w:line="360" w:lineRule="auto"/>
-        <w:rPr>
-          <w:rFonts w:asciiTheme="majorHAnsi" w:hAnsiTheme="majorHAnsi" w:cstheme="majorHAnsi"/>
-          <w:sz w:val="24"/>
-          <w:szCs w:val="24"/>
-          <w:lang w:val="pt-BR"/>
-        </w:rPr>
-      </w:pPr>
-      <w:r>
-        <w:rPr>
-          <w:rFonts w:asciiTheme="majorHAnsi" w:hAnsiTheme="majorHAnsi" w:cstheme="majorHAnsi"/>
-          <w:sz w:val="24"/>
-          <w:szCs w:val="24"/>
-          <w:lang w:val="pt-BR"/>
-        </w:rPr>
-        <w:t xml:space="preserve">Pergunta 3 - </w:t>
-      </w:r>
-      <w:r>
-        <w:rPr>
-          <w:rFonts w:asciiTheme="majorHAnsi" w:hAnsiTheme="majorHAnsi" w:cstheme="majorHAnsi"/>
-          <w:sz w:val="24"/>
-          <w:szCs w:val="24"/>
-          <w:lang w:val="pt-BR"/>
-        </w:rPr>
-        <w:t xml:space="preserve">O REVIT é um programa que utiliza a plataforma BIM para </w:t>
-      </w:r>
-      <w:proofErr w:type="gramStart"/>
-      <w:r>
-        <w:rPr>
-          <w:rFonts w:asciiTheme="majorHAnsi" w:hAnsiTheme="majorHAnsi" w:cstheme="majorHAnsi"/>
-          <w:sz w:val="24"/>
-          <w:szCs w:val="24"/>
-          <w:lang w:val="pt-BR"/>
-        </w:rPr>
-        <w:t>otimizar</w:t>
-      </w:r>
-      <w:proofErr w:type="gramEnd"/>
-      <w:r>
-        <w:rPr>
-          <w:rFonts w:asciiTheme="majorHAnsi" w:hAnsiTheme="majorHAnsi" w:cstheme="majorHAnsi"/>
-          <w:sz w:val="24"/>
-          <w:szCs w:val="24"/>
-          <w:lang w:val="pt-BR"/>
-        </w:rPr>
-        <w:t xml:space="preserve"> os processos projetuais e construtivos, sobre o REVIT é correto afirmar que:</w:t>
-      </w:r>
-    </w:p>
-    <w:p>
-      <w:pPr>
-        <w:spacing w:after="0" w:line="360" w:lineRule="auto"/>
-        <w:rPr>
-          <w:rFonts w:asciiTheme="majorHAnsi" w:hAnsiTheme="majorHAnsi" w:cstheme="majorHAnsi"/>
-          <w:sz w:val="24"/>
-          <w:szCs w:val="24"/>
-          <w:lang w:val="pt-BR"/>
-        </w:rPr>
-      </w:pPr>
-    </w:p>
-    <w:p>
-      <w:pPr>
-        <w:spacing w:after="0" w:line="360" w:lineRule="auto"/>
-        <w:rPr>
-          <w:rFonts w:asciiTheme="majorHAnsi" w:hAnsiTheme="majorHAnsi" w:cstheme="majorHAnsi"/>
-          <w:sz w:val="24"/>
-          <w:szCs w:val="24"/>
-          <w:lang w:val="pt-BR"/>
-        </w:rPr>
-      </w:pPr>
-      <w:r>
-        <w:rPr>
-          <w:rFonts w:asciiTheme="majorHAnsi" w:hAnsiTheme="majorHAnsi" w:cstheme="majorHAnsi"/>
-          <w:sz w:val="24"/>
-          <w:szCs w:val="24"/>
-          <w:lang w:val="pt-BR"/>
-        </w:rPr>
-        <w:t>I) Apesar de ser amplamente utilizado para criação de projetos tridimensionais, por não permitir a modelagem paramétrica de seus elementos, o Revit Architecture é restrito a projetos que utilizam o conceito de modelagem das informações de construção (BIM).</w:t>
-      </w:r>
-    </w:p>
-    <w:p>
-      <w:pPr>
-        <w:spacing w:after="0" w:line="360" w:lineRule="auto"/>
-        <w:rPr>
-          <w:rFonts w:asciiTheme="majorHAnsi" w:hAnsiTheme="majorHAnsi" w:cstheme="majorHAnsi"/>
-          <w:sz w:val="24"/>
-          <w:szCs w:val="24"/>
-          <w:lang w:val="pt-BR"/>
-        </w:rPr>
-      </w:pPr>
-      <w:proofErr w:type="gramStart"/>
-      <w:r>
-        <w:rPr>
-          <w:rFonts w:asciiTheme="majorHAnsi" w:hAnsiTheme="majorHAnsi" w:cstheme="majorHAnsi"/>
-          <w:sz w:val="24"/>
-          <w:szCs w:val="24"/>
-          <w:lang w:val="pt-BR"/>
-        </w:rPr>
-        <w:t>II)</w:t>
-      </w:r>
-      <w:proofErr w:type="gramEnd"/>
-      <w:r>
-        <w:rPr>
-          <w:rFonts w:asciiTheme="majorHAnsi" w:hAnsiTheme="majorHAnsi" w:cstheme="majorHAnsi"/>
-          <w:sz w:val="24"/>
-          <w:szCs w:val="24"/>
-          <w:lang w:val="pt-BR"/>
-        </w:rPr>
-        <w:t xml:space="preserve"> O programa REVIT deve ser utilizado apenas para modelagem arquitetônica, assim </w:t>
-      </w:r>
-      <w:proofErr w:type="gramStart"/>
-      <w:r>
-        <w:rPr>
-          <w:rFonts w:asciiTheme="majorHAnsi" w:hAnsiTheme="majorHAnsi" w:cstheme="majorHAnsi"/>
-          <w:sz w:val="24"/>
-          <w:szCs w:val="24"/>
-          <w:lang w:val="pt-BR"/>
-        </w:rPr>
-        <w:t>devemos</w:t>
-      </w:r>
-      <w:proofErr w:type="gramEnd"/>
-      <w:r>
-        <w:rPr>
-          <w:rFonts w:asciiTheme="majorHAnsi" w:hAnsiTheme="majorHAnsi" w:cstheme="majorHAnsi"/>
-          <w:sz w:val="24"/>
-          <w:szCs w:val="24"/>
-          <w:lang w:val="pt-BR"/>
-        </w:rPr>
-        <w:t xml:space="preserve"> evitar trabalhar com projetos estruturais, elétricos e hidráulicos dentro do software.</w:t>
-      </w:r>
-    </w:p>
-    <w:p>
-      <w:pPr>
-        <w:spacing w:after="0" w:line="360" w:lineRule="auto"/>
-        <w:rPr>
-          <w:rFonts w:asciiTheme="majorHAnsi" w:hAnsiTheme="majorHAnsi" w:cstheme="majorHAnsi"/>
-          <w:sz w:val="24"/>
-          <w:szCs w:val="24"/>
-          <w:lang w:val="pt-BR"/>
-        </w:rPr>
-      </w:pPr>
-      <w:r>
-        <w:rPr>
-          <w:rFonts w:asciiTheme="majorHAnsi" w:hAnsiTheme="majorHAnsi" w:cstheme="majorHAnsi"/>
-          <w:sz w:val="24"/>
-          <w:szCs w:val="24"/>
-          <w:lang w:val="pt-BR"/>
-        </w:rPr>
-        <w:t>III) O Revit utiliza tecnologia BIM, que propicia o armazenamento de todas as informações acerca de um projeto, disponibilizando-as para outras aplicações. Por meio desse sistema, as modificações realizadas em determinado desenho geram atualizações automáticas nos demais.</w:t>
-      </w:r>
-    </w:p>
-    <w:p>
-      <w:pPr>
-        <w:spacing w:after="0" w:line="360" w:lineRule="auto"/>
-        <w:rPr>
-          <w:rFonts w:asciiTheme="majorHAnsi" w:hAnsiTheme="majorHAnsi" w:cstheme="majorHAnsi"/>
-          <w:sz w:val="24"/>
-          <w:szCs w:val="24"/>
-          <w:lang w:val="pt-BR"/>
-        </w:rPr>
-      </w:pPr>
-      <w:r>
-        <w:rPr>
-          <w:rFonts w:asciiTheme="majorHAnsi" w:hAnsiTheme="majorHAnsi" w:cstheme="majorHAnsi"/>
-          <w:sz w:val="24"/>
-          <w:szCs w:val="24"/>
-          <w:lang w:val="pt-BR"/>
-        </w:rPr>
-        <w:t xml:space="preserve">IV) O REVIT permite a importação de arquivos IFC, mas não permite a importação de </w:t>
-      </w:r>
-      <w:proofErr w:type="gramStart"/>
-      <w:r>
-        <w:rPr>
-          <w:rFonts w:asciiTheme="majorHAnsi" w:hAnsiTheme="majorHAnsi" w:cstheme="majorHAnsi"/>
-          <w:sz w:val="24"/>
-          <w:szCs w:val="24"/>
-          <w:lang w:val="pt-BR"/>
-        </w:rPr>
-        <w:t>arquivos .</w:t>
-      </w:r>
-      <w:proofErr w:type="gramEnd"/>
-      <w:r>
-        <w:rPr>
-          <w:rFonts w:asciiTheme="majorHAnsi" w:hAnsiTheme="majorHAnsi" w:cstheme="majorHAnsi"/>
-          <w:sz w:val="24"/>
-          <w:szCs w:val="24"/>
-          <w:lang w:val="pt-BR"/>
-        </w:rPr>
-        <w:t>DWG, do AUTOCAD, pois o AUTOCAD não é um software BIM.</w:t>
-      </w:r>
-    </w:p>
-    <w:p>
-      <w:pPr>
-        <w:spacing w:after="0" w:line="360" w:lineRule="auto"/>
-        <w:rPr>
-          <w:rFonts w:asciiTheme="majorHAnsi" w:hAnsiTheme="majorHAnsi" w:cstheme="majorHAnsi"/>
-          <w:sz w:val="24"/>
-          <w:szCs w:val="24"/>
-          <w:lang w:val="pt-BR"/>
-        </w:rPr>
-      </w:pPr>
-      <w:r>
-        <w:rPr>
-          <w:rFonts w:asciiTheme="majorHAnsi" w:hAnsiTheme="majorHAnsi" w:cstheme="majorHAnsi"/>
-          <w:sz w:val="24"/>
-          <w:szCs w:val="24"/>
-          <w:lang w:val="pt-BR"/>
-        </w:rPr>
-        <w:lastRenderedPageBreak/>
-        <w:t>Resposta: III</w:t>
-      </w:r>
-    </w:p>
-    <w:p>
-      <w:pPr>
-        <w:spacing w:after="0" w:line="360" w:lineRule="auto"/>
-        <w:rPr>
-          <w:rFonts w:asciiTheme="majorHAnsi" w:hAnsiTheme="majorHAnsi" w:cstheme="majorHAnsi"/>
-          <w:sz w:val="24"/>
-          <w:szCs w:val="24"/>
-          <w:lang w:val="pt-BR"/>
-        </w:rPr>
-      </w:pPr>
-    </w:p>
-    <w:p>
-      <w:pPr>
-        <w:spacing w:after="0" w:line="360" w:lineRule="auto"/>
-        <w:rPr>
-          <w:rFonts w:asciiTheme="majorHAnsi" w:hAnsiTheme="majorHAnsi" w:cstheme="majorHAnsi"/>
-          <w:sz w:val="24"/>
-          <w:szCs w:val="24"/>
-          <w:lang w:val="pt-BR"/>
-        </w:rPr>
-      </w:pPr>
-      <w:r>
-        <w:rPr>
-          <w:rFonts w:asciiTheme="majorHAnsi" w:hAnsiTheme="majorHAnsi" w:cstheme="majorHAnsi"/>
-          <w:sz w:val="24"/>
-          <w:szCs w:val="24"/>
-          <w:lang w:val="pt-BR"/>
-        </w:rPr>
-        <w:t xml:space="preserve">Pergunta 4 - </w:t>
-      </w:r>
-      <w:r>
-        <w:rPr>
-          <w:rFonts w:asciiTheme="majorHAnsi" w:hAnsiTheme="majorHAnsi" w:cstheme="majorHAnsi"/>
-          <w:sz w:val="24"/>
-          <w:szCs w:val="24"/>
-          <w:lang w:val="pt-BR"/>
-        </w:rPr>
-        <w:t>Sobre o REVIT é correto afirmar que:</w:t>
-      </w:r>
-    </w:p>
-    <w:p>
-      <w:pPr>
-        <w:spacing w:after="0" w:line="360" w:lineRule="auto"/>
-        <w:rPr>
-          <w:rFonts w:asciiTheme="majorHAnsi" w:hAnsiTheme="majorHAnsi" w:cstheme="majorHAnsi"/>
-          <w:sz w:val="24"/>
-          <w:szCs w:val="24"/>
-          <w:lang w:val="pt-BR"/>
-        </w:rPr>
-      </w:pPr>
-    </w:p>
-    <w:p>
-      <w:pPr>
-        <w:spacing w:after="0" w:line="360" w:lineRule="auto"/>
-        <w:rPr>
-          <w:rFonts w:asciiTheme="majorHAnsi" w:hAnsiTheme="majorHAnsi" w:cstheme="majorHAnsi"/>
-          <w:sz w:val="24"/>
-          <w:szCs w:val="24"/>
-          <w:lang w:val="pt-BR"/>
-        </w:rPr>
-      </w:pPr>
-      <w:r>
-        <w:rPr>
-          <w:rFonts w:asciiTheme="majorHAnsi" w:hAnsiTheme="majorHAnsi" w:cstheme="majorHAnsi"/>
-          <w:sz w:val="24"/>
-          <w:szCs w:val="24"/>
-          <w:lang w:val="pt-BR"/>
-        </w:rPr>
-        <w:t>I) O comando que apresenta na tela todas as vistas abertas é o comando WT.</w:t>
-      </w:r>
-    </w:p>
-    <w:p>
-      <w:pPr>
-        <w:spacing w:after="0" w:line="360" w:lineRule="auto"/>
-        <w:rPr>
-          <w:rFonts w:asciiTheme="majorHAnsi" w:hAnsiTheme="majorHAnsi" w:cstheme="majorHAnsi"/>
-          <w:sz w:val="24"/>
-          <w:szCs w:val="24"/>
-          <w:lang w:val="pt-BR"/>
-        </w:rPr>
-      </w:pPr>
-      <w:proofErr w:type="gramStart"/>
-      <w:r>
-        <w:rPr>
-          <w:rFonts w:asciiTheme="majorHAnsi" w:hAnsiTheme="majorHAnsi" w:cstheme="majorHAnsi"/>
-          <w:sz w:val="24"/>
-          <w:szCs w:val="24"/>
-          <w:lang w:val="pt-BR"/>
-        </w:rPr>
-        <w:t>II)</w:t>
-      </w:r>
-      <w:proofErr w:type="gramEnd"/>
-      <w:r>
-        <w:rPr>
-          <w:rFonts w:asciiTheme="majorHAnsi" w:hAnsiTheme="majorHAnsi" w:cstheme="majorHAnsi"/>
-          <w:sz w:val="24"/>
-          <w:szCs w:val="24"/>
-          <w:lang w:val="pt-BR"/>
-        </w:rPr>
-        <w:t xml:space="preserve"> O comando que enquadra a imagem do projeto na área de trabalho é o comando ZA.</w:t>
-      </w:r>
-    </w:p>
-    <w:p>
-      <w:pPr>
-        <w:spacing w:after="0" w:line="360" w:lineRule="auto"/>
-        <w:rPr>
-          <w:rFonts w:asciiTheme="majorHAnsi" w:hAnsiTheme="majorHAnsi" w:cstheme="majorHAnsi"/>
-          <w:sz w:val="24"/>
-          <w:szCs w:val="24"/>
-          <w:lang w:val="pt-BR"/>
-        </w:rPr>
-      </w:pPr>
-      <w:r>
-        <w:rPr>
-          <w:rFonts w:asciiTheme="majorHAnsi" w:hAnsiTheme="majorHAnsi" w:cstheme="majorHAnsi"/>
-          <w:sz w:val="24"/>
-          <w:szCs w:val="24"/>
-          <w:lang w:val="pt-BR"/>
-        </w:rPr>
-        <w:t>III) Ao digitar um atalho de comando no REVIT não é necessário apertar a tecla ENTER para confirmar o comando.</w:t>
-      </w:r>
-    </w:p>
-    <w:p>
-      <w:pPr>
-        <w:spacing w:after="0" w:line="360" w:lineRule="auto"/>
-        <w:rPr>
-          <w:rFonts w:asciiTheme="majorHAnsi" w:hAnsiTheme="majorHAnsi" w:cstheme="majorHAnsi"/>
-          <w:sz w:val="24"/>
-          <w:szCs w:val="24"/>
-          <w:lang w:val="pt-BR"/>
-        </w:rPr>
-      </w:pPr>
-      <w:r>
-        <w:rPr>
-          <w:rFonts w:asciiTheme="majorHAnsi" w:hAnsiTheme="majorHAnsi" w:cstheme="majorHAnsi"/>
-          <w:sz w:val="24"/>
-          <w:szCs w:val="24"/>
-          <w:lang w:val="pt-BR"/>
-        </w:rPr>
-        <w:t xml:space="preserve">IV) O REVIT permite que o projetista trabalhe com elementos </w:t>
-      </w:r>
-      <w:proofErr w:type="spellStart"/>
-      <w:r>
-        <w:rPr>
-          <w:rFonts w:asciiTheme="majorHAnsi" w:hAnsiTheme="majorHAnsi" w:cstheme="majorHAnsi"/>
-          <w:sz w:val="24"/>
-          <w:szCs w:val="24"/>
-          <w:lang w:val="pt-BR"/>
-        </w:rPr>
-        <w:t>anotativos</w:t>
-      </w:r>
-      <w:proofErr w:type="spellEnd"/>
-      <w:r>
-        <w:rPr>
-          <w:rFonts w:asciiTheme="majorHAnsi" w:hAnsiTheme="majorHAnsi" w:cstheme="majorHAnsi"/>
-          <w:sz w:val="24"/>
-          <w:szCs w:val="24"/>
-          <w:lang w:val="pt-BR"/>
-        </w:rPr>
-        <w:t xml:space="preserve"> como cotas, tabelas, formatos e com elementos de modelo, como paredes, portas e janelas.</w:t>
-      </w:r>
-    </w:p>
-    <w:p>
-      <w:pPr>
-        <w:spacing w:after="0" w:line="360" w:lineRule="auto"/>
-        <w:rPr>
-          <w:rFonts w:asciiTheme="majorHAnsi" w:hAnsiTheme="majorHAnsi" w:cstheme="majorHAnsi"/>
-          <w:sz w:val="24"/>
-          <w:szCs w:val="24"/>
-          <w:lang w:val="pt-BR"/>
-        </w:rPr>
-      </w:pPr>
-    </w:p>
-    <w:p>
-      <w:pPr>
-        <w:spacing w:after="0" w:line="360" w:lineRule="auto"/>
-        <w:rPr>
-          <w:rFonts w:asciiTheme="majorHAnsi" w:hAnsiTheme="majorHAnsi" w:cstheme="majorHAnsi"/>
-          <w:sz w:val="24"/>
-          <w:szCs w:val="24"/>
-          <w:lang w:val="pt-BR"/>
-        </w:rPr>
-      </w:pPr>
-      <w:r>
-        <w:rPr>
-          <w:rFonts w:asciiTheme="majorHAnsi" w:hAnsiTheme="majorHAnsi" w:cstheme="majorHAnsi"/>
-          <w:sz w:val="24"/>
-          <w:szCs w:val="24"/>
-          <w:lang w:val="pt-BR"/>
-        </w:rPr>
-        <w:t xml:space="preserve">Resposta: </w:t>
-      </w:r>
-      <w:r>
-        <w:rPr>
-          <w:rFonts w:asciiTheme="majorHAnsi" w:hAnsiTheme="majorHAnsi" w:cstheme="majorHAnsi"/>
-          <w:sz w:val="24"/>
-          <w:szCs w:val="24"/>
-          <w:lang w:val="pt-BR"/>
-        </w:rPr>
-        <w:t>Todas as alternativas estão corretas.</w:t>
-      </w:r>
-    </w:p>
-    <w:p>
-      <w:pPr>
-        <w:spacing w:after="0" w:line="360" w:lineRule="auto"/>
-        <w:rPr>
-          <w:rFonts w:asciiTheme="majorHAnsi" w:hAnsiTheme="majorHAnsi" w:cstheme="majorHAnsi"/>
-          <w:sz w:val="24"/>
-          <w:szCs w:val="24"/>
-          <w:lang w:val="pt-BR"/>
-        </w:rPr>
-      </w:pPr>
-    </w:p>
-    <w:p>
-      <w:pPr>
-        <w:spacing w:after="0" w:line="360" w:lineRule="auto"/>
-        <w:rPr>
-          <w:rFonts w:asciiTheme="majorHAnsi" w:hAnsiTheme="majorHAnsi" w:cstheme="majorHAnsi"/>
-          <w:sz w:val="24"/>
-          <w:szCs w:val="24"/>
-          <w:lang w:val="pt-BR"/>
-        </w:rPr>
-      </w:pPr>
-      <w:r>
-        <w:rPr>
-          <w:rFonts w:asciiTheme="majorHAnsi" w:hAnsiTheme="majorHAnsi" w:cstheme="majorHAnsi"/>
-          <w:sz w:val="24"/>
-          <w:szCs w:val="24"/>
-          <w:lang w:val="pt-BR"/>
-        </w:rPr>
-        <w:t>Pergunta 5 – S</w:t>
-      </w:r>
-      <w:r>
-        <w:rPr>
-          <w:rFonts w:asciiTheme="majorHAnsi" w:hAnsiTheme="majorHAnsi" w:cstheme="majorHAnsi"/>
-          <w:sz w:val="24"/>
-          <w:szCs w:val="24"/>
-          <w:lang w:val="pt-BR"/>
-        </w:rPr>
-        <w:t>obre as formas de seleção de objetos no Revit podemos afirmar que:</w:t>
-      </w:r>
-    </w:p>
-    <w:p>
-      <w:pPr>
-        <w:spacing w:after="0" w:line="360" w:lineRule="auto"/>
-        <w:rPr>
-          <w:rFonts w:asciiTheme="majorHAnsi" w:hAnsiTheme="majorHAnsi" w:cstheme="majorHAnsi"/>
-          <w:sz w:val="24"/>
-          <w:szCs w:val="24"/>
-          <w:lang w:val="pt-BR"/>
-        </w:rPr>
-      </w:pPr>
-      <w:r>
-        <w:rPr>
-          <w:rFonts w:asciiTheme="majorHAnsi" w:hAnsiTheme="majorHAnsi" w:cstheme="majorHAnsi"/>
-          <w:sz w:val="24"/>
-          <w:szCs w:val="24"/>
-          <w:lang w:val="pt-BR"/>
-        </w:rPr>
-        <w:t xml:space="preserve">I) Ao pressionar o </w:t>
-      </w:r>
-      <w:proofErr w:type="spellStart"/>
-      <w:r>
-        <w:rPr>
-          <w:rFonts w:asciiTheme="majorHAnsi" w:hAnsiTheme="majorHAnsi" w:cstheme="majorHAnsi"/>
-          <w:sz w:val="24"/>
-          <w:szCs w:val="24"/>
-          <w:lang w:val="pt-BR"/>
-        </w:rPr>
-        <w:t>Ctrl</w:t>
-      </w:r>
-      <w:proofErr w:type="spellEnd"/>
-      <w:r>
-        <w:rPr>
-          <w:rFonts w:asciiTheme="majorHAnsi" w:hAnsiTheme="majorHAnsi" w:cstheme="majorHAnsi"/>
-          <w:sz w:val="24"/>
-          <w:szCs w:val="24"/>
-          <w:lang w:val="pt-BR"/>
-        </w:rPr>
-        <w:t xml:space="preserve"> no teclado e clicar sobre objetos o REVIT ativa </w:t>
-      </w:r>
-      <w:proofErr w:type="gramStart"/>
-      <w:r>
-        <w:rPr>
-          <w:rFonts w:asciiTheme="majorHAnsi" w:hAnsiTheme="majorHAnsi" w:cstheme="majorHAnsi"/>
-          <w:sz w:val="24"/>
-          <w:szCs w:val="24"/>
-          <w:lang w:val="pt-BR"/>
-        </w:rPr>
-        <w:t>os sistema</w:t>
-      </w:r>
-      <w:proofErr w:type="gramEnd"/>
-      <w:r>
-        <w:rPr>
-          <w:rFonts w:asciiTheme="majorHAnsi" w:hAnsiTheme="majorHAnsi" w:cstheme="majorHAnsi"/>
-          <w:sz w:val="24"/>
-          <w:szCs w:val="24"/>
-          <w:lang w:val="pt-BR"/>
-        </w:rPr>
-        <w:t xml:space="preserve"> de seleção com adição de objetos.</w:t>
-      </w:r>
-    </w:p>
-    <w:p>
-      <w:pPr>
-        <w:spacing w:after="0" w:line="360" w:lineRule="auto"/>
-        <w:rPr>
-          <w:rFonts w:asciiTheme="majorHAnsi" w:hAnsiTheme="majorHAnsi" w:cstheme="majorHAnsi"/>
-          <w:sz w:val="24"/>
-          <w:szCs w:val="24"/>
-          <w:lang w:val="pt-BR"/>
-        </w:rPr>
-      </w:pPr>
-      <w:proofErr w:type="gramStart"/>
-      <w:r>
-        <w:rPr>
-          <w:rFonts w:asciiTheme="majorHAnsi" w:hAnsiTheme="majorHAnsi" w:cstheme="majorHAnsi"/>
-          <w:sz w:val="24"/>
-          <w:szCs w:val="24"/>
-          <w:lang w:val="pt-BR"/>
-        </w:rPr>
-        <w:t>II)</w:t>
-      </w:r>
-      <w:proofErr w:type="gramEnd"/>
-      <w:r>
-        <w:rPr>
-          <w:rFonts w:asciiTheme="majorHAnsi" w:hAnsiTheme="majorHAnsi" w:cstheme="majorHAnsi"/>
-          <w:sz w:val="24"/>
-          <w:szCs w:val="24"/>
-          <w:lang w:val="pt-BR"/>
-        </w:rPr>
-        <w:t xml:space="preserve"> Ao pressionar o shift no teclado e clicar sobre objetos o REVIT ativa os sistema de seleção com subtração de objetos do conjunto de seleção realizada.</w:t>
-      </w:r>
-    </w:p>
-    <w:p>
-      <w:pPr>
-        <w:spacing w:after="0" w:line="360" w:lineRule="auto"/>
-        <w:rPr>
-          <w:rFonts w:asciiTheme="majorHAnsi" w:hAnsiTheme="majorHAnsi" w:cstheme="majorHAnsi"/>
-          <w:sz w:val="24"/>
-          <w:szCs w:val="24"/>
-          <w:lang w:val="pt-BR"/>
-        </w:rPr>
-      </w:pPr>
-      <w:r>
-        <w:rPr>
-          <w:rFonts w:asciiTheme="majorHAnsi" w:hAnsiTheme="majorHAnsi" w:cstheme="majorHAnsi"/>
-          <w:sz w:val="24"/>
-          <w:szCs w:val="24"/>
-          <w:lang w:val="pt-BR"/>
-        </w:rPr>
-        <w:t>III) Durante a seleção dos objetos o REVIT permite o usuário selecione todos os objetos com as mesmas propriedades mesmo que estes objetos estejam em janelas diferentes.</w:t>
-      </w:r>
-    </w:p>
-    <w:p>
-      <w:pPr>
-        <w:spacing w:after="0" w:line="360" w:lineRule="auto"/>
-        <w:rPr>
-          <w:rFonts w:asciiTheme="majorHAnsi" w:hAnsiTheme="majorHAnsi" w:cstheme="majorHAnsi"/>
-          <w:sz w:val="24"/>
-          <w:szCs w:val="24"/>
-          <w:lang w:val="pt-BR"/>
-        </w:rPr>
-      </w:pPr>
-      <w:r>
-        <w:rPr>
-          <w:rFonts w:asciiTheme="majorHAnsi" w:hAnsiTheme="majorHAnsi" w:cstheme="majorHAnsi"/>
-          <w:sz w:val="24"/>
-          <w:szCs w:val="24"/>
-          <w:lang w:val="pt-BR"/>
-        </w:rPr>
-        <w:t xml:space="preserve">IV) Ao selecionar e </w:t>
-      </w:r>
-      <w:proofErr w:type="gramStart"/>
-      <w:r>
-        <w:rPr>
-          <w:rFonts w:asciiTheme="majorHAnsi" w:hAnsiTheme="majorHAnsi" w:cstheme="majorHAnsi"/>
-          <w:sz w:val="24"/>
-          <w:szCs w:val="24"/>
-          <w:lang w:val="pt-BR"/>
-        </w:rPr>
-        <w:t>deletar</w:t>
-      </w:r>
-      <w:proofErr w:type="gramEnd"/>
-      <w:r>
-        <w:rPr>
-          <w:rFonts w:asciiTheme="majorHAnsi" w:hAnsiTheme="majorHAnsi" w:cstheme="majorHAnsi"/>
-          <w:sz w:val="24"/>
-          <w:szCs w:val="24"/>
-          <w:lang w:val="pt-BR"/>
-        </w:rPr>
-        <w:t xml:space="preserve"> um objeto em uma planta o objeto automaticamente será deletado de todo o projeto, incluindo o 3D, cortes, elevações, mesmo que essas estejam inativas.</w:t>
-      </w:r>
-    </w:p>
-    <w:p>
-      <w:pPr>
-        <w:spacing w:after="0" w:line="360" w:lineRule="auto"/>
-        <w:rPr>
-          <w:rFonts w:asciiTheme="majorHAnsi" w:hAnsiTheme="majorHAnsi" w:cstheme="majorHAnsi"/>
-          <w:sz w:val="24"/>
-          <w:szCs w:val="24"/>
-          <w:lang w:val="pt-BR"/>
-        </w:rPr>
-      </w:pPr>
-    </w:p>
-    <w:p>
-      <w:pPr>
-        <w:spacing w:after="0" w:line="360" w:lineRule="auto"/>
-        <w:rPr>
-          <w:rFonts w:asciiTheme="majorHAnsi" w:hAnsiTheme="majorHAnsi" w:cstheme="majorHAnsi"/>
-          <w:sz w:val="24"/>
-          <w:szCs w:val="24"/>
-          <w:lang w:val="pt-BR"/>
-        </w:rPr>
-      </w:pPr>
-      <w:r>
-        <w:rPr>
-          <w:rFonts w:asciiTheme="majorHAnsi" w:hAnsiTheme="majorHAnsi" w:cstheme="majorHAnsi"/>
-          <w:sz w:val="24"/>
-          <w:szCs w:val="24"/>
-          <w:lang w:val="pt-BR"/>
-        </w:rPr>
-        <w:t xml:space="preserve">Resposta: </w:t>
-      </w:r>
-      <w:r>
-        <w:rPr>
-          <w:rFonts w:asciiTheme="majorHAnsi" w:hAnsiTheme="majorHAnsi" w:cstheme="majorHAnsi"/>
-          <w:sz w:val="24"/>
-          <w:szCs w:val="24"/>
-          <w:lang w:val="pt-BR"/>
-        </w:rPr>
-        <w:t>Todas as alternativas estão corretas.</w:t>
-      </w:r>
-    </w:p>
-    <w:p>
-      <w:pPr>
-        <w:spacing w:after="0" w:line="360" w:lineRule="auto"/>
-        <w:rPr>
-          <w:rFonts w:asciiTheme="majorHAnsi" w:hAnsiTheme="majorHAnsi" w:cstheme="majorHAnsi"/>
-          <w:sz w:val="24"/>
-          <w:szCs w:val="24"/>
-          <w:lang w:val="pt-BR"/>
-        </w:rPr>
-      </w:pPr>
-    </w:p>
-    <w:p>
-      <w:pPr>
-        <w:spacing w:after="0" w:line="360" w:lineRule="auto"/>
-        <w:rPr>
-          <w:rFonts w:asciiTheme="majorHAnsi" w:hAnsiTheme="majorHAnsi" w:cstheme="majorHAnsi"/>
-          <w:sz w:val="24"/>
-          <w:szCs w:val="24"/>
-          <w:lang w:val="pt-BR"/>
-        </w:rPr>
-      </w:pPr>
-      <w:bookmarkStart w:id="0" w:name="_GoBack"/>
-      <w:bookmarkEnd w:id="0"/>
     </w:p>
     <w:p>
       <w:pPr>
@@ -2429,6 +2322,1197 @@
         <w:t>2</w:t>
       </w:r>
     </w:p>
+    <w:tbl>
+      <w:tblPr>
+        <w:tblStyle w:val="Tabelacomgrade"/>
+        <w:tblW w:w="0" w:type="auto"/>
+        <w:tblBorders>
+          <w:top w:val="none" w:sz="0" w:space="0" w:color="auto"/>
+          <w:left w:val="none" w:sz="0" w:space="0" w:color="auto"/>
+          <w:bottom w:val="none" w:sz="0" w:space="0" w:color="auto"/>
+          <w:right w:val="none" w:sz="0" w:space="0" w:color="auto"/>
+          <w:insideH w:val="none" w:sz="0" w:space="0" w:color="auto"/>
+          <w:insideV w:val="none" w:sz="0" w:space="0" w:color="auto"/>
+        </w:tblBorders>
+        <w:shd w:val="clear" w:color="auto" w:fill="D9D9D9" w:themeFill="background1" w:themeFillShade="D9"/>
+        <w:tblLook w:val="04A0" w:firstRow="1" w:lastRow="0" w:firstColumn="1" w:lastColumn="0" w:noHBand="0" w:noVBand="1"/>
+      </w:tblPr>
+      <w:tblGrid>
+        <w:gridCol w:w="8720"/>
+      </w:tblGrid>
+      <w:tr>
+        <w:tc>
+          <w:tcPr>
+            <w:tcW w:w="8720" w:type="dxa"/>
+            <w:shd w:val="clear" w:color="auto" w:fill="D9D9D9" w:themeFill="background1" w:themeFillShade="D9"/>
+          </w:tcPr>
+          <w:p>
+            <w:pPr>
+              <w:spacing w:after="0" w:line="360" w:lineRule="auto"/>
+              <w:jc w:val="both"/>
+              <w:rPr>
+                <w:rFonts w:asciiTheme="majorHAnsi" w:hAnsiTheme="majorHAnsi" w:cstheme="majorHAnsi"/>
+                <w:sz w:val="20"/>
+                <w:szCs w:val="20"/>
+                <w:lang w:val="pt-BR"/>
+              </w:rPr>
+            </w:pPr>
+            <w:r>
+              <w:rPr>
+                <w:rFonts w:asciiTheme="majorHAnsi" w:hAnsiTheme="majorHAnsi" w:cstheme="majorHAnsi"/>
+                <w:sz w:val="20"/>
+                <w:szCs w:val="20"/>
+                <w:lang w:val="pt-BR"/>
+              </w:rPr>
+              <w:t xml:space="preserve">Pergunta 1 - Ao inserir níveis no Revit é necessário acessar uma vista perpendicular </w:t>
+            </w:r>
+            <w:proofErr w:type="gramStart"/>
+            <w:r>
+              <w:rPr>
+                <w:rFonts w:asciiTheme="majorHAnsi" w:hAnsiTheme="majorHAnsi" w:cstheme="majorHAnsi"/>
+                <w:sz w:val="20"/>
+                <w:szCs w:val="20"/>
+                <w:lang w:val="pt-BR"/>
+              </w:rPr>
+              <w:t>a</w:t>
+            </w:r>
+            <w:proofErr w:type="gramEnd"/>
+            <w:r>
+              <w:rPr>
+                <w:rFonts w:asciiTheme="majorHAnsi" w:hAnsiTheme="majorHAnsi" w:cstheme="majorHAnsi"/>
+                <w:sz w:val="20"/>
+                <w:szCs w:val="20"/>
+                <w:lang w:val="pt-BR"/>
+              </w:rPr>
+              <w:t xml:space="preserve"> planta, como uma elevação ou corte.</w:t>
+            </w:r>
+          </w:p>
+          <w:p>
+            <w:pPr>
+              <w:spacing w:after="0" w:line="360" w:lineRule="auto"/>
+              <w:jc w:val="both"/>
+              <w:rPr>
+                <w:rFonts w:asciiTheme="majorHAnsi" w:hAnsiTheme="majorHAnsi" w:cstheme="majorHAnsi"/>
+                <w:sz w:val="20"/>
+                <w:szCs w:val="20"/>
+                <w:lang w:val="pt-BR"/>
+              </w:rPr>
+            </w:pPr>
+            <w:r>
+              <w:rPr>
+                <w:rFonts w:asciiTheme="majorHAnsi" w:hAnsiTheme="majorHAnsi" w:cstheme="majorHAnsi"/>
+                <w:sz w:val="20"/>
+                <w:szCs w:val="20"/>
+                <w:lang w:val="pt-BR"/>
+              </w:rPr>
+              <w:t xml:space="preserve">Resposta: </w:t>
+            </w:r>
+            <w:r>
+              <w:rPr>
+                <w:rFonts w:asciiTheme="majorHAnsi" w:hAnsiTheme="majorHAnsi" w:cstheme="majorHAnsi"/>
+                <w:sz w:val="20"/>
+                <w:szCs w:val="20"/>
+                <w:lang w:val="pt-BR"/>
+              </w:rPr>
+              <w:t>Verdadeiro</w:t>
+            </w:r>
+          </w:p>
+          <w:p>
+            <w:pPr>
+              <w:spacing w:after="0" w:line="360" w:lineRule="auto"/>
+              <w:jc w:val="both"/>
+              <w:rPr>
+                <w:rFonts w:asciiTheme="majorHAnsi" w:hAnsiTheme="majorHAnsi" w:cstheme="majorHAnsi"/>
+                <w:sz w:val="20"/>
+                <w:szCs w:val="20"/>
+                <w:lang w:val="pt-BR"/>
+              </w:rPr>
+            </w:pPr>
+          </w:p>
+          <w:p>
+            <w:pPr>
+              <w:spacing w:after="0" w:line="360" w:lineRule="auto"/>
+              <w:jc w:val="both"/>
+              <w:rPr>
+                <w:rFonts w:asciiTheme="majorHAnsi" w:hAnsiTheme="majorHAnsi" w:cstheme="majorHAnsi"/>
+                <w:sz w:val="20"/>
+                <w:szCs w:val="20"/>
+                <w:lang w:val="pt-BR"/>
+              </w:rPr>
+            </w:pPr>
+            <w:r>
+              <w:rPr>
+                <w:rFonts w:asciiTheme="majorHAnsi" w:hAnsiTheme="majorHAnsi" w:cstheme="majorHAnsi"/>
+                <w:sz w:val="20"/>
+                <w:szCs w:val="20"/>
+                <w:lang w:val="pt-BR"/>
+              </w:rPr>
+              <w:t>Pergunta 2 - Após inserir os níveis é necessário que o projetista crie manualmente as</w:t>
+            </w:r>
+            <w:proofErr w:type="gramStart"/>
+            <w:r>
+              <w:rPr>
+                <w:rFonts w:asciiTheme="majorHAnsi" w:hAnsiTheme="majorHAnsi" w:cstheme="majorHAnsi"/>
+                <w:sz w:val="20"/>
+                <w:szCs w:val="20"/>
+                <w:lang w:val="pt-BR"/>
+              </w:rPr>
+              <w:t xml:space="preserve">  </w:t>
+            </w:r>
+            <w:proofErr w:type="gramEnd"/>
+            <w:r>
+              <w:rPr>
+                <w:rFonts w:asciiTheme="majorHAnsi" w:hAnsiTheme="majorHAnsi" w:cstheme="majorHAnsi"/>
+                <w:sz w:val="20"/>
+                <w:szCs w:val="20"/>
+                <w:lang w:val="pt-BR"/>
+              </w:rPr>
+              <w:t>plantas de cada pavimento no Revit,  criando os links entre as elevações e as plantas de cada pavimento.</w:t>
+            </w:r>
+          </w:p>
+          <w:p>
+            <w:pPr>
+              <w:spacing w:after="0" w:line="360" w:lineRule="auto"/>
+              <w:jc w:val="both"/>
+              <w:rPr>
+                <w:rFonts w:asciiTheme="majorHAnsi" w:hAnsiTheme="majorHAnsi" w:cstheme="majorHAnsi"/>
+                <w:sz w:val="20"/>
+                <w:szCs w:val="20"/>
+                <w:lang w:val="pt-BR"/>
+              </w:rPr>
+            </w:pPr>
+            <w:r>
+              <w:rPr>
+                <w:rFonts w:asciiTheme="majorHAnsi" w:hAnsiTheme="majorHAnsi" w:cstheme="majorHAnsi"/>
+                <w:sz w:val="20"/>
+                <w:szCs w:val="20"/>
+                <w:lang w:val="pt-BR"/>
+              </w:rPr>
+              <w:t xml:space="preserve">Resposta: </w:t>
+            </w:r>
+            <w:r>
+              <w:rPr>
+                <w:rFonts w:asciiTheme="majorHAnsi" w:hAnsiTheme="majorHAnsi" w:cstheme="majorHAnsi"/>
+                <w:sz w:val="20"/>
+                <w:szCs w:val="20"/>
+                <w:lang w:val="pt-BR"/>
+              </w:rPr>
+              <w:t>Falso</w:t>
+            </w:r>
+          </w:p>
+          <w:p>
+            <w:pPr>
+              <w:spacing w:after="0" w:line="360" w:lineRule="auto"/>
+              <w:jc w:val="both"/>
+              <w:rPr>
+                <w:rFonts w:asciiTheme="majorHAnsi" w:hAnsiTheme="majorHAnsi" w:cstheme="majorHAnsi"/>
+                <w:sz w:val="20"/>
+                <w:szCs w:val="20"/>
+                <w:lang w:val="pt-BR"/>
+              </w:rPr>
+            </w:pPr>
+          </w:p>
+          <w:p>
+            <w:pPr>
+              <w:spacing w:after="0" w:line="360" w:lineRule="auto"/>
+              <w:jc w:val="both"/>
+              <w:rPr>
+                <w:rFonts w:asciiTheme="majorHAnsi" w:hAnsiTheme="majorHAnsi" w:cstheme="majorHAnsi"/>
+                <w:sz w:val="20"/>
+                <w:szCs w:val="20"/>
+                <w:lang w:val="pt-BR"/>
+              </w:rPr>
+            </w:pPr>
+            <w:r>
+              <w:rPr>
+                <w:rFonts w:asciiTheme="majorHAnsi" w:hAnsiTheme="majorHAnsi" w:cstheme="majorHAnsi"/>
+                <w:sz w:val="20"/>
+                <w:szCs w:val="20"/>
+                <w:lang w:val="pt-BR"/>
+              </w:rPr>
+              <w:t>Pergunta 3 - Ao importar um arquivo do CAD o Revit importará automaticamente todas as camadas (</w:t>
+            </w:r>
+            <w:proofErr w:type="spellStart"/>
+            <w:r>
+              <w:rPr>
+                <w:rFonts w:asciiTheme="majorHAnsi" w:hAnsiTheme="majorHAnsi" w:cstheme="majorHAnsi"/>
+                <w:sz w:val="20"/>
+                <w:szCs w:val="20"/>
+                <w:lang w:val="pt-BR"/>
+              </w:rPr>
+              <w:t>layers</w:t>
+            </w:r>
+            <w:proofErr w:type="spellEnd"/>
+            <w:r>
+              <w:rPr>
+                <w:rFonts w:asciiTheme="majorHAnsi" w:hAnsiTheme="majorHAnsi" w:cstheme="majorHAnsi"/>
+                <w:sz w:val="20"/>
+                <w:szCs w:val="20"/>
+                <w:lang w:val="pt-BR"/>
+              </w:rPr>
+              <w:t xml:space="preserve">) do arquivo original. Caso existam </w:t>
+            </w:r>
+            <w:proofErr w:type="spellStart"/>
+            <w:r>
+              <w:rPr>
+                <w:rFonts w:asciiTheme="majorHAnsi" w:hAnsiTheme="majorHAnsi" w:cstheme="majorHAnsi"/>
+                <w:sz w:val="20"/>
+                <w:szCs w:val="20"/>
+                <w:lang w:val="pt-BR"/>
+              </w:rPr>
+              <w:t>layers</w:t>
+            </w:r>
+            <w:proofErr w:type="spellEnd"/>
+            <w:r>
+              <w:rPr>
+                <w:rFonts w:asciiTheme="majorHAnsi" w:hAnsiTheme="majorHAnsi" w:cstheme="majorHAnsi"/>
+                <w:sz w:val="20"/>
+                <w:szCs w:val="20"/>
+                <w:lang w:val="pt-BR"/>
+              </w:rPr>
+              <w:t xml:space="preserve"> que o projetista não deseje importar ele deve </w:t>
+            </w:r>
+            <w:proofErr w:type="gramStart"/>
+            <w:r>
+              <w:rPr>
+                <w:rFonts w:asciiTheme="majorHAnsi" w:hAnsiTheme="majorHAnsi" w:cstheme="majorHAnsi"/>
+                <w:sz w:val="20"/>
+                <w:szCs w:val="20"/>
+                <w:lang w:val="pt-BR"/>
+              </w:rPr>
+              <w:t>deletar</w:t>
+            </w:r>
+            <w:proofErr w:type="gramEnd"/>
+            <w:r>
+              <w:rPr>
+                <w:rFonts w:asciiTheme="majorHAnsi" w:hAnsiTheme="majorHAnsi" w:cstheme="majorHAnsi"/>
+                <w:sz w:val="20"/>
+                <w:szCs w:val="20"/>
+                <w:lang w:val="pt-BR"/>
+              </w:rPr>
+              <w:t xml:space="preserve"> os </w:t>
+            </w:r>
+            <w:proofErr w:type="spellStart"/>
+            <w:r>
+              <w:rPr>
+                <w:rFonts w:asciiTheme="majorHAnsi" w:hAnsiTheme="majorHAnsi" w:cstheme="majorHAnsi"/>
+                <w:sz w:val="20"/>
+                <w:szCs w:val="20"/>
+                <w:lang w:val="pt-BR"/>
+              </w:rPr>
+              <w:t>layers</w:t>
+            </w:r>
+            <w:proofErr w:type="spellEnd"/>
+            <w:r>
+              <w:rPr>
+                <w:rFonts w:asciiTheme="majorHAnsi" w:hAnsiTheme="majorHAnsi" w:cstheme="majorHAnsi"/>
+                <w:sz w:val="20"/>
+                <w:szCs w:val="20"/>
+                <w:lang w:val="pt-BR"/>
+              </w:rPr>
+              <w:t xml:space="preserve"> dentro do Software AUTOCAD com antecedência para evitar a importação de elementos indesejados.</w:t>
+            </w:r>
+          </w:p>
+          <w:p>
+            <w:pPr>
+              <w:spacing w:after="0" w:line="360" w:lineRule="auto"/>
+              <w:jc w:val="both"/>
+              <w:rPr>
+                <w:rFonts w:asciiTheme="majorHAnsi" w:hAnsiTheme="majorHAnsi" w:cstheme="majorHAnsi"/>
+                <w:sz w:val="20"/>
+                <w:szCs w:val="20"/>
+                <w:lang w:val="pt-BR"/>
+              </w:rPr>
+            </w:pPr>
+            <w:r>
+              <w:rPr>
+                <w:rFonts w:asciiTheme="majorHAnsi" w:hAnsiTheme="majorHAnsi" w:cstheme="majorHAnsi"/>
+                <w:sz w:val="20"/>
+                <w:szCs w:val="20"/>
+                <w:lang w:val="pt-BR"/>
+              </w:rPr>
+              <w:t xml:space="preserve">Resposta: </w:t>
+            </w:r>
+            <w:r>
+              <w:rPr>
+                <w:rFonts w:asciiTheme="majorHAnsi" w:hAnsiTheme="majorHAnsi" w:cstheme="majorHAnsi"/>
+                <w:sz w:val="20"/>
+                <w:szCs w:val="20"/>
+                <w:lang w:val="pt-BR"/>
+              </w:rPr>
+              <w:t>Falso</w:t>
+            </w:r>
+          </w:p>
+          <w:p>
+            <w:pPr>
+              <w:spacing w:after="0" w:line="360" w:lineRule="auto"/>
+              <w:jc w:val="both"/>
+              <w:rPr>
+                <w:rFonts w:asciiTheme="majorHAnsi" w:hAnsiTheme="majorHAnsi" w:cstheme="majorHAnsi"/>
+                <w:sz w:val="20"/>
+                <w:szCs w:val="20"/>
+                <w:lang w:val="pt-BR"/>
+              </w:rPr>
+            </w:pPr>
+          </w:p>
+          <w:p>
+            <w:pPr>
+              <w:spacing w:after="0" w:line="360" w:lineRule="auto"/>
+              <w:jc w:val="both"/>
+              <w:rPr>
+                <w:rFonts w:asciiTheme="majorHAnsi" w:hAnsiTheme="majorHAnsi" w:cstheme="majorHAnsi"/>
+                <w:sz w:val="20"/>
+                <w:szCs w:val="20"/>
+                <w:lang w:val="pt-BR"/>
+              </w:rPr>
+            </w:pPr>
+            <w:r>
+              <w:rPr>
+                <w:rFonts w:asciiTheme="majorHAnsi" w:hAnsiTheme="majorHAnsi" w:cstheme="majorHAnsi"/>
+                <w:sz w:val="20"/>
+                <w:szCs w:val="20"/>
+                <w:lang w:val="pt-BR"/>
+              </w:rPr>
+              <w:t xml:space="preserve">Pergunta 4 - </w:t>
+            </w:r>
+            <w:r>
+              <w:rPr>
+                <w:rFonts w:asciiTheme="majorHAnsi" w:hAnsiTheme="majorHAnsi" w:cstheme="majorHAnsi"/>
+                <w:sz w:val="20"/>
+                <w:szCs w:val="20"/>
+                <w:lang w:val="pt-BR"/>
+              </w:rPr>
+              <w:t>Assinale a afirmação abaixo como verdadeira ou falsa:</w:t>
+            </w:r>
+          </w:p>
+          <w:p>
+            <w:pPr>
+              <w:spacing w:after="0" w:line="360" w:lineRule="auto"/>
+              <w:jc w:val="both"/>
+              <w:rPr>
+                <w:rFonts w:asciiTheme="majorHAnsi" w:hAnsiTheme="majorHAnsi" w:cstheme="majorHAnsi"/>
+                <w:sz w:val="20"/>
+                <w:szCs w:val="20"/>
+                <w:lang w:val="pt-BR"/>
+              </w:rPr>
+            </w:pPr>
+            <w:r>
+              <w:rPr>
+                <w:rFonts w:asciiTheme="majorHAnsi" w:hAnsiTheme="majorHAnsi" w:cstheme="majorHAnsi"/>
+                <w:sz w:val="20"/>
+                <w:szCs w:val="20"/>
+                <w:lang w:val="pt-BR"/>
+              </w:rPr>
+              <w:t xml:space="preserve"> Você pode exibir uma </w:t>
+            </w:r>
+            <w:proofErr w:type="spellStart"/>
+            <w:r>
+              <w:rPr>
+                <w:rFonts w:asciiTheme="majorHAnsi" w:hAnsiTheme="majorHAnsi" w:cstheme="majorHAnsi"/>
+                <w:sz w:val="20"/>
+                <w:szCs w:val="20"/>
+                <w:lang w:val="pt-BR"/>
+              </w:rPr>
+              <w:t>Crop</w:t>
+            </w:r>
+            <w:proofErr w:type="spellEnd"/>
+            <w:r>
+              <w:rPr>
+                <w:rFonts w:asciiTheme="majorHAnsi" w:hAnsiTheme="majorHAnsi" w:cstheme="majorHAnsi"/>
+                <w:sz w:val="20"/>
+                <w:szCs w:val="20"/>
+                <w:lang w:val="pt-BR"/>
+              </w:rPr>
+              <w:t xml:space="preserve"> </w:t>
+            </w:r>
+            <w:proofErr w:type="spellStart"/>
+            <w:r>
+              <w:rPr>
+                <w:rFonts w:asciiTheme="majorHAnsi" w:hAnsiTheme="majorHAnsi" w:cstheme="majorHAnsi"/>
+                <w:sz w:val="20"/>
+                <w:szCs w:val="20"/>
+                <w:lang w:val="pt-BR"/>
+              </w:rPr>
+              <w:t>View</w:t>
+            </w:r>
+            <w:proofErr w:type="spellEnd"/>
+            <w:r>
+              <w:rPr>
+                <w:rFonts w:asciiTheme="majorHAnsi" w:hAnsiTheme="majorHAnsi" w:cstheme="majorHAnsi"/>
+                <w:sz w:val="20"/>
+                <w:szCs w:val="20"/>
+                <w:lang w:val="pt-BR"/>
+              </w:rPr>
+              <w:t xml:space="preserve"> de modelo e de anotação em todas as visualizações gráficas do projeto.</w:t>
+            </w:r>
+          </w:p>
+          <w:p>
+            <w:pPr>
+              <w:spacing w:after="0" w:line="360" w:lineRule="auto"/>
+              <w:jc w:val="both"/>
+              <w:rPr>
+                <w:rFonts w:asciiTheme="majorHAnsi" w:hAnsiTheme="majorHAnsi" w:cstheme="majorHAnsi"/>
+                <w:sz w:val="20"/>
+                <w:szCs w:val="20"/>
+                <w:lang w:val="pt-BR"/>
+              </w:rPr>
+            </w:pPr>
+            <w:r>
+              <w:rPr>
+                <w:rFonts w:asciiTheme="majorHAnsi" w:hAnsiTheme="majorHAnsi" w:cstheme="majorHAnsi"/>
+                <w:sz w:val="20"/>
+                <w:szCs w:val="20"/>
+                <w:lang w:val="pt-BR"/>
+              </w:rPr>
+              <w:t xml:space="preserve">A </w:t>
+            </w:r>
+            <w:proofErr w:type="spellStart"/>
+            <w:r>
+              <w:rPr>
+                <w:rFonts w:asciiTheme="majorHAnsi" w:hAnsiTheme="majorHAnsi" w:cstheme="majorHAnsi"/>
+                <w:sz w:val="20"/>
+                <w:szCs w:val="20"/>
+                <w:lang w:val="pt-BR"/>
+              </w:rPr>
+              <w:t>Crop</w:t>
+            </w:r>
+            <w:proofErr w:type="spellEnd"/>
+            <w:r>
+              <w:rPr>
+                <w:rFonts w:asciiTheme="majorHAnsi" w:hAnsiTheme="majorHAnsi" w:cstheme="majorHAnsi"/>
+                <w:sz w:val="20"/>
+                <w:szCs w:val="20"/>
+                <w:lang w:val="pt-BR"/>
+              </w:rPr>
+              <w:t xml:space="preserve"> </w:t>
+            </w:r>
+            <w:proofErr w:type="spellStart"/>
+            <w:r>
+              <w:rPr>
+                <w:rFonts w:asciiTheme="majorHAnsi" w:hAnsiTheme="majorHAnsi" w:cstheme="majorHAnsi"/>
+                <w:sz w:val="20"/>
+                <w:szCs w:val="20"/>
+                <w:lang w:val="pt-BR"/>
+              </w:rPr>
+              <w:t>View</w:t>
+            </w:r>
+            <w:proofErr w:type="spellEnd"/>
+            <w:r>
+              <w:rPr>
+                <w:rFonts w:asciiTheme="majorHAnsi" w:hAnsiTheme="majorHAnsi" w:cstheme="majorHAnsi"/>
+                <w:sz w:val="20"/>
+                <w:szCs w:val="20"/>
+                <w:lang w:val="pt-BR"/>
+              </w:rPr>
+              <w:t xml:space="preserve"> de modelo recorta elementos do modelo como paredes, portas e janelas. A </w:t>
+            </w:r>
+            <w:proofErr w:type="spellStart"/>
+            <w:r>
+              <w:rPr>
+                <w:rFonts w:asciiTheme="majorHAnsi" w:hAnsiTheme="majorHAnsi" w:cstheme="majorHAnsi"/>
+                <w:sz w:val="20"/>
+                <w:szCs w:val="20"/>
+                <w:lang w:val="pt-BR"/>
+              </w:rPr>
+              <w:t>Crop</w:t>
+            </w:r>
+            <w:proofErr w:type="spellEnd"/>
+            <w:r>
+              <w:rPr>
+                <w:rFonts w:asciiTheme="majorHAnsi" w:hAnsiTheme="majorHAnsi" w:cstheme="majorHAnsi"/>
+                <w:sz w:val="20"/>
+                <w:szCs w:val="20"/>
+                <w:lang w:val="pt-BR"/>
+              </w:rPr>
+              <w:t xml:space="preserve"> </w:t>
+            </w:r>
+            <w:proofErr w:type="spellStart"/>
+            <w:r>
+              <w:rPr>
+                <w:rFonts w:asciiTheme="majorHAnsi" w:hAnsiTheme="majorHAnsi" w:cstheme="majorHAnsi"/>
+                <w:sz w:val="20"/>
+                <w:szCs w:val="20"/>
+                <w:lang w:val="pt-BR"/>
+              </w:rPr>
+              <w:t>View</w:t>
+            </w:r>
+            <w:proofErr w:type="spellEnd"/>
+            <w:r>
+              <w:rPr>
+                <w:rFonts w:asciiTheme="majorHAnsi" w:hAnsiTheme="majorHAnsi" w:cstheme="majorHAnsi"/>
+                <w:sz w:val="20"/>
+                <w:szCs w:val="20"/>
+                <w:lang w:val="pt-BR"/>
+              </w:rPr>
+              <w:t xml:space="preserve"> de anotação corta totalmente os elementos de anotação quando </w:t>
+            </w:r>
+            <w:proofErr w:type="gramStart"/>
+            <w:r>
+              <w:rPr>
+                <w:rFonts w:asciiTheme="majorHAnsi" w:hAnsiTheme="majorHAnsi" w:cstheme="majorHAnsi"/>
+                <w:sz w:val="20"/>
+                <w:szCs w:val="20"/>
+                <w:lang w:val="pt-BR"/>
+              </w:rPr>
+              <w:t>toca</w:t>
+            </w:r>
+            <w:proofErr w:type="gramEnd"/>
+            <w:r>
+              <w:rPr>
+                <w:rFonts w:asciiTheme="majorHAnsi" w:hAnsiTheme="majorHAnsi" w:cstheme="majorHAnsi"/>
+                <w:sz w:val="20"/>
+                <w:szCs w:val="20"/>
+                <w:lang w:val="pt-BR"/>
+              </w:rPr>
+              <w:t xml:space="preserve"> em qualquer parte do elemento, como símbolos, </w:t>
+            </w:r>
+            <w:proofErr w:type="spellStart"/>
+            <w:r>
+              <w:rPr>
+                <w:rFonts w:asciiTheme="majorHAnsi" w:hAnsiTheme="majorHAnsi" w:cstheme="majorHAnsi"/>
+                <w:sz w:val="20"/>
+                <w:szCs w:val="20"/>
+                <w:lang w:val="pt-BR"/>
+              </w:rPr>
+              <w:t>tags</w:t>
+            </w:r>
+            <w:proofErr w:type="spellEnd"/>
+            <w:r>
+              <w:rPr>
+                <w:rFonts w:asciiTheme="majorHAnsi" w:hAnsiTheme="majorHAnsi" w:cstheme="majorHAnsi"/>
+                <w:sz w:val="20"/>
+                <w:szCs w:val="20"/>
+                <w:lang w:val="pt-BR"/>
+              </w:rPr>
+              <w:t>, notas-chave e dimensões.</w:t>
+            </w:r>
+          </w:p>
+          <w:p>
+            <w:pPr>
+              <w:spacing w:after="0" w:line="360" w:lineRule="auto"/>
+              <w:jc w:val="both"/>
+              <w:rPr>
+                <w:rFonts w:asciiTheme="majorHAnsi" w:hAnsiTheme="majorHAnsi" w:cstheme="majorHAnsi"/>
+                <w:sz w:val="20"/>
+                <w:szCs w:val="20"/>
+                <w:lang w:val="pt-BR"/>
+              </w:rPr>
+            </w:pPr>
+            <w:r>
+              <w:rPr>
+                <w:rFonts w:asciiTheme="majorHAnsi" w:hAnsiTheme="majorHAnsi" w:cstheme="majorHAnsi"/>
+                <w:sz w:val="20"/>
+                <w:szCs w:val="20"/>
+                <w:lang w:val="pt-BR"/>
+              </w:rPr>
+              <w:t xml:space="preserve">Resposta: </w:t>
+            </w:r>
+            <w:r>
+              <w:rPr>
+                <w:rFonts w:asciiTheme="majorHAnsi" w:hAnsiTheme="majorHAnsi" w:cstheme="majorHAnsi"/>
+                <w:sz w:val="20"/>
+                <w:szCs w:val="20"/>
+                <w:lang w:val="pt-BR"/>
+              </w:rPr>
+              <w:t>Verdadeiro</w:t>
+            </w:r>
+          </w:p>
+          <w:p>
+            <w:pPr>
+              <w:spacing w:after="0" w:line="360" w:lineRule="auto"/>
+              <w:jc w:val="both"/>
+              <w:rPr>
+                <w:rFonts w:asciiTheme="majorHAnsi" w:hAnsiTheme="majorHAnsi" w:cstheme="majorHAnsi"/>
+                <w:sz w:val="20"/>
+                <w:szCs w:val="20"/>
+                <w:lang w:val="pt-BR"/>
+              </w:rPr>
+            </w:pPr>
+          </w:p>
+          <w:p>
+            <w:pPr>
+              <w:spacing w:after="0" w:line="360" w:lineRule="auto"/>
+              <w:jc w:val="both"/>
+              <w:rPr>
+                <w:rFonts w:asciiTheme="majorHAnsi" w:hAnsiTheme="majorHAnsi" w:cstheme="majorHAnsi"/>
+                <w:sz w:val="20"/>
+                <w:szCs w:val="20"/>
+                <w:lang w:val="pt-BR"/>
+              </w:rPr>
+            </w:pPr>
+            <w:r>
+              <w:rPr>
+                <w:rFonts w:asciiTheme="majorHAnsi" w:hAnsiTheme="majorHAnsi" w:cstheme="majorHAnsi"/>
+                <w:sz w:val="20"/>
+                <w:szCs w:val="20"/>
+                <w:lang w:val="pt-BR"/>
+              </w:rPr>
+              <w:t xml:space="preserve">Pergunta 5 - </w:t>
+            </w:r>
+            <w:r>
+              <w:rPr>
+                <w:rFonts w:asciiTheme="majorHAnsi" w:hAnsiTheme="majorHAnsi" w:cstheme="majorHAnsi"/>
+                <w:sz w:val="20"/>
+                <w:szCs w:val="20"/>
+                <w:lang w:val="pt-BR"/>
+              </w:rPr>
+              <w:t>Assinale a afirmação abaixo como verdadeira ou falsa:</w:t>
+            </w:r>
+          </w:p>
+          <w:p>
+            <w:pPr>
+              <w:spacing w:after="0" w:line="360" w:lineRule="auto"/>
+              <w:jc w:val="both"/>
+              <w:rPr>
+                <w:rFonts w:asciiTheme="majorHAnsi" w:hAnsiTheme="majorHAnsi" w:cstheme="majorHAnsi"/>
+                <w:sz w:val="20"/>
+                <w:szCs w:val="20"/>
+                <w:lang w:val="pt-BR"/>
+              </w:rPr>
+            </w:pPr>
+            <w:r>
+              <w:rPr>
+                <w:rFonts w:asciiTheme="majorHAnsi" w:hAnsiTheme="majorHAnsi" w:cstheme="majorHAnsi"/>
+                <w:sz w:val="20"/>
+                <w:szCs w:val="20"/>
+                <w:lang w:val="pt-BR"/>
+              </w:rPr>
+              <w:t xml:space="preserve"> A modelagem topográfica manual não é eficiente e possui baixa precisão, assim nunca deve ser utilizada.</w:t>
+            </w:r>
+          </w:p>
+          <w:p>
+            <w:pPr>
+              <w:spacing w:after="0" w:line="360" w:lineRule="auto"/>
+              <w:jc w:val="both"/>
+              <w:rPr>
+                <w:rFonts w:asciiTheme="majorHAnsi" w:hAnsiTheme="majorHAnsi" w:cstheme="majorHAnsi"/>
+                <w:sz w:val="20"/>
+                <w:szCs w:val="20"/>
+                <w:lang w:val="pt-BR"/>
+              </w:rPr>
+            </w:pPr>
+            <w:r>
+              <w:rPr>
+                <w:rFonts w:asciiTheme="majorHAnsi" w:hAnsiTheme="majorHAnsi" w:cstheme="majorHAnsi"/>
+                <w:sz w:val="20"/>
+                <w:szCs w:val="20"/>
+                <w:lang w:val="pt-BR"/>
+              </w:rPr>
+              <w:t>Resposta: Falso</w:t>
+            </w:r>
+          </w:p>
+          <w:p>
+            <w:pPr>
+              <w:spacing w:after="0" w:line="360" w:lineRule="auto"/>
+              <w:jc w:val="both"/>
+              <w:rPr>
+                <w:rFonts w:asciiTheme="majorHAnsi" w:hAnsiTheme="majorHAnsi" w:cstheme="majorHAnsi"/>
+                <w:sz w:val="20"/>
+                <w:szCs w:val="20"/>
+                <w:lang w:val="pt-BR"/>
+              </w:rPr>
+            </w:pPr>
+          </w:p>
+          <w:p>
+            <w:pPr>
+              <w:spacing w:after="0" w:line="360" w:lineRule="auto"/>
+              <w:jc w:val="both"/>
+              <w:rPr>
+                <w:rFonts w:asciiTheme="majorHAnsi" w:hAnsiTheme="majorHAnsi" w:cstheme="majorHAnsi"/>
+                <w:sz w:val="20"/>
+                <w:szCs w:val="20"/>
+                <w:lang w:val="pt-BR"/>
+              </w:rPr>
+            </w:pPr>
+            <w:r>
+              <w:rPr>
+                <w:rFonts w:asciiTheme="majorHAnsi" w:hAnsiTheme="majorHAnsi" w:cstheme="majorHAnsi"/>
+                <w:sz w:val="20"/>
+                <w:szCs w:val="20"/>
+                <w:lang w:val="pt-BR"/>
+              </w:rPr>
+              <w:t xml:space="preserve">Pergunta 6 - </w:t>
+            </w:r>
+            <w:r>
+              <w:rPr>
+                <w:rFonts w:asciiTheme="majorHAnsi" w:hAnsiTheme="majorHAnsi" w:cstheme="majorHAnsi"/>
+                <w:sz w:val="20"/>
+                <w:szCs w:val="20"/>
+                <w:lang w:val="pt-BR"/>
+              </w:rPr>
+              <w:t>Assinale a afirmação abaixo como verdadeira ou falsa:</w:t>
+            </w:r>
+          </w:p>
+          <w:p>
+            <w:pPr>
+              <w:spacing w:after="0" w:line="360" w:lineRule="auto"/>
+              <w:jc w:val="both"/>
+              <w:rPr>
+                <w:rFonts w:asciiTheme="majorHAnsi" w:hAnsiTheme="majorHAnsi" w:cstheme="majorHAnsi"/>
+                <w:sz w:val="20"/>
+                <w:szCs w:val="20"/>
+                <w:lang w:val="pt-BR"/>
+              </w:rPr>
+            </w:pPr>
+            <w:r>
+              <w:rPr>
+                <w:rFonts w:asciiTheme="majorHAnsi" w:hAnsiTheme="majorHAnsi" w:cstheme="majorHAnsi"/>
+                <w:sz w:val="20"/>
+                <w:szCs w:val="20"/>
+                <w:lang w:val="pt-BR"/>
+              </w:rPr>
+              <w:t xml:space="preserve"> Para utilização rápida e efetiva da modelagem topográfica automática é necessário que o arquivo base do AUTOCAD seja importado para o REVIT com os </w:t>
+            </w:r>
+            <w:proofErr w:type="spellStart"/>
+            <w:r>
+              <w:rPr>
+                <w:rFonts w:asciiTheme="majorHAnsi" w:hAnsiTheme="majorHAnsi" w:cstheme="majorHAnsi"/>
+                <w:sz w:val="20"/>
+                <w:szCs w:val="20"/>
+                <w:lang w:val="pt-BR"/>
+              </w:rPr>
+              <w:t>layers</w:t>
+            </w:r>
+            <w:proofErr w:type="spellEnd"/>
+            <w:r>
+              <w:rPr>
+                <w:rFonts w:asciiTheme="majorHAnsi" w:hAnsiTheme="majorHAnsi" w:cstheme="majorHAnsi"/>
+                <w:sz w:val="20"/>
+                <w:szCs w:val="20"/>
+                <w:lang w:val="pt-BR"/>
+              </w:rPr>
+              <w:t xml:space="preserve"> corretamente configurados e com as curvas de níveis posicionadas corretamente em cada nível.</w:t>
+            </w:r>
+          </w:p>
+          <w:p>
+            <w:pPr>
+              <w:spacing w:after="0" w:line="360" w:lineRule="auto"/>
+              <w:jc w:val="both"/>
+              <w:rPr>
+                <w:rFonts w:asciiTheme="majorHAnsi" w:hAnsiTheme="majorHAnsi" w:cstheme="majorHAnsi"/>
+                <w:sz w:val="20"/>
+                <w:szCs w:val="20"/>
+                <w:lang w:val="pt-BR"/>
+              </w:rPr>
+            </w:pPr>
+            <w:r>
+              <w:rPr>
+                <w:rFonts w:asciiTheme="majorHAnsi" w:hAnsiTheme="majorHAnsi" w:cstheme="majorHAnsi"/>
+                <w:sz w:val="20"/>
+                <w:szCs w:val="20"/>
+                <w:lang w:val="pt-BR"/>
+              </w:rPr>
+              <w:t>Resposta: Verdadeiro</w:t>
+            </w:r>
+          </w:p>
+          <w:p>
+            <w:pPr>
+              <w:spacing w:after="0" w:line="360" w:lineRule="auto"/>
+              <w:jc w:val="both"/>
+              <w:rPr>
+                <w:rFonts w:asciiTheme="majorHAnsi" w:hAnsiTheme="majorHAnsi" w:cstheme="majorHAnsi"/>
+                <w:sz w:val="20"/>
+                <w:szCs w:val="20"/>
+                <w:lang w:val="pt-BR"/>
+              </w:rPr>
+            </w:pPr>
+          </w:p>
+          <w:p>
+            <w:pPr>
+              <w:spacing w:after="0" w:line="360" w:lineRule="auto"/>
+              <w:jc w:val="both"/>
+              <w:rPr>
+                <w:rFonts w:asciiTheme="majorHAnsi" w:hAnsiTheme="majorHAnsi" w:cstheme="majorHAnsi"/>
+                <w:sz w:val="20"/>
+                <w:szCs w:val="20"/>
+                <w:lang w:val="pt-BR"/>
+              </w:rPr>
+            </w:pPr>
+            <w:r>
+              <w:rPr>
+                <w:rFonts w:asciiTheme="majorHAnsi" w:hAnsiTheme="majorHAnsi" w:cstheme="majorHAnsi"/>
+                <w:sz w:val="20"/>
+                <w:szCs w:val="20"/>
+                <w:lang w:val="pt-BR"/>
+              </w:rPr>
+              <w:t xml:space="preserve">Pergunta 7 - </w:t>
+            </w:r>
+            <w:r>
+              <w:rPr>
+                <w:rFonts w:asciiTheme="majorHAnsi" w:hAnsiTheme="majorHAnsi" w:cstheme="majorHAnsi"/>
+                <w:sz w:val="20"/>
+                <w:szCs w:val="20"/>
+                <w:lang w:val="pt-BR"/>
+              </w:rPr>
+              <w:t>Assinale a afirmação abaixo como verdadeira ou falsa:</w:t>
+            </w:r>
+          </w:p>
+          <w:p>
+            <w:pPr>
+              <w:spacing w:after="0" w:line="360" w:lineRule="auto"/>
+              <w:jc w:val="both"/>
+              <w:rPr>
+                <w:rFonts w:asciiTheme="majorHAnsi" w:hAnsiTheme="majorHAnsi" w:cstheme="majorHAnsi"/>
+                <w:sz w:val="20"/>
+                <w:szCs w:val="20"/>
+                <w:lang w:val="pt-BR"/>
+              </w:rPr>
+            </w:pPr>
+            <w:r>
+              <w:rPr>
+                <w:rFonts w:asciiTheme="majorHAnsi" w:hAnsiTheme="majorHAnsi" w:cstheme="majorHAnsi"/>
+                <w:sz w:val="20"/>
+                <w:szCs w:val="20"/>
+                <w:lang w:val="pt-BR"/>
+              </w:rPr>
+              <w:t xml:space="preserve">A modelagem de platôs no Revit só é possível se a base do terreno não </w:t>
+            </w:r>
+            <w:proofErr w:type="gramStart"/>
+            <w:r>
+              <w:rPr>
+                <w:rFonts w:asciiTheme="majorHAnsi" w:hAnsiTheme="majorHAnsi" w:cstheme="majorHAnsi"/>
+                <w:sz w:val="20"/>
+                <w:szCs w:val="20"/>
+                <w:lang w:val="pt-BR"/>
+              </w:rPr>
+              <w:t>conter</w:t>
+            </w:r>
+            <w:proofErr w:type="gramEnd"/>
+            <w:r>
+              <w:rPr>
+                <w:rFonts w:asciiTheme="majorHAnsi" w:hAnsiTheme="majorHAnsi" w:cstheme="majorHAnsi"/>
+                <w:sz w:val="20"/>
+                <w:szCs w:val="20"/>
+                <w:lang w:val="pt-BR"/>
+              </w:rPr>
+              <w:t xml:space="preserve"> desníveis.</w:t>
+            </w:r>
+          </w:p>
+          <w:p>
+            <w:pPr>
+              <w:spacing w:after="0" w:line="360" w:lineRule="auto"/>
+              <w:jc w:val="both"/>
+              <w:rPr>
+                <w:rFonts w:asciiTheme="majorHAnsi" w:hAnsiTheme="majorHAnsi" w:cstheme="majorHAnsi"/>
+                <w:sz w:val="20"/>
+                <w:szCs w:val="20"/>
+                <w:lang w:val="pt-BR"/>
+              </w:rPr>
+            </w:pPr>
+            <w:r>
+              <w:rPr>
+                <w:rFonts w:asciiTheme="majorHAnsi" w:hAnsiTheme="majorHAnsi" w:cstheme="majorHAnsi"/>
+                <w:sz w:val="20"/>
+                <w:szCs w:val="20"/>
+                <w:lang w:val="pt-BR"/>
+              </w:rPr>
+              <w:t>Resposta: Falsa</w:t>
+            </w:r>
+          </w:p>
+          <w:p>
+            <w:pPr>
+              <w:spacing w:after="0" w:line="360" w:lineRule="auto"/>
+              <w:jc w:val="both"/>
+              <w:rPr>
+                <w:rFonts w:asciiTheme="majorHAnsi" w:hAnsiTheme="majorHAnsi" w:cstheme="majorHAnsi"/>
+                <w:sz w:val="20"/>
+                <w:szCs w:val="20"/>
+                <w:lang w:val="pt-BR"/>
+              </w:rPr>
+            </w:pPr>
+          </w:p>
+          <w:p>
+            <w:pPr>
+              <w:spacing w:after="0" w:line="360" w:lineRule="auto"/>
+              <w:jc w:val="both"/>
+              <w:rPr>
+                <w:rFonts w:asciiTheme="majorHAnsi" w:hAnsiTheme="majorHAnsi" w:cstheme="majorHAnsi"/>
+                <w:sz w:val="20"/>
+                <w:szCs w:val="20"/>
+                <w:lang w:val="pt-BR"/>
+              </w:rPr>
+            </w:pPr>
+            <w:r>
+              <w:rPr>
+                <w:rFonts w:asciiTheme="majorHAnsi" w:hAnsiTheme="majorHAnsi" w:cstheme="majorHAnsi"/>
+                <w:sz w:val="20"/>
+                <w:szCs w:val="20"/>
+                <w:lang w:val="pt-BR"/>
+              </w:rPr>
+              <w:t xml:space="preserve">Pergunta 8 - </w:t>
+            </w:r>
+            <w:r>
+              <w:rPr>
+                <w:rFonts w:asciiTheme="majorHAnsi" w:hAnsiTheme="majorHAnsi" w:cstheme="majorHAnsi"/>
+                <w:sz w:val="20"/>
+                <w:szCs w:val="20"/>
+                <w:lang w:val="pt-BR"/>
+              </w:rPr>
+              <w:t>Assinale a afirmação abaixo como verdadeira ou falsa:</w:t>
+            </w:r>
+          </w:p>
+          <w:p>
+            <w:pPr>
+              <w:spacing w:after="0" w:line="360" w:lineRule="auto"/>
+              <w:jc w:val="both"/>
+              <w:rPr>
+                <w:rFonts w:asciiTheme="majorHAnsi" w:hAnsiTheme="majorHAnsi" w:cstheme="majorHAnsi"/>
+                <w:sz w:val="20"/>
+                <w:szCs w:val="20"/>
+                <w:lang w:val="pt-BR"/>
+              </w:rPr>
+            </w:pPr>
+            <w:r>
+              <w:rPr>
+                <w:rFonts w:asciiTheme="majorHAnsi" w:hAnsiTheme="majorHAnsi" w:cstheme="majorHAnsi"/>
+                <w:sz w:val="20"/>
+                <w:szCs w:val="20"/>
+                <w:lang w:val="pt-BR"/>
+              </w:rPr>
+              <w:t xml:space="preserve"> Para inserir platôs inclinados o projetista deve utilizar a ferramenta ‘Seta de inclinação’ e definir o ângulo de inclinação ou a altura das extremidades do platô.</w:t>
+            </w:r>
+          </w:p>
+          <w:p>
+            <w:pPr>
+              <w:spacing w:after="0" w:line="360" w:lineRule="auto"/>
+              <w:jc w:val="both"/>
+              <w:rPr>
+                <w:rFonts w:asciiTheme="majorHAnsi" w:hAnsiTheme="majorHAnsi" w:cstheme="majorHAnsi"/>
+                <w:sz w:val="20"/>
+                <w:szCs w:val="20"/>
+                <w:lang w:val="pt-BR"/>
+              </w:rPr>
+            </w:pPr>
+            <w:r>
+              <w:rPr>
+                <w:rFonts w:asciiTheme="majorHAnsi" w:hAnsiTheme="majorHAnsi" w:cstheme="majorHAnsi"/>
+                <w:sz w:val="20"/>
+                <w:szCs w:val="20"/>
+                <w:lang w:val="pt-BR"/>
+              </w:rPr>
+              <w:t>Resposta: Verdadeiro</w:t>
+            </w:r>
+          </w:p>
+          <w:p>
+            <w:pPr>
+              <w:spacing w:after="0" w:line="360" w:lineRule="auto"/>
+              <w:jc w:val="both"/>
+              <w:rPr>
+                <w:rFonts w:asciiTheme="majorHAnsi" w:hAnsiTheme="majorHAnsi" w:cstheme="majorHAnsi"/>
+                <w:sz w:val="20"/>
+                <w:szCs w:val="20"/>
+                <w:lang w:val="pt-BR"/>
+              </w:rPr>
+            </w:pPr>
+          </w:p>
+          <w:p>
+            <w:pPr>
+              <w:spacing w:after="0" w:line="360" w:lineRule="auto"/>
+              <w:jc w:val="both"/>
+              <w:rPr>
+                <w:rFonts w:asciiTheme="majorHAnsi" w:hAnsiTheme="majorHAnsi" w:cstheme="majorHAnsi"/>
+                <w:sz w:val="20"/>
+                <w:szCs w:val="20"/>
+                <w:lang w:val="pt-BR"/>
+              </w:rPr>
+            </w:pPr>
+            <w:r>
+              <w:rPr>
+                <w:rFonts w:asciiTheme="majorHAnsi" w:hAnsiTheme="majorHAnsi" w:cstheme="majorHAnsi"/>
+                <w:sz w:val="20"/>
+                <w:szCs w:val="20"/>
+                <w:lang w:val="pt-BR"/>
+              </w:rPr>
+              <w:t xml:space="preserve">Pergunta 9 – </w:t>
+            </w:r>
+            <w:r>
+              <w:rPr>
+                <w:rFonts w:asciiTheme="majorHAnsi" w:hAnsiTheme="majorHAnsi" w:cstheme="majorHAnsi"/>
+                <w:sz w:val="20"/>
+                <w:szCs w:val="20"/>
+                <w:lang w:val="pt-BR"/>
+              </w:rPr>
+              <w:t>Assinale a afirmação abaixo como verdadeira ou falsa:</w:t>
+            </w:r>
+          </w:p>
+          <w:p>
+            <w:pPr>
+              <w:spacing w:after="0" w:line="360" w:lineRule="auto"/>
+              <w:jc w:val="both"/>
+              <w:rPr>
+                <w:rFonts w:asciiTheme="majorHAnsi" w:hAnsiTheme="majorHAnsi" w:cstheme="majorHAnsi"/>
+                <w:sz w:val="20"/>
+                <w:szCs w:val="20"/>
+                <w:lang w:val="pt-BR"/>
+              </w:rPr>
+            </w:pPr>
+            <w:r>
+              <w:rPr>
+                <w:rFonts w:asciiTheme="majorHAnsi" w:hAnsiTheme="majorHAnsi" w:cstheme="majorHAnsi"/>
+                <w:sz w:val="20"/>
+                <w:szCs w:val="20"/>
+                <w:lang w:val="pt-BR"/>
+              </w:rPr>
+              <w:t xml:space="preserve"> Os arquivos </w:t>
+            </w:r>
+            <w:proofErr w:type="spellStart"/>
+            <w:r>
+              <w:rPr>
+                <w:rFonts w:asciiTheme="majorHAnsi" w:hAnsiTheme="majorHAnsi" w:cstheme="majorHAnsi"/>
+                <w:sz w:val="20"/>
+                <w:szCs w:val="20"/>
+                <w:lang w:val="pt-BR"/>
+              </w:rPr>
+              <w:t>templetes</w:t>
+            </w:r>
+            <w:proofErr w:type="spellEnd"/>
+            <w:r>
+              <w:rPr>
+                <w:rFonts w:asciiTheme="majorHAnsi" w:hAnsiTheme="majorHAnsi" w:cstheme="majorHAnsi"/>
+                <w:sz w:val="20"/>
+                <w:szCs w:val="20"/>
+                <w:lang w:val="pt-BR"/>
+              </w:rPr>
+              <w:t xml:space="preserve"> possuem </w:t>
+            </w:r>
+            <w:proofErr w:type="gramStart"/>
+            <w:r>
+              <w:rPr>
+                <w:rFonts w:asciiTheme="majorHAnsi" w:hAnsiTheme="majorHAnsi" w:cstheme="majorHAnsi"/>
+                <w:sz w:val="20"/>
+                <w:szCs w:val="20"/>
+                <w:lang w:val="pt-BR"/>
+              </w:rPr>
+              <w:t>extensão .</w:t>
+            </w:r>
+            <w:proofErr w:type="gramEnd"/>
+            <w:r>
+              <w:rPr>
+                <w:rFonts w:asciiTheme="majorHAnsi" w:hAnsiTheme="majorHAnsi" w:cstheme="majorHAnsi"/>
+                <w:sz w:val="20"/>
+                <w:szCs w:val="20"/>
+                <w:lang w:val="pt-BR"/>
+              </w:rPr>
+              <w:t>RVT e são utilizados como modelos de projetos no Revit.</w:t>
+            </w:r>
+          </w:p>
+          <w:p>
+            <w:pPr>
+              <w:spacing w:after="0" w:line="360" w:lineRule="auto"/>
+              <w:jc w:val="both"/>
+              <w:rPr>
+                <w:rFonts w:asciiTheme="majorHAnsi" w:hAnsiTheme="majorHAnsi" w:cstheme="majorHAnsi"/>
+                <w:sz w:val="20"/>
+                <w:szCs w:val="20"/>
+                <w:lang w:val="pt-BR"/>
+              </w:rPr>
+            </w:pPr>
+            <w:r>
+              <w:rPr>
+                <w:rFonts w:asciiTheme="majorHAnsi" w:hAnsiTheme="majorHAnsi" w:cstheme="majorHAnsi"/>
+                <w:sz w:val="20"/>
+                <w:szCs w:val="20"/>
+                <w:lang w:val="pt-BR"/>
+              </w:rPr>
+              <w:t>Resposta: Falso</w:t>
+            </w:r>
+          </w:p>
+          <w:p>
+            <w:pPr>
+              <w:spacing w:after="0" w:line="360" w:lineRule="auto"/>
+              <w:jc w:val="both"/>
+              <w:rPr>
+                <w:rFonts w:asciiTheme="majorHAnsi" w:hAnsiTheme="majorHAnsi" w:cstheme="majorHAnsi"/>
+                <w:sz w:val="20"/>
+                <w:szCs w:val="20"/>
+                <w:lang w:val="pt-BR"/>
+              </w:rPr>
+            </w:pPr>
+          </w:p>
+          <w:p>
+            <w:pPr>
+              <w:spacing w:after="0" w:line="360" w:lineRule="auto"/>
+              <w:jc w:val="both"/>
+              <w:rPr>
+                <w:rFonts w:asciiTheme="majorHAnsi" w:hAnsiTheme="majorHAnsi" w:cstheme="majorHAnsi"/>
+                <w:sz w:val="20"/>
+                <w:szCs w:val="20"/>
+                <w:lang w:val="pt-BR"/>
+              </w:rPr>
+            </w:pPr>
+            <w:r>
+              <w:rPr>
+                <w:rFonts w:asciiTheme="majorHAnsi" w:hAnsiTheme="majorHAnsi" w:cstheme="majorHAnsi"/>
+                <w:sz w:val="20"/>
+                <w:szCs w:val="20"/>
+                <w:lang w:val="pt-BR"/>
+              </w:rPr>
+              <w:t xml:space="preserve">Pergunta 10 - </w:t>
+            </w:r>
+            <w:r>
+              <w:rPr>
+                <w:rFonts w:asciiTheme="majorHAnsi" w:hAnsiTheme="majorHAnsi" w:cstheme="majorHAnsi"/>
+                <w:sz w:val="20"/>
+                <w:szCs w:val="20"/>
+                <w:lang w:val="pt-BR"/>
+              </w:rPr>
+              <w:t>Assinale a afirmação abaixo como verdadeira ou falsa:</w:t>
+            </w:r>
+          </w:p>
+          <w:p>
+            <w:pPr>
+              <w:spacing w:after="0" w:line="360" w:lineRule="auto"/>
+              <w:jc w:val="both"/>
+              <w:rPr>
+                <w:rFonts w:asciiTheme="majorHAnsi" w:hAnsiTheme="majorHAnsi" w:cstheme="majorHAnsi"/>
+                <w:sz w:val="20"/>
+                <w:szCs w:val="20"/>
+                <w:lang w:val="pt-BR"/>
+              </w:rPr>
+            </w:pPr>
+            <w:r>
+              <w:rPr>
+                <w:rFonts w:asciiTheme="majorHAnsi" w:hAnsiTheme="majorHAnsi" w:cstheme="majorHAnsi"/>
+                <w:sz w:val="20"/>
+                <w:szCs w:val="20"/>
+                <w:lang w:val="pt-BR"/>
+              </w:rPr>
+              <w:t xml:space="preserve"> O Revit não permite salvar arquivos em versões anteriores, assim um projeto feito no Revit 2021 não poderá ser aberto na versão 2020 ou em qualquer outra versão anterior.</w:t>
+            </w:r>
+          </w:p>
+          <w:p>
+            <w:pPr>
+              <w:spacing w:after="0" w:line="360" w:lineRule="auto"/>
+              <w:jc w:val="both"/>
+              <w:rPr>
+                <w:rFonts w:asciiTheme="majorHAnsi" w:hAnsiTheme="majorHAnsi" w:cstheme="majorHAnsi"/>
+                <w:sz w:val="20"/>
+                <w:szCs w:val="20"/>
+                <w:lang w:val="pt-BR"/>
+              </w:rPr>
+            </w:pPr>
+            <w:r>
+              <w:rPr>
+                <w:rFonts w:asciiTheme="majorHAnsi" w:hAnsiTheme="majorHAnsi" w:cstheme="majorHAnsi"/>
+                <w:sz w:val="20"/>
+                <w:szCs w:val="20"/>
+                <w:lang w:val="pt-BR"/>
+              </w:rPr>
+              <w:t xml:space="preserve">Resposta: </w:t>
+            </w:r>
+            <w:r>
+              <w:rPr>
+                <w:rFonts w:asciiTheme="majorHAnsi" w:hAnsiTheme="majorHAnsi" w:cstheme="majorHAnsi"/>
+                <w:sz w:val="20"/>
+                <w:szCs w:val="20"/>
+                <w:lang w:val="pt-BR"/>
+              </w:rPr>
+              <w:t>Verdadeiro</w:t>
+            </w:r>
+          </w:p>
+        </w:tc>
+      </w:tr>
+    </w:tbl>
     <w:p>
       <w:pPr>
         <w:spacing w:after="0" w:line="360" w:lineRule="auto"/>
@@ -2470,7 +3554,6 @@
           <w:szCs w:val="24"/>
           <w:lang w:val="pt-BR"/>
         </w:rPr>
-        <w:lastRenderedPageBreak/>
         <w:t>Atividade Objetiva 0</w:t>
       </w:r>
       <w:r>
@@ -2484,6 +3567,58 @@
         <w:t>3</w:t>
       </w:r>
     </w:p>
+    <w:tbl>
+      <w:tblPr>
+        <w:tblStyle w:val="Tabelacomgrade"/>
+        <w:tblW w:w="0" w:type="auto"/>
+        <w:tblLook w:val="04A0" w:firstRow="1" w:lastRow="0" w:firstColumn="1" w:lastColumn="0" w:noHBand="0" w:noVBand="1"/>
+      </w:tblPr>
+      <w:tblGrid>
+        <w:gridCol w:w="8720"/>
+      </w:tblGrid>
+      <w:tr>
+        <w:tc>
+          <w:tcPr>
+            <w:tcW w:w="8720" w:type="dxa"/>
+          </w:tcPr>
+          <w:p>
+            <w:pPr>
+              <w:spacing w:after="0" w:line="360" w:lineRule="auto"/>
+              <w:rPr>
+                <w:rFonts w:asciiTheme="majorHAnsi" w:hAnsiTheme="majorHAnsi" w:cstheme="majorHAnsi"/>
+                <w:sz w:val="24"/>
+                <w:szCs w:val="24"/>
+                <w:lang w:val="pt-BR"/>
+              </w:rPr>
+            </w:pPr>
+            <w:bookmarkStart w:id="0" w:name="_GoBack"/>
+            <w:bookmarkEnd w:id="0"/>
+          </w:p>
+          <w:p>
+            <w:pPr>
+              <w:spacing w:after="0" w:line="360" w:lineRule="auto"/>
+              <w:rPr>
+                <w:rFonts w:asciiTheme="majorHAnsi" w:hAnsiTheme="majorHAnsi" w:cstheme="majorHAnsi"/>
+                <w:sz w:val="24"/>
+                <w:szCs w:val="24"/>
+                <w:lang w:val="pt-BR"/>
+              </w:rPr>
+            </w:pPr>
+          </w:p>
+          <w:p>
+            <w:pPr>
+              <w:spacing w:after="0" w:line="360" w:lineRule="auto"/>
+              <w:rPr>
+                <w:rFonts w:asciiTheme="majorHAnsi" w:hAnsiTheme="majorHAnsi" w:cstheme="majorHAnsi"/>
+                <w:sz w:val="24"/>
+                <w:szCs w:val="24"/>
+                <w:lang w:val="pt-BR"/>
+              </w:rPr>
+            </w:pPr>
+          </w:p>
+        </w:tc>
+      </w:tr>
+    </w:tbl>
     <w:p>
       <w:pPr>
         <w:spacing w:after="0" w:line="360" w:lineRule="auto"/>
@@ -6643,7 +7778,7 @@
 </file>
 
 <file path=customXml/itemProps1.xml><?xml version="1.0" encoding="utf-8"?>
-<ds:datastoreItem xmlns:ds="http://schemas.openxmlformats.org/officeDocument/2006/customXml" ds:itemID="{723D887B-5DBC-4D61-BA1A-0879813151ED}">
+<ds:datastoreItem xmlns:ds="http://schemas.openxmlformats.org/officeDocument/2006/customXml" ds:itemID="{A4ABCD4D-AB0C-4995-A5E7-32B60BCDFA4C}">
   <ds:schemaRefs>
     <ds:schemaRef ds:uri="http://schemas.openxmlformats.org/officeDocument/2006/bibliography"/>
   </ds:schemaRefs>

</xml_diff>

<commit_message>
atividade 4 - modelagem parametrica
</commit_message>
<xml_diff>
--- a/05_bim_3d_modelos_parametricos/modelos_parametricos_notas_aula.docx
+++ b/05_bim_3d_modelos_parametricos/modelos_parametricos_notas_aula.docx
@@ -1992,27 +1992,7 @@
                 <w:szCs w:val="20"/>
                 <w:lang w:val="pt-BR"/>
               </w:rPr>
-              <w:t xml:space="preserve">IV) O REVIT permite que o projetista trabalhe com elementos </w:t>
-            </w:r>
-            <w:proofErr w:type="spellStart"/>
-            <w:r>
-              <w:rPr>
-                <w:rFonts w:asciiTheme="majorHAnsi" w:hAnsiTheme="majorHAnsi" w:cstheme="majorHAnsi"/>
-                <w:sz w:val="20"/>
-                <w:szCs w:val="20"/>
-                <w:lang w:val="pt-BR"/>
-              </w:rPr>
-              <w:t>anotativos</w:t>
-            </w:r>
-            <w:proofErr w:type="spellEnd"/>
-            <w:r>
-              <w:rPr>
-                <w:rFonts w:asciiTheme="majorHAnsi" w:hAnsiTheme="majorHAnsi" w:cstheme="majorHAnsi"/>
-                <w:sz w:val="20"/>
-                <w:szCs w:val="20"/>
-                <w:lang w:val="pt-BR"/>
-              </w:rPr>
-              <w:t xml:space="preserve"> como cotas, tabelas, formatos e com elementos de modelo, como paredes, portas e janelas.</w:t>
+              <w:t>IV) O REVIT permite que o projetista trabalhe com elementos anotativos como cotas, tabelas, formatos e com elementos de modelo, como paredes, portas e janelas.</w:t>
             </w:r>
           </w:p>
           <w:p>
@@ -2530,7 +2510,120 @@
                 <w:szCs w:val="20"/>
                 <w:lang w:val="pt-BR"/>
               </w:rPr>
-              <w:t>Pergunta 3 - Ao importar um arquivo do CAD o Revit importará automaticamente todas as camadas (</w:t>
+              <w:t xml:space="preserve">Pergunta 3 - Ao importar um arquivo do CAD o Revit importará automaticamente todas as camadas (layers) do arquivo original. Caso existam layers que o projetista não deseje importar ele deve </w:t>
+            </w:r>
+            <w:proofErr w:type="gramStart"/>
+            <w:r>
+              <w:rPr>
+                <w:rFonts w:asciiTheme="majorHAnsi" w:hAnsiTheme="majorHAnsi" w:cstheme="majorHAnsi"/>
+                <w:sz w:val="20"/>
+                <w:szCs w:val="20"/>
+                <w:lang w:val="pt-BR"/>
+              </w:rPr>
+              <w:t>deletar</w:t>
+            </w:r>
+            <w:proofErr w:type="gramEnd"/>
+            <w:r>
+              <w:rPr>
+                <w:rFonts w:asciiTheme="majorHAnsi" w:hAnsiTheme="majorHAnsi" w:cstheme="majorHAnsi"/>
+                <w:sz w:val="20"/>
+                <w:szCs w:val="20"/>
+                <w:lang w:val="pt-BR"/>
+              </w:rPr>
+              <w:t xml:space="preserve"> os layers dentro do Software AUTOCAD com antecedência para evitar a importação de elementos indesejados.</w:t>
+            </w:r>
+          </w:p>
+          <w:p>
+            <w:pPr>
+              <w:spacing w:after="0" w:line="360" w:lineRule="auto"/>
+              <w:jc w:val="both"/>
+              <w:rPr>
+                <w:rFonts w:asciiTheme="majorHAnsi" w:hAnsiTheme="majorHAnsi" w:cstheme="majorHAnsi"/>
+                <w:sz w:val="20"/>
+                <w:szCs w:val="20"/>
+                <w:lang w:val="pt-BR"/>
+              </w:rPr>
+            </w:pPr>
+            <w:r>
+              <w:rPr>
+                <w:rFonts w:asciiTheme="majorHAnsi" w:hAnsiTheme="majorHAnsi" w:cstheme="majorHAnsi"/>
+                <w:sz w:val="20"/>
+                <w:szCs w:val="20"/>
+                <w:lang w:val="pt-BR"/>
+              </w:rPr>
+              <w:t xml:space="preserve">Resposta: </w:t>
+            </w:r>
+            <w:r>
+              <w:rPr>
+                <w:rFonts w:asciiTheme="majorHAnsi" w:hAnsiTheme="majorHAnsi" w:cstheme="majorHAnsi"/>
+                <w:sz w:val="20"/>
+                <w:szCs w:val="20"/>
+                <w:lang w:val="pt-BR"/>
+              </w:rPr>
+              <w:t>Falso</w:t>
+            </w:r>
+          </w:p>
+          <w:p>
+            <w:pPr>
+              <w:spacing w:after="0" w:line="360" w:lineRule="auto"/>
+              <w:jc w:val="both"/>
+              <w:rPr>
+                <w:rFonts w:asciiTheme="majorHAnsi" w:hAnsiTheme="majorHAnsi" w:cstheme="majorHAnsi"/>
+                <w:sz w:val="20"/>
+                <w:szCs w:val="20"/>
+                <w:lang w:val="pt-BR"/>
+              </w:rPr>
+            </w:pPr>
+          </w:p>
+          <w:p>
+            <w:pPr>
+              <w:spacing w:after="0" w:line="360" w:lineRule="auto"/>
+              <w:jc w:val="both"/>
+              <w:rPr>
+                <w:rFonts w:asciiTheme="majorHAnsi" w:hAnsiTheme="majorHAnsi" w:cstheme="majorHAnsi"/>
+                <w:sz w:val="20"/>
+                <w:szCs w:val="20"/>
+                <w:lang w:val="pt-BR"/>
+              </w:rPr>
+            </w:pPr>
+            <w:r>
+              <w:rPr>
+                <w:rFonts w:asciiTheme="majorHAnsi" w:hAnsiTheme="majorHAnsi" w:cstheme="majorHAnsi"/>
+                <w:sz w:val="20"/>
+                <w:szCs w:val="20"/>
+                <w:lang w:val="pt-BR"/>
+              </w:rPr>
+              <w:t xml:space="preserve">Pergunta 4 - </w:t>
+            </w:r>
+            <w:r>
+              <w:rPr>
+                <w:rFonts w:asciiTheme="majorHAnsi" w:hAnsiTheme="majorHAnsi" w:cstheme="majorHAnsi"/>
+                <w:sz w:val="20"/>
+                <w:szCs w:val="20"/>
+                <w:lang w:val="pt-BR"/>
+              </w:rPr>
+              <w:t>Assinale a afirmação abaixo como verdadeira ou falsa:</w:t>
+            </w:r>
+          </w:p>
+          <w:p>
+            <w:pPr>
+              <w:spacing w:after="0" w:line="360" w:lineRule="auto"/>
+              <w:jc w:val="both"/>
+              <w:rPr>
+                <w:rFonts w:asciiTheme="majorHAnsi" w:hAnsiTheme="majorHAnsi" w:cstheme="majorHAnsi"/>
+                <w:sz w:val="20"/>
+                <w:szCs w:val="20"/>
+                <w:lang w:val="pt-BR"/>
+              </w:rPr>
+            </w:pPr>
+            <w:r>
+              <w:rPr>
+                <w:rFonts w:asciiTheme="majorHAnsi" w:hAnsiTheme="majorHAnsi" w:cstheme="majorHAnsi"/>
+                <w:sz w:val="20"/>
+                <w:szCs w:val="20"/>
+                <w:lang w:val="pt-BR"/>
+              </w:rPr>
+              <w:t xml:space="preserve"> Você pode exibir uma </w:t>
             </w:r>
             <w:proofErr w:type="spellStart"/>
             <w:r>
@@ -2540,7 +2633,7 @@
                 <w:szCs w:val="20"/>
                 <w:lang w:val="pt-BR"/>
               </w:rPr>
-              <w:t>layers</w:t>
+              <w:t>Crop</w:t>
             </w:r>
             <w:proofErr w:type="spellEnd"/>
             <w:r>
@@ -2550,7 +2643,7 @@
                 <w:szCs w:val="20"/>
                 <w:lang w:val="pt-BR"/>
               </w:rPr>
-              <w:t xml:space="preserve">) do arquivo original. Caso existam </w:t>
+              <w:t xml:space="preserve"> </w:t>
             </w:r>
             <w:proofErr w:type="spellStart"/>
             <w:r>
@@ -2560,7 +2653,7 @@
                 <w:szCs w:val="20"/>
                 <w:lang w:val="pt-BR"/>
               </w:rPr>
-              <w:t>layers</w:t>
+              <w:t>View</w:t>
             </w:r>
             <w:proofErr w:type="spellEnd"/>
             <w:r>
@@ -2570,7 +2663,108 @@
                 <w:szCs w:val="20"/>
                 <w:lang w:val="pt-BR"/>
               </w:rPr>
-              <w:t xml:space="preserve"> que o projetista não deseje importar ele deve </w:t>
+              <w:t xml:space="preserve"> de modelo e de anotação em todas as visualizações gráficas do projeto.</w:t>
+            </w:r>
+          </w:p>
+          <w:p>
+            <w:pPr>
+              <w:spacing w:after="0" w:line="360" w:lineRule="auto"/>
+              <w:jc w:val="both"/>
+              <w:rPr>
+                <w:rFonts w:asciiTheme="majorHAnsi" w:hAnsiTheme="majorHAnsi" w:cstheme="majorHAnsi"/>
+                <w:sz w:val="20"/>
+                <w:szCs w:val="20"/>
+                <w:lang w:val="pt-BR"/>
+              </w:rPr>
+            </w:pPr>
+            <w:r>
+              <w:rPr>
+                <w:rFonts w:asciiTheme="majorHAnsi" w:hAnsiTheme="majorHAnsi" w:cstheme="majorHAnsi"/>
+                <w:sz w:val="20"/>
+                <w:szCs w:val="20"/>
+                <w:lang w:val="pt-BR"/>
+              </w:rPr>
+              <w:t xml:space="preserve">A </w:t>
+            </w:r>
+            <w:proofErr w:type="spellStart"/>
+            <w:r>
+              <w:rPr>
+                <w:rFonts w:asciiTheme="majorHAnsi" w:hAnsiTheme="majorHAnsi" w:cstheme="majorHAnsi"/>
+                <w:sz w:val="20"/>
+                <w:szCs w:val="20"/>
+                <w:lang w:val="pt-BR"/>
+              </w:rPr>
+              <w:t>Crop</w:t>
+            </w:r>
+            <w:proofErr w:type="spellEnd"/>
+            <w:r>
+              <w:rPr>
+                <w:rFonts w:asciiTheme="majorHAnsi" w:hAnsiTheme="majorHAnsi" w:cstheme="majorHAnsi"/>
+                <w:sz w:val="20"/>
+                <w:szCs w:val="20"/>
+                <w:lang w:val="pt-BR"/>
+              </w:rPr>
+              <w:t xml:space="preserve"> </w:t>
+            </w:r>
+            <w:proofErr w:type="spellStart"/>
+            <w:r>
+              <w:rPr>
+                <w:rFonts w:asciiTheme="majorHAnsi" w:hAnsiTheme="majorHAnsi" w:cstheme="majorHAnsi"/>
+                <w:sz w:val="20"/>
+                <w:szCs w:val="20"/>
+                <w:lang w:val="pt-BR"/>
+              </w:rPr>
+              <w:t>View</w:t>
+            </w:r>
+            <w:proofErr w:type="spellEnd"/>
+            <w:r>
+              <w:rPr>
+                <w:rFonts w:asciiTheme="majorHAnsi" w:hAnsiTheme="majorHAnsi" w:cstheme="majorHAnsi"/>
+                <w:sz w:val="20"/>
+                <w:szCs w:val="20"/>
+                <w:lang w:val="pt-BR"/>
+              </w:rPr>
+              <w:t xml:space="preserve"> de modelo recorta elementos do modelo como paredes, portas e janelas. A </w:t>
+            </w:r>
+            <w:proofErr w:type="spellStart"/>
+            <w:r>
+              <w:rPr>
+                <w:rFonts w:asciiTheme="majorHAnsi" w:hAnsiTheme="majorHAnsi" w:cstheme="majorHAnsi"/>
+                <w:sz w:val="20"/>
+                <w:szCs w:val="20"/>
+                <w:lang w:val="pt-BR"/>
+              </w:rPr>
+              <w:t>Crop</w:t>
+            </w:r>
+            <w:proofErr w:type="spellEnd"/>
+            <w:r>
+              <w:rPr>
+                <w:rFonts w:asciiTheme="majorHAnsi" w:hAnsiTheme="majorHAnsi" w:cstheme="majorHAnsi"/>
+                <w:sz w:val="20"/>
+                <w:szCs w:val="20"/>
+                <w:lang w:val="pt-BR"/>
+              </w:rPr>
+              <w:t xml:space="preserve"> </w:t>
+            </w:r>
+            <w:proofErr w:type="spellStart"/>
+            <w:r>
+              <w:rPr>
+                <w:rFonts w:asciiTheme="majorHAnsi" w:hAnsiTheme="majorHAnsi" w:cstheme="majorHAnsi"/>
+                <w:sz w:val="20"/>
+                <w:szCs w:val="20"/>
+                <w:lang w:val="pt-BR"/>
+              </w:rPr>
+              <w:t>View</w:t>
+            </w:r>
+            <w:proofErr w:type="spellEnd"/>
+            <w:r>
+              <w:rPr>
+                <w:rFonts w:asciiTheme="majorHAnsi" w:hAnsiTheme="majorHAnsi" w:cstheme="majorHAnsi"/>
+                <w:sz w:val="20"/>
+                <w:szCs w:val="20"/>
+                <w:lang w:val="pt-BR"/>
+              </w:rPr>
+              <w:t xml:space="preserve"> de anotação corta totalmente os elementos de anotação quando </w:t>
             </w:r>
             <w:proofErr w:type="gramStart"/>
             <w:r>
@@ -2580,7 +2774,7 @@
                 <w:szCs w:val="20"/>
                 <w:lang w:val="pt-BR"/>
               </w:rPr>
-              <w:t>deletar</w:t>
+              <w:t>toca</w:t>
             </w:r>
             <w:proofErr w:type="gramEnd"/>
             <w:r>
@@ -2590,7 +2784,7 @@
                 <w:szCs w:val="20"/>
                 <w:lang w:val="pt-BR"/>
               </w:rPr>
-              <w:t xml:space="preserve"> os </w:t>
+              <w:t xml:space="preserve"> em qualquer parte do elemento, como símbolos, </w:t>
             </w:r>
             <w:proofErr w:type="spellStart"/>
             <w:r>
@@ -2600,7 +2794,7 @@
                 <w:szCs w:val="20"/>
                 <w:lang w:val="pt-BR"/>
               </w:rPr>
-              <w:t>layers</w:t>
+              <w:t>tags</w:t>
             </w:r>
             <w:proofErr w:type="spellEnd"/>
             <w:r>
@@ -2610,7 +2804,7 @@
                 <w:szCs w:val="20"/>
                 <w:lang w:val="pt-BR"/>
               </w:rPr>
-              <w:t xml:space="preserve"> dentro do Software AUTOCAD com antecedência para evitar a importação de elementos indesejados.</w:t>
+              <w:t>, notas-chave e dimensões.</w:t>
             </w:r>
           </w:p>
           <w:p>
@@ -2640,40 +2834,40 @@
                 <w:szCs w:val="20"/>
                 <w:lang w:val="pt-BR"/>
               </w:rPr>
-              <w:t>Falso</w:t>
-            </w:r>
-          </w:p>
-          <w:p>
-            <w:pPr>
-              <w:spacing w:after="0" w:line="360" w:lineRule="auto"/>
-              <w:jc w:val="both"/>
-              <w:rPr>
-                <w:rFonts w:asciiTheme="majorHAnsi" w:hAnsiTheme="majorHAnsi" w:cstheme="majorHAnsi"/>
-                <w:sz w:val="20"/>
-                <w:szCs w:val="20"/>
-                <w:lang w:val="pt-BR"/>
-              </w:rPr>
-            </w:pPr>
-          </w:p>
-          <w:p>
-            <w:pPr>
-              <w:spacing w:after="0" w:line="360" w:lineRule="auto"/>
-              <w:jc w:val="both"/>
-              <w:rPr>
-                <w:rFonts w:asciiTheme="majorHAnsi" w:hAnsiTheme="majorHAnsi" w:cstheme="majorHAnsi"/>
-                <w:sz w:val="20"/>
-                <w:szCs w:val="20"/>
-                <w:lang w:val="pt-BR"/>
-              </w:rPr>
-            </w:pPr>
-            <w:r>
-              <w:rPr>
-                <w:rFonts w:asciiTheme="majorHAnsi" w:hAnsiTheme="majorHAnsi" w:cstheme="majorHAnsi"/>
-                <w:sz w:val="20"/>
-                <w:szCs w:val="20"/>
-                <w:lang w:val="pt-BR"/>
-              </w:rPr>
-              <w:t xml:space="preserve">Pergunta 4 - </w:t>
+              <w:t>Verdadeiro</w:t>
+            </w:r>
+          </w:p>
+          <w:p>
+            <w:pPr>
+              <w:spacing w:after="0" w:line="360" w:lineRule="auto"/>
+              <w:jc w:val="both"/>
+              <w:rPr>
+                <w:rFonts w:asciiTheme="majorHAnsi" w:hAnsiTheme="majorHAnsi" w:cstheme="majorHAnsi"/>
+                <w:sz w:val="20"/>
+                <w:szCs w:val="20"/>
+                <w:lang w:val="pt-BR"/>
+              </w:rPr>
+            </w:pPr>
+          </w:p>
+          <w:p>
+            <w:pPr>
+              <w:spacing w:after="0" w:line="360" w:lineRule="auto"/>
+              <w:jc w:val="both"/>
+              <w:rPr>
+                <w:rFonts w:asciiTheme="majorHAnsi" w:hAnsiTheme="majorHAnsi" w:cstheme="majorHAnsi"/>
+                <w:sz w:val="20"/>
+                <w:szCs w:val="20"/>
+                <w:lang w:val="pt-BR"/>
+              </w:rPr>
+            </w:pPr>
+            <w:r>
+              <w:rPr>
+                <w:rFonts w:asciiTheme="majorHAnsi" w:hAnsiTheme="majorHAnsi" w:cstheme="majorHAnsi"/>
+                <w:sz w:val="20"/>
+                <w:szCs w:val="20"/>
+                <w:lang w:val="pt-BR"/>
+              </w:rPr>
+              <w:t xml:space="preserve">Pergunta 5 - </w:t>
             </w:r>
             <w:r>
               <w:rPr>
@@ -2703,251 +2897,61 @@
                 <w:szCs w:val="20"/>
                 <w:lang w:val="pt-BR"/>
               </w:rPr>
-              <w:t xml:space="preserve"> Você pode exibir uma </w:t>
-            </w:r>
-            <w:proofErr w:type="spellStart"/>
-            <w:r>
-              <w:rPr>
-                <w:rFonts w:asciiTheme="majorHAnsi" w:hAnsiTheme="majorHAnsi" w:cstheme="majorHAnsi"/>
-                <w:sz w:val="20"/>
-                <w:szCs w:val="20"/>
-                <w:lang w:val="pt-BR"/>
-              </w:rPr>
-              <w:t>Crop</w:t>
-            </w:r>
-            <w:proofErr w:type="spellEnd"/>
-            <w:r>
-              <w:rPr>
-                <w:rFonts w:asciiTheme="majorHAnsi" w:hAnsiTheme="majorHAnsi" w:cstheme="majorHAnsi"/>
-                <w:sz w:val="20"/>
-                <w:szCs w:val="20"/>
-                <w:lang w:val="pt-BR"/>
-              </w:rPr>
-              <w:t xml:space="preserve"> </w:t>
-            </w:r>
-            <w:proofErr w:type="spellStart"/>
-            <w:r>
-              <w:rPr>
-                <w:rFonts w:asciiTheme="majorHAnsi" w:hAnsiTheme="majorHAnsi" w:cstheme="majorHAnsi"/>
-                <w:sz w:val="20"/>
-                <w:szCs w:val="20"/>
-                <w:lang w:val="pt-BR"/>
-              </w:rPr>
-              <w:t>View</w:t>
-            </w:r>
-            <w:proofErr w:type="spellEnd"/>
-            <w:r>
-              <w:rPr>
-                <w:rFonts w:asciiTheme="majorHAnsi" w:hAnsiTheme="majorHAnsi" w:cstheme="majorHAnsi"/>
-                <w:sz w:val="20"/>
-                <w:szCs w:val="20"/>
-                <w:lang w:val="pt-BR"/>
-              </w:rPr>
-              <w:t xml:space="preserve"> de modelo e de anotação em todas as visualizações gráficas do projeto.</w:t>
-            </w:r>
-          </w:p>
-          <w:p>
-            <w:pPr>
-              <w:spacing w:after="0" w:line="360" w:lineRule="auto"/>
-              <w:jc w:val="both"/>
-              <w:rPr>
-                <w:rFonts w:asciiTheme="majorHAnsi" w:hAnsiTheme="majorHAnsi" w:cstheme="majorHAnsi"/>
-                <w:sz w:val="20"/>
-                <w:szCs w:val="20"/>
-                <w:lang w:val="pt-BR"/>
-              </w:rPr>
-            </w:pPr>
-            <w:r>
-              <w:rPr>
-                <w:rFonts w:asciiTheme="majorHAnsi" w:hAnsiTheme="majorHAnsi" w:cstheme="majorHAnsi"/>
-                <w:sz w:val="20"/>
-                <w:szCs w:val="20"/>
-                <w:lang w:val="pt-BR"/>
-              </w:rPr>
-              <w:t xml:space="preserve">A </w:t>
-            </w:r>
-            <w:proofErr w:type="spellStart"/>
-            <w:r>
-              <w:rPr>
-                <w:rFonts w:asciiTheme="majorHAnsi" w:hAnsiTheme="majorHAnsi" w:cstheme="majorHAnsi"/>
-                <w:sz w:val="20"/>
-                <w:szCs w:val="20"/>
-                <w:lang w:val="pt-BR"/>
-              </w:rPr>
-              <w:t>Crop</w:t>
-            </w:r>
-            <w:proofErr w:type="spellEnd"/>
-            <w:r>
-              <w:rPr>
-                <w:rFonts w:asciiTheme="majorHAnsi" w:hAnsiTheme="majorHAnsi" w:cstheme="majorHAnsi"/>
-                <w:sz w:val="20"/>
-                <w:szCs w:val="20"/>
-                <w:lang w:val="pt-BR"/>
-              </w:rPr>
-              <w:t xml:space="preserve"> </w:t>
-            </w:r>
-            <w:proofErr w:type="spellStart"/>
-            <w:r>
-              <w:rPr>
-                <w:rFonts w:asciiTheme="majorHAnsi" w:hAnsiTheme="majorHAnsi" w:cstheme="majorHAnsi"/>
-                <w:sz w:val="20"/>
-                <w:szCs w:val="20"/>
-                <w:lang w:val="pt-BR"/>
-              </w:rPr>
-              <w:t>View</w:t>
-            </w:r>
-            <w:proofErr w:type="spellEnd"/>
-            <w:r>
-              <w:rPr>
-                <w:rFonts w:asciiTheme="majorHAnsi" w:hAnsiTheme="majorHAnsi" w:cstheme="majorHAnsi"/>
-                <w:sz w:val="20"/>
-                <w:szCs w:val="20"/>
-                <w:lang w:val="pt-BR"/>
-              </w:rPr>
-              <w:t xml:space="preserve"> de modelo recorta elementos do modelo como paredes, portas e janelas. A </w:t>
-            </w:r>
-            <w:proofErr w:type="spellStart"/>
-            <w:r>
-              <w:rPr>
-                <w:rFonts w:asciiTheme="majorHAnsi" w:hAnsiTheme="majorHAnsi" w:cstheme="majorHAnsi"/>
-                <w:sz w:val="20"/>
-                <w:szCs w:val="20"/>
-                <w:lang w:val="pt-BR"/>
-              </w:rPr>
-              <w:t>Crop</w:t>
-            </w:r>
-            <w:proofErr w:type="spellEnd"/>
-            <w:r>
-              <w:rPr>
-                <w:rFonts w:asciiTheme="majorHAnsi" w:hAnsiTheme="majorHAnsi" w:cstheme="majorHAnsi"/>
-                <w:sz w:val="20"/>
-                <w:szCs w:val="20"/>
-                <w:lang w:val="pt-BR"/>
-              </w:rPr>
-              <w:t xml:space="preserve"> </w:t>
-            </w:r>
-            <w:proofErr w:type="spellStart"/>
-            <w:r>
-              <w:rPr>
-                <w:rFonts w:asciiTheme="majorHAnsi" w:hAnsiTheme="majorHAnsi" w:cstheme="majorHAnsi"/>
-                <w:sz w:val="20"/>
-                <w:szCs w:val="20"/>
-                <w:lang w:val="pt-BR"/>
-              </w:rPr>
-              <w:t>View</w:t>
-            </w:r>
-            <w:proofErr w:type="spellEnd"/>
-            <w:r>
-              <w:rPr>
-                <w:rFonts w:asciiTheme="majorHAnsi" w:hAnsiTheme="majorHAnsi" w:cstheme="majorHAnsi"/>
-                <w:sz w:val="20"/>
-                <w:szCs w:val="20"/>
-                <w:lang w:val="pt-BR"/>
-              </w:rPr>
-              <w:t xml:space="preserve"> de anotação corta totalmente os elementos de anotação quando </w:t>
-            </w:r>
-            <w:proofErr w:type="gramStart"/>
-            <w:r>
-              <w:rPr>
-                <w:rFonts w:asciiTheme="majorHAnsi" w:hAnsiTheme="majorHAnsi" w:cstheme="majorHAnsi"/>
-                <w:sz w:val="20"/>
-                <w:szCs w:val="20"/>
-                <w:lang w:val="pt-BR"/>
-              </w:rPr>
-              <w:t>toca</w:t>
-            </w:r>
-            <w:proofErr w:type="gramEnd"/>
-            <w:r>
-              <w:rPr>
-                <w:rFonts w:asciiTheme="majorHAnsi" w:hAnsiTheme="majorHAnsi" w:cstheme="majorHAnsi"/>
-                <w:sz w:val="20"/>
-                <w:szCs w:val="20"/>
-                <w:lang w:val="pt-BR"/>
-              </w:rPr>
-              <w:t xml:space="preserve"> em qualquer parte do elemento, como símbolos, </w:t>
-            </w:r>
-            <w:proofErr w:type="spellStart"/>
-            <w:r>
-              <w:rPr>
-                <w:rFonts w:asciiTheme="majorHAnsi" w:hAnsiTheme="majorHAnsi" w:cstheme="majorHAnsi"/>
-                <w:sz w:val="20"/>
-                <w:szCs w:val="20"/>
-                <w:lang w:val="pt-BR"/>
-              </w:rPr>
-              <w:t>tags</w:t>
-            </w:r>
-            <w:proofErr w:type="spellEnd"/>
-            <w:r>
-              <w:rPr>
-                <w:rFonts w:asciiTheme="majorHAnsi" w:hAnsiTheme="majorHAnsi" w:cstheme="majorHAnsi"/>
-                <w:sz w:val="20"/>
-                <w:szCs w:val="20"/>
-                <w:lang w:val="pt-BR"/>
-              </w:rPr>
-              <w:t>, notas-chave e dimensões.</w:t>
-            </w:r>
-          </w:p>
-          <w:p>
-            <w:pPr>
-              <w:spacing w:after="0" w:line="360" w:lineRule="auto"/>
-              <w:jc w:val="both"/>
-              <w:rPr>
-                <w:rFonts w:asciiTheme="majorHAnsi" w:hAnsiTheme="majorHAnsi" w:cstheme="majorHAnsi"/>
-                <w:sz w:val="20"/>
-                <w:szCs w:val="20"/>
-                <w:lang w:val="pt-BR"/>
-              </w:rPr>
-            </w:pPr>
-            <w:r>
-              <w:rPr>
-                <w:rFonts w:asciiTheme="majorHAnsi" w:hAnsiTheme="majorHAnsi" w:cstheme="majorHAnsi"/>
-                <w:sz w:val="20"/>
-                <w:szCs w:val="20"/>
-                <w:lang w:val="pt-BR"/>
-              </w:rPr>
-              <w:t xml:space="preserve">Resposta: </w:t>
-            </w:r>
-            <w:r>
-              <w:rPr>
-                <w:rFonts w:asciiTheme="majorHAnsi" w:hAnsiTheme="majorHAnsi" w:cstheme="majorHAnsi"/>
-                <w:sz w:val="20"/>
-                <w:szCs w:val="20"/>
-                <w:lang w:val="pt-BR"/>
-              </w:rPr>
-              <w:t>Verdadeiro</w:t>
-            </w:r>
-          </w:p>
-          <w:p>
-            <w:pPr>
-              <w:spacing w:after="0" w:line="360" w:lineRule="auto"/>
-              <w:jc w:val="both"/>
-              <w:rPr>
-                <w:rFonts w:asciiTheme="majorHAnsi" w:hAnsiTheme="majorHAnsi" w:cstheme="majorHAnsi"/>
-                <w:sz w:val="20"/>
-                <w:szCs w:val="20"/>
-                <w:lang w:val="pt-BR"/>
-              </w:rPr>
-            </w:pPr>
-          </w:p>
-          <w:p>
-            <w:pPr>
-              <w:spacing w:after="0" w:line="360" w:lineRule="auto"/>
-              <w:jc w:val="both"/>
-              <w:rPr>
-                <w:rFonts w:asciiTheme="majorHAnsi" w:hAnsiTheme="majorHAnsi" w:cstheme="majorHAnsi"/>
-                <w:sz w:val="20"/>
-                <w:szCs w:val="20"/>
-                <w:lang w:val="pt-BR"/>
-              </w:rPr>
-            </w:pPr>
-            <w:r>
-              <w:rPr>
-                <w:rFonts w:asciiTheme="majorHAnsi" w:hAnsiTheme="majorHAnsi" w:cstheme="majorHAnsi"/>
-                <w:sz w:val="20"/>
-                <w:szCs w:val="20"/>
-                <w:lang w:val="pt-BR"/>
-              </w:rPr>
-              <w:t xml:space="preserve">Pergunta 5 - </w:t>
+              <w:t xml:space="preserve"> A modelagem topográfica manual não é eficiente e possui baixa precisão, assim nunca deve ser utilizada.</w:t>
+            </w:r>
+          </w:p>
+          <w:p>
+            <w:pPr>
+              <w:spacing w:after="0" w:line="360" w:lineRule="auto"/>
+              <w:jc w:val="both"/>
+              <w:rPr>
+                <w:rFonts w:asciiTheme="majorHAnsi" w:hAnsiTheme="majorHAnsi" w:cstheme="majorHAnsi"/>
+                <w:sz w:val="20"/>
+                <w:szCs w:val="20"/>
+                <w:lang w:val="pt-BR"/>
+              </w:rPr>
+            </w:pPr>
+            <w:r>
+              <w:rPr>
+                <w:rFonts w:asciiTheme="majorHAnsi" w:hAnsiTheme="majorHAnsi" w:cstheme="majorHAnsi"/>
+                <w:sz w:val="20"/>
+                <w:szCs w:val="20"/>
+                <w:lang w:val="pt-BR"/>
+              </w:rPr>
+              <w:t>Resposta: Falso</w:t>
+            </w:r>
+          </w:p>
+          <w:p>
+            <w:pPr>
+              <w:spacing w:after="0" w:line="360" w:lineRule="auto"/>
+              <w:jc w:val="both"/>
+              <w:rPr>
+                <w:rFonts w:asciiTheme="majorHAnsi" w:hAnsiTheme="majorHAnsi" w:cstheme="majorHAnsi"/>
+                <w:sz w:val="20"/>
+                <w:szCs w:val="20"/>
+                <w:lang w:val="pt-BR"/>
+              </w:rPr>
+            </w:pPr>
+          </w:p>
+          <w:p>
+            <w:pPr>
+              <w:spacing w:after="0" w:line="360" w:lineRule="auto"/>
+              <w:jc w:val="both"/>
+              <w:rPr>
+                <w:rFonts w:asciiTheme="majorHAnsi" w:hAnsiTheme="majorHAnsi" w:cstheme="majorHAnsi"/>
+                <w:sz w:val="20"/>
+                <w:szCs w:val="20"/>
+                <w:lang w:val="pt-BR"/>
+              </w:rPr>
+            </w:pPr>
+            <w:r>
+              <w:rPr>
+                <w:rFonts w:asciiTheme="majorHAnsi" w:hAnsiTheme="majorHAnsi" w:cstheme="majorHAnsi"/>
+                <w:sz w:val="20"/>
+                <w:szCs w:val="20"/>
+                <w:lang w:val="pt-BR"/>
+              </w:rPr>
+              <w:t xml:space="preserve">Pergunta 6 - </w:t>
             </w:r>
             <w:r>
               <w:rPr>
@@ -2977,111 +2981,7 @@
                 <w:szCs w:val="20"/>
                 <w:lang w:val="pt-BR"/>
               </w:rPr>
-              <w:t xml:space="preserve"> A modelagem topográfica manual não é eficiente e possui baixa precisão, assim nunca deve ser utilizada.</w:t>
-            </w:r>
-          </w:p>
-          <w:p>
-            <w:pPr>
-              <w:spacing w:after="0" w:line="360" w:lineRule="auto"/>
-              <w:jc w:val="both"/>
-              <w:rPr>
-                <w:rFonts w:asciiTheme="majorHAnsi" w:hAnsiTheme="majorHAnsi" w:cstheme="majorHAnsi"/>
-                <w:sz w:val="20"/>
-                <w:szCs w:val="20"/>
-                <w:lang w:val="pt-BR"/>
-              </w:rPr>
-            </w:pPr>
-            <w:r>
-              <w:rPr>
-                <w:rFonts w:asciiTheme="majorHAnsi" w:hAnsiTheme="majorHAnsi" w:cstheme="majorHAnsi"/>
-                <w:sz w:val="20"/>
-                <w:szCs w:val="20"/>
-                <w:lang w:val="pt-BR"/>
-              </w:rPr>
-              <w:t>Resposta: Falso</w:t>
-            </w:r>
-          </w:p>
-          <w:p>
-            <w:pPr>
-              <w:spacing w:after="0" w:line="360" w:lineRule="auto"/>
-              <w:jc w:val="both"/>
-              <w:rPr>
-                <w:rFonts w:asciiTheme="majorHAnsi" w:hAnsiTheme="majorHAnsi" w:cstheme="majorHAnsi"/>
-                <w:sz w:val="20"/>
-                <w:szCs w:val="20"/>
-                <w:lang w:val="pt-BR"/>
-              </w:rPr>
-            </w:pPr>
-          </w:p>
-          <w:p>
-            <w:pPr>
-              <w:spacing w:after="0" w:line="360" w:lineRule="auto"/>
-              <w:jc w:val="both"/>
-              <w:rPr>
-                <w:rFonts w:asciiTheme="majorHAnsi" w:hAnsiTheme="majorHAnsi" w:cstheme="majorHAnsi"/>
-                <w:sz w:val="20"/>
-                <w:szCs w:val="20"/>
-                <w:lang w:val="pt-BR"/>
-              </w:rPr>
-            </w:pPr>
-            <w:r>
-              <w:rPr>
-                <w:rFonts w:asciiTheme="majorHAnsi" w:hAnsiTheme="majorHAnsi" w:cstheme="majorHAnsi"/>
-                <w:sz w:val="20"/>
-                <w:szCs w:val="20"/>
-                <w:lang w:val="pt-BR"/>
-              </w:rPr>
-              <w:t xml:space="preserve">Pergunta 6 - </w:t>
-            </w:r>
-            <w:r>
-              <w:rPr>
-                <w:rFonts w:asciiTheme="majorHAnsi" w:hAnsiTheme="majorHAnsi" w:cstheme="majorHAnsi"/>
-                <w:sz w:val="20"/>
-                <w:szCs w:val="20"/>
-                <w:lang w:val="pt-BR"/>
-              </w:rPr>
-              <w:t>Assinale a afirmação abaixo como verdadeira ou falsa:</w:t>
-            </w:r>
-          </w:p>
-          <w:p>
-            <w:pPr>
-              <w:spacing w:after="0" w:line="360" w:lineRule="auto"/>
-              <w:jc w:val="both"/>
-              <w:rPr>
-                <w:rFonts w:asciiTheme="majorHAnsi" w:hAnsiTheme="majorHAnsi" w:cstheme="majorHAnsi"/>
-                <w:sz w:val="20"/>
-                <w:szCs w:val="20"/>
-                <w:lang w:val="pt-BR"/>
-              </w:rPr>
-            </w:pPr>
-            <w:r>
-              <w:rPr>
-                <w:rFonts w:asciiTheme="majorHAnsi" w:hAnsiTheme="majorHAnsi" w:cstheme="majorHAnsi"/>
-                <w:sz w:val="20"/>
-                <w:szCs w:val="20"/>
-                <w:lang w:val="pt-BR"/>
-              </w:rPr>
-              <w:t xml:space="preserve"> Para utilização rápida e efetiva da modelagem topográfica automática é necessário que o arquivo base do AUTOCAD seja importado para o REVIT com os </w:t>
-            </w:r>
-            <w:proofErr w:type="spellStart"/>
-            <w:r>
-              <w:rPr>
-                <w:rFonts w:asciiTheme="majorHAnsi" w:hAnsiTheme="majorHAnsi" w:cstheme="majorHAnsi"/>
-                <w:sz w:val="20"/>
-                <w:szCs w:val="20"/>
-                <w:lang w:val="pt-BR"/>
-              </w:rPr>
-              <w:t>layers</w:t>
-            </w:r>
-            <w:proofErr w:type="spellEnd"/>
-            <w:r>
-              <w:rPr>
-                <w:rFonts w:asciiTheme="majorHAnsi" w:hAnsiTheme="majorHAnsi" w:cstheme="majorHAnsi"/>
-                <w:sz w:val="20"/>
-                <w:szCs w:val="20"/>
-                <w:lang w:val="pt-BR"/>
-              </w:rPr>
-              <w:t xml:space="preserve"> corretamente configurados e com as curvas de níveis posicionadas corretamente em cada nível.</w:t>
+              <w:t xml:space="preserve"> Para utilização rápida e efetiva da modelagem topográfica automática é necessário que o arquivo base do AUTOCAD seja importado para o REVIT com os layers corretamente configurados e com as curvas de níveis posicionadas corretamente em cada nível.</w:t>
             </w:r>
           </w:p>
           <w:p>
@@ -3565,6 +3465,516 @@
           <w:lang w:val="pt-BR"/>
         </w:rPr>
         <w:t>3</w:t>
+      </w:r>
+    </w:p>
+    <w:tbl>
+      <w:tblPr>
+        <w:tblStyle w:val="Tabelacomgrade"/>
+        <w:tblW w:w="0" w:type="auto"/>
+        <w:tblBorders>
+          <w:top w:val="none" w:sz="0" w:space="0" w:color="auto"/>
+          <w:left w:val="none" w:sz="0" w:space="0" w:color="auto"/>
+          <w:bottom w:val="none" w:sz="0" w:space="0" w:color="auto"/>
+          <w:right w:val="none" w:sz="0" w:space="0" w:color="auto"/>
+          <w:insideH w:val="none" w:sz="0" w:space="0" w:color="auto"/>
+          <w:insideV w:val="none" w:sz="0" w:space="0" w:color="auto"/>
+        </w:tblBorders>
+        <w:shd w:val="clear" w:color="auto" w:fill="D9D9D9" w:themeFill="background1" w:themeFillShade="D9"/>
+        <w:tblLook w:val="04A0" w:firstRow="1" w:lastRow="0" w:firstColumn="1" w:lastColumn="0" w:noHBand="0" w:noVBand="1"/>
+      </w:tblPr>
+      <w:tblGrid>
+        <w:gridCol w:w="8720"/>
+      </w:tblGrid>
+      <w:tr>
+        <w:tc>
+          <w:tcPr>
+            <w:tcW w:w="8720" w:type="dxa"/>
+            <w:shd w:val="clear" w:color="auto" w:fill="D9D9D9" w:themeFill="background1" w:themeFillShade="D9"/>
+          </w:tcPr>
+          <w:p>
+            <w:pPr>
+              <w:spacing w:after="0" w:line="360" w:lineRule="auto"/>
+              <w:jc w:val="both"/>
+              <w:rPr>
+                <w:rFonts w:asciiTheme="majorHAnsi" w:hAnsiTheme="majorHAnsi" w:cstheme="majorHAnsi"/>
+                <w:sz w:val="20"/>
+                <w:szCs w:val="20"/>
+                <w:lang w:val="pt-BR"/>
+              </w:rPr>
+            </w:pPr>
+            <w:r>
+              <w:rPr>
+                <w:rFonts w:asciiTheme="majorHAnsi" w:hAnsiTheme="majorHAnsi" w:cstheme="majorHAnsi"/>
+                <w:sz w:val="20"/>
+                <w:szCs w:val="20"/>
+                <w:lang w:val="pt-BR"/>
+              </w:rPr>
+              <w:t>Pergunta 1 - O comando ‘Dividir superfície’ e o comando ‘sub-região’ são utilizados para construir Platôs. Resposta: F</w:t>
+            </w:r>
+          </w:p>
+          <w:p>
+            <w:pPr>
+              <w:spacing w:after="0" w:line="360" w:lineRule="auto"/>
+              <w:jc w:val="both"/>
+              <w:rPr>
+                <w:rFonts w:asciiTheme="majorHAnsi" w:hAnsiTheme="majorHAnsi" w:cstheme="majorHAnsi"/>
+                <w:sz w:val="20"/>
+                <w:szCs w:val="20"/>
+                <w:lang w:val="pt-BR"/>
+              </w:rPr>
+            </w:pPr>
+          </w:p>
+          <w:p>
+            <w:pPr>
+              <w:spacing w:after="0" w:line="360" w:lineRule="auto"/>
+              <w:jc w:val="both"/>
+              <w:rPr>
+                <w:rFonts w:asciiTheme="majorHAnsi" w:hAnsiTheme="majorHAnsi" w:cstheme="majorHAnsi"/>
+                <w:sz w:val="20"/>
+                <w:szCs w:val="20"/>
+                <w:lang w:val="pt-BR"/>
+              </w:rPr>
+            </w:pPr>
+            <w:r>
+              <w:rPr>
+                <w:rFonts w:asciiTheme="majorHAnsi" w:hAnsiTheme="majorHAnsi" w:cstheme="majorHAnsi"/>
+                <w:sz w:val="20"/>
+                <w:szCs w:val="20"/>
+                <w:lang w:val="pt-BR"/>
+              </w:rPr>
+              <w:t>Pergunta 2 – Para criar Taludes é necessário definir os pontos de encontro entre o platô e o terreno natural. R: V</w:t>
+            </w:r>
+          </w:p>
+          <w:p>
+            <w:pPr>
+              <w:spacing w:after="0" w:line="360" w:lineRule="auto"/>
+              <w:jc w:val="both"/>
+              <w:rPr>
+                <w:rFonts w:asciiTheme="majorHAnsi" w:hAnsiTheme="majorHAnsi" w:cstheme="majorHAnsi"/>
+                <w:sz w:val="20"/>
+                <w:szCs w:val="20"/>
+                <w:lang w:val="pt-BR"/>
+              </w:rPr>
+            </w:pPr>
+          </w:p>
+          <w:p>
+            <w:pPr>
+              <w:spacing w:after="0" w:line="360" w:lineRule="auto"/>
+              <w:jc w:val="both"/>
+              <w:rPr>
+                <w:rFonts w:asciiTheme="majorHAnsi" w:hAnsiTheme="majorHAnsi" w:cstheme="majorHAnsi"/>
+                <w:sz w:val="20"/>
+                <w:szCs w:val="20"/>
+                <w:lang w:val="pt-BR"/>
+              </w:rPr>
+            </w:pPr>
+            <w:r>
+              <w:rPr>
+                <w:rFonts w:asciiTheme="majorHAnsi" w:hAnsiTheme="majorHAnsi" w:cstheme="majorHAnsi"/>
+                <w:sz w:val="20"/>
+                <w:szCs w:val="20"/>
+                <w:lang w:val="pt-BR"/>
+              </w:rPr>
+              <w:t>Pergunta 3 –</w:t>
+            </w:r>
+            <w:r>
+              <w:rPr>
+                <w:rFonts w:asciiTheme="majorHAnsi" w:hAnsiTheme="majorHAnsi" w:cstheme="majorHAnsi"/>
+                <w:sz w:val="20"/>
+                <w:szCs w:val="20"/>
+                <w:lang w:val="pt-BR"/>
+              </w:rPr>
+              <w:t xml:space="preserve"> </w:t>
+            </w:r>
+            <w:r>
+              <w:rPr>
+                <w:rFonts w:asciiTheme="majorHAnsi" w:hAnsiTheme="majorHAnsi" w:cstheme="majorHAnsi"/>
+                <w:sz w:val="20"/>
+                <w:szCs w:val="20"/>
+                <w:lang w:val="pt-BR"/>
+              </w:rPr>
+              <w:t xml:space="preserve">Após editar os pontos coma as alturas do talude e confirmar o comando o Revit não permite que </w:t>
+            </w:r>
+            <w:proofErr w:type="gramStart"/>
+            <w:r>
+              <w:rPr>
+                <w:rFonts w:asciiTheme="majorHAnsi" w:hAnsiTheme="majorHAnsi" w:cstheme="majorHAnsi"/>
+                <w:sz w:val="20"/>
+                <w:szCs w:val="20"/>
+                <w:lang w:val="pt-BR"/>
+              </w:rPr>
+              <w:t>seja</w:t>
+            </w:r>
+            <w:proofErr w:type="gramEnd"/>
+            <w:r>
+              <w:rPr>
+                <w:rFonts w:asciiTheme="majorHAnsi" w:hAnsiTheme="majorHAnsi" w:cstheme="majorHAnsi"/>
+                <w:sz w:val="20"/>
+                <w:szCs w:val="20"/>
+                <w:lang w:val="pt-BR"/>
+              </w:rPr>
+              <w:t xml:space="preserve"> realizada novas alterações naquela região. Caso seja necessário realizar alguma modificação é </w:t>
+            </w:r>
+            <w:r>
+              <w:rPr>
+                <w:rFonts w:asciiTheme="majorHAnsi" w:hAnsiTheme="majorHAnsi" w:cstheme="majorHAnsi"/>
+                <w:sz w:val="20"/>
+                <w:szCs w:val="20"/>
+                <w:lang w:val="pt-BR"/>
+              </w:rPr>
+              <w:lastRenderedPageBreak/>
+              <w:t>necessário apagar todo talude e reiniciar o comando do zero. R: F</w:t>
+            </w:r>
+          </w:p>
+          <w:p>
+            <w:pPr>
+              <w:spacing w:after="0" w:line="360" w:lineRule="auto"/>
+              <w:jc w:val="both"/>
+              <w:rPr>
+                <w:rFonts w:asciiTheme="majorHAnsi" w:hAnsiTheme="majorHAnsi" w:cstheme="majorHAnsi"/>
+                <w:sz w:val="20"/>
+                <w:szCs w:val="20"/>
+                <w:lang w:val="pt-BR"/>
+              </w:rPr>
+            </w:pPr>
+          </w:p>
+          <w:p>
+            <w:pPr>
+              <w:spacing w:after="0" w:line="360" w:lineRule="auto"/>
+              <w:jc w:val="both"/>
+              <w:rPr>
+                <w:rFonts w:asciiTheme="majorHAnsi" w:hAnsiTheme="majorHAnsi" w:cstheme="majorHAnsi"/>
+                <w:sz w:val="20"/>
+                <w:szCs w:val="20"/>
+                <w:lang w:val="pt-BR"/>
+              </w:rPr>
+            </w:pPr>
+            <w:r>
+              <w:rPr>
+                <w:rFonts w:asciiTheme="majorHAnsi" w:hAnsiTheme="majorHAnsi" w:cstheme="majorHAnsi"/>
+                <w:sz w:val="20"/>
+                <w:szCs w:val="20"/>
+                <w:lang w:val="pt-BR"/>
+              </w:rPr>
+              <w:t>Pergunta 4 –</w:t>
+            </w:r>
+            <w:r>
+              <w:rPr>
+                <w:rFonts w:asciiTheme="majorHAnsi" w:hAnsiTheme="majorHAnsi" w:cstheme="majorHAnsi"/>
+                <w:sz w:val="20"/>
+                <w:szCs w:val="20"/>
+                <w:lang w:val="pt-BR"/>
+              </w:rPr>
+              <w:t xml:space="preserve"> </w:t>
+            </w:r>
+            <w:r>
+              <w:rPr>
+                <w:rFonts w:asciiTheme="majorHAnsi" w:hAnsiTheme="majorHAnsi" w:cstheme="majorHAnsi"/>
+                <w:sz w:val="20"/>
+                <w:szCs w:val="20"/>
+                <w:lang w:val="pt-BR"/>
+              </w:rPr>
+              <w:t>O atalho para o comando Parede é: WA</w:t>
+            </w:r>
+          </w:p>
+          <w:p>
+            <w:pPr>
+              <w:spacing w:after="0" w:line="360" w:lineRule="auto"/>
+              <w:jc w:val="both"/>
+              <w:rPr>
+                <w:rFonts w:asciiTheme="majorHAnsi" w:hAnsiTheme="majorHAnsi" w:cstheme="majorHAnsi"/>
+                <w:sz w:val="20"/>
+                <w:szCs w:val="20"/>
+                <w:lang w:val="pt-BR"/>
+              </w:rPr>
+            </w:pPr>
+          </w:p>
+          <w:p>
+            <w:pPr>
+              <w:spacing w:after="0" w:line="360" w:lineRule="auto"/>
+              <w:jc w:val="both"/>
+              <w:rPr>
+                <w:rFonts w:asciiTheme="majorHAnsi" w:hAnsiTheme="majorHAnsi" w:cstheme="majorHAnsi"/>
+                <w:sz w:val="20"/>
+                <w:szCs w:val="20"/>
+                <w:lang w:val="pt-BR"/>
+              </w:rPr>
+            </w:pPr>
+            <w:r>
+              <w:rPr>
+                <w:rFonts w:asciiTheme="majorHAnsi" w:hAnsiTheme="majorHAnsi" w:cstheme="majorHAnsi"/>
+                <w:sz w:val="20"/>
+                <w:szCs w:val="20"/>
+                <w:lang w:val="pt-BR"/>
+              </w:rPr>
+              <w:t>Pergunta 5 –</w:t>
+            </w:r>
+            <w:r>
+              <w:rPr>
+                <w:rFonts w:asciiTheme="majorHAnsi" w:hAnsiTheme="majorHAnsi" w:cstheme="majorHAnsi"/>
+                <w:sz w:val="20"/>
+                <w:szCs w:val="20"/>
+                <w:lang w:val="pt-BR"/>
+              </w:rPr>
+              <w:t xml:space="preserve"> </w:t>
+            </w:r>
+            <w:r>
+              <w:rPr>
+                <w:rFonts w:asciiTheme="majorHAnsi" w:hAnsiTheme="majorHAnsi" w:cstheme="majorHAnsi"/>
+                <w:sz w:val="20"/>
+                <w:szCs w:val="20"/>
+                <w:lang w:val="pt-BR"/>
+              </w:rPr>
+              <w:t xml:space="preserve">O campo ‘cadeia’ no comando de adição de Paredes tem função trancar os layers da parede </w:t>
+            </w:r>
+            <w:proofErr w:type="gramStart"/>
+            <w:r>
+              <w:rPr>
+                <w:rFonts w:asciiTheme="majorHAnsi" w:hAnsiTheme="majorHAnsi" w:cstheme="majorHAnsi"/>
+                <w:sz w:val="20"/>
+                <w:szCs w:val="20"/>
+                <w:lang w:val="pt-BR"/>
+              </w:rPr>
+              <w:t>após</w:t>
+            </w:r>
+            <w:proofErr w:type="gramEnd"/>
+            <w:r>
+              <w:rPr>
+                <w:rFonts w:asciiTheme="majorHAnsi" w:hAnsiTheme="majorHAnsi" w:cstheme="majorHAnsi"/>
+                <w:sz w:val="20"/>
+                <w:szCs w:val="20"/>
+                <w:lang w:val="pt-BR"/>
+              </w:rPr>
+              <w:t xml:space="preserve"> realizada a representação das paredes. R: F</w:t>
+            </w:r>
+          </w:p>
+          <w:p>
+            <w:pPr>
+              <w:spacing w:after="0" w:line="360" w:lineRule="auto"/>
+              <w:jc w:val="both"/>
+              <w:rPr>
+                <w:rFonts w:asciiTheme="majorHAnsi" w:hAnsiTheme="majorHAnsi" w:cstheme="majorHAnsi"/>
+                <w:sz w:val="20"/>
+                <w:szCs w:val="20"/>
+                <w:lang w:val="pt-BR"/>
+              </w:rPr>
+            </w:pPr>
+          </w:p>
+          <w:p>
+            <w:pPr>
+              <w:spacing w:after="0" w:line="360" w:lineRule="auto"/>
+              <w:jc w:val="both"/>
+              <w:rPr>
+                <w:rFonts w:asciiTheme="majorHAnsi" w:hAnsiTheme="majorHAnsi" w:cstheme="majorHAnsi"/>
+                <w:sz w:val="20"/>
+                <w:szCs w:val="20"/>
+                <w:lang w:val="pt-BR"/>
+              </w:rPr>
+            </w:pPr>
+            <w:r>
+              <w:rPr>
+                <w:rFonts w:asciiTheme="majorHAnsi" w:hAnsiTheme="majorHAnsi" w:cstheme="majorHAnsi"/>
+                <w:sz w:val="20"/>
+                <w:szCs w:val="20"/>
+                <w:lang w:val="pt-BR"/>
+              </w:rPr>
+              <w:t>Pergunta 6 –</w:t>
+            </w:r>
+            <w:r>
+              <w:rPr>
+                <w:rFonts w:asciiTheme="majorHAnsi" w:hAnsiTheme="majorHAnsi" w:cstheme="majorHAnsi"/>
+                <w:sz w:val="20"/>
+                <w:szCs w:val="20"/>
+                <w:lang w:val="pt-BR"/>
+              </w:rPr>
+              <w:t xml:space="preserve"> </w:t>
+            </w:r>
+            <w:r>
+              <w:rPr>
+                <w:rFonts w:asciiTheme="majorHAnsi" w:hAnsiTheme="majorHAnsi" w:cstheme="majorHAnsi"/>
+                <w:sz w:val="20"/>
+                <w:szCs w:val="20"/>
+                <w:lang w:val="pt-BR"/>
+              </w:rPr>
+              <w:t>As cotas temporárias são elementos anotativos utilizados para alterar largura, altura e profundidade das paredes. R: F</w:t>
+            </w:r>
+          </w:p>
+          <w:p>
+            <w:pPr>
+              <w:spacing w:after="0" w:line="360" w:lineRule="auto"/>
+              <w:jc w:val="both"/>
+              <w:rPr>
+                <w:rFonts w:asciiTheme="majorHAnsi" w:hAnsiTheme="majorHAnsi" w:cstheme="majorHAnsi"/>
+                <w:sz w:val="20"/>
+                <w:szCs w:val="20"/>
+                <w:lang w:val="pt-BR"/>
+              </w:rPr>
+            </w:pPr>
+          </w:p>
+          <w:p>
+            <w:pPr>
+              <w:spacing w:after="0" w:line="360" w:lineRule="auto"/>
+              <w:jc w:val="both"/>
+              <w:rPr>
+                <w:rFonts w:asciiTheme="majorHAnsi" w:hAnsiTheme="majorHAnsi" w:cstheme="majorHAnsi"/>
+                <w:sz w:val="20"/>
+                <w:szCs w:val="20"/>
+                <w:lang w:val="pt-BR"/>
+              </w:rPr>
+            </w:pPr>
+            <w:r>
+              <w:rPr>
+                <w:rFonts w:asciiTheme="majorHAnsi" w:hAnsiTheme="majorHAnsi" w:cstheme="majorHAnsi"/>
+                <w:sz w:val="20"/>
+                <w:szCs w:val="20"/>
+                <w:lang w:val="pt-BR"/>
+              </w:rPr>
+              <w:t>Pergunta 7 – Ao desenhar uma planta em um nível inferior (ex: térreo) é possível manter a visualização da planta mesmo acessando os níveis superiores, porém quando o projetista desenha a planta em um nível superior (ex: terceiro pavimento), não é possível visualizar essa planta nos níveis inferiores. R: F</w:t>
+            </w:r>
+          </w:p>
+          <w:p>
+            <w:pPr>
+              <w:spacing w:after="0" w:line="360" w:lineRule="auto"/>
+              <w:jc w:val="both"/>
+              <w:rPr>
+                <w:rFonts w:asciiTheme="majorHAnsi" w:hAnsiTheme="majorHAnsi" w:cstheme="majorHAnsi"/>
+                <w:sz w:val="20"/>
+                <w:szCs w:val="20"/>
+                <w:lang w:val="pt-BR"/>
+              </w:rPr>
+            </w:pPr>
+          </w:p>
+          <w:p>
+            <w:pPr>
+              <w:spacing w:after="0" w:line="360" w:lineRule="auto"/>
+              <w:jc w:val="both"/>
+              <w:rPr>
+                <w:rFonts w:asciiTheme="majorHAnsi" w:hAnsiTheme="majorHAnsi" w:cstheme="majorHAnsi"/>
+                <w:sz w:val="20"/>
+                <w:szCs w:val="20"/>
+                <w:lang w:val="pt-BR"/>
+              </w:rPr>
+            </w:pPr>
+            <w:r>
+              <w:rPr>
+                <w:rFonts w:asciiTheme="majorHAnsi" w:hAnsiTheme="majorHAnsi" w:cstheme="majorHAnsi"/>
+                <w:sz w:val="20"/>
+                <w:szCs w:val="20"/>
+                <w:lang w:val="pt-BR"/>
+              </w:rPr>
+              <w:t>Pergunta 8 – A função do comando Subjacência é permitir que o projetista altere a planta de todos os pavimentos acessando um único pavimento. R: F</w:t>
+            </w:r>
+          </w:p>
+          <w:p>
+            <w:pPr>
+              <w:spacing w:after="0" w:line="360" w:lineRule="auto"/>
+              <w:jc w:val="both"/>
+              <w:rPr>
+                <w:rFonts w:asciiTheme="majorHAnsi" w:hAnsiTheme="majorHAnsi" w:cstheme="majorHAnsi"/>
+                <w:sz w:val="20"/>
+                <w:szCs w:val="20"/>
+                <w:lang w:val="pt-BR"/>
+              </w:rPr>
+            </w:pPr>
+          </w:p>
+          <w:p>
+            <w:pPr>
+              <w:spacing w:after="0" w:line="360" w:lineRule="auto"/>
+              <w:jc w:val="both"/>
+              <w:rPr>
+                <w:rFonts w:asciiTheme="majorHAnsi" w:hAnsiTheme="majorHAnsi" w:cstheme="majorHAnsi"/>
+                <w:sz w:val="20"/>
+                <w:szCs w:val="20"/>
+                <w:lang w:val="pt-BR"/>
+              </w:rPr>
+            </w:pPr>
+            <w:r>
+              <w:rPr>
+                <w:rFonts w:asciiTheme="majorHAnsi" w:hAnsiTheme="majorHAnsi" w:cstheme="majorHAnsi"/>
+                <w:sz w:val="20"/>
+                <w:szCs w:val="20"/>
+                <w:lang w:val="pt-BR"/>
+              </w:rPr>
+              <w:t>Pergunta 9 – Ao usar o comando OFFSET (DESLOCAMENTO) o usuário deverá, obrigatoriamente, selecionar individualmente cada elemento que será deslocado para completar o comando. R: F</w:t>
+            </w:r>
+          </w:p>
+          <w:p>
+            <w:pPr>
+              <w:spacing w:after="0" w:line="360" w:lineRule="auto"/>
+              <w:jc w:val="both"/>
+              <w:rPr>
+                <w:rFonts w:asciiTheme="majorHAnsi" w:hAnsiTheme="majorHAnsi" w:cstheme="majorHAnsi"/>
+                <w:sz w:val="20"/>
+                <w:szCs w:val="20"/>
+                <w:lang w:val="pt-BR"/>
+              </w:rPr>
+            </w:pPr>
+          </w:p>
+          <w:p>
+            <w:pPr>
+              <w:spacing w:after="0" w:line="360" w:lineRule="auto"/>
+              <w:jc w:val="both"/>
+              <w:rPr>
+                <w:rFonts w:asciiTheme="majorHAnsi" w:hAnsiTheme="majorHAnsi" w:cstheme="majorHAnsi"/>
+                <w:sz w:val="24"/>
+                <w:szCs w:val="24"/>
+                <w:lang w:val="pt-BR"/>
+              </w:rPr>
+            </w:pPr>
+            <w:r>
+              <w:rPr>
+                <w:rFonts w:asciiTheme="majorHAnsi" w:hAnsiTheme="majorHAnsi" w:cstheme="majorHAnsi"/>
+                <w:sz w:val="20"/>
+                <w:szCs w:val="20"/>
+                <w:lang w:val="pt-BR"/>
+              </w:rPr>
+              <w:t>Pergunta 10 - O comando ‘Dividir’, presente na Aba Modificar, tem como função criar espaços para adição de portas e janelas. R: F</w:t>
+            </w:r>
+          </w:p>
+        </w:tc>
+      </w:tr>
+    </w:tbl>
+    <w:p>
+      <w:pPr>
+        <w:spacing w:after="0" w:line="360" w:lineRule="auto"/>
+        <w:rPr>
+          <w:rFonts w:asciiTheme="majorHAnsi" w:hAnsiTheme="majorHAnsi" w:cstheme="majorHAnsi"/>
+          <w:sz w:val="24"/>
+          <w:szCs w:val="24"/>
+          <w:lang w:val="pt-BR"/>
+        </w:rPr>
+      </w:pPr>
+    </w:p>
+    <w:p>
+      <w:pPr>
+        <w:spacing w:after="0" w:line="360" w:lineRule="auto"/>
+        <w:rPr>
+          <w:rFonts w:asciiTheme="majorHAnsi" w:hAnsiTheme="majorHAnsi" w:cstheme="majorHAnsi"/>
+          <w:b/>
+          <w:sz w:val="24"/>
+          <w:szCs w:val="24"/>
+          <w:lang w:val="pt-BR"/>
+        </w:rPr>
+      </w:pPr>
+      <w:r>
+        <w:rPr>
+          <w:rFonts w:asciiTheme="majorHAnsi" w:hAnsiTheme="majorHAnsi" w:cstheme="majorHAnsi"/>
+          <w:b/>
+          <w:sz w:val="24"/>
+          <w:szCs w:val="24"/>
+          <w:lang w:val="pt-BR"/>
+        </w:rPr>
+        <w:t>Atividade Objetiva 0</w:t>
+      </w:r>
+      <w:r>
+        <w:rPr>
+          <w:rFonts w:asciiTheme="majorHAnsi" w:hAnsiTheme="majorHAnsi" w:cstheme="majorHAnsi"/>
+          <w:b/>
+          <w:sz w:val="24"/>
+          <w:szCs w:val="24"/>
+          <w:lang w:val="pt-BR"/>
+        </w:rPr>
+        <w:t>4</w:t>
       </w:r>
     </w:p>
     <w:tbl>
@@ -3580,10 +3990,418 @@
         <w:tc>
           <w:tcPr>
             <w:tcW w:w="8720" w:type="dxa"/>
+            <w:tcBorders>
+              <w:top w:val="nil"/>
+              <w:left w:val="nil"/>
+              <w:bottom w:val="nil"/>
+              <w:right w:val="nil"/>
+            </w:tcBorders>
+            <w:shd w:val="clear" w:color="auto" w:fill="D9D9D9" w:themeFill="background1" w:themeFillShade="D9"/>
           </w:tcPr>
           <w:p>
             <w:pPr>
               <w:spacing w:after="0" w:line="360" w:lineRule="auto"/>
+              <w:jc w:val="both"/>
+              <w:rPr>
+                <w:rFonts w:asciiTheme="majorHAnsi" w:hAnsiTheme="majorHAnsi" w:cstheme="majorHAnsi"/>
+                <w:sz w:val="20"/>
+                <w:szCs w:val="20"/>
+                <w:lang w:val="pt-BR"/>
+              </w:rPr>
+            </w:pPr>
+            <w:r>
+              <w:rPr>
+                <w:rFonts w:asciiTheme="majorHAnsi" w:hAnsiTheme="majorHAnsi" w:cstheme="majorHAnsi"/>
+                <w:sz w:val="20"/>
+                <w:szCs w:val="20"/>
+                <w:lang w:val="pt-BR"/>
+              </w:rPr>
+              <w:t>P1 - Para inserir janelas e portas é necessário ‘recortar’ o espaço da parede aonde as esquadrias serão inseridas com an</w:t>
+            </w:r>
+            <w:bookmarkStart w:id="0" w:name="_GoBack"/>
+            <w:bookmarkEnd w:id="0"/>
+            <w:r>
+              <w:rPr>
+                <w:rFonts w:asciiTheme="majorHAnsi" w:hAnsiTheme="majorHAnsi" w:cstheme="majorHAnsi"/>
+                <w:sz w:val="20"/>
+                <w:szCs w:val="20"/>
+                <w:lang w:val="pt-BR"/>
+              </w:rPr>
+              <w:t>tecedência. R: F</w:t>
+            </w:r>
+          </w:p>
+          <w:p>
+            <w:pPr>
+              <w:spacing w:after="0" w:line="360" w:lineRule="auto"/>
+              <w:jc w:val="both"/>
+              <w:rPr>
+                <w:rFonts w:asciiTheme="majorHAnsi" w:hAnsiTheme="majorHAnsi" w:cstheme="majorHAnsi"/>
+                <w:sz w:val="20"/>
+                <w:szCs w:val="20"/>
+                <w:lang w:val="pt-BR"/>
+              </w:rPr>
+            </w:pPr>
+          </w:p>
+          <w:p>
+            <w:pPr>
+              <w:spacing w:after="0" w:line="360" w:lineRule="auto"/>
+              <w:jc w:val="both"/>
+              <w:rPr>
+                <w:rFonts w:asciiTheme="majorHAnsi" w:hAnsiTheme="majorHAnsi" w:cstheme="majorHAnsi"/>
+                <w:sz w:val="20"/>
+                <w:szCs w:val="20"/>
+                <w:lang w:val="pt-BR"/>
+              </w:rPr>
+            </w:pPr>
+            <w:r>
+              <w:rPr>
+                <w:rFonts w:asciiTheme="majorHAnsi" w:hAnsiTheme="majorHAnsi" w:cstheme="majorHAnsi"/>
+                <w:sz w:val="20"/>
+                <w:szCs w:val="20"/>
+                <w:lang w:val="pt-BR"/>
+              </w:rPr>
+              <w:t>P2 - Ao inserir linhas de cortes nas plantas o Revit obrigatoriamente transpassa o corte por todo o projeto, não aceitando cortes em áreas especificas como apenas em uma caixa de escada. R: F</w:t>
+            </w:r>
+          </w:p>
+          <w:p>
+            <w:pPr>
+              <w:spacing w:after="0" w:line="360" w:lineRule="auto"/>
+              <w:jc w:val="both"/>
+              <w:rPr>
+                <w:rFonts w:asciiTheme="majorHAnsi" w:hAnsiTheme="majorHAnsi" w:cstheme="majorHAnsi"/>
+                <w:sz w:val="20"/>
+                <w:szCs w:val="20"/>
+                <w:lang w:val="pt-BR"/>
+              </w:rPr>
+            </w:pPr>
+          </w:p>
+          <w:p>
+            <w:pPr>
+              <w:spacing w:after="0" w:line="360" w:lineRule="auto"/>
+              <w:jc w:val="both"/>
+              <w:rPr>
+                <w:rFonts w:asciiTheme="majorHAnsi" w:hAnsiTheme="majorHAnsi" w:cstheme="majorHAnsi"/>
+                <w:sz w:val="20"/>
+                <w:szCs w:val="20"/>
+                <w:lang w:val="pt-BR"/>
+              </w:rPr>
+            </w:pPr>
+            <w:r>
+              <w:rPr>
+                <w:rFonts w:asciiTheme="majorHAnsi" w:hAnsiTheme="majorHAnsi" w:cstheme="majorHAnsi"/>
+                <w:sz w:val="20"/>
+                <w:szCs w:val="20"/>
+                <w:lang w:val="pt-BR"/>
+              </w:rPr>
+              <w:t xml:space="preserve">P3 - </w:t>
+            </w:r>
+            <w:proofErr w:type="gramStart"/>
+            <w:r>
+              <w:rPr>
+                <w:rFonts w:asciiTheme="majorHAnsi" w:hAnsiTheme="majorHAnsi" w:cstheme="majorHAnsi"/>
+                <w:sz w:val="20"/>
+                <w:szCs w:val="20"/>
+                <w:lang w:val="pt-BR"/>
+              </w:rPr>
+              <w:t>Após</w:t>
+            </w:r>
+            <w:proofErr w:type="gramEnd"/>
+            <w:r>
+              <w:rPr>
+                <w:rFonts w:asciiTheme="majorHAnsi" w:hAnsiTheme="majorHAnsi" w:cstheme="majorHAnsi"/>
+                <w:sz w:val="20"/>
+                <w:szCs w:val="20"/>
+                <w:lang w:val="pt-BR"/>
+              </w:rPr>
+              <w:t xml:space="preserve"> inserido a linha de corte na planta é possível a qualquer momento alterar a posição da corte, inverter o lado de visualização, ampliar ou reduzir a </w:t>
+            </w:r>
+            <w:proofErr w:type="spellStart"/>
+            <w:r>
+              <w:rPr>
+                <w:rFonts w:asciiTheme="majorHAnsi" w:hAnsiTheme="majorHAnsi" w:cstheme="majorHAnsi"/>
+                <w:sz w:val="20"/>
+                <w:szCs w:val="20"/>
+                <w:lang w:val="pt-BR"/>
+              </w:rPr>
+              <w:t>a</w:t>
+            </w:r>
+            <w:proofErr w:type="spellEnd"/>
+            <w:r>
+              <w:rPr>
+                <w:rFonts w:asciiTheme="majorHAnsi" w:hAnsiTheme="majorHAnsi" w:cstheme="majorHAnsi"/>
+                <w:sz w:val="20"/>
+                <w:szCs w:val="20"/>
+                <w:lang w:val="pt-BR"/>
+              </w:rPr>
+              <w:t xml:space="preserve"> área de corte. R: V</w:t>
+            </w:r>
+          </w:p>
+          <w:p>
+            <w:pPr>
+              <w:spacing w:after="0" w:line="360" w:lineRule="auto"/>
+              <w:jc w:val="both"/>
+              <w:rPr>
+                <w:rFonts w:asciiTheme="majorHAnsi" w:hAnsiTheme="majorHAnsi" w:cstheme="majorHAnsi"/>
+                <w:sz w:val="20"/>
+                <w:szCs w:val="20"/>
+                <w:lang w:val="pt-BR"/>
+              </w:rPr>
+            </w:pPr>
+          </w:p>
+          <w:p>
+            <w:pPr>
+              <w:spacing w:after="0" w:line="360" w:lineRule="auto"/>
+              <w:jc w:val="both"/>
+              <w:rPr>
+                <w:rFonts w:asciiTheme="majorHAnsi" w:hAnsiTheme="majorHAnsi" w:cstheme="majorHAnsi"/>
+                <w:sz w:val="20"/>
+                <w:szCs w:val="20"/>
+                <w:lang w:val="pt-BR"/>
+              </w:rPr>
+            </w:pPr>
+            <w:r>
+              <w:rPr>
+                <w:rFonts w:asciiTheme="majorHAnsi" w:hAnsiTheme="majorHAnsi" w:cstheme="majorHAnsi"/>
+                <w:sz w:val="20"/>
+                <w:szCs w:val="20"/>
+                <w:lang w:val="pt-BR"/>
+              </w:rPr>
+              <w:t xml:space="preserve">P4 - Ao inserir um piso no projeto o Revit insere apenas o piso sem acabamento. Caso o projetista deseje inserir algum tipo de acabamento, como um piso cerâmico, o projetista deve buscar esse elemento em </w:t>
+            </w:r>
+            <w:r>
+              <w:rPr>
+                <w:rFonts w:asciiTheme="majorHAnsi" w:hAnsiTheme="majorHAnsi" w:cstheme="majorHAnsi"/>
+                <w:sz w:val="20"/>
+                <w:szCs w:val="20"/>
+                <w:lang w:val="pt-BR"/>
+              </w:rPr>
+              <w:lastRenderedPageBreak/>
+              <w:t>uma biblioteca online. R: F</w:t>
+            </w:r>
+          </w:p>
+          <w:p>
+            <w:pPr>
+              <w:spacing w:after="0" w:line="360" w:lineRule="auto"/>
+              <w:jc w:val="both"/>
+              <w:rPr>
+                <w:rFonts w:asciiTheme="majorHAnsi" w:hAnsiTheme="majorHAnsi" w:cstheme="majorHAnsi"/>
+                <w:sz w:val="20"/>
+                <w:szCs w:val="20"/>
+                <w:lang w:val="pt-BR"/>
+              </w:rPr>
+            </w:pPr>
+          </w:p>
+          <w:p>
+            <w:pPr>
+              <w:spacing w:after="0" w:line="360" w:lineRule="auto"/>
+              <w:jc w:val="both"/>
+              <w:rPr>
+                <w:rFonts w:asciiTheme="majorHAnsi" w:hAnsiTheme="majorHAnsi" w:cstheme="majorHAnsi"/>
+                <w:sz w:val="20"/>
+                <w:szCs w:val="20"/>
+                <w:lang w:val="pt-BR"/>
+              </w:rPr>
+            </w:pPr>
+            <w:r>
+              <w:rPr>
+                <w:rFonts w:asciiTheme="majorHAnsi" w:hAnsiTheme="majorHAnsi" w:cstheme="majorHAnsi"/>
+                <w:sz w:val="20"/>
+                <w:szCs w:val="20"/>
+                <w:lang w:val="pt-BR"/>
+              </w:rPr>
+              <w:t>P5 - A função do comando ‘unir’ ao ser aplicado no encontro de paredes e pisos é: d) Solucionar problemas no encontro dos elementos.</w:t>
+            </w:r>
+          </w:p>
+          <w:p>
+            <w:pPr>
+              <w:spacing w:after="0" w:line="360" w:lineRule="auto"/>
+              <w:jc w:val="both"/>
+              <w:rPr>
+                <w:rFonts w:asciiTheme="majorHAnsi" w:hAnsiTheme="majorHAnsi" w:cstheme="majorHAnsi"/>
+                <w:sz w:val="20"/>
+                <w:szCs w:val="20"/>
+                <w:lang w:val="pt-BR"/>
+              </w:rPr>
+            </w:pPr>
+          </w:p>
+          <w:p>
+            <w:pPr>
+              <w:spacing w:after="0" w:line="360" w:lineRule="auto"/>
+              <w:jc w:val="both"/>
+              <w:rPr>
+                <w:rFonts w:asciiTheme="majorHAnsi" w:hAnsiTheme="majorHAnsi" w:cstheme="majorHAnsi"/>
+                <w:sz w:val="20"/>
+                <w:szCs w:val="20"/>
+                <w:lang w:val="pt-BR"/>
+              </w:rPr>
+            </w:pPr>
+            <w:r>
+              <w:rPr>
+                <w:rFonts w:asciiTheme="majorHAnsi" w:hAnsiTheme="majorHAnsi" w:cstheme="majorHAnsi"/>
+                <w:sz w:val="20"/>
+                <w:szCs w:val="20"/>
+                <w:lang w:val="pt-BR"/>
+              </w:rPr>
+              <w:t>P6 - Ao inserir qualquer telhado no projeto é necessário definir em suas propriedades o tipo de telhado desejado, o nível base de posicionamento e através das ferramentas de desenho representar a área aonde o telhado será alocado. R: V</w:t>
+            </w:r>
+          </w:p>
+          <w:p>
+            <w:pPr>
+              <w:spacing w:after="0" w:line="360" w:lineRule="auto"/>
+              <w:jc w:val="both"/>
+              <w:rPr>
+                <w:rFonts w:asciiTheme="majorHAnsi" w:hAnsiTheme="majorHAnsi" w:cstheme="majorHAnsi"/>
+                <w:sz w:val="20"/>
+                <w:szCs w:val="20"/>
+                <w:lang w:val="pt-BR"/>
+              </w:rPr>
+            </w:pPr>
+          </w:p>
+          <w:p>
+            <w:pPr>
+              <w:spacing w:after="0" w:line="360" w:lineRule="auto"/>
+              <w:jc w:val="both"/>
+              <w:rPr>
+                <w:rFonts w:asciiTheme="majorHAnsi" w:hAnsiTheme="majorHAnsi" w:cstheme="majorHAnsi"/>
+                <w:sz w:val="20"/>
+                <w:szCs w:val="20"/>
+                <w:lang w:val="pt-BR"/>
+              </w:rPr>
+            </w:pPr>
+            <w:r>
+              <w:rPr>
+                <w:rFonts w:asciiTheme="majorHAnsi" w:hAnsiTheme="majorHAnsi" w:cstheme="majorHAnsi"/>
+                <w:sz w:val="20"/>
+                <w:szCs w:val="20"/>
+                <w:lang w:val="pt-BR"/>
+              </w:rPr>
+              <w:t>P7 - Apesar de ser um programa avançado o Revit não consegue trabalhar formas orgânicas por estas não possuírem um padrão. Assim uma cobertura com uma forma irregular, sem um padrão, não poderá ser corretamente lida e representada pelo programa. R: F</w:t>
+            </w:r>
+          </w:p>
+          <w:p>
+            <w:pPr>
+              <w:spacing w:after="0" w:line="360" w:lineRule="auto"/>
+              <w:jc w:val="both"/>
+              <w:rPr>
+                <w:rFonts w:asciiTheme="majorHAnsi" w:hAnsiTheme="majorHAnsi" w:cstheme="majorHAnsi"/>
+                <w:sz w:val="20"/>
+                <w:szCs w:val="20"/>
+                <w:lang w:val="pt-BR"/>
+              </w:rPr>
+            </w:pPr>
+          </w:p>
+          <w:p>
+            <w:pPr>
+              <w:spacing w:after="0" w:line="360" w:lineRule="auto"/>
+              <w:jc w:val="both"/>
+              <w:rPr>
+                <w:rFonts w:asciiTheme="majorHAnsi" w:hAnsiTheme="majorHAnsi" w:cstheme="majorHAnsi"/>
+                <w:sz w:val="20"/>
+                <w:szCs w:val="20"/>
+                <w:lang w:val="pt-BR"/>
+              </w:rPr>
+            </w:pPr>
+            <w:r>
+              <w:rPr>
+                <w:rFonts w:asciiTheme="majorHAnsi" w:hAnsiTheme="majorHAnsi" w:cstheme="majorHAnsi"/>
+                <w:sz w:val="20"/>
+                <w:szCs w:val="20"/>
+                <w:lang w:val="pt-BR"/>
+              </w:rPr>
+              <w:t xml:space="preserve">P8 - A caixa de corte é uma ferramenta ideal visualizar os ambientes internos da edificação e aferir problemas de união entre Paredes, </w:t>
+            </w:r>
+            <w:proofErr w:type="spellStart"/>
+            <w:proofErr w:type="gramStart"/>
+            <w:r>
+              <w:rPr>
+                <w:rFonts w:asciiTheme="majorHAnsi" w:hAnsiTheme="majorHAnsi" w:cstheme="majorHAnsi"/>
+                <w:sz w:val="20"/>
+                <w:szCs w:val="20"/>
+                <w:lang w:val="pt-BR"/>
+              </w:rPr>
+              <w:t>lages</w:t>
+            </w:r>
+            <w:proofErr w:type="spellEnd"/>
+            <w:proofErr w:type="gramEnd"/>
+            <w:r>
+              <w:rPr>
+                <w:rFonts w:asciiTheme="majorHAnsi" w:hAnsiTheme="majorHAnsi" w:cstheme="majorHAnsi"/>
+                <w:sz w:val="20"/>
+                <w:szCs w:val="20"/>
+                <w:lang w:val="pt-BR"/>
+              </w:rPr>
+              <w:t>, telhados, janelas, portas, etc. R: V</w:t>
+            </w:r>
+          </w:p>
+          <w:p>
+            <w:pPr>
+              <w:spacing w:after="0" w:line="360" w:lineRule="auto"/>
+              <w:jc w:val="both"/>
+              <w:rPr>
+                <w:rFonts w:asciiTheme="majorHAnsi" w:hAnsiTheme="majorHAnsi" w:cstheme="majorHAnsi"/>
+                <w:sz w:val="20"/>
+                <w:szCs w:val="20"/>
+                <w:lang w:val="pt-BR"/>
+              </w:rPr>
+            </w:pPr>
+          </w:p>
+          <w:p>
+            <w:pPr>
+              <w:spacing w:after="0" w:line="360" w:lineRule="auto"/>
+              <w:jc w:val="both"/>
+              <w:rPr>
+                <w:rFonts w:asciiTheme="majorHAnsi" w:hAnsiTheme="majorHAnsi" w:cstheme="majorHAnsi"/>
+                <w:sz w:val="20"/>
+                <w:szCs w:val="20"/>
+                <w:lang w:val="pt-BR"/>
+              </w:rPr>
+            </w:pPr>
+            <w:r>
+              <w:rPr>
+                <w:rFonts w:asciiTheme="majorHAnsi" w:hAnsiTheme="majorHAnsi" w:cstheme="majorHAnsi"/>
+                <w:sz w:val="20"/>
+                <w:szCs w:val="20"/>
+                <w:lang w:val="pt-BR"/>
+              </w:rPr>
+              <w:t>P9 - Ao projetar uma rampa é necessário definir os níveis de base e topo antes de realizar o desenho da mesma</w:t>
+            </w:r>
+            <w:proofErr w:type="gramStart"/>
+            <w:r>
+              <w:rPr>
+                <w:rFonts w:asciiTheme="majorHAnsi" w:hAnsiTheme="majorHAnsi" w:cstheme="majorHAnsi"/>
+                <w:sz w:val="20"/>
+                <w:szCs w:val="20"/>
+                <w:lang w:val="pt-BR"/>
+              </w:rPr>
+              <w:t xml:space="preserve"> pois</w:t>
+            </w:r>
+            <w:proofErr w:type="gramEnd"/>
+            <w:r>
+              <w:rPr>
+                <w:rFonts w:asciiTheme="majorHAnsi" w:hAnsiTheme="majorHAnsi" w:cstheme="majorHAnsi"/>
+                <w:sz w:val="20"/>
+                <w:szCs w:val="20"/>
+                <w:lang w:val="pt-BR"/>
+              </w:rPr>
+              <w:t xml:space="preserve"> o Revit fará os cálculos de comprimento e distâncias baseados nas alturas pré-definidas. R: V</w:t>
+            </w:r>
+          </w:p>
+          <w:p>
+            <w:pPr>
+              <w:spacing w:after="0" w:line="360" w:lineRule="auto"/>
+              <w:jc w:val="both"/>
+              <w:rPr>
+                <w:rFonts w:asciiTheme="majorHAnsi" w:hAnsiTheme="majorHAnsi" w:cstheme="majorHAnsi"/>
+                <w:sz w:val="20"/>
+                <w:szCs w:val="20"/>
+                <w:lang w:val="pt-BR"/>
+              </w:rPr>
+            </w:pPr>
+          </w:p>
+          <w:p>
+            <w:pPr>
+              <w:spacing w:after="0" w:line="360" w:lineRule="auto"/>
+              <w:jc w:val="both"/>
               <w:rPr>
                 <w:rFonts w:asciiTheme="majorHAnsi" w:hAnsiTheme="majorHAnsi" w:cstheme="majorHAnsi"/>
                 <w:sz w:val="24"/>
@@ -3591,30 +4409,35 @@
                 <w:lang w:val="pt-BR"/>
               </w:rPr>
             </w:pPr>
-            <w:bookmarkStart w:id="0" w:name="_GoBack"/>
-            <w:bookmarkEnd w:id="0"/>
-          </w:p>
-          <w:p>
-            <w:pPr>
-              <w:spacing w:after="0" w:line="360" w:lineRule="auto"/>
-              <w:rPr>
-                <w:rFonts w:asciiTheme="majorHAnsi" w:hAnsiTheme="majorHAnsi" w:cstheme="majorHAnsi"/>
-                <w:sz w:val="24"/>
-                <w:szCs w:val="24"/>
-                <w:lang w:val="pt-BR"/>
-              </w:rPr>
-            </w:pPr>
-          </w:p>
-          <w:p>
-            <w:pPr>
-              <w:spacing w:after="0" w:line="360" w:lineRule="auto"/>
-              <w:rPr>
-                <w:rFonts w:asciiTheme="majorHAnsi" w:hAnsiTheme="majorHAnsi" w:cstheme="majorHAnsi"/>
-                <w:sz w:val="24"/>
-                <w:szCs w:val="24"/>
-                <w:lang w:val="pt-BR"/>
-              </w:rPr>
-            </w:pPr>
+            <w:r>
+              <w:rPr>
+                <w:rFonts w:asciiTheme="majorHAnsi" w:hAnsiTheme="majorHAnsi" w:cstheme="majorHAnsi"/>
+                <w:sz w:val="20"/>
+                <w:szCs w:val="20"/>
+                <w:lang w:val="pt-BR"/>
+              </w:rPr>
+              <w:t xml:space="preserve">P10 – As escadas são elementos que não permitem alterações em suas configurações principais, como </w:t>
+            </w:r>
+            <w:proofErr w:type="gramStart"/>
+            <w:r>
+              <w:rPr>
+                <w:rFonts w:asciiTheme="majorHAnsi" w:hAnsiTheme="majorHAnsi" w:cstheme="majorHAnsi"/>
+                <w:sz w:val="20"/>
+                <w:szCs w:val="20"/>
+                <w:lang w:val="pt-BR"/>
+              </w:rPr>
+              <w:t>por exemplo</w:t>
+            </w:r>
+            <w:proofErr w:type="gramEnd"/>
+            <w:r>
+              <w:rPr>
+                <w:rFonts w:asciiTheme="majorHAnsi" w:hAnsiTheme="majorHAnsi" w:cstheme="majorHAnsi"/>
+                <w:sz w:val="20"/>
+                <w:szCs w:val="20"/>
+                <w:lang w:val="pt-BR"/>
+              </w:rPr>
+              <w:t xml:space="preserve"> na largura do piso, na altura do espelho e nos matérias de acabamento. Caso o projetista deseje inserir um novo padrão obrigatoriamente esse novo padrão deverá ser incluído através de um template. R: F</w:t>
+            </w:r>
           </w:p>
         </w:tc>
       </w:tr>
@@ -3629,82 +4452,6 @@
           <w:lang w:val="pt-BR"/>
         </w:rPr>
       </w:pPr>
-    </w:p>
-    <w:p>
-      <w:pPr>
-        <w:spacing w:after="0" w:line="360" w:lineRule="auto"/>
-        <w:rPr>
-          <w:rFonts w:asciiTheme="majorHAnsi" w:hAnsiTheme="majorHAnsi" w:cstheme="majorHAnsi"/>
-          <w:sz w:val="24"/>
-          <w:szCs w:val="24"/>
-          <w:lang w:val="pt-BR"/>
-        </w:rPr>
-      </w:pPr>
-    </w:p>
-    <w:p>
-      <w:pPr>
-        <w:spacing w:after="0" w:line="360" w:lineRule="auto"/>
-        <w:rPr>
-          <w:rFonts w:asciiTheme="majorHAnsi" w:hAnsiTheme="majorHAnsi" w:cstheme="majorHAnsi"/>
-          <w:sz w:val="24"/>
-          <w:szCs w:val="24"/>
-          <w:lang w:val="pt-BR"/>
-        </w:rPr>
-      </w:pPr>
-    </w:p>
-    <w:p>
-      <w:pPr>
-        <w:spacing w:after="0" w:line="360" w:lineRule="auto"/>
-        <w:rPr>
-          <w:rFonts w:asciiTheme="majorHAnsi" w:hAnsiTheme="majorHAnsi" w:cstheme="majorHAnsi"/>
-          <w:sz w:val="24"/>
-          <w:szCs w:val="24"/>
-          <w:lang w:val="pt-BR"/>
-        </w:rPr>
-      </w:pPr>
-    </w:p>
-    <w:p>
-      <w:pPr>
-        <w:spacing w:after="0" w:line="360" w:lineRule="auto"/>
-        <w:rPr>
-          <w:rFonts w:asciiTheme="majorHAnsi" w:hAnsiTheme="majorHAnsi" w:cstheme="majorHAnsi"/>
-          <w:sz w:val="24"/>
-          <w:szCs w:val="24"/>
-          <w:lang w:val="pt-BR"/>
-        </w:rPr>
-      </w:pPr>
-    </w:p>
-    <w:p>
-      <w:pPr>
-        <w:spacing w:after="0" w:line="360" w:lineRule="auto"/>
-        <w:rPr>
-          <w:rFonts w:asciiTheme="majorHAnsi" w:hAnsiTheme="majorHAnsi" w:cstheme="majorHAnsi"/>
-          <w:b/>
-          <w:sz w:val="24"/>
-          <w:szCs w:val="24"/>
-          <w:lang w:val="pt-BR"/>
-        </w:rPr>
-      </w:pPr>
-      <w:r>
-        <w:rPr>
-          <w:rFonts w:asciiTheme="majorHAnsi" w:hAnsiTheme="majorHAnsi" w:cstheme="majorHAnsi"/>
-          <w:b/>
-          <w:sz w:val="24"/>
-          <w:szCs w:val="24"/>
-          <w:lang w:val="pt-BR"/>
-        </w:rPr>
-        <w:t>Atividade Objetiva 0</w:t>
-      </w:r>
-      <w:r>
-        <w:rPr>
-          <w:rFonts w:asciiTheme="majorHAnsi" w:hAnsiTheme="majorHAnsi" w:cstheme="majorHAnsi"/>
-          <w:b/>
-          <w:sz w:val="24"/>
-          <w:szCs w:val="24"/>
-          <w:lang w:val="pt-BR"/>
-        </w:rPr>
-        <w:t>4</w:t>
-      </w:r>
     </w:p>
     <w:p>
       <w:pPr>
@@ -7778,7 +8525,7 @@
 </file>
 
 <file path=customXml/itemProps1.xml><?xml version="1.0" encoding="utf-8"?>
-<ds:datastoreItem xmlns:ds="http://schemas.openxmlformats.org/officeDocument/2006/customXml" ds:itemID="{A4ABCD4D-AB0C-4995-A5E7-32B60BCDFA4C}">
+<ds:datastoreItem xmlns:ds="http://schemas.openxmlformats.org/officeDocument/2006/customXml" ds:itemID="{634A99BF-5E52-4494-95F1-888DDCA2F5C2}">
   <ds:schemaRefs>
     <ds:schemaRef ds:uri="http://schemas.openxmlformats.org/officeDocument/2006/bibliography"/>
   </ds:schemaRefs>

</xml_diff>

<commit_message>
realização prova final disciplina Modelagem Paramétrica
</commit_message>
<xml_diff>
--- a/05_bim_3d_modelos_parametricos/modelos_parametricos_notas_aula.docx
+++ b/05_bim_3d_modelos_parametricos/modelos_parametricos_notas_aula.docx
@@ -2427,7 +2427,81 @@
                 <w:szCs w:val="20"/>
                 <w:lang w:val="pt-BR"/>
               </w:rPr>
-              <w:t>Pergunta 2 - Após inserir os níveis é necessário que o projetista crie manualmente as</w:t>
+              <w:t>Pergunta 2 - Após inserir os níveis é necessário que o projetista crie manualmente as plantas de cada pavimento no Revit,</w:t>
+            </w:r>
+            <w:bookmarkStart w:id="0" w:name="_GoBack"/>
+            <w:bookmarkEnd w:id="0"/>
+            <w:r>
+              <w:rPr>
+                <w:rFonts w:asciiTheme="majorHAnsi" w:hAnsiTheme="majorHAnsi" w:cstheme="majorHAnsi"/>
+                <w:sz w:val="20"/>
+                <w:szCs w:val="20"/>
+                <w:lang w:val="pt-BR"/>
+              </w:rPr>
+              <w:t xml:space="preserve"> criando os links entre as elevações e as plantas de cada pavimento.</w:t>
+            </w:r>
+          </w:p>
+          <w:p>
+            <w:pPr>
+              <w:spacing w:after="0" w:line="360" w:lineRule="auto"/>
+              <w:jc w:val="both"/>
+              <w:rPr>
+                <w:rFonts w:asciiTheme="majorHAnsi" w:hAnsiTheme="majorHAnsi" w:cstheme="majorHAnsi"/>
+                <w:sz w:val="20"/>
+                <w:szCs w:val="20"/>
+                <w:lang w:val="pt-BR"/>
+              </w:rPr>
+            </w:pPr>
+            <w:r>
+              <w:rPr>
+                <w:rFonts w:asciiTheme="majorHAnsi" w:hAnsiTheme="majorHAnsi" w:cstheme="majorHAnsi"/>
+                <w:sz w:val="20"/>
+                <w:szCs w:val="20"/>
+                <w:lang w:val="pt-BR"/>
+              </w:rPr>
+              <w:t xml:space="preserve">Resposta: </w:t>
+            </w:r>
+            <w:r>
+              <w:rPr>
+                <w:rFonts w:asciiTheme="majorHAnsi" w:hAnsiTheme="majorHAnsi" w:cstheme="majorHAnsi"/>
+                <w:sz w:val="20"/>
+                <w:szCs w:val="20"/>
+                <w:lang w:val="pt-BR"/>
+              </w:rPr>
+              <w:t>Falso</w:t>
+            </w:r>
+          </w:p>
+          <w:p>
+            <w:pPr>
+              <w:spacing w:after="0" w:line="360" w:lineRule="auto"/>
+              <w:jc w:val="both"/>
+              <w:rPr>
+                <w:rFonts w:asciiTheme="majorHAnsi" w:hAnsiTheme="majorHAnsi" w:cstheme="majorHAnsi"/>
+                <w:sz w:val="20"/>
+                <w:szCs w:val="20"/>
+                <w:lang w:val="pt-BR"/>
+              </w:rPr>
+            </w:pPr>
+          </w:p>
+          <w:p>
+            <w:pPr>
+              <w:spacing w:after="0" w:line="360" w:lineRule="auto"/>
+              <w:jc w:val="both"/>
+              <w:rPr>
+                <w:rFonts w:asciiTheme="majorHAnsi" w:hAnsiTheme="majorHAnsi" w:cstheme="majorHAnsi"/>
+                <w:sz w:val="20"/>
+                <w:szCs w:val="20"/>
+                <w:lang w:val="pt-BR"/>
+              </w:rPr>
+            </w:pPr>
+            <w:r>
+              <w:rPr>
+                <w:rFonts w:asciiTheme="majorHAnsi" w:hAnsiTheme="majorHAnsi" w:cstheme="majorHAnsi"/>
+                <w:sz w:val="20"/>
+                <w:szCs w:val="20"/>
+                <w:lang w:val="pt-BR"/>
+              </w:rPr>
+              <w:t xml:space="preserve">Pergunta 3 - Ao importar um arquivo do CAD o Revit importará automaticamente todas as camadas (layers) do arquivo original. Caso existam layers que o projetista não deseje importar ele deve </w:t>
             </w:r>
             <w:proofErr w:type="gramStart"/>
             <w:r>
@@ -2437,7 +2511,7 @@
                 <w:szCs w:val="20"/>
                 <w:lang w:val="pt-BR"/>
               </w:rPr>
-              <w:t xml:space="preserve">  </w:t>
+              <w:t>deletar</w:t>
             </w:r>
             <w:proofErr w:type="gramEnd"/>
             <w:r>
@@ -2447,7 +2521,7 @@
                 <w:szCs w:val="20"/>
                 <w:lang w:val="pt-BR"/>
               </w:rPr>
-              <w:t>plantas de cada pavimento no Revit,  criando os links entre as elevações e as plantas de cada pavimento.</w:t>
+              <w:t xml:space="preserve"> os layers dentro do Software AUTOCAD com antecedência para evitar a importação de elementos indesejados.</w:t>
             </w:r>
           </w:p>
           <w:p>
@@ -2510,7 +2584,169 @@
                 <w:szCs w:val="20"/>
                 <w:lang w:val="pt-BR"/>
               </w:rPr>
-              <w:t xml:space="preserve">Pergunta 3 - Ao importar um arquivo do CAD o Revit importará automaticamente todas as camadas (layers) do arquivo original. Caso existam layers que o projetista não deseje importar ele deve </w:t>
+              <w:t>Pergunta 4 - Assinale a afirmação abaixo como verdadeira ou falsa:</w:t>
+            </w:r>
+          </w:p>
+          <w:p>
+            <w:pPr>
+              <w:spacing w:after="0" w:line="360" w:lineRule="auto"/>
+              <w:jc w:val="both"/>
+              <w:rPr>
+                <w:rFonts w:asciiTheme="majorHAnsi" w:hAnsiTheme="majorHAnsi" w:cstheme="majorHAnsi"/>
+                <w:sz w:val="20"/>
+                <w:szCs w:val="20"/>
+                <w:lang w:val="pt-BR"/>
+              </w:rPr>
+            </w:pPr>
+            <w:r>
+              <w:rPr>
+                <w:rFonts w:asciiTheme="majorHAnsi" w:hAnsiTheme="majorHAnsi" w:cstheme="majorHAnsi"/>
+                <w:sz w:val="20"/>
+                <w:szCs w:val="20"/>
+                <w:lang w:val="pt-BR"/>
+              </w:rPr>
+              <w:t xml:space="preserve"> Você pode exibir uma </w:t>
+            </w:r>
+            <w:proofErr w:type="spellStart"/>
+            <w:r>
+              <w:rPr>
+                <w:rFonts w:asciiTheme="majorHAnsi" w:hAnsiTheme="majorHAnsi" w:cstheme="majorHAnsi"/>
+                <w:sz w:val="20"/>
+                <w:szCs w:val="20"/>
+                <w:lang w:val="pt-BR"/>
+              </w:rPr>
+              <w:t>Crop</w:t>
+            </w:r>
+            <w:proofErr w:type="spellEnd"/>
+            <w:r>
+              <w:rPr>
+                <w:rFonts w:asciiTheme="majorHAnsi" w:hAnsiTheme="majorHAnsi" w:cstheme="majorHAnsi"/>
+                <w:sz w:val="20"/>
+                <w:szCs w:val="20"/>
+                <w:lang w:val="pt-BR"/>
+              </w:rPr>
+              <w:t xml:space="preserve"> </w:t>
+            </w:r>
+            <w:proofErr w:type="spellStart"/>
+            <w:r>
+              <w:rPr>
+                <w:rFonts w:asciiTheme="majorHAnsi" w:hAnsiTheme="majorHAnsi" w:cstheme="majorHAnsi"/>
+                <w:sz w:val="20"/>
+                <w:szCs w:val="20"/>
+                <w:lang w:val="pt-BR"/>
+              </w:rPr>
+              <w:t>View</w:t>
+            </w:r>
+            <w:proofErr w:type="spellEnd"/>
+            <w:r>
+              <w:rPr>
+                <w:rFonts w:asciiTheme="majorHAnsi" w:hAnsiTheme="majorHAnsi" w:cstheme="majorHAnsi"/>
+                <w:sz w:val="20"/>
+                <w:szCs w:val="20"/>
+                <w:lang w:val="pt-BR"/>
+              </w:rPr>
+              <w:t xml:space="preserve"> de modelo e de anotação em todas as visualizações gráficas do projeto.</w:t>
+            </w:r>
+          </w:p>
+          <w:p>
+            <w:pPr>
+              <w:spacing w:after="0" w:line="360" w:lineRule="auto"/>
+              <w:jc w:val="both"/>
+              <w:rPr>
+                <w:rFonts w:asciiTheme="majorHAnsi" w:hAnsiTheme="majorHAnsi" w:cstheme="majorHAnsi"/>
+                <w:sz w:val="20"/>
+                <w:szCs w:val="20"/>
+                <w:lang w:val="pt-BR"/>
+              </w:rPr>
+            </w:pPr>
+            <w:r>
+              <w:rPr>
+                <w:rFonts w:asciiTheme="majorHAnsi" w:hAnsiTheme="majorHAnsi" w:cstheme="majorHAnsi"/>
+                <w:sz w:val="20"/>
+                <w:szCs w:val="20"/>
+                <w:lang w:val="pt-BR"/>
+              </w:rPr>
+              <w:t xml:space="preserve">A </w:t>
+            </w:r>
+            <w:proofErr w:type="spellStart"/>
+            <w:r>
+              <w:rPr>
+                <w:rFonts w:asciiTheme="majorHAnsi" w:hAnsiTheme="majorHAnsi" w:cstheme="majorHAnsi"/>
+                <w:sz w:val="20"/>
+                <w:szCs w:val="20"/>
+                <w:lang w:val="pt-BR"/>
+              </w:rPr>
+              <w:t>Crop</w:t>
+            </w:r>
+            <w:proofErr w:type="spellEnd"/>
+            <w:r>
+              <w:rPr>
+                <w:rFonts w:asciiTheme="majorHAnsi" w:hAnsiTheme="majorHAnsi" w:cstheme="majorHAnsi"/>
+                <w:sz w:val="20"/>
+                <w:szCs w:val="20"/>
+                <w:lang w:val="pt-BR"/>
+              </w:rPr>
+              <w:t xml:space="preserve"> </w:t>
+            </w:r>
+            <w:proofErr w:type="spellStart"/>
+            <w:r>
+              <w:rPr>
+                <w:rFonts w:asciiTheme="majorHAnsi" w:hAnsiTheme="majorHAnsi" w:cstheme="majorHAnsi"/>
+                <w:sz w:val="20"/>
+                <w:szCs w:val="20"/>
+                <w:lang w:val="pt-BR"/>
+              </w:rPr>
+              <w:t>View</w:t>
+            </w:r>
+            <w:proofErr w:type="spellEnd"/>
+            <w:r>
+              <w:rPr>
+                <w:rFonts w:asciiTheme="majorHAnsi" w:hAnsiTheme="majorHAnsi" w:cstheme="majorHAnsi"/>
+                <w:sz w:val="20"/>
+                <w:szCs w:val="20"/>
+                <w:lang w:val="pt-BR"/>
+              </w:rPr>
+              <w:t xml:space="preserve"> de modelo recorta elementos do modelo como paredes, portas e janelas. A </w:t>
+            </w:r>
+            <w:proofErr w:type="spellStart"/>
+            <w:r>
+              <w:rPr>
+                <w:rFonts w:asciiTheme="majorHAnsi" w:hAnsiTheme="majorHAnsi" w:cstheme="majorHAnsi"/>
+                <w:sz w:val="20"/>
+                <w:szCs w:val="20"/>
+                <w:lang w:val="pt-BR"/>
+              </w:rPr>
+              <w:t>Crop</w:t>
+            </w:r>
+            <w:proofErr w:type="spellEnd"/>
+            <w:r>
+              <w:rPr>
+                <w:rFonts w:asciiTheme="majorHAnsi" w:hAnsiTheme="majorHAnsi" w:cstheme="majorHAnsi"/>
+                <w:sz w:val="20"/>
+                <w:szCs w:val="20"/>
+                <w:lang w:val="pt-BR"/>
+              </w:rPr>
+              <w:t xml:space="preserve"> </w:t>
+            </w:r>
+            <w:proofErr w:type="spellStart"/>
+            <w:r>
+              <w:rPr>
+                <w:rFonts w:asciiTheme="majorHAnsi" w:hAnsiTheme="majorHAnsi" w:cstheme="majorHAnsi"/>
+                <w:sz w:val="20"/>
+                <w:szCs w:val="20"/>
+                <w:lang w:val="pt-BR"/>
+              </w:rPr>
+              <w:t>View</w:t>
+            </w:r>
+            <w:proofErr w:type="spellEnd"/>
+            <w:r>
+              <w:rPr>
+                <w:rFonts w:asciiTheme="majorHAnsi" w:hAnsiTheme="majorHAnsi" w:cstheme="majorHAnsi"/>
+                <w:sz w:val="20"/>
+                <w:szCs w:val="20"/>
+                <w:lang w:val="pt-BR"/>
+              </w:rPr>
+              <w:t xml:space="preserve"> de anotação corta totalmente os elementos de anotação quando </w:t>
             </w:r>
             <w:proofErr w:type="gramStart"/>
             <w:r>
@@ -2520,7 +2756,7 @@
                 <w:szCs w:val="20"/>
                 <w:lang w:val="pt-BR"/>
               </w:rPr>
-              <w:t>deletar</w:t>
+              <w:t>toca</w:t>
             </w:r>
             <w:proofErr w:type="gramEnd"/>
             <w:r>
@@ -2530,7 +2766,27 @@
                 <w:szCs w:val="20"/>
                 <w:lang w:val="pt-BR"/>
               </w:rPr>
-              <w:t xml:space="preserve"> os layers dentro do Software AUTOCAD com antecedência para evitar a importação de elementos indesejados.</w:t>
+              <w:t xml:space="preserve"> em qualquer parte do elemento, como símbolos, </w:t>
+            </w:r>
+            <w:proofErr w:type="spellStart"/>
+            <w:r>
+              <w:rPr>
+                <w:rFonts w:asciiTheme="majorHAnsi" w:hAnsiTheme="majorHAnsi" w:cstheme="majorHAnsi"/>
+                <w:sz w:val="20"/>
+                <w:szCs w:val="20"/>
+                <w:lang w:val="pt-BR"/>
+              </w:rPr>
+              <w:t>tags</w:t>
+            </w:r>
+            <w:proofErr w:type="spellEnd"/>
+            <w:r>
+              <w:rPr>
+                <w:rFonts w:asciiTheme="majorHAnsi" w:hAnsiTheme="majorHAnsi" w:cstheme="majorHAnsi"/>
+                <w:sz w:val="20"/>
+                <w:szCs w:val="20"/>
+                <w:lang w:val="pt-BR"/>
+              </w:rPr>
+              <w:t>, notas-chave e dimensões.</w:t>
             </w:r>
           </w:p>
           <w:p>
@@ -2560,70 +2816,381 @@
                 <w:szCs w:val="20"/>
                 <w:lang w:val="pt-BR"/>
               </w:rPr>
-              <w:t>Falso</w:t>
-            </w:r>
-          </w:p>
-          <w:p>
-            <w:pPr>
-              <w:spacing w:after="0" w:line="360" w:lineRule="auto"/>
-              <w:jc w:val="both"/>
-              <w:rPr>
-                <w:rFonts w:asciiTheme="majorHAnsi" w:hAnsiTheme="majorHAnsi" w:cstheme="majorHAnsi"/>
-                <w:sz w:val="20"/>
-                <w:szCs w:val="20"/>
-                <w:lang w:val="pt-BR"/>
-              </w:rPr>
-            </w:pPr>
-          </w:p>
-          <w:p>
-            <w:pPr>
-              <w:spacing w:after="0" w:line="360" w:lineRule="auto"/>
-              <w:jc w:val="both"/>
-              <w:rPr>
-                <w:rFonts w:asciiTheme="majorHAnsi" w:hAnsiTheme="majorHAnsi" w:cstheme="majorHAnsi"/>
-                <w:sz w:val="20"/>
-                <w:szCs w:val="20"/>
-                <w:lang w:val="pt-BR"/>
-              </w:rPr>
-            </w:pPr>
-            <w:r>
-              <w:rPr>
-                <w:rFonts w:asciiTheme="majorHAnsi" w:hAnsiTheme="majorHAnsi" w:cstheme="majorHAnsi"/>
-                <w:sz w:val="20"/>
-                <w:szCs w:val="20"/>
-                <w:lang w:val="pt-BR"/>
-              </w:rPr>
-              <w:t xml:space="preserve">Pergunta 4 - </w:t>
-            </w:r>
-            <w:r>
-              <w:rPr>
-                <w:rFonts w:asciiTheme="majorHAnsi" w:hAnsiTheme="majorHAnsi" w:cstheme="majorHAnsi"/>
-                <w:sz w:val="20"/>
-                <w:szCs w:val="20"/>
-                <w:lang w:val="pt-BR"/>
-              </w:rPr>
-              <w:t>Assinale a afirmação abaixo como verdadeira ou falsa:</w:t>
-            </w:r>
-          </w:p>
-          <w:p>
-            <w:pPr>
-              <w:spacing w:after="0" w:line="360" w:lineRule="auto"/>
-              <w:jc w:val="both"/>
-              <w:rPr>
-                <w:rFonts w:asciiTheme="majorHAnsi" w:hAnsiTheme="majorHAnsi" w:cstheme="majorHAnsi"/>
-                <w:sz w:val="20"/>
-                <w:szCs w:val="20"/>
-                <w:lang w:val="pt-BR"/>
-              </w:rPr>
-            </w:pPr>
-            <w:r>
-              <w:rPr>
-                <w:rFonts w:asciiTheme="majorHAnsi" w:hAnsiTheme="majorHAnsi" w:cstheme="majorHAnsi"/>
-                <w:sz w:val="20"/>
-                <w:szCs w:val="20"/>
-                <w:lang w:val="pt-BR"/>
-              </w:rPr>
-              <w:t xml:space="preserve"> Você pode exibir uma </w:t>
+              <w:t>Verdadeiro</w:t>
+            </w:r>
+          </w:p>
+          <w:p>
+            <w:pPr>
+              <w:spacing w:after="0" w:line="360" w:lineRule="auto"/>
+              <w:jc w:val="both"/>
+              <w:rPr>
+                <w:rFonts w:asciiTheme="majorHAnsi" w:hAnsiTheme="majorHAnsi" w:cstheme="majorHAnsi"/>
+                <w:sz w:val="20"/>
+                <w:szCs w:val="20"/>
+                <w:lang w:val="pt-BR"/>
+              </w:rPr>
+            </w:pPr>
+          </w:p>
+          <w:p>
+            <w:pPr>
+              <w:spacing w:after="0" w:line="360" w:lineRule="auto"/>
+              <w:jc w:val="both"/>
+              <w:rPr>
+                <w:rFonts w:asciiTheme="majorHAnsi" w:hAnsiTheme="majorHAnsi" w:cstheme="majorHAnsi"/>
+                <w:sz w:val="20"/>
+                <w:szCs w:val="20"/>
+                <w:lang w:val="pt-BR"/>
+              </w:rPr>
+            </w:pPr>
+            <w:r>
+              <w:rPr>
+                <w:rFonts w:asciiTheme="majorHAnsi" w:hAnsiTheme="majorHAnsi" w:cstheme="majorHAnsi"/>
+                <w:sz w:val="20"/>
+                <w:szCs w:val="20"/>
+                <w:lang w:val="pt-BR"/>
+              </w:rPr>
+              <w:t>Pergunta 5 - Assinale a afirmação abaixo como verdadeira ou falsa:</w:t>
+            </w:r>
+          </w:p>
+          <w:p>
+            <w:pPr>
+              <w:spacing w:after="0" w:line="360" w:lineRule="auto"/>
+              <w:jc w:val="both"/>
+              <w:rPr>
+                <w:rFonts w:asciiTheme="majorHAnsi" w:hAnsiTheme="majorHAnsi" w:cstheme="majorHAnsi"/>
+                <w:sz w:val="20"/>
+                <w:szCs w:val="20"/>
+                <w:lang w:val="pt-BR"/>
+              </w:rPr>
+            </w:pPr>
+            <w:r>
+              <w:rPr>
+                <w:rFonts w:asciiTheme="majorHAnsi" w:hAnsiTheme="majorHAnsi" w:cstheme="majorHAnsi"/>
+                <w:sz w:val="20"/>
+                <w:szCs w:val="20"/>
+                <w:lang w:val="pt-BR"/>
+              </w:rPr>
+              <w:t xml:space="preserve"> A modelagem topográfica manual não é eficiente e possui baixa precisão, assim nunca deve ser utilizada.</w:t>
+            </w:r>
+          </w:p>
+          <w:p>
+            <w:pPr>
+              <w:spacing w:after="0" w:line="360" w:lineRule="auto"/>
+              <w:jc w:val="both"/>
+              <w:rPr>
+                <w:rFonts w:asciiTheme="majorHAnsi" w:hAnsiTheme="majorHAnsi" w:cstheme="majorHAnsi"/>
+                <w:sz w:val="20"/>
+                <w:szCs w:val="20"/>
+                <w:lang w:val="pt-BR"/>
+              </w:rPr>
+            </w:pPr>
+            <w:r>
+              <w:rPr>
+                <w:rFonts w:asciiTheme="majorHAnsi" w:hAnsiTheme="majorHAnsi" w:cstheme="majorHAnsi"/>
+                <w:sz w:val="20"/>
+                <w:szCs w:val="20"/>
+                <w:lang w:val="pt-BR"/>
+              </w:rPr>
+              <w:t>Resposta: Falso</w:t>
+            </w:r>
+          </w:p>
+          <w:p>
+            <w:pPr>
+              <w:spacing w:after="0" w:line="360" w:lineRule="auto"/>
+              <w:jc w:val="both"/>
+              <w:rPr>
+                <w:rFonts w:asciiTheme="majorHAnsi" w:hAnsiTheme="majorHAnsi" w:cstheme="majorHAnsi"/>
+                <w:sz w:val="20"/>
+                <w:szCs w:val="20"/>
+                <w:lang w:val="pt-BR"/>
+              </w:rPr>
+            </w:pPr>
+          </w:p>
+          <w:p>
+            <w:pPr>
+              <w:spacing w:after="0" w:line="360" w:lineRule="auto"/>
+              <w:jc w:val="both"/>
+              <w:rPr>
+                <w:rFonts w:asciiTheme="majorHAnsi" w:hAnsiTheme="majorHAnsi" w:cstheme="majorHAnsi"/>
+                <w:sz w:val="20"/>
+                <w:szCs w:val="20"/>
+                <w:lang w:val="pt-BR"/>
+              </w:rPr>
+            </w:pPr>
+            <w:r>
+              <w:rPr>
+                <w:rFonts w:asciiTheme="majorHAnsi" w:hAnsiTheme="majorHAnsi" w:cstheme="majorHAnsi"/>
+                <w:sz w:val="20"/>
+                <w:szCs w:val="20"/>
+                <w:lang w:val="pt-BR"/>
+              </w:rPr>
+              <w:t>Pergunta 6 - Assinale a afirmação abaixo como verdadeira ou falsa:</w:t>
+            </w:r>
+          </w:p>
+          <w:p>
+            <w:pPr>
+              <w:spacing w:after="0" w:line="360" w:lineRule="auto"/>
+              <w:jc w:val="both"/>
+              <w:rPr>
+                <w:rFonts w:asciiTheme="majorHAnsi" w:hAnsiTheme="majorHAnsi" w:cstheme="majorHAnsi"/>
+                <w:sz w:val="20"/>
+                <w:szCs w:val="20"/>
+                <w:lang w:val="pt-BR"/>
+              </w:rPr>
+            </w:pPr>
+            <w:r>
+              <w:rPr>
+                <w:rFonts w:asciiTheme="majorHAnsi" w:hAnsiTheme="majorHAnsi" w:cstheme="majorHAnsi"/>
+                <w:sz w:val="20"/>
+                <w:szCs w:val="20"/>
+                <w:lang w:val="pt-BR"/>
+              </w:rPr>
+              <w:t xml:space="preserve"> Para utilização rápida e efetiva da modelagem topográfica automática é necessário que o arquivo base do AUTOCAD seja importado para o REVIT com os layers corretamente configurados e com as curvas de níveis posicionadas corretamente em cada nível.</w:t>
+            </w:r>
+          </w:p>
+          <w:p>
+            <w:pPr>
+              <w:spacing w:after="0" w:line="360" w:lineRule="auto"/>
+              <w:jc w:val="both"/>
+              <w:rPr>
+                <w:rFonts w:asciiTheme="majorHAnsi" w:hAnsiTheme="majorHAnsi" w:cstheme="majorHAnsi"/>
+                <w:sz w:val="20"/>
+                <w:szCs w:val="20"/>
+                <w:lang w:val="pt-BR"/>
+              </w:rPr>
+            </w:pPr>
+            <w:r>
+              <w:rPr>
+                <w:rFonts w:asciiTheme="majorHAnsi" w:hAnsiTheme="majorHAnsi" w:cstheme="majorHAnsi"/>
+                <w:sz w:val="20"/>
+                <w:szCs w:val="20"/>
+                <w:lang w:val="pt-BR"/>
+              </w:rPr>
+              <w:t>Resposta: Verdadeiro</w:t>
+            </w:r>
+          </w:p>
+          <w:p>
+            <w:pPr>
+              <w:spacing w:after="0" w:line="360" w:lineRule="auto"/>
+              <w:jc w:val="both"/>
+              <w:rPr>
+                <w:rFonts w:asciiTheme="majorHAnsi" w:hAnsiTheme="majorHAnsi" w:cstheme="majorHAnsi"/>
+                <w:sz w:val="20"/>
+                <w:szCs w:val="20"/>
+                <w:lang w:val="pt-BR"/>
+              </w:rPr>
+            </w:pPr>
+          </w:p>
+          <w:p>
+            <w:pPr>
+              <w:spacing w:after="0" w:line="360" w:lineRule="auto"/>
+              <w:jc w:val="both"/>
+              <w:rPr>
+                <w:rFonts w:asciiTheme="majorHAnsi" w:hAnsiTheme="majorHAnsi" w:cstheme="majorHAnsi"/>
+                <w:sz w:val="20"/>
+                <w:szCs w:val="20"/>
+                <w:lang w:val="pt-BR"/>
+              </w:rPr>
+            </w:pPr>
+            <w:r>
+              <w:rPr>
+                <w:rFonts w:asciiTheme="majorHAnsi" w:hAnsiTheme="majorHAnsi" w:cstheme="majorHAnsi"/>
+                <w:sz w:val="20"/>
+                <w:szCs w:val="20"/>
+                <w:lang w:val="pt-BR"/>
+              </w:rPr>
+              <w:t>Pergunta 7 - Assinale a afirmação abaixo como verdadeira ou falsa:</w:t>
+            </w:r>
+          </w:p>
+          <w:p>
+            <w:pPr>
+              <w:spacing w:after="0" w:line="360" w:lineRule="auto"/>
+              <w:jc w:val="both"/>
+              <w:rPr>
+                <w:rFonts w:asciiTheme="majorHAnsi" w:hAnsiTheme="majorHAnsi" w:cstheme="majorHAnsi"/>
+                <w:sz w:val="20"/>
+                <w:szCs w:val="20"/>
+                <w:lang w:val="pt-BR"/>
+              </w:rPr>
+            </w:pPr>
+            <w:r>
+              <w:rPr>
+                <w:rFonts w:asciiTheme="majorHAnsi" w:hAnsiTheme="majorHAnsi" w:cstheme="majorHAnsi"/>
+                <w:sz w:val="20"/>
+                <w:szCs w:val="20"/>
+                <w:lang w:val="pt-BR"/>
+              </w:rPr>
+              <w:t xml:space="preserve">A modelagem de platôs no Revit só é possível se a base do terreno não </w:t>
+            </w:r>
+            <w:proofErr w:type="gramStart"/>
+            <w:r>
+              <w:rPr>
+                <w:rFonts w:asciiTheme="majorHAnsi" w:hAnsiTheme="majorHAnsi" w:cstheme="majorHAnsi"/>
+                <w:sz w:val="20"/>
+                <w:szCs w:val="20"/>
+                <w:lang w:val="pt-BR"/>
+              </w:rPr>
+              <w:t>conter</w:t>
+            </w:r>
+            <w:proofErr w:type="gramEnd"/>
+            <w:r>
+              <w:rPr>
+                <w:rFonts w:asciiTheme="majorHAnsi" w:hAnsiTheme="majorHAnsi" w:cstheme="majorHAnsi"/>
+                <w:sz w:val="20"/>
+                <w:szCs w:val="20"/>
+                <w:lang w:val="pt-BR"/>
+              </w:rPr>
+              <w:t xml:space="preserve"> desníveis.</w:t>
+            </w:r>
+          </w:p>
+          <w:p>
+            <w:pPr>
+              <w:spacing w:after="0" w:line="360" w:lineRule="auto"/>
+              <w:jc w:val="both"/>
+              <w:rPr>
+                <w:rFonts w:asciiTheme="majorHAnsi" w:hAnsiTheme="majorHAnsi" w:cstheme="majorHAnsi"/>
+                <w:sz w:val="20"/>
+                <w:szCs w:val="20"/>
+                <w:lang w:val="pt-BR"/>
+              </w:rPr>
+            </w:pPr>
+            <w:r>
+              <w:rPr>
+                <w:rFonts w:asciiTheme="majorHAnsi" w:hAnsiTheme="majorHAnsi" w:cstheme="majorHAnsi"/>
+                <w:sz w:val="20"/>
+                <w:szCs w:val="20"/>
+                <w:lang w:val="pt-BR"/>
+              </w:rPr>
+              <w:t>Resposta: Falsa</w:t>
+            </w:r>
+          </w:p>
+          <w:p>
+            <w:pPr>
+              <w:spacing w:after="0" w:line="360" w:lineRule="auto"/>
+              <w:jc w:val="both"/>
+              <w:rPr>
+                <w:rFonts w:asciiTheme="majorHAnsi" w:hAnsiTheme="majorHAnsi" w:cstheme="majorHAnsi"/>
+                <w:sz w:val="20"/>
+                <w:szCs w:val="20"/>
+                <w:lang w:val="pt-BR"/>
+              </w:rPr>
+            </w:pPr>
+          </w:p>
+          <w:p>
+            <w:pPr>
+              <w:spacing w:after="0" w:line="360" w:lineRule="auto"/>
+              <w:jc w:val="both"/>
+              <w:rPr>
+                <w:rFonts w:asciiTheme="majorHAnsi" w:hAnsiTheme="majorHAnsi" w:cstheme="majorHAnsi"/>
+                <w:sz w:val="20"/>
+                <w:szCs w:val="20"/>
+                <w:lang w:val="pt-BR"/>
+              </w:rPr>
+            </w:pPr>
+            <w:r>
+              <w:rPr>
+                <w:rFonts w:asciiTheme="majorHAnsi" w:hAnsiTheme="majorHAnsi" w:cstheme="majorHAnsi"/>
+                <w:sz w:val="20"/>
+                <w:szCs w:val="20"/>
+                <w:lang w:val="pt-BR"/>
+              </w:rPr>
+              <w:t>Pergunta 8 - Assinale a afirmação abaixo como verdadeira ou falsa:</w:t>
+            </w:r>
+          </w:p>
+          <w:p>
+            <w:pPr>
+              <w:spacing w:after="0" w:line="360" w:lineRule="auto"/>
+              <w:jc w:val="both"/>
+              <w:rPr>
+                <w:rFonts w:asciiTheme="majorHAnsi" w:hAnsiTheme="majorHAnsi" w:cstheme="majorHAnsi"/>
+                <w:sz w:val="20"/>
+                <w:szCs w:val="20"/>
+                <w:lang w:val="pt-BR"/>
+              </w:rPr>
+            </w:pPr>
+            <w:r>
+              <w:rPr>
+                <w:rFonts w:asciiTheme="majorHAnsi" w:hAnsiTheme="majorHAnsi" w:cstheme="majorHAnsi"/>
+                <w:sz w:val="20"/>
+                <w:szCs w:val="20"/>
+                <w:lang w:val="pt-BR"/>
+              </w:rPr>
+              <w:t xml:space="preserve"> Para inserir platôs inclinados o projetista deve utilizar a ferramenta ‘Seta de inclinação’ e definir o ângulo de inclinação ou a altura das extremidades do platô.</w:t>
+            </w:r>
+          </w:p>
+          <w:p>
+            <w:pPr>
+              <w:spacing w:after="0" w:line="360" w:lineRule="auto"/>
+              <w:jc w:val="both"/>
+              <w:rPr>
+                <w:rFonts w:asciiTheme="majorHAnsi" w:hAnsiTheme="majorHAnsi" w:cstheme="majorHAnsi"/>
+                <w:sz w:val="20"/>
+                <w:szCs w:val="20"/>
+                <w:lang w:val="pt-BR"/>
+              </w:rPr>
+            </w:pPr>
+            <w:r>
+              <w:rPr>
+                <w:rFonts w:asciiTheme="majorHAnsi" w:hAnsiTheme="majorHAnsi" w:cstheme="majorHAnsi"/>
+                <w:sz w:val="20"/>
+                <w:szCs w:val="20"/>
+                <w:lang w:val="pt-BR"/>
+              </w:rPr>
+              <w:t>Resposta: Verdadeiro</w:t>
+            </w:r>
+          </w:p>
+          <w:p>
+            <w:pPr>
+              <w:spacing w:after="0" w:line="360" w:lineRule="auto"/>
+              <w:jc w:val="both"/>
+              <w:rPr>
+                <w:rFonts w:asciiTheme="majorHAnsi" w:hAnsiTheme="majorHAnsi" w:cstheme="majorHAnsi"/>
+                <w:sz w:val="20"/>
+                <w:szCs w:val="20"/>
+                <w:lang w:val="pt-BR"/>
+              </w:rPr>
+            </w:pPr>
+          </w:p>
+          <w:p>
+            <w:pPr>
+              <w:spacing w:after="0" w:line="360" w:lineRule="auto"/>
+              <w:jc w:val="both"/>
+              <w:rPr>
+                <w:rFonts w:asciiTheme="majorHAnsi" w:hAnsiTheme="majorHAnsi" w:cstheme="majorHAnsi"/>
+                <w:sz w:val="20"/>
+                <w:szCs w:val="20"/>
+                <w:lang w:val="pt-BR"/>
+              </w:rPr>
+            </w:pPr>
+            <w:r>
+              <w:rPr>
+                <w:rFonts w:asciiTheme="majorHAnsi" w:hAnsiTheme="majorHAnsi" w:cstheme="majorHAnsi"/>
+                <w:sz w:val="20"/>
+                <w:szCs w:val="20"/>
+                <w:lang w:val="pt-BR"/>
+              </w:rPr>
+              <w:t>Pergunta 9 – Assinale a afirmação abaixo como verdadeira ou falsa:</w:t>
+            </w:r>
+          </w:p>
+          <w:p>
+            <w:pPr>
+              <w:spacing w:after="0" w:line="360" w:lineRule="auto"/>
+              <w:jc w:val="both"/>
+              <w:rPr>
+                <w:rFonts w:asciiTheme="majorHAnsi" w:hAnsiTheme="majorHAnsi" w:cstheme="majorHAnsi"/>
+                <w:sz w:val="20"/>
+                <w:szCs w:val="20"/>
+                <w:lang w:val="pt-BR"/>
+              </w:rPr>
+            </w:pPr>
+            <w:r>
+              <w:rPr>
+                <w:rFonts w:asciiTheme="majorHAnsi" w:hAnsiTheme="majorHAnsi" w:cstheme="majorHAnsi"/>
+                <w:sz w:val="20"/>
+                <w:szCs w:val="20"/>
+                <w:lang w:val="pt-BR"/>
+              </w:rPr>
+              <w:t xml:space="preserve"> Os arquivos </w:t>
             </w:r>
             <w:proofErr w:type="spellStart"/>
             <w:r>
@@ -2633,7 +3200,7 @@
                 <w:szCs w:val="20"/>
                 <w:lang w:val="pt-BR"/>
               </w:rPr>
-              <w:t>Crop</w:t>
+              <w:t>templetes</w:t>
             </w:r>
             <w:proofErr w:type="spellEnd"/>
             <w:r>
@@ -2643,128 +3210,7 @@
                 <w:szCs w:val="20"/>
                 <w:lang w:val="pt-BR"/>
               </w:rPr>
-              <w:t xml:space="preserve"> </w:t>
-            </w:r>
-            <w:proofErr w:type="spellStart"/>
-            <w:r>
-              <w:rPr>
-                <w:rFonts w:asciiTheme="majorHAnsi" w:hAnsiTheme="majorHAnsi" w:cstheme="majorHAnsi"/>
-                <w:sz w:val="20"/>
-                <w:szCs w:val="20"/>
-                <w:lang w:val="pt-BR"/>
-              </w:rPr>
-              <w:t>View</w:t>
-            </w:r>
-            <w:proofErr w:type="spellEnd"/>
-            <w:r>
-              <w:rPr>
-                <w:rFonts w:asciiTheme="majorHAnsi" w:hAnsiTheme="majorHAnsi" w:cstheme="majorHAnsi"/>
-                <w:sz w:val="20"/>
-                <w:szCs w:val="20"/>
-                <w:lang w:val="pt-BR"/>
-              </w:rPr>
-              <w:t xml:space="preserve"> de modelo e de anotação em todas as visualizações gráficas do projeto.</w:t>
-            </w:r>
-          </w:p>
-          <w:p>
-            <w:pPr>
-              <w:spacing w:after="0" w:line="360" w:lineRule="auto"/>
-              <w:jc w:val="both"/>
-              <w:rPr>
-                <w:rFonts w:asciiTheme="majorHAnsi" w:hAnsiTheme="majorHAnsi" w:cstheme="majorHAnsi"/>
-                <w:sz w:val="20"/>
-                <w:szCs w:val="20"/>
-                <w:lang w:val="pt-BR"/>
-              </w:rPr>
-            </w:pPr>
-            <w:r>
-              <w:rPr>
-                <w:rFonts w:asciiTheme="majorHAnsi" w:hAnsiTheme="majorHAnsi" w:cstheme="majorHAnsi"/>
-                <w:sz w:val="20"/>
-                <w:szCs w:val="20"/>
-                <w:lang w:val="pt-BR"/>
-              </w:rPr>
-              <w:t xml:space="preserve">A </w:t>
-            </w:r>
-            <w:proofErr w:type="spellStart"/>
-            <w:r>
-              <w:rPr>
-                <w:rFonts w:asciiTheme="majorHAnsi" w:hAnsiTheme="majorHAnsi" w:cstheme="majorHAnsi"/>
-                <w:sz w:val="20"/>
-                <w:szCs w:val="20"/>
-                <w:lang w:val="pt-BR"/>
-              </w:rPr>
-              <w:t>Crop</w:t>
-            </w:r>
-            <w:proofErr w:type="spellEnd"/>
-            <w:r>
-              <w:rPr>
-                <w:rFonts w:asciiTheme="majorHAnsi" w:hAnsiTheme="majorHAnsi" w:cstheme="majorHAnsi"/>
-                <w:sz w:val="20"/>
-                <w:szCs w:val="20"/>
-                <w:lang w:val="pt-BR"/>
-              </w:rPr>
-              <w:t xml:space="preserve"> </w:t>
-            </w:r>
-            <w:proofErr w:type="spellStart"/>
-            <w:r>
-              <w:rPr>
-                <w:rFonts w:asciiTheme="majorHAnsi" w:hAnsiTheme="majorHAnsi" w:cstheme="majorHAnsi"/>
-                <w:sz w:val="20"/>
-                <w:szCs w:val="20"/>
-                <w:lang w:val="pt-BR"/>
-              </w:rPr>
-              <w:t>View</w:t>
-            </w:r>
-            <w:proofErr w:type="spellEnd"/>
-            <w:r>
-              <w:rPr>
-                <w:rFonts w:asciiTheme="majorHAnsi" w:hAnsiTheme="majorHAnsi" w:cstheme="majorHAnsi"/>
-                <w:sz w:val="20"/>
-                <w:szCs w:val="20"/>
-                <w:lang w:val="pt-BR"/>
-              </w:rPr>
-              <w:t xml:space="preserve"> de modelo recorta elementos do modelo como paredes, portas e janelas. A </w:t>
-            </w:r>
-            <w:proofErr w:type="spellStart"/>
-            <w:r>
-              <w:rPr>
-                <w:rFonts w:asciiTheme="majorHAnsi" w:hAnsiTheme="majorHAnsi" w:cstheme="majorHAnsi"/>
-                <w:sz w:val="20"/>
-                <w:szCs w:val="20"/>
-                <w:lang w:val="pt-BR"/>
-              </w:rPr>
-              <w:t>Crop</w:t>
-            </w:r>
-            <w:proofErr w:type="spellEnd"/>
-            <w:r>
-              <w:rPr>
-                <w:rFonts w:asciiTheme="majorHAnsi" w:hAnsiTheme="majorHAnsi" w:cstheme="majorHAnsi"/>
-                <w:sz w:val="20"/>
-                <w:szCs w:val="20"/>
-                <w:lang w:val="pt-BR"/>
-              </w:rPr>
-              <w:t xml:space="preserve"> </w:t>
-            </w:r>
-            <w:proofErr w:type="spellStart"/>
-            <w:r>
-              <w:rPr>
-                <w:rFonts w:asciiTheme="majorHAnsi" w:hAnsiTheme="majorHAnsi" w:cstheme="majorHAnsi"/>
-                <w:sz w:val="20"/>
-                <w:szCs w:val="20"/>
-                <w:lang w:val="pt-BR"/>
-              </w:rPr>
-              <w:t>View</w:t>
-            </w:r>
-            <w:proofErr w:type="spellEnd"/>
-            <w:r>
-              <w:rPr>
-                <w:rFonts w:asciiTheme="majorHAnsi" w:hAnsiTheme="majorHAnsi" w:cstheme="majorHAnsi"/>
-                <w:sz w:val="20"/>
-                <w:szCs w:val="20"/>
-                <w:lang w:val="pt-BR"/>
-              </w:rPr>
-              <w:t xml:space="preserve"> de anotação corta totalmente os elementos de anotação quando </w:t>
+              <w:t xml:space="preserve"> possuem </w:t>
             </w:r>
             <w:proofErr w:type="gramStart"/>
             <w:r>
@@ -2774,7 +3220,7 @@
                 <w:szCs w:val="20"/>
                 <w:lang w:val="pt-BR"/>
               </w:rPr>
-              <w:t>toca</w:t>
+              <w:t>extensão .</w:t>
             </w:r>
             <w:proofErr w:type="gramEnd"/>
             <w:r>
@@ -2784,120 +3230,7 @@
                 <w:szCs w:val="20"/>
                 <w:lang w:val="pt-BR"/>
               </w:rPr>
-              <w:t xml:space="preserve"> em qualquer parte do elemento, como símbolos, </w:t>
-            </w:r>
-            <w:proofErr w:type="spellStart"/>
-            <w:r>
-              <w:rPr>
-                <w:rFonts w:asciiTheme="majorHAnsi" w:hAnsiTheme="majorHAnsi" w:cstheme="majorHAnsi"/>
-                <w:sz w:val="20"/>
-                <w:szCs w:val="20"/>
-                <w:lang w:val="pt-BR"/>
-              </w:rPr>
-              <w:t>tags</w:t>
-            </w:r>
-            <w:proofErr w:type="spellEnd"/>
-            <w:r>
-              <w:rPr>
-                <w:rFonts w:asciiTheme="majorHAnsi" w:hAnsiTheme="majorHAnsi" w:cstheme="majorHAnsi"/>
-                <w:sz w:val="20"/>
-                <w:szCs w:val="20"/>
-                <w:lang w:val="pt-BR"/>
-              </w:rPr>
-              <w:t>, notas-chave e dimensões.</w:t>
-            </w:r>
-          </w:p>
-          <w:p>
-            <w:pPr>
-              <w:spacing w:after="0" w:line="360" w:lineRule="auto"/>
-              <w:jc w:val="both"/>
-              <w:rPr>
-                <w:rFonts w:asciiTheme="majorHAnsi" w:hAnsiTheme="majorHAnsi" w:cstheme="majorHAnsi"/>
-                <w:sz w:val="20"/>
-                <w:szCs w:val="20"/>
-                <w:lang w:val="pt-BR"/>
-              </w:rPr>
-            </w:pPr>
-            <w:r>
-              <w:rPr>
-                <w:rFonts w:asciiTheme="majorHAnsi" w:hAnsiTheme="majorHAnsi" w:cstheme="majorHAnsi"/>
-                <w:sz w:val="20"/>
-                <w:szCs w:val="20"/>
-                <w:lang w:val="pt-BR"/>
-              </w:rPr>
-              <w:t xml:space="preserve">Resposta: </w:t>
-            </w:r>
-            <w:r>
-              <w:rPr>
-                <w:rFonts w:asciiTheme="majorHAnsi" w:hAnsiTheme="majorHAnsi" w:cstheme="majorHAnsi"/>
-                <w:sz w:val="20"/>
-                <w:szCs w:val="20"/>
-                <w:lang w:val="pt-BR"/>
-              </w:rPr>
-              <w:t>Verdadeiro</w:t>
-            </w:r>
-          </w:p>
-          <w:p>
-            <w:pPr>
-              <w:spacing w:after="0" w:line="360" w:lineRule="auto"/>
-              <w:jc w:val="both"/>
-              <w:rPr>
-                <w:rFonts w:asciiTheme="majorHAnsi" w:hAnsiTheme="majorHAnsi" w:cstheme="majorHAnsi"/>
-                <w:sz w:val="20"/>
-                <w:szCs w:val="20"/>
-                <w:lang w:val="pt-BR"/>
-              </w:rPr>
-            </w:pPr>
-          </w:p>
-          <w:p>
-            <w:pPr>
-              <w:spacing w:after="0" w:line="360" w:lineRule="auto"/>
-              <w:jc w:val="both"/>
-              <w:rPr>
-                <w:rFonts w:asciiTheme="majorHAnsi" w:hAnsiTheme="majorHAnsi" w:cstheme="majorHAnsi"/>
-                <w:sz w:val="20"/>
-                <w:szCs w:val="20"/>
-                <w:lang w:val="pt-BR"/>
-              </w:rPr>
-            </w:pPr>
-            <w:r>
-              <w:rPr>
-                <w:rFonts w:asciiTheme="majorHAnsi" w:hAnsiTheme="majorHAnsi" w:cstheme="majorHAnsi"/>
-                <w:sz w:val="20"/>
-                <w:szCs w:val="20"/>
-                <w:lang w:val="pt-BR"/>
-              </w:rPr>
-              <w:t xml:space="preserve">Pergunta 5 - </w:t>
-            </w:r>
-            <w:r>
-              <w:rPr>
-                <w:rFonts w:asciiTheme="majorHAnsi" w:hAnsiTheme="majorHAnsi" w:cstheme="majorHAnsi"/>
-                <w:sz w:val="20"/>
-                <w:szCs w:val="20"/>
-                <w:lang w:val="pt-BR"/>
-              </w:rPr>
-              <w:t>Assinale a afirmação abaixo como verdadeira ou falsa:</w:t>
-            </w:r>
-          </w:p>
-          <w:p>
-            <w:pPr>
-              <w:spacing w:after="0" w:line="360" w:lineRule="auto"/>
-              <w:jc w:val="both"/>
-              <w:rPr>
-                <w:rFonts w:asciiTheme="majorHAnsi" w:hAnsiTheme="majorHAnsi" w:cstheme="majorHAnsi"/>
-                <w:sz w:val="20"/>
-                <w:szCs w:val="20"/>
-                <w:lang w:val="pt-BR"/>
-              </w:rPr>
-            </w:pPr>
-            <w:r>
-              <w:rPr>
-                <w:rFonts w:asciiTheme="majorHAnsi" w:hAnsiTheme="majorHAnsi" w:cstheme="majorHAnsi"/>
-                <w:sz w:val="20"/>
-                <w:szCs w:val="20"/>
-                <w:lang w:val="pt-BR"/>
-              </w:rPr>
-              <w:t xml:space="preserve"> A modelagem topográfica manual não é eficiente e possui baixa precisão, assim nunca deve ser utilizada.</w:t>
+              <w:t>RVT e são utilizados como modelos de projetos no Revit.</w:t>
             </w:r>
           </w:p>
           <w:p>
@@ -2951,412 +3284,7 @@
                 <w:szCs w:val="20"/>
                 <w:lang w:val="pt-BR"/>
               </w:rPr>
-              <w:t xml:space="preserve">Pergunta 6 - </w:t>
-            </w:r>
-            <w:r>
-              <w:rPr>
-                <w:rFonts w:asciiTheme="majorHAnsi" w:hAnsiTheme="majorHAnsi" w:cstheme="majorHAnsi"/>
-                <w:sz w:val="20"/>
-                <w:szCs w:val="20"/>
-                <w:lang w:val="pt-BR"/>
-              </w:rPr>
-              <w:t>Assinale a afirmação abaixo como verdadeira ou falsa:</w:t>
-            </w:r>
-          </w:p>
-          <w:p>
-            <w:pPr>
-              <w:spacing w:after="0" w:line="360" w:lineRule="auto"/>
-              <w:jc w:val="both"/>
-              <w:rPr>
-                <w:rFonts w:asciiTheme="majorHAnsi" w:hAnsiTheme="majorHAnsi" w:cstheme="majorHAnsi"/>
-                <w:sz w:val="20"/>
-                <w:szCs w:val="20"/>
-                <w:lang w:val="pt-BR"/>
-              </w:rPr>
-            </w:pPr>
-            <w:r>
-              <w:rPr>
-                <w:rFonts w:asciiTheme="majorHAnsi" w:hAnsiTheme="majorHAnsi" w:cstheme="majorHAnsi"/>
-                <w:sz w:val="20"/>
-                <w:szCs w:val="20"/>
-                <w:lang w:val="pt-BR"/>
-              </w:rPr>
-              <w:t xml:space="preserve"> Para utilização rápida e efetiva da modelagem topográfica automática é necessário que o arquivo base do AUTOCAD seja importado para o REVIT com os layers corretamente configurados e com as curvas de níveis posicionadas corretamente em cada nível.</w:t>
-            </w:r>
-          </w:p>
-          <w:p>
-            <w:pPr>
-              <w:spacing w:after="0" w:line="360" w:lineRule="auto"/>
-              <w:jc w:val="both"/>
-              <w:rPr>
-                <w:rFonts w:asciiTheme="majorHAnsi" w:hAnsiTheme="majorHAnsi" w:cstheme="majorHAnsi"/>
-                <w:sz w:val="20"/>
-                <w:szCs w:val="20"/>
-                <w:lang w:val="pt-BR"/>
-              </w:rPr>
-            </w:pPr>
-            <w:r>
-              <w:rPr>
-                <w:rFonts w:asciiTheme="majorHAnsi" w:hAnsiTheme="majorHAnsi" w:cstheme="majorHAnsi"/>
-                <w:sz w:val="20"/>
-                <w:szCs w:val="20"/>
-                <w:lang w:val="pt-BR"/>
-              </w:rPr>
-              <w:t>Resposta: Verdadeiro</w:t>
-            </w:r>
-          </w:p>
-          <w:p>
-            <w:pPr>
-              <w:spacing w:after="0" w:line="360" w:lineRule="auto"/>
-              <w:jc w:val="both"/>
-              <w:rPr>
-                <w:rFonts w:asciiTheme="majorHAnsi" w:hAnsiTheme="majorHAnsi" w:cstheme="majorHAnsi"/>
-                <w:sz w:val="20"/>
-                <w:szCs w:val="20"/>
-                <w:lang w:val="pt-BR"/>
-              </w:rPr>
-            </w:pPr>
-          </w:p>
-          <w:p>
-            <w:pPr>
-              <w:spacing w:after="0" w:line="360" w:lineRule="auto"/>
-              <w:jc w:val="both"/>
-              <w:rPr>
-                <w:rFonts w:asciiTheme="majorHAnsi" w:hAnsiTheme="majorHAnsi" w:cstheme="majorHAnsi"/>
-                <w:sz w:val="20"/>
-                <w:szCs w:val="20"/>
-                <w:lang w:val="pt-BR"/>
-              </w:rPr>
-            </w:pPr>
-            <w:r>
-              <w:rPr>
-                <w:rFonts w:asciiTheme="majorHAnsi" w:hAnsiTheme="majorHAnsi" w:cstheme="majorHAnsi"/>
-                <w:sz w:val="20"/>
-                <w:szCs w:val="20"/>
-                <w:lang w:val="pt-BR"/>
-              </w:rPr>
-              <w:t xml:space="preserve">Pergunta 7 - </w:t>
-            </w:r>
-            <w:r>
-              <w:rPr>
-                <w:rFonts w:asciiTheme="majorHAnsi" w:hAnsiTheme="majorHAnsi" w:cstheme="majorHAnsi"/>
-                <w:sz w:val="20"/>
-                <w:szCs w:val="20"/>
-                <w:lang w:val="pt-BR"/>
-              </w:rPr>
-              <w:t>Assinale a afirmação abaixo como verdadeira ou falsa:</w:t>
-            </w:r>
-          </w:p>
-          <w:p>
-            <w:pPr>
-              <w:spacing w:after="0" w:line="360" w:lineRule="auto"/>
-              <w:jc w:val="both"/>
-              <w:rPr>
-                <w:rFonts w:asciiTheme="majorHAnsi" w:hAnsiTheme="majorHAnsi" w:cstheme="majorHAnsi"/>
-                <w:sz w:val="20"/>
-                <w:szCs w:val="20"/>
-                <w:lang w:val="pt-BR"/>
-              </w:rPr>
-            </w:pPr>
-            <w:r>
-              <w:rPr>
-                <w:rFonts w:asciiTheme="majorHAnsi" w:hAnsiTheme="majorHAnsi" w:cstheme="majorHAnsi"/>
-                <w:sz w:val="20"/>
-                <w:szCs w:val="20"/>
-                <w:lang w:val="pt-BR"/>
-              </w:rPr>
-              <w:t xml:space="preserve">A modelagem de platôs no Revit só é possível se a base do terreno não </w:t>
-            </w:r>
-            <w:proofErr w:type="gramStart"/>
-            <w:r>
-              <w:rPr>
-                <w:rFonts w:asciiTheme="majorHAnsi" w:hAnsiTheme="majorHAnsi" w:cstheme="majorHAnsi"/>
-                <w:sz w:val="20"/>
-                <w:szCs w:val="20"/>
-                <w:lang w:val="pt-BR"/>
-              </w:rPr>
-              <w:t>conter</w:t>
-            </w:r>
-            <w:proofErr w:type="gramEnd"/>
-            <w:r>
-              <w:rPr>
-                <w:rFonts w:asciiTheme="majorHAnsi" w:hAnsiTheme="majorHAnsi" w:cstheme="majorHAnsi"/>
-                <w:sz w:val="20"/>
-                <w:szCs w:val="20"/>
-                <w:lang w:val="pt-BR"/>
-              </w:rPr>
-              <w:t xml:space="preserve"> desníveis.</w:t>
-            </w:r>
-          </w:p>
-          <w:p>
-            <w:pPr>
-              <w:spacing w:after="0" w:line="360" w:lineRule="auto"/>
-              <w:jc w:val="both"/>
-              <w:rPr>
-                <w:rFonts w:asciiTheme="majorHAnsi" w:hAnsiTheme="majorHAnsi" w:cstheme="majorHAnsi"/>
-                <w:sz w:val="20"/>
-                <w:szCs w:val="20"/>
-                <w:lang w:val="pt-BR"/>
-              </w:rPr>
-            </w:pPr>
-            <w:r>
-              <w:rPr>
-                <w:rFonts w:asciiTheme="majorHAnsi" w:hAnsiTheme="majorHAnsi" w:cstheme="majorHAnsi"/>
-                <w:sz w:val="20"/>
-                <w:szCs w:val="20"/>
-                <w:lang w:val="pt-BR"/>
-              </w:rPr>
-              <w:t>Resposta: Falsa</w:t>
-            </w:r>
-          </w:p>
-          <w:p>
-            <w:pPr>
-              <w:spacing w:after="0" w:line="360" w:lineRule="auto"/>
-              <w:jc w:val="both"/>
-              <w:rPr>
-                <w:rFonts w:asciiTheme="majorHAnsi" w:hAnsiTheme="majorHAnsi" w:cstheme="majorHAnsi"/>
-                <w:sz w:val="20"/>
-                <w:szCs w:val="20"/>
-                <w:lang w:val="pt-BR"/>
-              </w:rPr>
-            </w:pPr>
-          </w:p>
-          <w:p>
-            <w:pPr>
-              <w:spacing w:after="0" w:line="360" w:lineRule="auto"/>
-              <w:jc w:val="both"/>
-              <w:rPr>
-                <w:rFonts w:asciiTheme="majorHAnsi" w:hAnsiTheme="majorHAnsi" w:cstheme="majorHAnsi"/>
-                <w:sz w:val="20"/>
-                <w:szCs w:val="20"/>
-                <w:lang w:val="pt-BR"/>
-              </w:rPr>
-            </w:pPr>
-            <w:r>
-              <w:rPr>
-                <w:rFonts w:asciiTheme="majorHAnsi" w:hAnsiTheme="majorHAnsi" w:cstheme="majorHAnsi"/>
-                <w:sz w:val="20"/>
-                <w:szCs w:val="20"/>
-                <w:lang w:val="pt-BR"/>
-              </w:rPr>
-              <w:t xml:space="preserve">Pergunta 8 - </w:t>
-            </w:r>
-            <w:r>
-              <w:rPr>
-                <w:rFonts w:asciiTheme="majorHAnsi" w:hAnsiTheme="majorHAnsi" w:cstheme="majorHAnsi"/>
-                <w:sz w:val="20"/>
-                <w:szCs w:val="20"/>
-                <w:lang w:val="pt-BR"/>
-              </w:rPr>
-              <w:t>Assinale a afirmação abaixo como verdadeira ou falsa:</w:t>
-            </w:r>
-          </w:p>
-          <w:p>
-            <w:pPr>
-              <w:spacing w:after="0" w:line="360" w:lineRule="auto"/>
-              <w:jc w:val="both"/>
-              <w:rPr>
-                <w:rFonts w:asciiTheme="majorHAnsi" w:hAnsiTheme="majorHAnsi" w:cstheme="majorHAnsi"/>
-                <w:sz w:val="20"/>
-                <w:szCs w:val="20"/>
-                <w:lang w:val="pt-BR"/>
-              </w:rPr>
-            </w:pPr>
-            <w:r>
-              <w:rPr>
-                <w:rFonts w:asciiTheme="majorHAnsi" w:hAnsiTheme="majorHAnsi" w:cstheme="majorHAnsi"/>
-                <w:sz w:val="20"/>
-                <w:szCs w:val="20"/>
-                <w:lang w:val="pt-BR"/>
-              </w:rPr>
-              <w:t xml:space="preserve"> Para inserir platôs inclinados o projetista deve utilizar a ferramenta ‘Seta de inclinação’ e definir o ângulo de inclinação ou a altura das extremidades do platô.</w:t>
-            </w:r>
-          </w:p>
-          <w:p>
-            <w:pPr>
-              <w:spacing w:after="0" w:line="360" w:lineRule="auto"/>
-              <w:jc w:val="both"/>
-              <w:rPr>
-                <w:rFonts w:asciiTheme="majorHAnsi" w:hAnsiTheme="majorHAnsi" w:cstheme="majorHAnsi"/>
-                <w:sz w:val="20"/>
-                <w:szCs w:val="20"/>
-                <w:lang w:val="pt-BR"/>
-              </w:rPr>
-            </w:pPr>
-            <w:r>
-              <w:rPr>
-                <w:rFonts w:asciiTheme="majorHAnsi" w:hAnsiTheme="majorHAnsi" w:cstheme="majorHAnsi"/>
-                <w:sz w:val="20"/>
-                <w:szCs w:val="20"/>
-                <w:lang w:val="pt-BR"/>
-              </w:rPr>
-              <w:t>Resposta: Verdadeiro</w:t>
-            </w:r>
-          </w:p>
-          <w:p>
-            <w:pPr>
-              <w:spacing w:after="0" w:line="360" w:lineRule="auto"/>
-              <w:jc w:val="both"/>
-              <w:rPr>
-                <w:rFonts w:asciiTheme="majorHAnsi" w:hAnsiTheme="majorHAnsi" w:cstheme="majorHAnsi"/>
-                <w:sz w:val="20"/>
-                <w:szCs w:val="20"/>
-                <w:lang w:val="pt-BR"/>
-              </w:rPr>
-            </w:pPr>
-          </w:p>
-          <w:p>
-            <w:pPr>
-              <w:spacing w:after="0" w:line="360" w:lineRule="auto"/>
-              <w:jc w:val="both"/>
-              <w:rPr>
-                <w:rFonts w:asciiTheme="majorHAnsi" w:hAnsiTheme="majorHAnsi" w:cstheme="majorHAnsi"/>
-                <w:sz w:val="20"/>
-                <w:szCs w:val="20"/>
-                <w:lang w:val="pt-BR"/>
-              </w:rPr>
-            </w:pPr>
-            <w:r>
-              <w:rPr>
-                <w:rFonts w:asciiTheme="majorHAnsi" w:hAnsiTheme="majorHAnsi" w:cstheme="majorHAnsi"/>
-                <w:sz w:val="20"/>
-                <w:szCs w:val="20"/>
-                <w:lang w:val="pt-BR"/>
-              </w:rPr>
-              <w:t xml:space="preserve">Pergunta 9 – </w:t>
-            </w:r>
-            <w:r>
-              <w:rPr>
-                <w:rFonts w:asciiTheme="majorHAnsi" w:hAnsiTheme="majorHAnsi" w:cstheme="majorHAnsi"/>
-                <w:sz w:val="20"/>
-                <w:szCs w:val="20"/>
-                <w:lang w:val="pt-BR"/>
-              </w:rPr>
-              <w:t>Assinale a afirmação abaixo como verdadeira ou falsa:</w:t>
-            </w:r>
-          </w:p>
-          <w:p>
-            <w:pPr>
-              <w:spacing w:after="0" w:line="360" w:lineRule="auto"/>
-              <w:jc w:val="both"/>
-              <w:rPr>
-                <w:rFonts w:asciiTheme="majorHAnsi" w:hAnsiTheme="majorHAnsi" w:cstheme="majorHAnsi"/>
-                <w:sz w:val="20"/>
-                <w:szCs w:val="20"/>
-                <w:lang w:val="pt-BR"/>
-              </w:rPr>
-            </w:pPr>
-            <w:r>
-              <w:rPr>
-                <w:rFonts w:asciiTheme="majorHAnsi" w:hAnsiTheme="majorHAnsi" w:cstheme="majorHAnsi"/>
-                <w:sz w:val="20"/>
-                <w:szCs w:val="20"/>
-                <w:lang w:val="pt-BR"/>
-              </w:rPr>
-              <w:t xml:space="preserve"> Os arquivos </w:t>
-            </w:r>
-            <w:proofErr w:type="spellStart"/>
-            <w:r>
-              <w:rPr>
-                <w:rFonts w:asciiTheme="majorHAnsi" w:hAnsiTheme="majorHAnsi" w:cstheme="majorHAnsi"/>
-                <w:sz w:val="20"/>
-                <w:szCs w:val="20"/>
-                <w:lang w:val="pt-BR"/>
-              </w:rPr>
-              <w:t>templetes</w:t>
-            </w:r>
-            <w:proofErr w:type="spellEnd"/>
-            <w:r>
-              <w:rPr>
-                <w:rFonts w:asciiTheme="majorHAnsi" w:hAnsiTheme="majorHAnsi" w:cstheme="majorHAnsi"/>
-                <w:sz w:val="20"/>
-                <w:szCs w:val="20"/>
-                <w:lang w:val="pt-BR"/>
-              </w:rPr>
-              <w:t xml:space="preserve"> possuem </w:t>
-            </w:r>
-            <w:proofErr w:type="gramStart"/>
-            <w:r>
-              <w:rPr>
-                <w:rFonts w:asciiTheme="majorHAnsi" w:hAnsiTheme="majorHAnsi" w:cstheme="majorHAnsi"/>
-                <w:sz w:val="20"/>
-                <w:szCs w:val="20"/>
-                <w:lang w:val="pt-BR"/>
-              </w:rPr>
-              <w:t>extensão .</w:t>
-            </w:r>
-            <w:proofErr w:type="gramEnd"/>
-            <w:r>
-              <w:rPr>
-                <w:rFonts w:asciiTheme="majorHAnsi" w:hAnsiTheme="majorHAnsi" w:cstheme="majorHAnsi"/>
-                <w:sz w:val="20"/>
-                <w:szCs w:val="20"/>
-                <w:lang w:val="pt-BR"/>
-              </w:rPr>
-              <w:t>RVT e são utilizados como modelos de projetos no Revit.</w:t>
-            </w:r>
-          </w:p>
-          <w:p>
-            <w:pPr>
-              <w:spacing w:after="0" w:line="360" w:lineRule="auto"/>
-              <w:jc w:val="both"/>
-              <w:rPr>
-                <w:rFonts w:asciiTheme="majorHAnsi" w:hAnsiTheme="majorHAnsi" w:cstheme="majorHAnsi"/>
-                <w:sz w:val="20"/>
-                <w:szCs w:val="20"/>
-                <w:lang w:val="pt-BR"/>
-              </w:rPr>
-            </w:pPr>
-            <w:r>
-              <w:rPr>
-                <w:rFonts w:asciiTheme="majorHAnsi" w:hAnsiTheme="majorHAnsi" w:cstheme="majorHAnsi"/>
-                <w:sz w:val="20"/>
-                <w:szCs w:val="20"/>
-                <w:lang w:val="pt-BR"/>
-              </w:rPr>
-              <w:t>Resposta: Falso</w:t>
-            </w:r>
-          </w:p>
-          <w:p>
-            <w:pPr>
-              <w:spacing w:after="0" w:line="360" w:lineRule="auto"/>
-              <w:jc w:val="both"/>
-              <w:rPr>
-                <w:rFonts w:asciiTheme="majorHAnsi" w:hAnsiTheme="majorHAnsi" w:cstheme="majorHAnsi"/>
-                <w:sz w:val="20"/>
-                <w:szCs w:val="20"/>
-                <w:lang w:val="pt-BR"/>
-              </w:rPr>
-            </w:pPr>
-          </w:p>
-          <w:p>
-            <w:pPr>
-              <w:spacing w:after="0" w:line="360" w:lineRule="auto"/>
-              <w:jc w:val="both"/>
-              <w:rPr>
-                <w:rFonts w:asciiTheme="majorHAnsi" w:hAnsiTheme="majorHAnsi" w:cstheme="majorHAnsi"/>
-                <w:sz w:val="20"/>
-                <w:szCs w:val="20"/>
-                <w:lang w:val="pt-BR"/>
-              </w:rPr>
-            </w:pPr>
-            <w:r>
-              <w:rPr>
-                <w:rFonts w:asciiTheme="majorHAnsi" w:hAnsiTheme="majorHAnsi" w:cstheme="majorHAnsi"/>
-                <w:sz w:val="20"/>
-                <w:szCs w:val="20"/>
-                <w:lang w:val="pt-BR"/>
-              </w:rPr>
-              <w:t xml:space="preserve">Pergunta 10 - </w:t>
-            </w:r>
-            <w:r>
-              <w:rPr>
-                <w:rFonts w:asciiTheme="majorHAnsi" w:hAnsiTheme="majorHAnsi" w:cstheme="majorHAnsi"/>
-                <w:sz w:val="20"/>
-                <w:szCs w:val="20"/>
-                <w:lang w:val="pt-BR"/>
-              </w:rPr>
-              <w:t>Assinale a afirmação abaixo como verdadeira ou falsa:</w:t>
+              <w:t>Pergunta 10 - Assinale a afirmação abaixo como verdadeira ou falsa:</w:t>
             </w:r>
           </w:p>
           <w:p>
@@ -4016,18 +3944,7 @@
                 <w:szCs w:val="20"/>
                 <w:lang w:val="pt-BR"/>
               </w:rPr>
-              <w:t>P1 - Para inserir janelas e portas é necessário ‘recortar’ o espaço da parede aonde as esquadrias serão inseridas com an</w:t>
-            </w:r>
-            <w:bookmarkStart w:id="0" w:name="_GoBack"/>
-            <w:bookmarkEnd w:id="0"/>
-            <w:r>
-              <w:rPr>
-                <w:rFonts w:asciiTheme="majorHAnsi" w:hAnsiTheme="majorHAnsi" w:cstheme="majorHAnsi"/>
-                <w:sz w:val="20"/>
-                <w:szCs w:val="20"/>
-                <w:lang w:val="pt-BR"/>
-              </w:rPr>
-              <w:t>tecedência. R: F</w:t>
+              <w:t>P1 - Para inserir janelas e portas é necessário ‘recortar’ o espaço da parede aonde as esquadrias serão inseridas com antecedência. R: F</w:t>
             </w:r>
           </w:p>
           <w:p>
@@ -8514,7 +8431,7 @@
   <a:extraClrSchemeLst/>
   <a:extLst>
     <a:ext uri="{05A4C25C-085E-4340-85A3-A5531E510DB2}">
-      <thm15:themeFamily xmlns:thm15="http://schemas.microsoft.com/office/thememl/2012/main" xmlns="" name="Office Theme" id="{62F939B6-93AF-4DB8-9C6B-D6C7DFDC589F}" vid="{4A3C46E8-61CC-4603-A589-7422A47A8E4A}"/>
+      <thm15:themeFamily xmlns="" xmlns:thm15="http://schemas.microsoft.com/office/thememl/2012/main" name="Office Theme" id="{62F939B6-93AF-4DB8-9C6B-D6C7DFDC589F}" vid="{4A3C46E8-61CC-4603-A589-7422A47A8E4A}"/>
     </a:ext>
   </a:extLst>
 </a:theme>
@@ -8525,7 +8442,7 @@
 </file>
 
 <file path=customXml/itemProps1.xml><?xml version="1.0" encoding="utf-8"?>
-<ds:datastoreItem xmlns:ds="http://schemas.openxmlformats.org/officeDocument/2006/customXml" ds:itemID="{634A99BF-5E52-4494-95F1-888DDCA2F5C2}">
+<ds:datastoreItem xmlns:ds="http://schemas.openxmlformats.org/officeDocument/2006/customXml" ds:itemID="{FCEFC43A-52CA-46FE-B924-F6F6C7942F40}">
   <ds:schemaRefs>
     <ds:schemaRef ds:uri="http://schemas.openxmlformats.org/officeDocument/2006/bibliography"/>
   </ds:schemaRefs>

</xml_diff>